<commit_message>
Paper is almost ready. yay! Need more samples to demonstrate something.
</commit_message>
<xml_diff>
--- a/paper.docx
+++ b/paper.docx
@@ -41,8 +41,24 @@
         </w:rPr>
         <w:t>Visweswaran N</w:t>
       </w:r>
-      <w:bookmarkStart w:id="0" w:name="_GoBack"/>
-      <w:bookmarkEnd w:id="0"/>
+    </w:p>
+    <w:p>
+      <w:pPr>
+        <w:jc w:val="center"/>
+        <w:rPr>
+          <w:rFonts w:ascii="Times New Roman" w:hAnsi="Times New Roman" w:cs="Times New Roman"/>
+          <w:sz w:val="20"/>
+          <w:szCs w:val="20"/>
+        </w:rPr>
+      </w:pPr>
+      <w:r>
+        <w:rPr>
+          <w:rFonts w:ascii="Times New Roman" w:hAnsi="Times New Roman" w:cs="Times New Roman"/>
+          <w:sz w:val="20"/>
+          <w:szCs w:val="20"/>
+        </w:rPr>
+        <w:t>visweswaran.nagasivam98@gmail.com</w:t>
+      </w:r>
     </w:p>
     <w:p>
       <w:pPr>
@@ -99,7 +115,177 @@
           <w:sz w:val="24"/>
           <w:szCs w:val="24"/>
         </w:rPr>
-        <w:t>Malware analysis is a slow and tedious process which involves a lot of manual work. Finding the type of the malware will often boost up the analysis process and helps to the researcher to know what the binary is capable of. Usually researchers perform various static analysis techniques to find the category of the malware using various tools like strings, dependency walker etc., in our approach we are going to automate this process using deep neural networks.</w:t>
+        <w:t xml:space="preserve">Malware analysis is a slow and tedious process which involves a lot of manual work. Finding the type of the malware will often boost up the analysis process and helps to the researcher to know what the binary is capable of. Usually researchers perform various static analysis techniques to find the category of the malware using various tools like strings, dependency walker etc., </w:t>
+      </w:r>
+      <w:r>
+        <w:rPr>
+          <w:rFonts w:ascii="Times New Roman" w:hAnsi="Times New Roman" w:cs="Times New Roman"/>
+          <w:sz w:val="24"/>
+          <w:szCs w:val="24"/>
+        </w:rPr>
+        <w:t xml:space="preserve">But each day there are </w:t>
+      </w:r>
+      <w:r>
+        <w:rPr>
+          <w:rFonts w:ascii="Times New Roman" w:hAnsi="Times New Roman" w:cs="Times New Roman"/>
+          <w:sz w:val="24"/>
+          <w:szCs w:val="24"/>
+        </w:rPr>
+        <w:t>millions [</w:t>
+      </w:r>
+      <w:r>
+        <w:rPr>
+          <w:rFonts w:ascii="Times New Roman" w:hAnsi="Times New Roman" w:cs="Times New Roman"/>
+          <w:sz w:val="24"/>
+          <w:szCs w:val="24"/>
+        </w:rPr>
+        <w:t xml:space="preserve">1] of new malwares gets released classifying them manually is a non-feasible solution. So, </w:t>
+      </w:r>
+      <w:r>
+        <w:rPr>
+          <w:rFonts w:ascii="Times New Roman" w:hAnsi="Times New Roman" w:cs="Times New Roman"/>
+          <w:sz w:val="24"/>
+          <w:szCs w:val="24"/>
+        </w:rPr>
+        <w:t>in our approach we are going to automate this process using deep neural networks.</w:t>
+      </w:r>
+    </w:p>
+    <w:p>
+      <w:pPr>
+        <w:rPr>
+          <w:rFonts w:ascii="Times New Roman" w:hAnsi="Times New Roman" w:cs="Times New Roman"/>
+          <w:sz w:val="24"/>
+          <w:szCs w:val="24"/>
+        </w:rPr>
+      </w:pPr>
+    </w:p>
+    <w:p>
+      <w:pPr>
+        <w:rPr>
+          <w:rFonts w:ascii="Times New Roman" w:hAnsi="Times New Roman" w:cs="Times New Roman"/>
+          <w:sz w:val="24"/>
+          <w:szCs w:val="24"/>
+        </w:rPr>
+      </w:pPr>
+    </w:p>
+    <w:p>
+      <w:pPr>
+        <w:rPr>
+          <w:rFonts w:ascii="Times New Roman" w:hAnsi="Times New Roman" w:cs="Times New Roman"/>
+          <w:b/>
+          <w:bCs/>
+          <w:iCs/>
+          <w:sz w:val="28"/>
+          <w:szCs w:val="28"/>
+        </w:rPr>
+      </w:pPr>
+      <w:r>
+        <w:rPr>
+          <w:rFonts w:ascii="Times New Roman" w:hAnsi="Times New Roman" w:cs="Times New Roman"/>
+          <w:b/>
+          <w:bCs/>
+          <w:iCs/>
+          <w:sz w:val="28"/>
+          <w:szCs w:val="28"/>
+        </w:rPr>
+        <w:t>Introduction:</w:t>
+      </w:r>
+    </w:p>
+    <w:p>
+      <w:pPr>
+        <w:rPr>
+          <w:rFonts w:ascii="Times New Roman" w:hAnsi="Times New Roman" w:cs="Times New Roman"/>
+          <w:iCs/>
+          <w:sz w:val="24"/>
+          <w:szCs w:val="24"/>
+        </w:rPr>
+      </w:pPr>
+      <w:r>
+        <w:rPr>
+          <w:rFonts w:ascii="Times New Roman" w:hAnsi="Times New Roman" w:cs="Times New Roman"/>
+          <w:b/>
+          <w:bCs/>
+          <w:iCs/>
+          <w:sz w:val="28"/>
+          <w:szCs w:val="28"/>
+        </w:rPr>
+        <w:tab/>
+      </w:r>
+      <w:r>
+        <w:rPr>
+          <w:rFonts w:ascii="Times New Roman" w:hAnsi="Times New Roman" w:cs="Times New Roman"/>
+          <w:iCs/>
+          <w:sz w:val="24"/>
+          <w:szCs w:val="24"/>
+        </w:rPr>
+        <w:t>Malware analysis helps the researchers to find out the functionality of the malware. Malware analysis comprises of two major types,</w:t>
+      </w:r>
+    </w:p>
+    <w:p>
+      <w:pPr>
+        <w:pStyle w:val="ListParagraph"/>
+        <w:numPr>
+          <w:ilvl w:val="0"/>
+          <w:numId w:val="3"/>
+        </w:numPr>
+        <w:rPr>
+          <w:rFonts w:ascii="Times New Roman" w:hAnsi="Times New Roman" w:cs="Times New Roman"/>
+          <w:iCs/>
+          <w:sz w:val="24"/>
+          <w:szCs w:val="24"/>
+        </w:rPr>
+      </w:pPr>
+      <w:r>
+        <w:rPr>
+          <w:rFonts w:ascii="Times New Roman" w:hAnsi="Times New Roman" w:cs="Times New Roman"/>
+          <w:iCs/>
+          <w:sz w:val="24"/>
+          <w:szCs w:val="24"/>
+        </w:rPr>
+        <w:t>Static Malware analysis.</w:t>
+      </w:r>
+    </w:p>
+    <w:p>
+      <w:pPr>
+        <w:pStyle w:val="ListParagraph"/>
+        <w:numPr>
+          <w:ilvl w:val="0"/>
+          <w:numId w:val="3"/>
+        </w:numPr>
+        <w:rPr>
+          <w:rFonts w:ascii="Times New Roman" w:hAnsi="Times New Roman" w:cs="Times New Roman"/>
+          <w:iCs/>
+          <w:sz w:val="24"/>
+          <w:szCs w:val="24"/>
+        </w:rPr>
+      </w:pPr>
+      <w:r>
+        <w:rPr>
+          <w:rFonts w:ascii="Times New Roman" w:hAnsi="Times New Roman" w:cs="Times New Roman"/>
+          <w:iCs/>
+          <w:sz w:val="24"/>
+          <w:szCs w:val="24"/>
+        </w:rPr>
+        <w:t>Dynamic Malware analysis,</w:t>
+      </w:r>
+    </w:p>
+    <w:p>
+      <w:pPr>
+        <w:rPr>
+          <w:rFonts w:ascii="Times New Roman" w:hAnsi="Times New Roman" w:cs="Times New Roman"/>
+          <w:iCs/>
+          <w:sz w:val="24"/>
+          <w:szCs w:val="24"/>
+        </w:rPr>
+      </w:pPr>
+      <w:r>
+        <w:rPr>
+          <w:rFonts w:ascii="Times New Roman" w:hAnsi="Times New Roman" w:cs="Times New Roman"/>
+          <w:iCs/>
+          <w:sz w:val="24"/>
+          <w:szCs w:val="24"/>
+        </w:rPr>
+        <w:t>In static malware analysis the malicious binaries are examined without executing and may be further subjected for reverse engineering using disassembler. Where as in dynamic malware analysis the malicious binary is actually executed in an isolated environment like sandbox to detect its behaviour.</w:t>
       </w:r>
     </w:p>
     <w:p>
@@ -308,6 +494,7 @@
           <w:sz w:val="24"/>
           <w:szCs w:val="24"/>
         </w:rPr>
+        <w:lastRenderedPageBreak/>
         <w:t>3. Keylogger:</w:t>
       </w:r>
     </w:p>
@@ -486,6 +673,52 @@
       <w:pPr>
         <w:rPr>
           <w:rFonts w:ascii="Times New Roman" w:hAnsi="Times New Roman" w:cs="Times New Roman"/>
+          <w:b/>
+          <w:bCs/>
+          <w:sz w:val="24"/>
+          <w:szCs w:val="24"/>
+        </w:rPr>
+      </w:pPr>
+      <w:r>
+        <w:rPr>
+          <w:rFonts w:ascii="Times New Roman" w:hAnsi="Times New Roman" w:cs="Times New Roman"/>
+          <w:b/>
+          <w:bCs/>
+          <w:sz w:val="24"/>
+          <w:szCs w:val="24"/>
+        </w:rPr>
+        <w:t>7. Ransomware:</w:t>
+      </w:r>
+    </w:p>
+    <w:p>
+      <w:pPr>
+        <w:rPr>
+          <w:rFonts w:ascii="Times New Roman" w:hAnsi="Times New Roman" w:cs="Times New Roman"/>
+          <w:sz w:val="24"/>
+          <w:szCs w:val="24"/>
+        </w:rPr>
+      </w:pPr>
+      <w:r>
+        <w:rPr>
+          <w:rFonts w:ascii="Times New Roman" w:hAnsi="Times New Roman" w:cs="Times New Roman"/>
+          <w:sz w:val="24"/>
+          <w:szCs w:val="24"/>
+        </w:rPr>
+        <w:tab/>
+      </w:r>
+      <w:r>
+        <w:rPr>
+          <w:rFonts w:ascii="Times New Roman" w:hAnsi="Times New Roman" w:cs="Times New Roman"/>
+          <w:sz w:val="24"/>
+          <w:szCs w:val="24"/>
+        </w:rPr>
+        <w:t>A malicious program which encrypts the user’s files (pictures, documents, etc.,) and would demand a ransom for decryption. The ransom is generally collected through cryptocurrency like Bitcoins, Dash, etc.,</w:t>
+      </w:r>
+    </w:p>
+    <w:p>
+      <w:pPr>
+        <w:rPr>
+          <w:rFonts w:ascii="Times New Roman" w:hAnsi="Times New Roman" w:cs="Times New Roman"/>
           <w:sz w:val="24"/>
           <w:szCs w:val="24"/>
         </w:rPr>
@@ -564,8 +797,8 @@
         <w:t>Here is an example of some functions used by a binary:</w:t>
       </w:r>
     </w:p>
-    <w:bookmarkStart w:id="1" w:name="_MON_1621023355"/>
-    <w:bookmarkEnd w:id="1"/>
+    <w:bookmarkStart w:id="0" w:name="_MON_1621023355"/>
+    <w:bookmarkEnd w:id="0"/>
     <w:p>
       <w:pPr>
         <w:rPr>
@@ -600,10 +833,10 @@
             <v:path o:extrusionok="f" gradientshapeok="t" o:connecttype="rect"/>
             <o:lock v:ext="edit" aspectratio="t"/>
           </v:shapetype>
-          <v:shape id="_x0000_i1035" type="#_x0000_t75" style="width:451.2pt;height:145.2pt" o:ole="">
+          <v:shape id="_x0000_i1025" type="#_x0000_t75" style="width:451.2pt;height:145.2pt" o:ole="">
             <v:imagedata r:id="rId5" o:title=""/>
           </v:shape>
-          <o:OLEObject Type="Embed" ProgID="Word.OpenDocumentText.12" ShapeID="_x0000_i1035" DrawAspect="Content" ObjectID="_1621049751" r:id="rId6"/>
+          <o:OLEObject Type="Embed" ProgID="Word.OpenDocumentText.12" ShapeID="_x0000_i1025" DrawAspect="Content" ObjectID="_1621109013" r:id="rId6"/>
         </w:object>
       </w:r>
     </w:p>
@@ -621,36 +854,73 @@
           <w:sz w:val="24"/>
           <w:szCs w:val="24"/>
         </w:rPr>
-        <w:t>As you could see some functions like CryptEncrypt will encrypt the data which exhibits the properties of ransomware. So, we could use these functions to make our predictions.</w:t>
-      </w:r>
-    </w:p>
-    <w:p>
-      <w:pPr>
-        <w:rPr>
-          <w:rFonts w:ascii="Times New Roman" w:hAnsi="Times New Roman" w:cs="Times New Roman"/>
-          <w:sz w:val="24"/>
-          <w:szCs w:val="24"/>
-        </w:rPr>
-      </w:pPr>
-    </w:p>
-    <w:p>
-      <w:pPr>
-        <w:rPr>
-          <w:rFonts w:ascii="Times New Roman" w:hAnsi="Times New Roman" w:cs="Times New Roman"/>
-          <w:b/>
-          <w:bCs/>
-          <w:sz w:val="24"/>
-          <w:szCs w:val="24"/>
-        </w:rPr>
-      </w:pPr>
-      <w:r>
-        <w:rPr>
-          <w:rFonts w:ascii="Times New Roman" w:hAnsi="Times New Roman" w:cs="Times New Roman"/>
-          <w:b/>
-          <w:bCs/>
-          <w:sz w:val="24"/>
-          <w:szCs w:val="24"/>
-        </w:rPr>
+        <w:t xml:space="preserve">As you could see some functions like </w:t>
+      </w:r>
+      <w:proofErr w:type="spellStart"/>
+      <w:r>
+        <w:rPr>
+          <w:rFonts w:ascii="Times New Roman" w:hAnsi="Times New Roman" w:cs="Times New Roman"/>
+          <w:sz w:val="24"/>
+          <w:szCs w:val="24"/>
+        </w:rPr>
+        <w:t>CryptEncrypt</w:t>
+      </w:r>
+      <w:proofErr w:type="spellEnd"/>
+      <w:r>
+        <w:rPr>
+          <w:rFonts w:ascii="Times New Roman" w:hAnsi="Times New Roman" w:cs="Times New Roman"/>
+          <w:sz w:val="24"/>
+          <w:szCs w:val="24"/>
+        </w:rPr>
+        <w:t xml:space="preserve"> will encrypt the data which exhibits the properties of ransomware. So, we could use these functions to make our predictions.</w:t>
+      </w:r>
+    </w:p>
+    <w:p>
+      <w:pPr>
+        <w:rPr>
+          <w:rFonts w:ascii="Times New Roman" w:hAnsi="Times New Roman" w:cs="Times New Roman"/>
+          <w:sz w:val="24"/>
+          <w:szCs w:val="24"/>
+        </w:rPr>
+      </w:pPr>
+    </w:p>
+    <w:p>
+      <w:pPr>
+        <w:rPr>
+          <w:rFonts w:ascii="Times New Roman" w:hAnsi="Times New Roman" w:cs="Times New Roman"/>
+          <w:sz w:val="24"/>
+          <w:szCs w:val="24"/>
+        </w:rPr>
+      </w:pPr>
+    </w:p>
+    <w:p>
+      <w:pPr>
+        <w:rPr>
+          <w:rFonts w:ascii="Times New Roman" w:hAnsi="Times New Roman" w:cs="Times New Roman"/>
+          <w:sz w:val="24"/>
+          <w:szCs w:val="24"/>
+        </w:rPr>
+      </w:pPr>
+    </w:p>
+    <w:p>
+      <w:pPr>
+        <w:rPr>
+          <w:rFonts w:ascii="Times New Roman" w:hAnsi="Times New Roman" w:cs="Times New Roman"/>
+          <w:b/>
+          <w:bCs/>
+          <w:sz w:val="24"/>
+          <w:szCs w:val="24"/>
+        </w:rPr>
+      </w:pPr>
+      <w:r>
+        <w:rPr>
+          <w:rFonts w:ascii="Times New Roman" w:hAnsi="Times New Roman" w:cs="Times New Roman"/>
+          <w:b/>
+          <w:bCs/>
+          <w:sz w:val="24"/>
+          <w:szCs w:val="24"/>
+        </w:rPr>
+        <w:lastRenderedPageBreak/>
         <w:t>Dataset Preparation:</w:t>
       </w:r>
     </w:p>
@@ -672,7 +942,7 @@
           <w:sz w:val="24"/>
           <w:szCs w:val="24"/>
         </w:rPr>
-        <w:t>a. Extracting import functions:</w:t>
+        <w:t>a. Sample collection:</w:t>
       </w:r>
     </w:p>
     <w:p>
@@ -699,6 +969,165 @@
           <w:sz w:val="24"/>
           <w:szCs w:val="24"/>
         </w:rPr>
+        <w:t xml:space="preserve">In order to prepare our </w:t>
+      </w:r>
+      <w:r>
+        <w:rPr>
+          <w:rFonts w:ascii="Times New Roman" w:hAnsi="Times New Roman" w:cs="Times New Roman"/>
+          <w:sz w:val="24"/>
+          <w:szCs w:val="24"/>
+        </w:rPr>
+        <w:t>dataset,</w:t>
+      </w:r>
+      <w:r>
+        <w:rPr>
+          <w:rFonts w:ascii="Times New Roman" w:hAnsi="Times New Roman" w:cs="Times New Roman"/>
+          <w:sz w:val="24"/>
+          <w:szCs w:val="24"/>
+        </w:rPr>
+        <w:t xml:space="preserve"> we need actual malware samples. </w:t>
+      </w:r>
+      <w:r>
+        <w:rPr>
+          <w:rFonts w:ascii="Times New Roman" w:hAnsi="Times New Roman" w:cs="Times New Roman"/>
+          <w:sz w:val="24"/>
+          <w:szCs w:val="24"/>
+        </w:rPr>
+        <w:t xml:space="preserve">Various malware samples have been </w:t>
+      </w:r>
+      <w:r>
+        <w:rPr>
+          <w:rFonts w:ascii="Times New Roman" w:hAnsi="Times New Roman" w:cs="Times New Roman"/>
+          <w:sz w:val="24"/>
+          <w:szCs w:val="24"/>
+        </w:rPr>
+        <w:t>collected</w:t>
+      </w:r>
+      <w:r>
+        <w:rPr>
+          <w:rFonts w:ascii="Times New Roman" w:hAnsi="Times New Roman" w:cs="Times New Roman"/>
+          <w:sz w:val="24"/>
+          <w:szCs w:val="24"/>
+        </w:rPr>
+        <w:t xml:space="preserve"> from open source GitHub repositories [2], [3] &amp;</w:t>
+      </w:r>
+      <w:r>
+        <w:rPr>
+          <w:rFonts w:ascii="Times New Roman" w:hAnsi="Times New Roman" w:cs="Times New Roman"/>
+          <w:sz w:val="24"/>
+          <w:szCs w:val="24"/>
+        </w:rPr>
+        <w:t xml:space="preserve"> from a famous website</w:t>
+      </w:r>
+      <w:r>
+        <w:rPr>
+          <w:rFonts w:ascii="Times New Roman" w:hAnsi="Times New Roman" w:cs="Times New Roman"/>
+          <w:sz w:val="24"/>
+          <w:szCs w:val="24"/>
+        </w:rPr>
+        <w:t xml:space="preserve"> [4]</w:t>
+      </w:r>
+      <w:r>
+        <w:rPr>
+          <w:rFonts w:ascii="Times New Roman" w:hAnsi="Times New Roman" w:cs="Times New Roman"/>
+          <w:sz w:val="24"/>
+          <w:szCs w:val="24"/>
+        </w:rPr>
+        <w:t>.  These repositories do already have most of the malware categorized which will be used for supervised learning.</w:t>
+      </w:r>
+      <w:r>
+        <w:rPr>
+          <w:rFonts w:ascii="Times New Roman" w:hAnsi="Times New Roman" w:cs="Times New Roman"/>
+          <w:sz w:val="24"/>
+          <w:szCs w:val="24"/>
+        </w:rPr>
+        <w:t xml:space="preserve"> </w:t>
+      </w:r>
+    </w:p>
+    <w:p>
+      <w:pPr>
+        <w:rPr>
+          <w:rFonts w:ascii="Times New Roman" w:hAnsi="Times New Roman" w:cs="Times New Roman"/>
+          <w:sz w:val="24"/>
+          <w:szCs w:val="24"/>
+        </w:rPr>
+      </w:pPr>
+      <w:r>
+        <w:rPr>
+          <w:rFonts w:ascii="Times New Roman" w:hAnsi="Times New Roman" w:cs="Times New Roman"/>
+          <w:sz w:val="24"/>
+          <w:szCs w:val="24"/>
+        </w:rPr>
+        <w:tab/>
+        <w:t>All the collected samples are stored in a separate directory depending on the category of the malware which helps in labelling of the malware.</w:t>
+      </w:r>
+    </w:p>
+    <w:p>
+      <w:pPr>
+        <w:rPr>
+          <w:rFonts w:ascii="Times New Roman" w:hAnsi="Times New Roman" w:cs="Times New Roman"/>
+          <w:b/>
+          <w:bCs/>
+          <w:sz w:val="24"/>
+          <w:szCs w:val="24"/>
+        </w:rPr>
+      </w:pPr>
+    </w:p>
+    <w:p>
+      <w:pPr>
+        <w:rPr>
+          <w:rFonts w:ascii="Times New Roman" w:hAnsi="Times New Roman" w:cs="Times New Roman"/>
+          <w:b/>
+          <w:bCs/>
+          <w:sz w:val="24"/>
+          <w:szCs w:val="24"/>
+        </w:rPr>
+      </w:pPr>
+      <w:r>
+        <w:rPr>
+          <w:rFonts w:ascii="Times New Roman" w:hAnsi="Times New Roman" w:cs="Times New Roman"/>
+          <w:b/>
+          <w:bCs/>
+          <w:sz w:val="24"/>
+          <w:szCs w:val="24"/>
+        </w:rPr>
+        <w:t>b</w:t>
+      </w:r>
+      <w:r>
+        <w:rPr>
+          <w:rFonts w:ascii="Times New Roman" w:hAnsi="Times New Roman" w:cs="Times New Roman"/>
+          <w:b/>
+          <w:bCs/>
+          <w:sz w:val="24"/>
+          <w:szCs w:val="24"/>
+        </w:rPr>
+        <w:t>. Extracting import functions:</w:t>
+      </w:r>
+    </w:p>
+    <w:p>
+      <w:pPr>
+        <w:rPr>
+          <w:rFonts w:ascii="Times New Roman" w:hAnsi="Times New Roman" w:cs="Times New Roman"/>
+          <w:sz w:val="24"/>
+          <w:szCs w:val="24"/>
+        </w:rPr>
+      </w:pPr>
+      <w:r>
+        <w:rPr>
+          <w:rFonts w:ascii="Times New Roman" w:hAnsi="Times New Roman" w:cs="Times New Roman"/>
+          <w:b/>
+          <w:bCs/>
+          <w:sz w:val="24"/>
+          <w:szCs w:val="24"/>
+        </w:rPr>
+        <w:tab/>
+      </w:r>
+      <w:r>
+        <w:rPr>
+          <w:rFonts w:ascii="Times New Roman" w:hAnsi="Times New Roman" w:cs="Times New Roman"/>
+          <w:sz w:val="24"/>
+          <w:szCs w:val="24"/>
+        </w:rPr>
         <w:t>In order to prepare our dataset, we need to extract all the import functions used by the malware. A small C++ program is written which will extract all the imports from all the PE32 files present in the directory. MD5 hashing is used to prevent data duplication. Initially the program will create three separate files one to store the hashes of the scanned malware which is used to prevent data duplication, a separate file to store the imports used by all the executable of the same category and third file is used to notify when the PE32 has used a packer (UPX).</w:t>
       </w:r>
       <w:r>
@@ -707,7 +1136,23 @@
           <w:sz w:val="24"/>
           <w:szCs w:val="24"/>
         </w:rPr>
-        <w:t xml:space="preserve"> Packed program will not be used for dataset preparation. The program also creates individual files for each PE32 executables containing it’s import with the name of </w:t>
+        <w:t xml:space="preserve"> Packed program will not be used for dataset preparation</w:t>
+      </w:r>
+      <w:r>
+        <w:rPr>
+          <w:rFonts w:ascii="Times New Roman" w:hAnsi="Times New Roman" w:cs="Times New Roman"/>
+          <w:sz w:val="24"/>
+          <w:szCs w:val="24"/>
+        </w:rPr>
+        <w:t xml:space="preserve"> however it will be used stored in a separate text file for identification</w:t>
+      </w:r>
+      <w:r>
+        <w:rPr>
+          <w:rFonts w:ascii="Times New Roman" w:hAnsi="Times New Roman" w:cs="Times New Roman"/>
+          <w:sz w:val="24"/>
+          <w:szCs w:val="24"/>
+        </w:rPr>
+        <w:t xml:space="preserve">. The program also creates individual files for each PE32 executables containing it’s import with the name of </w:t>
       </w:r>
       <w:r>
         <w:rPr>
@@ -725,23 +1170,157 @@
         </w:rPr>
         <w:t xml:space="preserve"> hash.</w:t>
       </w:r>
-    </w:p>
-    <w:p>
-      <w:pPr>
-        <w:rPr>
-          <w:rFonts w:ascii="Times New Roman" w:hAnsi="Times New Roman" w:cs="Times New Roman"/>
-          <w:sz w:val="24"/>
-          <w:szCs w:val="24"/>
-        </w:rPr>
-      </w:pPr>
-      <w:r>
+      <w:r>
+        <w:rPr>
+          <w:rFonts w:ascii="Times New Roman" w:hAnsi="Times New Roman" w:cs="Times New Roman"/>
+          <w:sz w:val="24"/>
+          <w:szCs w:val="24"/>
+        </w:rPr>
+        <w:t xml:space="preserve"> </w:t>
+      </w:r>
+    </w:p>
+    <w:p>
+      <w:pPr>
+        <w:rPr>
+          <w:rFonts w:ascii="Times New Roman" w:hAnsi="Times New Roman" w:cs="Times New Roman"/>
+          <w:sz w:val="24"/>
+          <w:szCs w:val="24"/>
+        </w:rPr>
+      </w:pPr>
+      <w:r>
+        <w:rPr>
+          <w:rFonts w:ascii="Times New Roman" w:hAnsi="Times New Roman" w:cs="Times New Roman"/>
+          <w:sz w:val="24"/>
+          <w:szCs w:val="24"/>
+        </w:rPr>
+        <w:t>___________________________________________________________________________</w:t>
+      </w:r>
+    </w:p>
+    <w:p>
+      <w:pPr>
+        <w:rPr>
+          <w:rFonts w:ascii="Times New Roman" w:hAnsi="Times New Roman" w:cs="Times New Roman"/>
+          <w:sz w:val="24"/>
+          <w:szCs w:val="24"/>
+        </w:rPr>
+      </w:pPr>
+      <w:r>
+        <w:rPr>
+          <w:rFonts w:ascii="Times New Roman" w:hAnsi="Times New Roman" w:cs="Times New Roman"/>
+          <w:sz w:val="24"/>
+          <w:szCs w:val="24"/>
+        </w:rPr>
+        <w:t>Algorithm:</w:t>
+      </w:r>
+    </w:p>
+    <w:bookmarkStart w:id="1" w:name="_MON_1621106662"/>
+    <w:bookmarkEnd w:id="1"/>
+    <w:p>
+      <w:pPr>
+        <w:rPr>
+          <w:rFonts w:ascii="Times New Roman" w:hAnsi="Times New Roman" w:cs="Times New Roman"/>
+          <w:sz w:val="24"/>
+          <w:szCs w:val="24"/>
+        </w:rPr>
+      </w:pPr>
+      <w:r>
+        <w:rPr>
+          <w:rFonts w:ascii="Times New Roman" w:hAnsi="Times New Roman" w:cs="Times New Roman"/>
+          <w:sz w:val="24"/>
+          <w:szCs w:val="24"/>
+        </w:rPr>
+        <w:object w:dxaOrig="9026" w:dyaOrig="2898" w14:anchorId="2D17FBAB">
+          <v:shape id="_x0000_i1028" type="#_x0000_t75" style="width:451.2pt;height:145.2pt" o:ole="">
+            <v:imagedata r:id="rId7" o:title=""/>
+          </v:shape>
+          <o:OLEObject Type="Embed" ProgID="Word.OpenDocumentText.12" ShapeID="_x0000_i1028" DrawAspect="Content" ObjectID="_1621109014" r:id="rId8"/>
+        </w:object>
+      </w:r>
+    </w:p>
+    <w:p>
+      <w:pPr>
+        <w:rPr>
+          <w:rFonts w:ascii="Times New Roman" w:hAnsi="Times New Roman" w:cs="Times New Roman"/>
+          <w:sz w:val="24"/>
+          <w:szCs w:val="24"/>
+        </w:rPr>
+      </w:pPr>
+      <w:r>
+        <w:rPr>
+          <w:rFonts w:ascii="Times New Roman" w:hAnsi="Times New Roman" w:cs="Times New Roman"/>
+          <w:sz w:val="24"/>
+          <w:szCs w:val="24"/>
+        </w:rPr>
+        <w:t>___________________________________________________________________________</w:t>
+      </w:r>
+    </w:p>
+    <w:p>
+      <w:pPr>
+        <w:rPr>
+          <w:rFonts w:ascii="Times New Roman" w:hAnsi="Times New Roman" w:cs="Times New Roman"/>
+          <w:sz w:val="24"/>
+          <w:szCs w:val="24"/>
+        </w:rPr>
+      </w:pPr>
+    </w:p>
+    <w:p>
+      <w:pPr>
         <w:rPr>
           <w:noProof/>
         </w:rPr>
+      </w:pPr>
+    </w:p>
+    <w:p>
+      <w:pPr>
+        <w:rPr>
+          <w:noProof/>
+        </w:rPr>
+      </w:pPr>
+    </w:p>
+    <w:p>
+      <w:pPr>
+        <w:rPr>
+          <w:noProof/>
+        </w:rPr>
+      </w:pPr>
+    </w:p>
+    <w:p>
+      <w:pPr>
+        <w:rPr>
+          <w:noProof/>
+        </w:rPr>
+      </w:pPr>
+    </w:p>
+    <w:p>
+      <w:pPr>
+        <w:rPr>
+          <w:noProof/>
+        </w:rPr>
+      </w:pPr>
+    </w:p>
+    <w:p>
+      <w:pPr>
+        <w:rPr>
+          <w:noProof/>
+        </w:rPr>
+      </w:pPr>
+    </w:p>
+    <w:p>
+      <w:pPr>
+        <w:rPr>
+          <w:rFonts w:ascii="Times New Roman" w:hAnsi="Times New Roman" w:cs="Times New Roman"/>
+          <w:sz w:val="24"/>
+          <w:szCs w:val="24"/>
+        </w:rPr>
+      </w:pPr>
+      <w:r>
+        <w:rPr>
+          <w:noProof/>
+        </w:rPr>
         <w:drawing>
-          <wp:inline distT="0" distB="0" distL="0" distR="0" wp14:anchorId="635EE38E" wp14:editId="384EDFAD">
-            <wp:extent cx="6141720" cy="2156460"/>
-            <wp:effectExtent l="0" t="0" r="0" b="0"/>
+          <wp:inline distT="0" distB="0" distL="0" distR="0" wp14:anchorId="635EE38E" wp14:editId="64ADEE12">
+            <wp:extent cx="6011507" cy="2110740"/>
+            <wp:effectExtent l="0" t="0" r="8890" b="3810"/>
             <wp:docPr id="1" name="Picture 1"/>
             <wp:cNvGraphicFramePr>
               <a:graphicFrameLocks xmlns:a="http://schemas.openxmlformats.org/drawingml/2006/main" noChangeAspect="1"/>
@@ -756,7 +1335,7 @@
                     </pic:cNvPicPr>
                   </pic:nvPicPr>
                   <pic:blipFill>
-                    <a:blip r:embed="rId7" cstate="print">
+                    <a:blip r:embed="rId9" cstate="print">
                       <a:extLst>
                         <a:ext uri="{28A0092B-C50C-407E-A947-70E740481C1C}">
                           <a14:useLocalDpi xmlns:a14="http://schemas.microsoft.com/office/drawing/2010/main" val="0"/>
@@ -771,7 +1350,7 @@
                   <pic:spPr bwMode="auto">
                     <a:xfrm>
                       <a:off x="0" y="0"/>
-                      <a:ext cx="6141720" cy="2156460"/>
+                      <a:ext cx="6011507" cy="2110740"/>
                     </a:xfrm>
                     <a:prstGeom prst="rect">
                       <a:avLst/>
@@ -810,7 +1389,7 @@
           <w:noProof/>
         </w:rPr>
         <w:drawing>
-          <wp:inline distT="0" distB="0" distL="0" distR="0" wp14:anchorId="462156A8" wp14:editId="79FDE0A0">
+          <wp:inline distT="0" distB="0" distL="0" distR="0" wp14:anchorId="462156A8" wp14:editId="4164B394">
             <wp:extent cx="6027420" cy="2301240"/>
             <wp:effectExtent l="0" t="0" r="0" b="3810"/>
             <wp:docPr id="2" name="Picture 2"/>
@@ -827,7 +1406,7 @@
                     </pic:cNvPicPr>
                   </pic:nvPicPr>
                   <pic:blipFill>
-                    <a:blip r:embed="rId8" cstate="print">
+                    <a:blip r:embed="rId10" cstate="print">
                       <a:extLst>
                         <a:ext uri="{28A0092B-C50C-407E-A947-70E740481C1C}">
                           <a14:useLocalDpi xmlns:a14="http://schemas.microsoft.com/office/drawing/2010/main" val="0"/>
@@ -889,7 +1468,7 @@
                     </pic:cNvPicPr>
                   </pic:nvPicPr>
                   <pic:blipFill>
-                    <a:blip r:embed="rId9" cstate="print">
+                    <a:blip r:embed="rId11" cstate="print">
                       <a:extLst>
                         <a:ext uri="{28A0092B-C50C-407E-A947-70E740481C1C}">
                           <a14:useLocalDpi xmlns:a14="http://schemas.microsoft.com/office/drawing/2010/main" val="0"/>
@@ -943,21 +1522,59 @@
       <w:pPr>
         <w:rPr>
           <w:rFonts w:ascii="Times New Roman" w:hAnsi="Times New Roman" w:cs="Times New Roman"/>
-          <w:b/>
-          <w:bCs/>
-          <w:sz w:val="24"/>
-          <w:szCs w:val="24"/>
-        </w:rPr>
-      </w:pPr>
-      <w:r>
-        <w:rPr>
-          <w:rFonts w:ascii="Times New Roman" w:hAnsi="Times New Roman" w:cs="Times New Roman"/>
-          <w:b/>
-          <w:bCs/>
-          <w:sz w:val="24"/>
-          <w:szCs w:val="24"/>
-        </w:rPr>
-        <w:t>b. Compiling the data to dataset:</w:t>
+          <w:sz w:val="24"/>
+          <w:szCs w:val="24"/>
+        </w:rPr>
+      </w:pPr>
+    </w:p>
+    <w:p>
+      <w:pPr>
+        <w:rPr>
+          <w:rFonts w:ascii="Times New Roman" w:hAnsi="Times New Roman" w:cs="Times New Roman"/>
+          <w:sz w:val="24"/>
+          <w:szCs w:val="24"/>
+        </w:rPr>
+      </w:pPr>
+    </w:p>
+    <w:p>
+      <w:pPr>
+        <w:rPr>
+          <w:rFonts w:ascii="Times New Roman" w:hAnsi="Times New Roman" w:cs="Times New Roman"/>
+          <w:sz w:val="24"/>
+          <w:szCs w:val="24"/>
+        </w:rPr>
+      </w:pPr>
+    </w:p>
+    <w:p>
+      <w:pPr>
+        <w:rPr>
+          <w:rFonts w:ascii="Times New Roman" w:hAnsi="Times New Roman" w:cs="Times New Roman"/>
+          <w:b/>
+          <w:bCs/>
+          <w:sz w:val="24"/>
+          <w:szCs w:val="24"/>
+        </w:rPr>
+      </w:pPr>
+      <w:r>
+        <w:rPr>
+          <w:rFonts w:ascii="Times New Roman" w:hAnsi="Times New Roman" w:cs="Times New Roman"/>
+          <w:b/>
+          <w:bCs/>
+          <w:sz w:val="24"/>
+          <w:szCs w:val="24"/>
+        </w:rPr>
+        <w:lastRenderedPageBreak/>
+        <w:t>c</w:t>
+      </w:r>
+      <w:r>
+        <w:rPr>
+          <w:rFonts w:ascii="Times New Roman" w:hAnsi="Times New Roman" w:cs="Times New Roman"/>
+          <w:b/>
+          <w:bCs/>
+          <w:sz w:val="24"/>
+          <w:szCs w:val="24"/>
+        </w:rPr>
+        <w:t>. Compiling the data to dataset:</w:t>
       </w:r>
     </w:p>
     <w:p>
@@ -1003,6 +1620,72 @@
           <w:szCs w:val="24"/>
         </w:rPr>
       </w:pPr>
+      <w:r>
+        <w:rPr>
+          <w:rFonts w:ascii="Times New Roman" w:hAnsi="Times New Roman" w:cs="Times New Roman"/>
+          <w:sz w:val="24"/>
+          <w:szCs w:val="24"/>
+        </w:rPr>
+        <w:t>___________________________________________________________________________</w:t>
+      </w:r>
+    </w:p>
+    <w:p>
+      <w:pPr>
+        <w:rPr>
+          <w:rFonts w:ascii="Times New Roman" w:hAnsi="Times New Roman" w:cs="Times New Roman"/>
+          <w:sz w:val="24"/>
+          <w:szCs w:val="24"/>
+        </w:rPr>
+      </w:pPr>
+      <w:r>
+        <w:rPr>
+          <w:rFonts w:ascii="Times New Roman" w:hAnsi="Times New Roman" w:cs="Times New Roman"/>
+          <w:sz w:val="24"/>
+          <w:szCs w:val="24"/>
+        </w:rPr>
+        <w:t>Algorithm:</w:t>
+      </w:r>
+    </w:p>
+    <w:bookmarkStart w:id="2" w:name="_MON_1621107934"/>
+    <w:bookmarkEnd w:id="2"/>
+    <w:p>
+      <w:pPr>
+        <w:rPr>
+          <w:rFonts w:ascii="Times New Roman" w:hAnsi="Times New Roman" w:cs="Times New Roman"/>
+          <w:sz w:val="24"/>
+          <w:szCs w:val="24"/>
+        </w:rPr>
+      </w:pPr>
+      <w:r>
+        <w:rPr>
+          <w:rFonts w:ascii="Times New Roman" w:hAnsi="Times New Roman" w:cs="Times New Roman"/>
+          <w:sz w:val="24"/>
+          <w:szCs w:val="24"/>
+        </w:rPr>
+        <w:object w:dxaOrig="9026" w:dyaOrig="3768" w14:anchorId="4E1D6EE7">
+          <v:shape id="_x0000_i1033" type="#_x0000_t75" style="width:433.2pt;height:183.6pt" o:ole="">
+            <v:imagedata r:id="rId12" o:title=""/>
+          </v:shape>
+          <o:OLEObject Type="Embed" ProgID="Word.OpenDocumentText.12" ShapeID="_x0000_i1033" DrawAspect="Content" ObjectID="_1621109015" r:id="rId13"/>
+        </w:object>
+      </w:r>
+    </w:p>
+    <w:p>
+      <w:pPr>
+        <w:rPr>
+          <w:rFonts w:ascii="Times New Roman" w:hAnsi="Times New Roman" w:cs="Times New Roman"/>
+          <w:sz w:val="24"/>
+          <w:szCs w:val="24"/>
+        </w:rPr>
+      </w:pPr>
+      <w:r>
+        <w:rPr>
+          <w:rFonts w:ascii="Times New Roman" w:hAnsi="Times New Roman" w:cs="Times New Roman"/>
+          <w:sz w:val="24"/>
+          <w:szCs w:val="24"/>
+        </w:rPr>
+        <w:t>___________________________________________________________________________</w:t>
+      </w:r>
     </w:p>
     <w:p>
       <w:pPr>
@@ -1092,11 +1775,10 @@
           <w:sz w:val="24"/>
           <w:szCs w:val="24"/>
         </w:rPr>
-        <w:lastRenderedPageBreak/>
         <w:drawing>
-          <wp:inline distT="0" distB="0" distL="0" distR="0" wp14:anchorId="6E60B13B" wp14:editId="6E4DDD28">
-            <wp:extent cx="3571875" cy="2400300"/>
-            <wp:effectExtent l="0" t="0" r="9525" b="0"/>
+          <wp:inline distT="0" distB="0" distL="0" distR="0" wp14:anchorId="6E60B13B" wp14:editId="5A692738">
+            <wp:extent cx="5798820" cy="2415540"/>
+            <wp:effectExtent l="0" t="0" r="0" b="3810"/>
             <wp:docPr id="4" name="Picture 4"/>
             <wp:cNvGraphicFramePr>
               <a:graphicFrameLocks xmlns:a="http://schemas.openxmlformats.org/drawingml/2006/main" noChangeAspect="1"/>
@@ -1109,7 +1791,7 @@
                     <pic:cNvPicPr/>
                   </pic:nvPicPr>
                   <pic:blipFill>
-                    <a:blip r:embed="rId10">
+                    <a:blip r:embed="rId14">
                       <a:extLst>
                         <a:ext uri="{28A0092B-C50C-407E-A947-70E740481C1C}">
                           <a14:useLocalDpi xmlns:a14="http://schemas.microsoft.com/office/drawing/2010/main" val="0"/>
@@ -1123,7 +1805,7 @@
                   <pic:spPr>
                     <a:xfrm>
                       <a:off x="0" y="0"/>
-                      <a:ext cx="3571875" cy="2400300"/>
+                      <a:ext cx="5798820" cy="2415540"/>
                     </a:xfrm>
                     <a:prstGeom prst="rect">
                       <a:avLst/>
@@ -1134,6 +1816,306 @@
             </a:graphic>
           </wp:inline>
         </w:drawing>
+      </w:r>
+      <w:bookmarkStart w:id="3" w:name="_GoBack"/>
+      <w:bookmarkEnd w:id="3"/>
+    </w:p>
+    <w:p>
+      <w:pPr>
+        <w:rPr>
+          <w:rFonts w:ascii="Times New Roman" w:hAnsi="Times New Roman" w:cs="Times New Roman"/>
+          <w:b/>
+          <w:bCs/>
+          <w:sz w:val="24"/>
+          <w:szCs w:val="24"/>
+        </w:rPr>
+      </w:pPr>
+      <w:r>
+        <w:rPr>
+          <w:rFonts w:ascii="Times New Roman" w:hAnsi="Times New Roman" w:cs="Times New Roman"/>
+          <w:b/>
+          <w:bCs/>
+          <w:sz w:val="24"/>
+          <w:szCs w:val="24"/>
+        </w:rPr>
+        <w:lastRenderedPageBreak/>
+        <w:t>Conclusion:</w:t>
+      </w:r>
+    </w:p>
+    <w:p>
+      <w:pPr>
+        <w:rPr>
+          <w:rFonts w:ascii="Times New Roman" w:hAnsi="Times New Roman" w:cs="Times New Roman"/>
+          <w:sz w:val="24"/>
+          <w:szCs w:val="24"/>
+        </w:rPr>
+      </w:pPr>
+      <w:r>
+        <w:rPr>
+          <w:rFonts w:ascii="Times New Roman" w:hAnsi="Times New Roman" w:cs="Times New Roman"/>
+          <w:sz w:val="24"/>
+          <w:szCs w:val="24"/>
+        </w:rPr>
+        <w:t>In this research we have concluded that,</w:t>
+      </w:r>
+    </w:p>
+    <w:p>
+      <w:pPr>
+        <w:pStyle w:val="ListParagraph"/>
+        <w:numPr>
+          <w:ilvl w:val="0"/>
+          <w:numId w:val="5"/>
+        </w:numPr>
+        <w:rPr>
+          <w:rFonts w:ascii="Times New Roman" w:hAnsi="Times New Roman" w:cs="Times New Roman"/>
+          <w:sz w:val="24"/>
+          <w:szCs w:val="24"/>
+        </w:rPr>
+      </w:pPr>
+      <w:r>
+        <w:rPr>
+          <w:rFonts w:ascii="Times New Roman" w:hAnsi="Times New Roman" w:cs="Times New Roman"/>
+          <w:sz w:val="24"/>
+          <w:szCs w:val="24"/>
+        </w:rPr>
+        <w:t>Import tables play a major role in categorizing the malware.</w:t>
+      </w:r>
+    </w:p>
+    <w:p>
+      <w:pPr>
+        <w:pStyle w:val="ListParagraph"/>
+        <w:numPr>
+          <w:ilvl w:val="0"/>
+          <w:numId w:val="5"/>
+        </w:numPr>
+        <w:rPr>
+          <w:rFonts w:ascii="Times New Roman" w:hAnsi="Times New Roman" w:cs="Times New Roman"/>
+          <w:sz w:val="24"/>
+          <w:szCs w:val="24"/>
+        </w:rPr>
+      </w:pPr>
+      <w:r>
+        <w:rPr>
+          <w:rFonts w:ascii="Times New Roman" w:hAnsi="Times New Roman" w:cs="Times New Roman"/>
+          <w:sz w:val="24"/>
+          <w:szCs w:val="24"/>
+        </w:rPr>
+        <w:t>Categorizing the malware can be automated using Deep Neural Networks.</w:t>
+      </w:r>
+    </w:p>
+    <w:p>
+      <w:pPr>
+        <w:rPr>
+          <w:rFonts w:ascii="Times New Roman" w:hAnsi="Times New Roman" w:cs="Times New Roman"/>
+          <w:sz w:val="24"/>
+          <w:szCs w:val="24"/>
+        </w:rPr>
+      </w:pPr>
+    </w:p>
+    <w:p>
+      <w:pPr>
+        <w:rPr>
+          <w:rFonts w:ascii="Times New Roman" w:hAnsi="Times New Roman" w:cs="Times New Roman"/>
+          <w:b/>
+          <w:bCs/>
+          <w:sz w:val="28"/>
+          <w:szCs w:val="28"/>
+        </w:rPr>
+      </w:pPr>
+      <w:r>
+        <w:rPr>
+          <w:rFonts w:ascii="Times New Roman" w:hAnsi="Times New Roman" w:cs="Times New Roman"/>
+          <w:b/>
+          <w:bCs/>
+          <w:sz w:val="28"/>
+          <w:szCs w:val="28"/>
+        </w:rPr>
+        <w:t>References:</w:t>
+      </w:r>
+    </w:p>
+    <w:p>
+      <w:pPr>
+        <w:pStyle w:val="ListParagraph"/>
+        <w:numPr>
+          <w:ilvl w:val="0"/>
+          <w:numId w:val="4"/>
+        </w:numPr>
+        <w:rPr>
+          <w:rFonts w:ascii="Times New Roman" w:hAnsi="Times New Roman" w:cs="Times New Roman"/>
+          <w:sz w:val="24"/>
+          <w:szCs w:val="24"/>
+        </w:rPr>
+      </w:pPr>
+      <w:r>
+        <w:rPr>
+          <w:rFonts w:ascii="Times New Roman" w:hAnsi="Times New Roman" w:cs="Times New Roman"/>
+          <w:sz w:val="24"/>
+          <w:szCs w:val="24"/>
+        </w:rPr>
+        <w:t xml:space="preserve">Virus total statistics: </w:t>
+      </w:r>
+      <w:hyperlink r:id="rId15" w:history="1">
+        <w:r>
+          <w:rPr>
+            <w:rStyle w:val="Hyperlink"/>
+            <w:rFonts w:ascii="Times New Roman" w:hAnsi="Times New Roman" w:cs="Times New Roman"/>
+            <w:sz w:val="24"/>
+            <w:szCs w:val="24"/>
+          </w:rPr>
+          <w:t>https://www.virustotal.com/en/statistics/</w:t>
+        </w:r>
+      </w:hyperlink>
+      <w:r>
+        <w:rPr>
+          <w:rFonts w:ascii="Times New Roman" w:hAnsi="Times New Roman" w:cs="Times New Roman"/>
+          <w:sz w:val="24"/>
+          <w:szCs w:val="24"/>
+        </w:rPr>
+        <w:t xml:space="preserve"> </w:t>
+      </w:r>
+    </w:p>
+    <w:p>
+      <w:pPr>
+        <w:pStyle w:val="ListParagraph"/>
+        <w:numPr>
+          <w:ilvl w:val="0"/>
+          <w:numId w:val="4"/>
+        </w:numPr>
+        <w:rPr>
+          <w:rFonts w:ascii="Times New Roman" w:hAnsi="Times New Roman" w:cs="Times New Roman"/>
+          <w:sz w:val="24"/>
+          <w:szCs w:val="24"/>
+        </w:rPr>
+      </w:pPr>
+      <w:r>
+        <w:rPr>
+          <w:rFonts w:ascii="Times New Roman" w:hAnsi="Times New Roman" w:cs="Times New Roman"/>
+          <w:sz w:val="24"/>
+          <w:szCs w:val="24"/>
+        </w:rPr>
+        <w:t xml:space="preserve">Fabrizio Monaco, </w:t>
+      </w:r>
+      <w:hyperlink r:id="rId16" w:history="1">
+        <w:r>
+          <w:rPr>
+            <w:rStyle w:val="Hyperlink"/>
+            <w:rFonts w:ascii="Times New Roman" w:hAnsi="Times New Roman" w:cs="Times New Roman"/>
+            <w:sz w:val="24"/>
+            <w:szCs w:val="24"/>
+          </w:rPr>
+          <w:t>https://github.com/fabrimagic72/malware-samples</w:t>
+        </w:r>
+      </w:hyperlink>
+      <w:r>
+        <w:rPr>
+          <w:rFonts w:ascii="Times New Roman" w:hAnsi="Times New Roman" w:cs="Times New Roman"/>
+          <w:sz w:val="24"/>
+          <w:szCs w:val="24"/>
+        </w:rPr>
+        <w:t xml:space="preserve"> </w:t>
+      </w:r>
+    </w:p>
+    <w:p>
+      <w:pPr>
+        <w:pStyle w:val="ListParagraph"/>
+        <w:numPr>
+          <w:ilvl w:val="0"/>
+          <w:numId w:val="4"/>
+        </w:numPr>
+        <w:rPr>
+          <w:rFonts w:ascii="Times New Roman" w:hAnsi="Times New Roman" w:cs="Times New Roman"/>
+          <w:sz w:val="24"/>
+          <w:szCs w:val="24"/>
+        </w:rPr>
+      </w:pPr>
+      <w:r>
+        <w:rPr>
+          <w:rFonts w:ascii="Times New Roman" w:hAnsi="Times New Roman" w:cs="Times New Roman"/>
+          <w:sz w:val="24"/>
+          <w:szCs w:val="24"/>
+        </w:rPr>
+        <w:t xml:space="preserve">Yuval </w:t>
+      </w:r>
+      <w:proofErr w:type="spellStart"/>
+      <w:r>
+        <w:rPr>
+          <w:rFonts w:ascii="Times New Roman" w:hAnsi="Times New Roman" w:cs="Times New Roman"/>
+          <w:sz w:val="24"/>
+          <w:szCs w:val="24"/>
+        </w:rPr>
+        <w:t>Nativ</w:t>
+      </w:r>
+      <w:proofErr w:type="spellEnd"/>
+      <w:r>
+        <w:rPr>
+          <w:rFonts w:ascii="Times New Roman" w:hAnsi="Times New Roman" w:cs="Times New Roman"/>
+          <w:sz w:val="24"/>
+          <w:szCs w:val="24"/>
+        </w:rPr>
+        <w:t xml:space="preserve">, </w:t>
+      </w:r>
+      <w:hyperlink r:id="rId17" w:history="1">
+        <w:r>
+          <w:rPr>
+            <w:rStyle w:val="Hyperlink"/>
+            <w:rFonts w:ascii="Times New Roman" w:hAnsi="Times New Roman" w:cs="Times New Roman"/>
+            <w:sz w:val="24"/>
+            <w:szCs w:val="24"/>
+          </w:rPr>
+          <w:t>https://github.com/ytisf/theZoo</w:t>
+        </w:r>
+      </w:hyperlink>
+      <w:r>
+        <w:rPr>
+          <w:rFonts w:ascii="Times New Roman" w:hAnsi="Times New Roman" w:cs="Times New Roman"/>
+          <w:sz w:val="24"/>
+          <w:szCs w:val="24"/>
+        </w:rPr>
+        <w:t xml:space="preserve"> </w:t>
+      </w:r>
+    </w:p>
+    <w:p>
+      <w:pPr>
+        <w:pStyle w:val="ListParagraph"/>
+        <w:numPr>
+          <w:ilvl w:val="0"/>
+          <w:numId w:val="4"/>
+        </w:numPr>
+        <w:rPr>
+          <w:rFonts w:ascii="Times New Roman" w:hAnsi="Times New Roman" w:cs="Times New Roman"/>
+          <w:sz w:val="24"/>
+          <w:szCs w:val="24"/>
+        </w:rPr>
+      </w:pPr>
+      <w:r>
+        <w:rPr>
+          <w:rFonts w:ascii="Times New Roman" w:hAnsi="Times New Roman" w:cs="Times New Roman"/>
+          <w:sz w:val="24"/>
+          <w:szCs w:val="24"/>
+          <w:lang w:bidi="ta-IN"/>
+        </w:rPr>
+        <w:t xml:space="preserve">J.-M. Roberts. Virus Share. </w:t>
+      </w:r>
+      <w:hyperlink r:id="rId18" w:history="1">
+        <w:r>
+          <w:rPr>
+            <w:rStyle w:val="Hyperlink"/>
+            <w:rFonts w:ascii="Times New Roman" w:hAnsi="Times New Roman" w:cs="Times New Roman"/>
+            <w:sz w:val="24"/>
+            <w:szCs w:val="24"/>
+            <w:lang w:bidi="ta-IN"/>
+          </w:rPr>
+          <w:t>https://virusshare.com/</w:t>
+        </w:r>
+      </w:hyperlink>
+      <w:r>
+        <w:rPr>
+          <w:rFonts w:ascii="Times New Roman" w:hAnsi="Times New Roman" w:cs="Times New Roman"/>
+          <w:sz w:val="24"/>
+          <w:szCs w:val="24"/>
+          <w:lang w:bidi="ta-IN"/>
+        </w:rPr>
+        <w:t xml:space="preserve"> </w:t>
       </w:r>
     </w:p>
     <w:sectPr>
@@ -1149,6 +2131,95 @@
 <file path=word/numbering.xml><?xml version="1.0" encoding="utf-8"?>
 <w:numbering xmlns:wpc="http://schemas.microsoft.com/office/word/2010/wordprocessingCanvas" xmlns:cx="http://schemas.microsoft.com/office/drawing/2014/chartex" xmlns:cx1="http://schemas.microsoft.com/office/drawing/2015/9/8/chartex" xmlns:cx2="http://schemas.microsoft.com/office/drawing/2015/10/21/chartex" xmlns:cx3="http://schemas.microsoft.com/office/drawing/2016/5/9/chartex" xmlns:cx4="http://schemas.microsoft.com/office/drawing/2016/5/10/chartex" xmlns:cx5="http://schemas.microsoft.com/office/drawing/2016/5/11/chartex" xmlns:cx6="http://schemas.microsoft.com/office/drawing/2016/5/12/chartex" xmlns:cx7="http://schemas.microsoft.com/office/drawing/2016/5/13/chartex" xmlns:cx8="http://schemas.microsoft.com/office/drawing/2016/5/14/chartex" xmlns:mc="http://schemas.openxmlformats.org/markup-compatibility/2006" xmlns:aink="http://schemas.microsoft.com/office/drawing/2016/ink" xmlns:am3d="http://schemas.microsoft.com/office/drawing/2017/model3d" xmlns:o="urn:schemas-microsoft-com:office:office" xmlns:r="http://schemas.openxmlformats.org/officeDocument/2006/relationships" xmlns:m="http://schemas.openxmlformats.org/officeDocument/2006/math" xmlns:v="urn:schemas-microsoft-com:vml" xmlns:wp14="http://schemas.microsoft.com/office/word/2010/wordprocessingDrawing" xmlns:wp="http://schemas.openxmlformats.org/drawingml/2006/wordprocessingDrawing" xmlns:w10="urn:schemas-microsoft-com:office:word" xmlns:w="http://schemas.openxmlformats.org/wordprocessingml/2006/main" xmlns:w14="http://schemas.microsoft.com/office/word/2010/wordml" xmlns:w15="http://schemas.microsoft.com/office/word/2012/wordml" xmlns:w16cid="http://schemas.microsoft.com/office/word/2016/wordml/cid" xmlns:w16se="http://schemas.microsoft.com/office/word/2015/wordml/symex" xmlns:wpg="http://schemas.microsoft.com/office/word/2010/wordprocessingGroup" xmlns:wpi="http://schemas.microsoft.com/office/word/2010/wordprocessingInk" xmlns:wne="http://schemas.microsoft.com/office/word/2006/wordml" xmlns:wps="http://schemas.microsoft.com/office/word/2010/wordprocessingShape" mc:Ignorable="w14 w15 w16se w16cid wp14">
   <w:abstractNum w:abstractNumId="0" w15:restartNumberingAfterBreak="0">
+    <w:nsid w:val="28CB36CC"/>
+    <w:multiLevelType w:val="hybridMultilevel"/>
+    <w:tmpl w:val="CCC2A602"/>
+    <w:lvl w:ilvl="0" w:tplc="4009000F">
+      <w:start w:val="1"/>
+      <w:numFmt w:val="decimal"/>
+      <w:lvlText w:val="%1."/>
+      <w:lvlJc w:val="left"/>
+      <w:pPr>
+        <w:ind w:left="720" w:hanging="360"/>
+      </w:pPr>
+      <w:rPr>
+        <w:rFonts w:hint="default"/>
+      </w:rPr>
+    </w:lvl>
+    <w:lvl w:ilvl="1" w:tplc="40090019">
+      <w:start w:val="1"/>
+      <w:numFmt w:val="lowerLetter"/>
+      <w:lvlText w:val="%2."/>
+      <w:lvlJc w:val="left"/>
+      <w:pPr>
+        <w:ind w:left="1440" w:hanging="360"/>
+      </w:pPr>
+    </w:lvl>
+    <w:lvl w:ilvl="2" w:tplc="4009001B" w:tentative="1">
+      <w:start w:val="1"/>
+      <w:numFmt w:val="lowerRoman"/>
+      <w:lvlText w:val="%3."/>
+      <w:lvlJc w:val="right"/>
+      <w:pPr>
+        <w:ind w:left="2160" w:hanging="180"/>
+      </w:pPr>
+    </w:lvl>
+    <w:lvl w:ilvl="3" w:tplc="4009000F" w:tentative="1">
+      <w:start w:val="1"/>
+      <w:numFmt w:val="decimal"/>
+      <w:lvlText w:val="%4."/>
+      <w:lvlJc w:val="left"/>
+      <w:pPr>
+        <w:ind w:left="2880" w:hanging="360"/>
+      </w:pPr>
+    </w:lvl>
+    <w:lvl w:ilvl="4" w:tplc="40090019" w:tentative="1">
+      <w:start w:val="1"/>
+      <w:numFmt w:val="lowerLetter"/>
+      <w:lvlText w:val="%5."/>
+      <w:lvlJc w:val="left"/>
+      <w:pPr>
+        <w:ind w:left="3600" w:hanging="360"/>
+      </w:pPr>
+    </w:lvl>
+    <w:lvl w:ilvl="5" w:tplc="4009001B" w:tentative="1">
+      <w:start w:val="1"/>
+      <w:numFmt w:val="lowerRoman"/>
+      <w:lvlText w:val="%6."/>
+      <w:lvlJc w:val="right"/>
+      <w:pPr>
+        <w:ind w:left="4320" w:hanging="180"/>
+      </w:pPr>
+    </w:lvl>
+    <w:lvl w:ilvl="6" w:tplc="4009000F" w:tentative="1">
+      <w:start w:val="1"/>
+      <w:numFmt w:val="decimal"/>
+      <w:lvlText w:val="%7."/>
+      <w:lvlJc w:val="left"/>
+      <w:pPr>
+        <w:ind w:left="5040" w:hanging="360"/>
+      </w:pPr>
+    </w:lvl>
+    <w:lvl w:ilvl="7" w:tplc="40090019" w:tentative="1">
+      <w:start w:val="1"/>
+      <w:numFmt w:val="lowerLetter"/>
+      <w:lvlText w:val="%8."/>
+      <w:lvlJc w:val="left"/>
+      <w:pPr>
+        <w:ind w:left="5760" w:hanging="360"/>
+      </w:pPr>
+    </w:lvl>
+    <w:lvl w:ilvl="8" w:tplc="4009001B" w:tentative="1">
+      <w:start w:val="1"/>
+      <w:numFmt w:val="lowerRoman"/>
+      <w:lvlText w:val="%9."/>
+      <w:lvlJc w:val="right"/>
+      <w:pPr>
+        <w:ind w:left="6480" w:hanging="180"/>
+      </w:pPr>
+    </w:lvl>
+  </w:abstractNum>
+  <w:abstractNum w:abstractNumId="1" w15:restartNumberingAfterBreak="0">
     <w:nsid w:val="2C254E37"/>
     <w:multiLevelType w:val="hybridMultilevel"/>
     <w:tmpl w:val="AD3A03DE"/>
@@ -1237,7 +2308,185 @@
       </w:pPr>
     </w:lvl>
   </w:abstractNum>
-  <w:abstractNum w:abstractNumId="1" w15:restartNumberingAfterBreak="0">
+  <w:abstractNum w:abstractNumId="2" w15:restartNumberingAfterBreak="0">
+    <w:nsid w:val="34F257E0"/>
+    <w:multiLevelType w:val="hybridMultilevel"/>
+    <w:tmpl w:val="DAFA2B94"/>
+    <w:lvl w:ilvl="0" w:tplc="4009000F">
+      <w:start w:val="1"/>
+      <w:numFmt w:val="decimal"/>
+      <w:lvlText w:val="%1."/>
+      <w:lvlJc w:val="left"/>
+      <w:pPr>
+        <w:ind w:left="720" w:hanging="360"/>
+      </w:pPr>
+      <w:rPr>
+        <w:rFonts w:hint="default"/>
+      </w:rPr>
+    </w:lvl>
+    <w:lvl w:ilvl="1" w:tplc="40090019" w:tentative="1">
+      <w:start w:val="1"/>
+      <w:numFmt w:val="lowerLetter"/>
+      <w:lvlText w:val="%2."/>
+      <w:lvlJc w:val="left"/>
+      <w:pPr>
+        <w:ind w:left="1440" w:hanging="360"/>
+      </w:pPr>
+    </w:lvl>
+    <w:lvl w:ilvl="2" w:tplc="4009001B" w:tentative="1">
+      <w:start w:val="1"/>
+      <w:numFmt w:val="lowerRoman"/>
+      <w:lvlText w:val="%3."/>
+      <w:lvlJc w:val="right"/>
+      <w:pPr>
+        <w:ind w:left="2160" w:hanging="180"/>
+      </w:pPr>
+    </w:lvl>
+    <w:lvl w:ilvl="3" w:tplc="4009000F" w:tentative="1">
+      <w:start w:val="1"/>
+      <w:numFmt w:val="decimal"/>
+      <w:lvlText w:val="%4."/>
+      <w:lvlJc w:val="left"/>
+      <w:pPr>
+        <w:ind w:left="2880" w:hanging="360"/>
+      </w:pPr>
+    </w:lvl>
+    <w:lvl w:ilvl="4" w:tplc="40090019" w:tentative="1">
+      <w:start w:val="1"/>
+      <w:numFmt w:val="lowerLetter"/>
+      <w:lvlText w:val="%5."/>
+      <w:lvlJc w:val="left"/>
+      <w:pPr>
+        <w:ind w:left="3600" w:hanging="360"/>
+      </w:pPr>
+    </w:lvl>
+    <w:lvl w:ilvl="5" w:tplc="4009001B" w:tentative="1">
+      <w:start w:val="1"/>
+      <w:numFmt w:val="lowerRoman"/>
+      <w:lvlText w:val="%6."/>
+      <w:lvlJc w:val="right"/>
+      <w:pPr>
+        <w:ind w:left="4320" w:hanging="180"/>
+      </w:pPr>
+    </w:lvl>
+    <w:lvl w:ilvl="6" w:tplc="4009000F" w:tentative="1">
+      <w:start w:val="1"/>
+      <w:numFmt w:val="decimal"/>
+      <w:lvlText w:val="%7."/>
+      <w:lvlJc w:val="left"/>
+      <w:pPr>
+        <w:ind w:left="5040" w:hanging="360"/>
+      </w:pPr>
+    </w:lvl>
+    <w:lvl w:ilvl="7" w:tplc="40090019" w:tentative="1">
+      <w:start w:val="1"/>
+      <w:numFmt w:val="lowerLetter"/>
+      <w:lvlText w:val="%8."/>
+      <w:lvlJc w:val="left"/>
+      <w:pPr>
+        <w:ind w:left="5760" w:hanging="360"/>
+      </w:pPr>
+    </w:lvl>
+    <w:lvl w:ilvl="8" w:tplc="4009001B" w:tentative="1">
+      <w:start w:val="1"/>
+      <w:numFmt w:val="lowerRoman"/>
+      <w:lvlText w:val="%9."/>
+      <w:lvlJc w:val="right"/>
+      <w:pPr>
+        <w:ind w:left="6480" w:hanging="180"/>
+      </w:pPr>
+    </w:lvl>
+  </w:abstractNum>
+  <w:abstractNum w:abstractNumId="3" w15:restartNumberingAfterBreak="0">
+    <w:nsid w:val="60903E41"/>
+    <w:multiLevelType w:val="hybridMultilevel"/>
+    <w:tmpl w:val="BC268FA0"/>
+    <w:lvl w:ilvl="0" w:tplc="4009000F">
+      <w:start w:val="1"/>
+      <w:numFmt w:val="decimal"/>
+      <w:lvlText w:val="%1."/>
+      <w:lvlJc w:val="left"/>
+      <w:pPr>
+        <w:ind w:left="720" w:hanging="360"/>
+      </w:pPr>
+      <w:rPr>
+        <w:rFonts w:hint="default"/>
+      </w:rPr>
+    </w:lvl>
+    <w:lvl w:ilvl="1" w:tplc="40090019" w:tentative="1">
+      <w:start w:val="1"/>
+      <w:numFmt w:val="lowerLetter"/>
+      <w:lvlText w:val="%2."/>
+      <w:lvlJc w:val="left"/>
+      <w:pPr>
+        <w:ind w:left="1440" w:hanging="360"/>
+      </w:pPr>
+    </w:lvl>
+    <w:lvl w:ilvl="2" w:tplc="4009001B" w:tentative="1">
+      <w:start w:val="1"/>
+      <w:numFmt w:val="lowerRoman"/>
+      <w:lvlText w:val="%3."/>
+      <w:lvlJc w:val="right"/>
+      <w:pPr>
+        <w:ind w:left="2160" w:hanging="180"/>
+      </w:pPr>
+    </w:lvl>
+    <w:lvl w:ilvl="3" w:tplc="4009000F" w:tentative="1">
+      <w:start w:val="1"/>
+      <w:numFmt w:val="decimal"/>
+      <w:lvlText w:val="%4."/>
+      <w:lvlJc w:val="left"/>
+      <w:pPr>
+        <w:ind w:left="2880" w:hanging="360"/>
+      </w:pPr>
+    </w:lvl>
+    <w:lvl w:ilvl="4" w:tplc="40090019" w:tentative="1">
+      <w:start w:val="1"/>
+      <w:numFmt w:val="lowerLetter"/>
+      <w:lvlText w:val="%5."/>
+      <w:lvlJc w:val="left"/>
+      <w:pPr>
+        <w:ind w:left="3600" w:hanging="360"/>
+      </w:pPr>
+    </w:lvl>
+    <w:lvl w:ilvl="5" w:tplc="4009001B" w:tentative="1">
+      <w:start w:val="1"/>
+      <w:numFmt w:val="lowerRoman"/>
+      <w:lvlText w:val="%6."/>
+      <w:lvlJc w:val="right"/>
+      <w:pPr>
+        <w:ind w:left="4320" w:hanging="180"/>
+      </w:pPr>
+    </w:lvl>
+    <w:lvl w:ilvl="6" w:tplc="4009000F" w:tentative="1">
+      <w:start w:val="1"/>
+      <w:numFmt w:val="decimal"/>
+      <w:lvlText w:val="%7."/>
+      <w:lvlJc w:val="left"/>
+      <w:pPr>
+        <w:ind w:left="5040" w:hanging="360"/>
+      </w:pPr>
+    </w:lvl>
+    <w:lvl w:ilvl="7" w:tplc="40090019" w:tentative="1">
+      <w:start w:val="1"/>
+      <w:numFmt w:val="lowerLetter"/>
+      <w:lvlText w:val="%8."/>
+      <w:lvlJc w:val="left"/>
+      <w:pPr>
+        <w:ind w:left="5760" w:hanging="360"/>
+      </w:pPr>
+    </w:lvl>
+    <w:lvl w:ilvl="8" w:tplc="4009001B" w:tentative="1">
+      <w:start w:val="1"/>
+      <w:numFmt w:val="lowerRoman"/>
+      <w:lvlText w:val="%9."/>
+      <w:lvlJc w:val="right"/>
+      <w:pPr>
+        <w:ind w:left="6480" w:hanging="180"/>
+      </w:pPr>
+    </w:lvl>
+  </w:abstractNum>
+  <w:abstractNum w:abstractNumId="4" w15:restartNumberingAfterBreak="0">
     <w:nsid w:val="72090B1E"/>
     <w:multiLevelType w:val="hybridMultilevel"/>
     <w:tmpl w:val="C05074FC"/>
@@ -1327,10 +2576,19 @@
     </w:lvl>
   </w:abstractNum>
   <w:num w:numId="1">
+    <w:abstractNumId w:val="4"/>
+  </w:num>
+  <w:num w:numId="2">
     <w:abstractNumId w:val="1"/>
   </w:num>
-  <w:num w:numId="2">
+  <w:num w:numId="3">
     <w:abstractNumId w:val="0"/>
+  </w:num>
+  <w:num w:numId="4">
+    <w:abstractNumId w:val="2"/>
+  </w:num>
+  <w:num w:numId="5">
+    <w:abstractNumId w:val="3"/>
   </w:num>
 </w:numbering>
 </file>
@@ -1772,6 +3030,29 @@
       <w:contextualSpacing/>
     </w:pPr>
   </w:style>
+  <w:style w:type="character" w:styleId="Hyperlink">
+    <w:name w:val="Hyperlink"/>
+    <w:basedOn w:val="DefaultParagraphFont"/>
+    <w:uiPriority w:val="99"/>
+    <w:unhideWhenUsed/>
+    <w:rsid w:val="005D238A"/>
+    <w:rPr>
+      <w:color w:val="0563C1" w:themeColor="hyperlink"/>
+      <w:u w:val="single"/>
+    </w:rPr>
+  </w:style>
+  <w:style w:type="character" w:styleId="UnresolvedMention">
+    <w:name w:val="Unresolved Mention"/>
+    <w:basedOn w:val="DefaultParagraphFont"/>
+    <w:uiPriority w:val="99"/>
+    <w:semiHidden/>
+    <w:unhideWhenUsed/>
+    <w:rsid w:val="005D238A"/>
+    <w:rPr>
+      <w:color w:val="605E5C"/>
+      <w:shd w:val="clear" w:color="auto" w:fill="E1DFDD"/>
+    </w:rPr>
+  </w:style>
 </w:styles>
 </file>
 

</xml_diff>

<commit_message>
Added more referecnes, citations and the paper starts to shine.
</commit_message>
<xml_diff>
--- a/paper.docx
+++ b/paper.docx
@@ -357,6 +357,14 @@
           <w:sz w:val="24"/>
           <w:szCs w:val="24"/>
         </w:rPr>
+        <w:t xml:space="preserve">Windows </w:t>
+      </w:r>
+      <w:r>
+        <w:rPr>
+          <w:rFonts w:ascii="Times New Roman" w:hAnsi="Times New Roman" w:cs="Times New Roman"/>
+          <w:sz w:val="24"/>
+          <w:szCs w:val="24"/>
+        </w:rPr>
         <w:t>Malware, Malware Analysis, Static Malware Analysis, Malware Classification.</w:t>
       </w:r>
     </w:p>
@@ -501,6 +509,7 @@
           <w:sz w:val="24"/>
           <w:szCs w:val="24"/>
         </w:rPr>
+        <w:lastRenderedPageBreak/>
         <w:tab/>
       </w:r>
       <w:r>
@@ -546,7 +555,6 @@
           <w:sz w:val="24"/>
           <w:szCs w:val="24"/>
         </w:rPr>
-        <w:lastRenderedPageBreak/>
         <w:t>3. Keylogger:</w:t>
       </w:r>
     </w:p>
@@ -1276,6 +1284,7 @@
                 <w:sz w:val="24"/>
                 <w:szCs w:val="24"/>
               </w:rPr>
+              <w:lastRenderedPageBreak/>
               <w:t>Trojan</w:t>
             </w:r>
           </w:p>
@@ -1392,7 +1401,27 @@
           <w:sz w:val="24"/>
           <w:szCs w:val="24"/>
         </w:rPr>
-        <w:t>2. Extracting import functions:</w:t>
+        <w:t xml:space="preserve">2. Extracting </w:t>
+      </w:r>
+      <w:r>
+        <w:rPr>
+          <w:rFonts w:ascii="Times New Roman" w:hAnsi="Times New Roman" w:cs="Times New Roman"/>
+          <w:b/>
+          <w:bCs/>
+          <w:sz w:val="24"/>
+          <w:szCs w:val="24"/>
+        </w:rPr>
+        <w:t>I</w:t>
+      </w:r>
+      <w:r>
+        <w:rPr>
+          <w:rFonts w:ascii="Times New Roman" w:hAnsi="Times New Roman" w:cs="Times New Roman"/>
+          <w:b/>
+          <w:bCs/>
+          <w:sz w:val="24"/>
+          <w:szCs w:val="24"/>
+        </w:rPr>
+        <w:t>mport functions:</w:t>
       </w:r>
     </w:p>
     <w:p>
@@ -1419,7 +1448,71 @@
           <w:sz w:val="24"/>
           <w:szCs w:val="24"/>
         </w:rPr>
-        <w:t xml:space="preserve">In order to prepare our dataset, we need to extract all the import functions used by the malware. A small C++ program is written which will extract all the imports from all the PE32 files present in the directory. MD5 hashing is used to prevent data duplication. Initially the program will create three separate files one to store the hashes of the scanned malware which is used to prevent data duplication, a separate file to store the imports used by all the executable of the same category and third file is used to notify when the PE32 has used a packer (UPX). </w:t>
+        <w:t xml:space="preserve">In order to prepare our dataset, we need to extract all the </w:t>
+      </w:r>
+      <w:r>
+        <w:rPr>
+          <w:rFonts w:ascii="Times New Roman" w:hAnsi="Times New Roman" w:cs="Times New Roman"/>
+          <w:sz w:val="24"/>
+          <w:szCs w:val="24"/>
+        </w:rPr>
+        <w:t>I</w:t>
+      </w:r>
+      <w:r>
+        <w:rPr>
+          <w:rFonts w:ascii="Times New Roman" w:hAnsi="Times New Roman" w:cs="Times New Roman"/>
+          <w:sz w:val="24"/>
+          <w:szCs w:val="24"/>
+        </w:rPr>
+        <w:t xml:space="preserve">mport functions used by the malware. A small C++ program is written which will extract all the imports from all the PE32 files present in the directory. MD5 hashing is used to prevent data duplication. Initially the program will create three separate files one to store the hashes of the scanned malware which is used to prevent data duplication, a separate file to store the imports used by all the executable of the same category and third file is used to notify when the PE32 has used a </w:t>
+      </w:r>
+      <w:r>
+        <w:rPr>
+          <w:rFonts w:ascii="Times New Roman" w:hAnsi="Times New Roman" w:cs="Times New Roman"/>
+          <w:sz w:val="24"/>
+          <w:szCs w:val="24"/>
+        </w:rPr>
+        <w:t>P</w:t>
+      </w:r>
+      <w:r>
+        <w:rPr>
+          <w:rFonts w:ascii="Times New Roman" w:hAnsi="Times New Roman" w:cs="Times New Roman"/>
+          <w:sz w:val="24"/>
+          <w:szCs w:val="24"/>
+        </w:rPr>
+        <w:t>acker</w:t>
+      </w:r>
+      <w:r>
+        <w:rPr>
+          <w:rFonts w:ascii="Times New Roman" w:hAnsi="Times New Roman" w:cs="Times New Roman"/>
+          <w:sz w:val="24"/>
+          <w:szCs w:val="24"/>
+        </w:rPr>
+        <w:t>[9]</w:t>
+      </w:r>
+      <w:r>
+        <w:rPr>
+          <w:rFonts w:ascii="Times New Roman" w:hAnsi="Times New Roman" w:cs="Times New Roman"/>
+          <w:sz w:val="24"/>
+          <w:szCs w:val="24"/>
+        </w:rPr>
+        <w:t xml:space="preserve"> </w:t>
+      </w:r>
+      <w:r>
+        <w:rPr>
+          <w:rFonts w:ascii="Times New Roman" w:hAnsi="Times New Roman" w:cs="Times New Roman"/>
+          <w:sz w:val="24"/>
+          <w:szCs w:val="24"/>
+        </w:rPr>
+        <w:t>– UPX [8].</w:t>
+      </w:r>
+      <w:r>
+        <w:rPr>
+          <w:rFonts w:ascii="Times New Roman" w:hAnsi="Times New Roman" w:cs="Times New Roman"/>
+          <w:sz w:val="24"/>
+          <w:szCs w:val="24"/>
+        </w:rPr>
+        <w:t xml:space="preserve"> </w:t>
       </w:r>
     </w:p>
     <w:p>
@@ -1474,6 +1567,24 @@
         </w:rPr>
         <w:tab/>
         <w:t>The famous and most commonly used packer is UPX which is an open source tool licensed under GPL, Capable of compressing portable executable.</w:t>
+      </w:r>
+    </w:p>
+    <w:p>
+      <w:pPr>
+        <w:rPr>
+          <w:rFonts w:ascii="Times New Roman" w:hAnsi="Times New Roman" w:cs="Times New Roman"/>
+          <w:sz w:val="24"/>
+          <w:szCs w:val="24"/>
+        </w:rPr>
+      </w:pPr>
+      <w:r>
+        <w:rPr>
+          <w:rFonts w:ascii="Times New Roman" w:hAnsi="Times New Roman" w:cs="Times New Roman"/>
+          <w:sz w:val="24"/>
+          <w:szCs w:val="24"/>
+        </w:rPr>
+        <w:tab/>
+        <w:t>Packed malware could evade the signature-based detection. For example: hash-based detection. Hash of the packed executable varies to hash of the original executable.</w:t>
       </w:r>
     </w:p>
     <w:p>
@@ -1583,9 +1694,9 @@
             <o:lock v:ext="edit" aspectratio="t"/>
           </v:shapetype>
           <v:shape id="_x0000_i1025" type="#_x0000_t75" style="width:451.2pt;height:145.2pt" o:ole="">
-            <v:imagedata r:id="rId7" o:title=""/>
+            <v:imagedata r:id="rId8" o:title=""/>
           </v:shape>
-          <o:OLEObject Type="Embed" ProgID="Word.OpenDocumentText.12" ShapeID="_x0000_i1025" DrawAspect="Content" ObjectID="_1621539406" r:id="rId8"/>
+          <o:OLEObject Type="Embed" ProgID="Word.OpenDocumentText.12" ShapeID="_x0000_i1025" DrawAspect="Content" ObjectID="_1621587473" r:id="rId9"/>
         </w:object>
       </w:r>
     </w:p>
@@ -1606,40 +1717,30 @@
           <w:szCs w:val="24"/>
         </w:rPr>
       </w:pPr>
-    </w:p>
-    <w:p>
-      <w:pPr>
-        <w:rPr>
-          <w:rFonts w:ascii="Times New Roman" w:hAnsi="Times New Roman" w:cs="Times New Roman"/>
-          <w:sz w:val="24"/>
-          <w:szCs w:val="24"/>
-        </w:rPr>
-      </w:pPr>
-    </w:p>
-    <w:p>
-      <w:pPr>
-        <w:rPr>
-          <w:rFonts w:ascii="Times New Roman" w:hAnsi="Times New Roman" w:cs="Times New Roman"/>
-          <w:sz w:val="24"/>
-          <w:szCs w:val="24"/>
-        </w:rPr>
-      </w:pPr>
-    </w:p>
-    <w:p>
-      <w:pPr>
-        <w:rPr>
-          <w:rFonts w:ascii="Times New Roman" w:hAnsi="Times New Roman" w:cs="Times New Roman"/>
-          <w:sz w:val="24"/>
-          <w:szCs w:val="24"/>
-        </w:rPr>
-      </w:pPr>
-      <w:r>
-        <w:rPr>
-          <w:rFonts w:ascii="Times New Roman" w:hAnsi="Times New Roman" w:cs="Times New Roman"/>
-          <w:sz w:val="24"/>
-          <w:szCs w:val="24"/>
-        </w:rPr>
-        <w:t>Here is a visualization of imports used by various malware [Frequency Distribution Graph]:</w:t>
+      <w:r>
+        <w:rPr>
+          <w:rFonts w:ascii="Times New Roman" w:hAnsi="Times New Roman" w:cs="Times New Roman"/>
+          <w:sz w:val="24"/>
+          <w:szCs w:val="24"/>
+        </w:rPr>
+        <w:lastRenderedPageBreak/>
+        <w:t xml:space="preserve">Here is a visualization of </w:t>
+      </w:r>
+      <w:r>
+        <w:rPr>
+          <w:rFonts w:ascii="Times New Roman" w:hAnsi="Times New Roman" w:cs="Times New Roman"/>
+          <w:sz w:val="24"/>
+          <w:szCs w:val="24"/>
+        </w:rPr>
+        <w:t>I</w:t>
+      </w:r>
+      <w:r>
+        <w:rPr>
+          <w:rFonts w:ascii="Times New Roman" w:hAnsi="Times New Roman" w:cs="Times New Roman"/>
+          <w:sz w:val="24"/>
+          <w:szCs w:val="24"/>
+        </w:rPr>
+        <w:t>mports used by various malware [Frequency Distribution Graph]:</w:t>
       </w:r>
     </w:p>
     <w:p>
@@ -1657,7 +1758,6 @@
           <w:sz w:val="24"/>
           <w:szCs w:val="24"/>
         </w:rPr>
-        <w:lastRenderedPageBreak/>
         <w:drawing>
           <wp:inline distT="0" distB="0" distL="0" distR="0" wp14:anchorId="70A3CCA4" wp14:editId="0DD66BD7">
             <wp:extent cx="6385560" cy="3756660"/>
@@ -1674,7 +1774,7 @@
                     <pic:cNvPicPr/>
                   </pic:nvPicPr>
                   <pic:blipFill>
-                    <a:blip r:embed="rId9" cstate="print">
+                    <a:blip r:embed="rId10" cstate="print">
                       <a:extLst>
                         <a:ext uri="{28A0092B-C50C-407E-A947-70E740481C1C}">
                           <a14:useLocalDpi xmlns:a14="http://schemas.microsoft.com/office/drawing/2010/main" val="0"/>
@@ -1726,6 +1826,15 @@
           <w:szCs w:val="24"/>
         </w:rPr>
       </w:pPr>
+    </w:p>
+    <w:p>
+      <w:pPr>
+        <w:rPr>
+          <w:rFonts w:ascii="Times New Roman" w:hAnsi="Times New Roman" w:cs="Times New Roman"/>
+          <w:sz w:val="24"/>
+          <w:szCs w:val="24"/>
+        </w:rPr>
+      </w:pPr>
       <w:r>
         <w:rPr>
           <w:rFonts w:ascii="Times New Roman" w:hAnsi="Times New Roman" w:cs="Times New Roman"/>
@@ -1734,9 +1843,9 @@
           <w:szCs w:val="24"/>
         </w:rPr>
         <w:drawing>
-          <wp:inline distT="0" distB="0" distL="0" distR="0" wp14:anchorId="61FA78E9" wp14:editId="5770C462">
-            <wp:extent cx="6408420" cy="4281805"/>
-            <wp:effectExtent l="0" t="0" r="0" b="4445"/>
+          <wp:inline distT="0" distB="0" distL="0" distR="0" wp14:anchorId="61FA78E9" wp14:editId="497F7906">
+            <wp:extent cx="6408420" cy="3802380"/>
+            <wp:effectExtent l="0" t="0" r="0" b="7620"/>
             <wp:docPr id="5" name="Picture 5"/>
             <wp:cNvGraphicFramePr>
               <a:graphicFrameLocks xmlns:a="http://schemas.openxmlformats.org/drawingml/2006/main" noChangeAspect="1"/>
@@ -1749,7 +1858,7 @@
                     <pic:cNvPicPr/>
                   </pic:nvPicPr>
                   <pic:blipFill>
-                    <a:blip r:embed="rId10" cstate="print">
+                    <a:blip r:embed="rId11" cstate="print">
                       <a:extLst>
                         <a:ext uri="{28A0092B-C50C-407E-A947-70E740481C1C}">
                           <a14:useLocalDpi xmlns:a14="http://schemas.microsoft.com/office/drawing/2010/main" val="0"/>
@@ -1763,7 +1872,7 @@
                   <pic:spPr>
                     <a:xfrm>
                       <a:off x="0" y="0"/>
-                      <a:ext cx="6416216" cy="4287014"/>
+                      <a:ext cx="6416220" cy="3807008"/>
                     </a:xfrm>
                     <a:prstGeom prst="rect">
                       <a:avLst/>
@@ -1825,7 +1934,7 @@
                     <pic:cNvPicPr/>
                   </pic:nvPicPr>
                   <pic:blipFill>
-                    <a:blip r:embed="rId11">
+                    <a:blip r:embed="rId12">
                       <a:extLst>
                         <a:ext uri="{28A0092B-C50C-407E-A947-70E740481C1C}">
                           <a14:useLocalDpi xmlns:a14="http://schemas.microsoft.com/office/drawing/2010/main" val="0"/>
@@ -1900,7 +2009,7 @@
                     <pic:cNvPicPr/>
                   </pic:nvPicPr>
                   <pic:blipFill>
-                    <a:blip r:embed="rId12">
+                    <a:blip r:embed="rId13">
                       <a:extLst>
                         <a:ext uri="{28A0092B-C50C-407E-A947-70E740481C1C}">
                           <a14:useLocalDpi xmlns:a14="http://schemas.microsoft.com/office/drawing/2010/main" val="0"/>
@@ -1984,7 +2093,7 @@
                     <pic:cNvPicPr/>
                   </pic:nvPicPr>
                   <pic:blipFill>
-                    <a:blip r:embed="rId13">
+                    <a:blip r:embed="rId14">
                       <a:extLst>
                         <a:ext uri="{28A0092B-C50C-407E-A947-70E740481C1C}">
                           <a14:useLocalDpi xmlns:a14="http://schemas.microsoft.com/office/drawing/2010/main" val="0"/>
@@ -2059,7 +2168,7 @@
                     <pic:cNvPicPr/>
                   </pic:nvPicPr>
                   <pic:blipFill>
-                    <a:blip r:embed="rId14" cstate="print">
+                    <a:blip r:embed="rId15" cstate="print">
                       <a:extLst>
                         <a:ext uri="{28A0092B-C50C-407E-A947-70E740481C1C}">
                           <a14:useLocalDpi xmlns:a14="http://schemas.microsoft.com/office/drawing/2010/main" val="0"/>
@@ -2135,7 +2244,7 @@
                     <pic:cNvPicPr/>
                   </pic:nvPicPr>
                   <pic:blipFill>
-                    <a:blip r:embed="rId15">
+                    <a:blip r:embed="rId16">
                       <a:extLst>
                         <a:ext uri="{28A0092B-C50C-407E-A947-70E740481C1C}">
                           <a14:useLocalDpi xmlns:a14="http://schemas.microsoft.com/office/drawing/2010/main" val="0"/>
@@ -2210,7 +2319,7 @@
                     <pic:cNvPicPr/>
                   </pic:nvPicPr>
                   <pic:blipFill>
-                    <a:blip r:embed="rId16" cstate="print">
+                    <a:blip r:embed="rId17" cstate="print">
                       <a:extLst>
                         <a:ext uri="{28A0092B-C50C-407E-A947-70E740481C1C}">
                           <a14:useLocalDpi xmlns:a14="http://schemas.microsoft.com/office/drawing/2010/main" val="0"/>
@@ -2310,7 +2419,39 @@
           <w:sz w:val="24"/>
           <w:szCs w:val="24"/>
         </w:rPr>
-        <w:t>By now we only have individual data and yet we need to compile the data into dataset (collection of data) along the labels of the malware. The import functions which has 1728 features is used as the column names and one additional column to include the type of the malware ranging from 0-6. To generate rows for the dataset every malware is iterated and if the import function is present the column is marked with 1 and if not, it will be marked with the 0. The final column will be marked with the type of malware.</w:t>
+        <w:t xml:space="preserve">By now we only have individual data and yet we need to compile the data into dataset (collection of data) along the labels of the malware. The </w:t>
+      </w:r>
+      <w:r>
+        <w:rPr>
+          <w:rFonts w:ascii="Times New Roman" w:hAnsi="Times New Roman" w:cs="Times New Roman"/>
+          <w:sz w:val="24"/>
+          <w:szCs w:val="24"/>
+        </w:rPr>
+        <w:t>I</w:t>
+      </w:r>
+      <w:r>
+        <w:rPr>
+          <w:rFonts w:ascii="Times New Roman" w:hAnsi="Times New Roman" w:cs="Times New Roman"/>
+          <w:sz w:val="24"/>
+          <w:szCs w:val="24"/>
+        </w:rPr>
+        <w:t xml:space="preserve">mport functions which has 1728 features is used as the column names and one additional column to include the type of the malware ranging from 0-6. To generate rows for the dataset every malware is iterated and if the </w:t>
+      </w:r>
+      <w:r>
+        <w:rPr>
+          <w:rFonts w:ascii="Times New Roman" w:hAnsi="Times New Roman" w:cs="Times New Roman"/>
+          <w:sz w:val="24"/>
+          <w:szCs w:val="24"/>
+        </w:rPr>
+        <w:t>I</w:t>
+      </w:r>
+      <w:r>
+        <w:rPr>
+          <w:rFonts w:ascii="Times New Roman" w:hAnsi="Times New Roman" w:cs="Times New Roman"/>
+          <w:sz w:val="24"/>
+          <w:szCs w:val="24"/>
+        </w:rPr>
+        <w:t>mport function is present the column is marked with 1 and if not, it will be marked with the 0. The final column will be marked with the type of malware.</w:t>
       </w:r>
     </w:p>
     <w:p>
@@ -2399,9 +2540,9 @@
         </w:rPr>
         <w:object w:dxaOrig="9026" w:dyaOrig="3768" w14:anchorId="631448E6">
           <v:shape id="_x0000_i1026" type="#_x0000_t75" style="width:433.2pt;height:183.6pt" o:ole="">
-            <v:imagedata r:id="rId17" o:title=""/>
+            <v:imagedata r:id="rId18" o:title=""/>
           </v:shape>
-          <o:OLEObject Type="Embed" ProgID="Word.OpenDocumentText.12" ShapeID="_x0000_i1026" DrawAspect="Content" ObjectID="_1621539407" r:id="rId18"/>
+          <o:OLEObject Type="Embed" ProgID="Word.OpenDocumentText.12" ShapeID="_x0000_i1026" DrawAspect="Content" ObjectID="_1621587474" r:id="rId19"/>
         </w:object>
       </w:r>
     </w:p>
@@ -2561,39 +2702,233 @@
           <w:sz w:val="24"/>
           <w:szCs w:val="24"/>
         </w:rPr>
-        <w:t xml:space="preserve">In most of the works the malware is actually executed which slows down the entire process since only one malware can run at a particular time to generate efficient data. In our case the imports are extracted without executing the malware so labelling can be done in bulk quantities of malware. </w:t>
-      </w:r>
-    </w:p>
-    <w:p>
-      <w:pPr>
-        <w:rPr>
-          <w:rFonts w:ascii="Times New Roman" w:hAnsi="Times New Roman" w:cs="Times New Roman"/>
-          <w:b/>
-          <w:bCs/>
-          <w:sz w:val="24"/>
-          <w:szCs w:val="24"/>
-        </w:rPr>
-      </w:pPr>
-    </w:p>
-    <w:p>
-      <w:pPr>
-        <w:rPr>
-          <w:rFonts w:ascii="Times New Roman" w:hAnsi="Times New Roman" w:cs="Times New Roman"/>
-          <w:b/>
-          <w:bCs/>
-          <w:sz w:val="24"/>
-          <w:szCs w:val="24"/>
-        </w:rPr>
-      </w:pPr>
-      <w:r>
-        <w:rPr>
-          <w:rFonts w:ascii="Times New Roman" w:hAnsi="Times New Roman" w:cs="Times New Roman"/>
-          <w:b/>
-          <w:bCs/>
+        <w:tab/>
+        <w:t xml:space="preserve">Paper [10] </w:t>
+      </w:r>
+      <w:r>
+        <w:rPr>
+          <w:rFonts w:ascii="Times New Roman" w:hAnsi="Times New Roman" w:cs="Times New Roman"/>
+          <w:sz w:val="24"/>
+          <w:szCs w:val="24"/>
+        </w:rPr>
+        <w:t>proposes a new malware classification technique based on the maximal common subgraph detection</w:t>
+      </w:r>
+      <w:r>
+        <w:rPr>
+          <w:rFonts w:ascii="Times New Roman" w:hAnsi="Times New Roman" w:cs="Times New Roman"/>
+          <w:sz w:val="24"/>
+          <w:szCs w:val="24"/>
+        </w:rPr>
+        <w:t xml:space="preserve"> </w:t>
+      </w:r>
+      <w:r>
+        <w:rPr>
+          <w:rFonts w:ascii="Times New Roman" w:hAnsi="Times New Roman" w:cs="Times New Roman"/>
+          <w:sz w:val="24"/>
+          <w:szCs w:val="24"/>
+        </w:rPr>
+        <w:t>problem</w:t>
+      </w:r>
+      <w:r>
+        <w:rPr>
+          <w:rFonts w:ascii="Times New Roman" w:hAnsi="Times New Roman" w:cs="Times New Roman"/>
+          <w:sz w:val="24"/>
+          <w:szCs w:val="24"/>
+        </w:rPr>
+        <w:t>.</w:t>
+      </w:r>
+      <w:r>
+        <w:rPr>
+          <w:rFonts w:ascii="Times New Roman" w:hAnsi="Times New Roman" w:cs="Times New Roman"/>
+          <w:sz w:val="24"/>
+          <w:szCs w:val="24"/>
+        </w:rPr>
+        <w:t xml:space="preserve"> </w:t>
+      </w:r>
+    </w:p>
+    <w:p>
+      <w:pPr>
+        <w:rPr>
+          <w:rFonts w:ascii="Times New Roman" w:hAnsi="Times New Roman" w:cs="Times New Roman"/>
+          <w:sz w:val="24"/>
+          <w:szCs w:val="24"/>
+        </w:rPr>
+      </w:pPr>
+      <w:r>
+        <w:rPr>
+          <w:rFonts w:ascii="Times New Roman" w:hAnsi="Times New Roman" w:cs="Times New Roman"/>
+          <w:sz w:val="24"/>
+          <w:szCs w:val="24"/>
+        </w:rPr>
+        <w:tab/>
+        <w:t xml:space="preserve">Paper [11] Extracts various features like byte entropy, PE metadata, strings and import features. This paper uses neural networks to classify whether a file is benign or malware. The architecture of DNN has one input layer, two hidden layer and one output </w:t>
+      </w:r>
+      <w:r>
+        <w:rPr>
+          <w:rFonts w:ascii="Times New Roman" w:hAnsi="Times New Roman" w:cs="Times New Roman"/>
           <w:sz w:val="24"/>
           <w:szCs w:val="24"/>
         </w:rPr>
         <w:lastRenderedPageBreak/>
+        <w:t>layer. The activation function used in the hidden layers is Parametric ReLU. The activation function used in output layer is sigmoid activation function since it is a binary classification problem.</w:t>
+      </w:r>
+    </w:p>
+    <w:p>
+      <w:pPr>
+        <w:rPr>
+          <w:rFonts w:ascii="Times New Roman" w:hAnsi="Times New Roman" w:cs="Times New Roman"/>
+          <w:sz w:val="24"/>
+          <w:szCs w:val="24"/>
+        </w:rPr>
+      </w:pPr>
+      <w:r>
+        <w:rPr>
+          <w:rFonts w:ascii="Times New Roman" w:hAnsi="Times New Roman" w:cs="Times New Roman"/>
+          <w:sz w:val="24"/>
+          <w:szCs w:val="24"/>
+        </w:rPr>
+        <w:tab/>
+        <w:t>Paper [12] uses N-gram based signature generation for malware detection. N-grams of every file is extracted which is used to generate signatures for detection of malware.</w:t>
+      </w:r>
+    </w:p>
+    <w:p>
+      <w:pPr>
+        <w:rPr>
+          <w:rFonts w:ascii="Times New Roman" w:hAnsi="Times New Roman" w:cs="Times New Roman"/>
+          <w:sz w:val="24"/>
+          <w:szCs w:val="24"/>
+        </w:rPr>
+      </w:pPr>
+      <w:r>
+        <w:rPr>
+          <w:rFonts w:ascii="Times New Roman" w:hAnsi="Times New Roman" w:cs="Times New Roman"/>
+          <w:sz w:val="24"/>
+          <w:szCs w:val="24"/>
+        </w:rPr>
+        <w:tab/>
+        <w:t xml:space="preserve">Paper [13] uses windows API calls from </w:t>
+      </w:r>
+      <w:r>
+        <w:rPr>
+          <w:rFonts w:ascii="Times New Roman" w:hAnsi="Times New Roman" w:cs="Times New Roman"/>
+          <w:sz w:val="24"/>
+          <w:szCs w:val="24"/>
+        </w:rPr>
+        <w:t>I</w:t>
+      </w:r>
+      <w:r>
+        <w:rPr>
+          <w:rFonts w:ascii="Times New Roman" w:hAnsi="Times New Roman" w:cs="Times New Roman"/>
+          <w:sz w:val="24"/>
+          <w:szCs w:val="24"/>
+        </w:rPr>
+        <w:t>mport address table which is similar to our approach to detect zero-day malwares. This paper has tried 8 different type of classifiers KNN, NB, Neural Networks – Backpropagation, SVM Normalized Poly</w:t>
+      </w:r>
+      <w:r>
+        <w:rPr>
+          <w:rFonts w:ascii="Times New Roman" w:hAnsi="Times New Roman" w:cs="Times New Roman"/>
+          <w:sz w:val="24"/>
+          <w:szCs w:val="24"/>
+        </w:rPr>
+        <w:t xml:space="preserve"> </w:t>
+      </w:r>
+      <w:r>
+        <w:rPr>
+          <w:rFonts w:ascii="Times New Roman" w:hAnsi="Times New Roman" w:cs="Times New Roman"/>
+          <w:sz w:val="24"/>
+          <w:szCs w:val="24"/>
+        </w:rPr>
+        <w:t>Kernel</w:t>
+      </w:r>
+      <w:r>
+        <w:rPr>
+          <w:rFonts w:ascii="Times New Roman" w:hAnsi="Times New Roman" w:cs="Times New Roman"/>
+          <w:sz w:val="24"/>
+          <w:szCs w:val="24"/>
+        </w:rPr>
+        <w:t xml:space="preserve">, SVM Poly Kernel, SVM </w:t>
+      </w:r>
+      <w:proofErr w:type="spellStart"/>
+      <w:r>
+        <w:rPr>
+          <w:rFonts w:ascii="Times New Roman" w:hAnsi="Times New Roman" w:cs="Times New Roman"/>
+          <w:sz w:val="24"/>
+          <w:szCs w:val="24"/>
+        </w:rPr>
+        <w:t>Puk</w:t>
+      </w:r>
+      <w:proofErr w:type="spellEnd"/>
+      <w:r>
+        <w:rPr>
+          <w:rFonts w:ascii="Times New Roman" w:hAnsi="Times New Roman" w:cs="Times New Roman"/>
+          <w:sz w:val="24"/>
+          <w:szCs w:val="24"/>
+        </w:rPr>
+        <w:t xml:space="preserve">, SVM Radial Basis Function (RBM). Out of 8 </w:t>
+      </w:r>
+      <w:r>
+        <w:rPr>
+          <w:rFonts w:ascii="Times New Roman" w:hAnsi="Times New Roman" w:cs="Times New Roman"/>
+          <w:sz w:val="24"/>
+          <w:szCs w:val="24"/>
+        </w:rPr>
+        <w:t>SVM Normalized Poly Kernel</w:t>
+      </w:r>
+      <w:r>
+        <w:rPr>
+          <w:rFonts w:ascii="Times New Roman" w:hAnsi="Times New Roman" w:cs="Times New Roman"/>
+          <w:sz w:val="24"/>
+          <w:szCs w:val="24"/>
+        </w:rPr>
+        <w:t xml:space="preserve"> performed so well with 98% accuracy rate and Neural Networks performed worst with about 78% accuracy rate. It is also a binary classification malware i.e. classifying whether the file is a malware or benign.  </w:t>
+      </w:r>
+    </w:p>
+    <w:p>
+      <w:pPr>
+        <w:rPr>
+          <w:rFonts w:ascii="Times New Roman" w:hAnsi="Times New Roman" w:cs="Times New Roman"/>
+          <w:sz w:val="24"/>
+          <w:szCs w:val="24"/>
+        </w:rPr>
+      </w:pPr>
+      <w:r>
+        <w:rPr>
+          <w:rFonts w:ascii="Times New Roman" w:hAnsi="Times New Roman" w:cs="Times New Roman"/>
+          <w:sz w:val="24"/>
+          <w:szCs w:val="24"/>
+        </w:rPr>
+        <w:t>In most of the works the malware is actually executed which slows down the entire process since only one malware can run at a particular time to generate efficient data. In our case the imports are extracted without executing the malware so labelling can be done in bulk quantities of malware.</w:t>
+      </w:r>
+    </w:p>
+    <w:p>
+      <w:pPr>
+        <w:rPr>
+          <w:rFonts w:ascii="Times New Roman" w:hAnsi="Times New Roman" w:cs="Times New Roman"/>
+          <w:b/>
+          <w:bCs/>
+          <w:sz w:val="24"/>
+          <w:szCs w:val="24"/>
+        </w:rPr>
+      </w:pPr>
+    </w:p>
+    <w:p>
+      <w:pPr>
+        <w:rPr>
+          <w:rFonts w:ascii="Times New Roman" w:hAnsi="Times New Roman" w:cs="Times New Roman"/>
+          <w:b/>
+          <w:bCs/>
+          <w:sz w:val="24"/>
+          <w:szCs w:val="24"/>
+        </w:rPr>
+      </w:pPr>
+      <w:r>
+        <w:rPr>
+          <w:rFonts w:ascii="Times New Roman" w:hAnsi="Times New Roman" w:cs="Times New Roman"/>
+          <w:b/>
+          <w:bCs/>
+          <w:sz w:val="24"/>
+          <w:szCs w:val="24"/>
+        </w:rPr>
         <w:t>III. PROPOSED SYSTEM</w:t>
       </w:r>
     </w:p>
@@ -2704,9 +3039,9 @@
         </w:rPr>
         <w:object w:dxaOrig="9026" w:dyaOrig="3002" w14:anchorId="45C8A081">
           <v:shape id="_x0000_i1027" type="#_x0000_t75" style="width:451.2pt;height:150.6pt" o:ole="">
-            <v:imagedata r:id="rId19" o:title=""/>
+            <v:imagedata r:id="rId20" o:title=""/>
           </v:shape>
-          <o:OLEObject Type="Embed" ProgID="Word.OpenDocumentText.12" ShapeID="_x0000_i1027" DrawAspect="Content" ObjectID="_1621539408" r:id="rId20"/>
+          <o:OLEObject Type="Embed" ProgID="Word.OpenDocumentText.12" ShapeID="_x0000_i1027" DrawAspect="Content" ObjectID="_1621587475" r:id="rId21"/>
         </w:object>
       </w:r>
     </w:p>
@@ -2750,7 +3085,39 @@
           <w:sz w:val="24"/>
           <w:szCs w:val="24"/>
         </w:rPr>
-        <w:t xml:space="preserve"> Generally, an unpacked executable contains large number of import functions but only a few import functions contribute to the intention of the malware. We cannot write efficient conditional statements to address this issue. </w:t>
+        <w:t xml:space="preserve"> Generally, an unpacked executable contains large number of </w:t>
+      </w:r>
+      <w:r>
+        <w:rPr>
+          <w:rFonts w:ascii="Times New Roman" w:hAnsi="Times New Roman" w:cs="Times New Roman"/>
+          <w:sz w:val="24"/>
+          <w:szCs w:val="24"/>
+        </w:rPr>
+        <w:t>I</w:t>
+      </w:r>
+      <w:r>
+        <w:rPr>
+          <w:rFonts w:ascii="Times New Roman" w:hAnsi="Times New Roman" w:cs="Times New Roman"/>
+          <w:sz w:val="24"/>
+          <w:szCs w:val="24"/>
+        </w:rPr>
+        <w:t xml:space="preserve">mport functions but only a few </w:t>
+      </w:r>
+      <w:r>
+        <w:rPr>
+          <w:rFonts w:ascii="Times New Roman" w:hAnsi="Times New Roman" w:cs="Times New Roman"/>
+          <w:sz w:val="24"/>
+          <w:szCs w:val="24"/>
+        </w:rPr>
+        <w:t>I</w:t>
+      </w:r>
+      <w:r>
+        <w:rPr>
+          <w:rFonts w:ascii="Times New Roman" w:hAnsi="Times New Roman" w:cs="Times New Roman"/>
+          <w:sz w:val="24"/>
+          <w:szCs w:val="24"/>
+        </w:rPr>
+        <w:t xml:space="preserve">mport functions contribute to the intention of the malware. We cannot write efficient conditional statements to address this issue. </w:t>
       </w:r>
       <w:r>
         <w:rPr>
@@ -2781,7 +3148,9 @@
           <w:szCs w:val="24"/>
         </w:rPr>
       </w:pPr>
-      <w:r>
+    </w:p>
+    <w:p>
+      <w:pPr>
         <w:rPr>
           <w:rFonts w:ascii="Times New Roman" w:hAnsi="Times New Roman" w:cs="Times New Roman"/>
           <w:b/>
@@ -2791,6 +3160,31 @@
           <w:sz w:val="24"/>
           <w:szCs w:val="24"/>
         </w:rPr>
+      </w:pPr>
+    </w:p>
+    <w:p>
+      <w:pPr>
+        <w:rPr>
+          <w:rFonts w:ascii="Times New Roman" w:hAnsi="Times New Roman" w:cs="Times New Roman"/>
+          <w:b/>
+          <w:bCs/>
+          <w:i/>
+          <w:iCs/>
+          <w:sz w:val="24"/>
+          <w:szCs w:val="24"/>
+        </w:rPr>
+      </w:pPr>
+      <w:r>
+        <w:rPr>
+          <w:rFonts w:ascii="Times New Roman" w:hAnsi="Times New Roman" w:cs="Times New Roman"/>
+          <w:b/>
+          <w:bCs/>
+          <w:i/>
+          <w:iCs/>
+          <w:sz w:val="24"/>
+          <w:szCs w:val="24"/>
+        </w:rPr>
+        <w:lastRenderedPageBreak/>
         <w:t>B. Components Used to build the system:</w:t>
       </w:r>
     </w:p>
@@ -3206,61 +3600,29 @@
           <w:sz w:val="24"/>
           <w:szCs w:val="24"/>
         </w:rPr>
-        <w:lastRenderedPageBreak/>
-        <w:t>Once the dataset has been prepared, we are ready to train our model. Our model consists of 1953 input features. The activation function used in all layer excluding the output layer is ReLU also called as Rectified Linear Unit, a non-linear activation function which takes input and gives output 0 if an input is negative else will output same input. Here is an ReLU output for sample input ranging from -10 to 10.</w:t>
-      </w:r>
-    </w:p>
-    <w:p>
-      <w:pPr>
-        <w:rPr>
-          <w:rFonts w:ascii="Times New Roman" w:hAnsi="Times New Roman" w:cs="Times New Roman"/>
-          <w:sz w:val="24"/>
-          <w:szCs w:val="24"/>
-        </w:rPr>
-      </w:pPr>
-      <w:r>
-        <w:rPr>
-          <w:rFonts w:ascii="Times New Roman" w:hAnsi="Times New Roman" w:cs="Times New Roman"/>
-          <w:sz w:val="24"/>
-          <w:szCs w:val="24"/>
-        </w:rPr>
-        <w:tab/>
-      </w:r>
-      <w:r>
-        <w:rPr>
-          <w:rFonts w:ascii="Times New Roman" w:hAnsi="Times New Roman" w:cs="Times New Roman"/>
-          <w:sz w:val="24"/>
-          <w:szCs w:val="24"/>
-        </w:rPr>
-        <w:t>The feed forward neural network model consists of one input layer, two hidden layers and one final output layer each using rectified linear unit as their activation function along with 20% dropout</w:t>
-      </w:r>
-      <w:r>
-        <w:rPr>
-          <w:rFonts w:ascii="Times New Roman" w:hAnsi="Times New Roman" w:cs="Times New Roman"/>
-          <w:sz w:val="24"/>
-          <w:szCs w:val="24"/>
-        </w:rPr>
-        <w:t xml:space="preserve"> [5]</w:t>
-      </w:r>
-      <w:r>
-        <w:rPr>
-          <w:rFonts w:ascii="Times New Roman" w:hAnsi="Times New Roman" w:cs="Times New Roman"/>
-          <w:sz w:val="24"/>
-          <w:szCs w:val="24"/>
-        </w:rPr>
-        <w:t>. The model has been trained with 100 epochs and reached accuracy of more than 70%.</w:t>
-      </w:r>
-      <w:r>
-        <w:rPr>
-          <w:rFonts w:ascii="Times New Roman" w:hAnsi="Times New Roman" w:cs="Times New Roman"/>
-          <w:sz w:val="24"/>
-          <w:szCs w:val="24"/>
-        </w:rPr>
-        <w:t xml:space="preserve"> We are using Adam [6] optimizer to reduce the loss function.</w:t>
-      </w:r>
-    </w:p>
-    <w:p>
-      <w:pPr>
+        <w:t xml:space="preserve">Once the dataset has been prepared, we are ready to train our model. Our model consists of 1953 input features. The activation function used in all layer excluding the output layer is ReLU also called as Rectified Linear Unit, a non-linear activation function which takes input and gives output 0 if an input is negative else will output same input. </w:t>
+      </w:r>
+    </w:p>
+    <w:p>
+      <w:pPr>
+        <w:rPr>
+          <w:rFonts w:ascii="Times New Roman" w:hAnsi="Times New Roman" w:cs="Times New Roman"/>
+          <w:sz w:val="24"/>
+          <w:szCs w:val="24"/>
+        </w:rPr>
+      </w:pPr>
+      <w:r>
+        <w:rPr>
+          <w:rFonts w:ascii="Times New Roman" w:hAnsi="Times New Roman" w:cs="Times New Roman"/>
+          <w:sz w:val="24"/>
+          <w:szCs w:val="24"/>
+        </w:rPr>
+        <w:t>Here is an ReLU output for sample input ranging from -10 to 10.</w:t>
+      </w:r>
+    </w:p>
+    <w:p>
+      <w:pPr>
+        <w:ind w:firstLine="720"/>
         <w:rPr>
           <w:rFonts w:ascii="Times New Roman" w:hAnsi="Times New Roman" w:cs="Times New Roman"/>
           <w:sz w:val="24"/>
@@ -3272,9 +3634,9 @@
           <w:noProof/>
         </w:rPr>
         <w:drawing>
-          <wp:inline distT="0" distB="0" distL="0" distR="0" wp14:anchorId="7E355E93" wp14:editId="607A213D">
-            <wp:extent cx="5935980" cy="2963385"/>
-            <wp:effectExtent l="0" t="0" r="7620" b="8890"/>
+          <wp:inline distT="0" distB="0" distL="0" distR="0" wp14:anchorId="64EABFDA" wp14:editId="44C26B26">
+            <wp:extent cx="5373019" cy="2860675"/>
+            <wp:effectExtent l="0" t="0" r="0" b="0"/>
             <wp:docPr id="1" name="Picture 1"/>
             <wp:cNvGraphicFramePr>
               <a:graphicFrameLocks xmlns:a="http://schemas.openxmlformats.org/drawingml/2006/main" noChangeAspect="1"/>
@@ -3289,7 +3651,7 @@
                     </pic:cNvPicPr>
                   </pic:nvPicPr>
                   <pic:blipFill>
-                    <a:blip r:embed="rId21" cstate="print">
+                    <a:blip r:embed="rId22" cstate="print">
                       <a:extLst>
                         <a:ext uri="{28A0092B-C50C-407E-A947-70E740481C1C}">
                           <a14:useLocalDpi xmlns:a14="http://schemas.microsoft.com/office/drawing/2010/main" val="0"/>
@@ -3304,7 +3666,7 @@
                   <pic:spPr bwMode="auto">
                     <a:xfrm>
                       <a:off x="0" y="0"/>
-                      <a:ext cx="5967342" cy="2979042"/>
+                      <a:ext cx="5383223" cy="2866108"/>
                     </a:xfrm>
                     <a:prstGeom prst="rect">
                       <a:avLst/>
@@ -3323,6 +3685,91 @@
     </w:p>
     <w:p>
       <w:pPr>
+        <w:ind w:firstLine="720"/>
+        <w:rPr>
+          <w:rFonts w:ascii="Times New Roman" w:hAnsi="Times New Roman" w:cs="Times New Roman"/>
+          <w:sz w:val="24"/>
+          <w:szCs w:val="24"/>
+        </w:rPr>
+      </w:pPr>
+      <w:r>
+        <w:rPr>
+          <w:rFonts w:ascii="Times New Roman" w:hAnsi="Times New Roman" w:cs="Times New Roman"/>
+          <w:sz w:val="24"/>
+          <w:szCs w:val="24"/>
+        </w:rPr>
+        <w:t xml:space="preserve">Fig 9: Output of ReLU for -10 to 10. </w:t>
+      </w:r>
+    </w:p>
+    <w:p>
+      <w:pPr>
+        <w:rPr>
+          <w:rFonts w:ascii="Times New Roman" w:hAnsi="Times New Roman" w:cs="Times New Roman"/>
+          <w:sz w:val="24"/>
+          <w:szCs w:val="24"/>
+        </w:rPr>
+      </w:pPr>
+      <w:r>
+        <w:rPr>
+          <w:rFonts w:ascii="Times New Roman" w:hAnsi="Times New Roman" w:cs="Times New Roman"/>
+          <w:sz w:val="24"/>
+          <w:szCs w:val="24"/>
+        </w:rPr>
+        <w:tab/>
+      </w:r>
+      <w:r>
+        <w:rPr>
+          <w:rFonts w:ascii="Times New Roman" w:hAnsi="Times New Roman" w:cs="Times New Roman"/>
+          <w:sz w:val="24"/>
+          <w:szCs w:val="24"/>
+        </w:rPr>
+        <w:t xml:space="preserve">The feed forward neural network model consists of one input layer, two hidden layers and one final output layer each using rectified linear unit as their activation function along </w:t>
+      </w:r>
+      <w:r>
+        <w:rPr>
+          <w:rFonts w:ascii="Times New Roman" w:hAnsi="Times New Roman" w:cs="Times New Roman"/>
+          <w:sz w:val="24"/>
+          <w:szCs w:val="24"/>
+        </w:rPr>
+        <w:lastRenderedPageBreak/>
+        <w:t>with 20% dropout</w:t>
+      </w:r>
+      <w:r>
+        <w:rPr>
+          <w:rFonts w:ascii="Times New Roman" w:hAnsi="Times New Roman" w:cs="Times New Roman"/>
+          <w:sz w:val="24"/>
+          <w:szCs w:val="24"/>
+        </w:rPr>
+        <w:t xml:space="preserve"> [5]</w:t>
+      </w:r>
+      <w:r>
+        <w:rPr>
+          <w:rFonts w:ascii="Times New Roman" w:hAnsi="Times New Roman" w:cs="Times New Roman"/>
+          <w:sz w:val="24"/>
+          <w:szCs w:val="24"/>
+        </w:rPr>
+        <w:t>. The model has been trained with 100 epochs and reached accuracy of more than 70%.</w:t>
+      </w:r>
+      <w:r>
+        <w:rPr>
+          <w:rFonts w:ascii="Times New Roman" w:hAnsi="Times New Roman" w:cs="Times New Roman"/>
+          <w:sz w:val="24"/>
+          <w:szCs w:val="24"/>
+        </w:rPr>
+        <w:t xml:space="preserve"> We are using Adam [6] optimizer to reduce the loss function.</w:t>
+      </w:r>
+    </w:p>
+    <w:p>
+      <w:pPr>
+        <w:rPr>
+          <w:rFonts w:ascii="Times New Roman" w:hAnsi="Times New Roman" w:cs="Times New Roman"/>
+          <w:sz w:val="24"/>
+          <w:szCs w:val="24"/>
+        </w:rPr>
+      </w:pPr>
+    </w:p>
+    <w:p>
+      <w:pPr>
         <w:rPr>
           <w:rFonts w:ascii="Times New Roman" w:hAnsi="Times New Roman" w:cs="Times New Roman"/>
           <w:b/>
@@ -3352,16 +3799,14 @@
           <w:szCs w:val="24"/>
         </w:rPr>
       </w:pPr>
-      <w:bookmarkStart w:id="3" w:name="_GoBack"/>
       <w:r>
         <w:rPr>
           <w:noProof/>
         </w:rPr>
-        <w:lastRenderedPageBreak/>
         <w:drawing>
-          <wp:inline distT="0" distB="0" distL="0" distR="0" wp14:anchorId="308A3C86" wp14:editId="7B247D0D">
-            <wp:extent cx="6515100" cy="8046720"/>
-            <wp:effectExtent l="0" t="0" r="0" b="0"/>
+          <wp:inline distT="0" distB="0" distL="0" distR="0" wp14:anchorId="2A7DEFA8" wp14:editId="49AF2DFC">
+            <wp:extent cx="6012180" cy="7301082"/>
+            <wp:effectExtent l="0" t="0" r="7620" b="0"/>
             <wp:docPr id="2" name="Picture 2"/>
             <wp:cNvGraphicFramePr>
               <a:graphicFrameLocks xmlns:a="http://schemas.openxmlformats.org/drawingml/2006/main" noChangeAspect="1"/>
@@ -3376,14 +3821,13 @@
                     </pic:cNvPicPr>
                   </pic:nvPicPr>
                   <pic:blipFill>
-                    <a:blip r:embed="rId22">
+                    <a:blip r:embed="rId23">
                       <a:extLst>
                         <a:ext uri="{28A0092B-C50C-407E-A947-70E740481C1C}">
                           <a14:useLocalDpi xmlns:a14="http://schemas.microsoft.com/office/drawing/2010/main" val="0"/>
                         </a:ext>
                       </a:extLst>
                     </a:blip>
-                    <a:srcRect/>
                     <a:stretch>
                       <a:fillRect/>
                     </a:stretch>
@@ -3391,7 +3835,7 @@
                   <pic:spPr bwMode="auto">
                     <a:xfrm>
                       <a:off x="0" y="0"/>
-                      <a:ext cx="6515100" cy="8046720"/>
+                      <a:ext cx="6018476" cy="7308728"/>
                     </a:xfrm>
                     <a:prstGeom prst="rect">
                       <a:avLst/>
@@ -3407,21 +3851,13 @@
           </wp:inline>
         </w:drawing>
       </w:r>
-      <w:bookmarkEnd w:id="3"/>
-    </w:p>
-    <w:p>
-      <w:pPr>
-        <w:rPr>
-          <w:rFonts w:ascii="Times New Roman" w:hAnsi="Times New Roman" w:cs="Times New Roman"/>
-          <w:sz w:val="24"/>
-          <w:szCs w:val="24"/>
-        </w:rPr>
-      </w:pPr>
-    </w:p>
-    <w:p>
-      <w:pPr>
-        <w:rPr>
-          <w:rFonts w:ascii="Times New Roman" w:hAnsi="Times New Roman" w:cs="Times New Roman"/>
+    </w:p>
+    <w:p>
+      <w:pPr>
+        <w:rPr>
+          <w:rFonts w:ascii="Times New Roman" w:hAnsi="Times New Roman" w:cs="Times New Roman"/>
+          <w:b/>
+          <w:bCs/>
           <w:sz w:val="24"/>
           <w:szCs w:val="24"/>
         </w:rPr>
@@ -3450,7 +3886,15 @@
           <w:sz w:val="24"/>
           <w:szCs w:val="24"/>
         </w:rPr>
-        <w:t xml:space="preserve"> after training the model for 100 epochs:</w:t>
+        <w:t xml:space="preserve"> after training the model for 100 epochs</w:t>
+      </w:r>
+      <w:r>
+        <w:rPr>
+          <w:rFonts w:ascii="Times New Roman" w:hAnsi="Times New Roman" w:cs="Times New Roman"/>
+          <w:sz w:val="24"/>
+          <w:szCs w:val="24"/>
+        </w:rPr>
+        <w:t xml:space="preserve"> – 96% accuracy</w:t>
       </w:r>
     </w:p>
     <w:p>
@@ -3466,10 +3910,10 @@
           <w:noProof/>
         </w:rPr>
         <w:drawing>
-          <wp:inline distT="0" distB="0" distL="0" distR="0" wp14:anchorId="471D7387" wp14:editId="6889E10C">
-            <wp:extent cx="6172200" cy="3375660"/>
+          <wp:inline distT="0" distB="0" distL="0" distR="0" wp14:anchorId="79B038CD" wp14:editId="7E950D0C">
+            <wp:extent cx="6171492" cy="3657600"/>
             <wp:effectExtent l="0" t="0" r="0" b="0"/>
-            <wp:docPr id="12" name="Picture 12"/>
+            <wp:docPr id="4" name="Picture 4"/>
             <wp:cNvGraphicFramePr>
               <a:graphicFrameLocks xmlns:a="http://schemas.openxmlformats.org/drawingml/2006/main" noChangeAspect="1"/>
             </wp:cNvGraphicFramePr>
@@ -3478,85 +3922,6 @@
                 <pic:pic xmlns:pic="http://schemas.openxmlformats.org/drawingml/2006/picture">
                   <pic:nvPicPr>
                     <pic:cNvPr id="0" name="Picture 4"/>
-                    <pic:cNvPicPr>
-                      <a:picLocks noChangeAspect="1" noChangeArrowheads="1"/>
-                    </pic:cNvPicPr>
-                  </pic:nvPicPr>
-                  <pic:blipFill>
-                    <a:blip r:embed="rId23">
-                      <a:extLst>
-                        <a:ext uri="{28A0092B-C50C-407E-A947-70E740481C1C}">
-                          <a14:useLocalDpi xmlns:a14="http://schemas.microsoft.com/office/drawing/2010/main" val="0"/>
-                        </a:ext>
-                      </a:extLst>
-                    </a:blip>
-                    <a:srcRect/>
-                    <a:stretch>
-                      <a:fillRect/>
-                    </a:stretch>
-                  </pic:blipFill>
-                  <pic:spPr bwMode="auto">
-                    <a:xfrm>
-                      <a:off x="0" y="0"/>
-                      <a:ext cx="6172200" cy="3375660"/>
-                    </a:xfrm>
-                    <a:prstGeom prst="rect">
-                      <a:avLst/>
-                    </a:prstGeom>
-                    <a:noFill/>
-                    <a:ln>
-                      <a:noFill/>
-                    </a:ln>
-                  </pic:spPr>
-                </pic:pic>
-              </a:graphicData>
-            </a:graphic>
-          </wp:inline>
-        </w:drawing>
-      </w:r>
-    </w:p>
-    <w:p>
-      <w:pPr>
-        <w:rPr>
-          <w:rFonts w:ascii="Times New Roman" w:hAnsi="Times New Roman" w:cs="Times New Roman"/>
-          <w:sz w:val="24"/>
-          <w:szCs w:val="24"/>
-        </w:rPr>
-      </w:pPr>
-      <w:r>
-        <w:rPr>
-          <w:rFonts w:ascii="Times New Roman" w:hAnsi="Times New Roman" w:cs="Times New Roman"/>
-          <w:sz w:val="24"/>
-          <w:szCs w:val="24"/>
-        </w:rPr>
-        <w:t>And the loss for 100 epochs:</w:t>
-      </w:r>
-    </w:p>
-    <w:p>
-      <w:pPr>
-        <w:rPr>
-          <w:rFonts w:ascii="Times New Roman" w:hAnsi="Times New Roman" w:cs="Times New Roman"/>
-          <w:sz w:val="24"/>
-          <w:szCs w:val="24"/>
-        </w:rPr>
-      </w:pPr>
-      <w:r>
-        <w:rPr>
-          <w:noProof/>
-        </w:rPr>
-        <w:drawing>
-          <wp:inline distT="0" distB="0" distL="0" distR="0" wp14:anchorId="2CD53D14" wp14:editId="21B5C8E3">
-            <wp:extent cx="6263640" cy="3375660"/>
-            <wp:effectExtent l="0" t="0" r="0" b="0"/>
-            <wp:docPr id="13" name="Picture 13"/>
-            <wp:cNvGraphicFramePr>
-              <a:graphicFrameLocks xmlns:a="http://schemas.openxmlformats.org/drawingml/2006/main" noChangeAspect="1"/>
-            </wp:cNvGraphicFramePr>
-            <a:graphic xmlns:a="http://schemas.openxmlformats.org/drawingml/2006/main">
-              <a:graphicData uri="http://schemas.openxmlformats.org/drawingml/2006/picture">
-                <pic:pic xmlns:pic="http://schemas.openxmlformats.org/drawingml/2006/picture">
-                  <pic:nvPicPr>
-                    <pic:cNvPr id="0" name="Picture 6"/>
                     <pic:cNvPicPr>
                       <a:picLocks noChangeAspect="1" noChangeArrowheads="1"/>
                     </pic:cNvPicPr>
@@ -3577,7 +3942,7 @@
                   <pic:spPr bwMode="auto">
                     <a:xfrm>
                       <a:off x="0" y="0"/>
-                      <a:ext cx="6263640" cy="3375660"/>
+                      <a:ext cx="6210089" cy="3680475"/>
                     </a:xfrm>
                     <a:prstGeom prst="rect">
                       <a:avLst/>
@@ -3598,31 +3963,122 @@
       <w:pPr>
         <w:rPr>
           <w:rFonts w:ascii="Times New Roman" w:hAnsi="Times New Roman" w:cs="Times New Roman"/>
-          <w:b/>
-          <w:bCs/>
-          <w:sz w:val="24"/>
-          <w:szCs w:val="24"/>
-        </w:rPr>
-      </w:pPr>
-    </w:p>
-    <w:p>
-      <w:pPr>
-        <w:rPr>
-          <w:rFonts w:ascii="Times New Roman" w:hAnsi="Times New Roman" w:cs="Times New Roman"/>
-          <w:b/>
-          <w:bCs/>
-          <w:sz w:val="24"/>
-          <w:szCs w:val="24"/>
-        </w:rPr>
-      </w:pPr>
-      <w:r>
-        <w:rPr>
-          <w:rFonts w:ascii="Times New Roman" w:hAnsi="Times New Roman" w:cs="Times New Roman"/>
-          <w:b/>
-          <w:bCs/>
-          <w:sz w:val="24"/>
-          <w:szCs w:val="24"/>
-        </w:rPr>
+          <w:sz w:val="24"/>
+          <w:szCs w:val="24"/>
+        </w:rPr>
+      </w:pPr>
+      <w:r>
+        <w:rPr>
+          <w:rFonts w:ascii="Times New Roman" w:hAnsi="Times New Roman" w:cs="Times New Roman"/>
+          <w:sz w:val="24"/>
+          <w:szCs w:val="24"/>
+        </w:rPr>
+        <w:t>And the loss for 100 epochs:</w:t>
+      </w:r>
+    </w:p>
+    <w:p>
+      <w:pPr>
+        <w:rPr>
+          <w:rFonts w:ascii="Times New Roman" w:hAnsi="Times New Roman" w:cs="Times New Roman"/>
+          <w:sz w:val="24"/>
+          <w:szCs w:val="24"/>
+        </w:rPr>
+      </w:pPr>
+      <w:r>
+        <w:rPr>
+          <w:noProof/>
+        </w:rPr>
+        <w:drawing>
+          <wp:inline distT="0" distB="0" distL="0" distR="0" wp14:anchorId="6CC3D242" wp14:editId="13B1AB73">
+            <wp:extent cx="5731510" cy="3912179"/>
+            <wp:effectExtent l="0" t="0" r="0" b="0"/>
+            <wp:docPr id="14" name="Picture 14"/>
+            <wp:cNvGraphicFramePr>
+              <a:graphicFrameLocks xmlns:a="http://schemas.openxmlformats.org/drawingml/2006/main" noChangeAspect="1"/>
+            </wp:cNvGraphicFramePr>
+            <a:graphic xmlns:a="http://schemas.openxmlformats.org/drawingml/2006/main">
+              <a:graphicData uri="http://schemas.openxmlformats.org/drawingml/2006/picture">
+                <pic:pic xmlns:pic="http://schemas.openxmlformats.org/drawingml/2006/picture">
+                  <pic:nvPicPr>
+                    <pic:cNvPr id="0" name="Picture 6"/>
+                    <pic:cNvPicPr>
+                      <a:picLocks noChangeAspect="1" noChangeArrowheads="1"/>
+                    </pic:cNvPicPr>
+                  </pic:nvPicPr>
+                  <pic:blipFill>
+                    <a:blip r:embed="rId25">
+                      <a:extLst>
+                        <a:ext uri="{28A0092B-C50C-407E-A947-70E740481C1C}">
+                          <a14:useLocalDpi xmlns:a14="http://schemas.microsoft.com/office/drawing/2010/main" val="0"/>
+                        </a:ext>
+                      </a:extLst>
+                    </a:blip>
+                    <a:srcRect/>
+                    <a:stretch>
+                      <a:fillRect/>
+                    </a:stretch>
+                  </pic:blipFill>
+                  <pic:spPr bwMode="auto">
+                    <a:xfrm>
+                      <a:off x="0" y="0"/>
+                      <a:ext cx="5731510" cy="3912179"/>
+                    </a:xfrm>
+                    <a:prstGeom prst="rect">
+                      <a:avLst/>
+                    </a:prstGeom>
+                    <a:noFill/>
+                    <a:ln>
+                      <a:noFill/>
+                    </a:ln>
+                  </pic:spPr>
+                </pic:pic>
+              </a:graphicData>
+            </a:graphic>
+          </wp:inline>
+        </w:drawing>
+      </w:r>
+    </w:p>
+    <w:p>
+      <w:pPr>
+        <w:rPr>
+          <w:rFonts w:ascii="Times New Roman" w:hAnsi="Times New Roman" w:cs="Times New Roman"/>
+          <w:b/>
+          <w:bCs/>
+          <w:sz w:val="24"/>
+          <w:szCs w:val="24"/>
+        </w:rPr>
+      </w:pPr>
+    </w:p>
+    <w:p>
+      <w:pPr>
+        <w:rPr>
+          <w:rFonts w:ascii="Times New Roman" w:hAnsi="Times New Roman" w:cs="Times New Roman"/>
+          <w:b/>
+          <w:bCs/>
+          <w:sz w:val="24"/>
+          <w:szCs w:val="24"/>
+        </w:rPr>
+      </w:pPr>
+    </w:p>
+    <w:p>
+      <w:pPr>
+        <w:rPr>
+          <w:rFonts w:ascii="Times New Roman" w:hAnsi="Times New Roman" w:cs="Times New Roman"/>
+          <w:b/>
+          <w:bCs/>
+          <w:sz w:val="24"/>
+          <w:szCs w:val="24"/>
+        </w:rPr>
+      </w:pPr>
+      <w:r>
+        <w:rPr>
+          <w:rFonts w:ascii="Times New Roman" w:hAnsi="Times New Roman" w:cs="Times New Roman"/>
+          <w:b/>
+          <w:bCs/>
+          <w:sz w:val="24"/>
+          <w:szCs w:val="24"/>
+        </w:rPr>
+        <w:lastRenderedPageBreak/>
         <w:t>IV. CONCLUSION:</w:t>
       </w:r>
     </w:p>
@@ -3701,9 +4157,18 @@
           <w:sz w:val="24"/>
           <w:szCs w:val="24"/>
         </w:rPr>
-        <w:lastRenderedPageBreak/>
         <w:t xml:space="preserve">In future this classifier will be incorporated with virus signature generation for efficient, identifiable labelling of the generated signatures. </w:t>
       </w:r>
+      <w:r>
+        <w:rPr>
+          <w:rFonts w:ascii="Times New Roman" w:hAnsi="Times New Roman" w:cs="Times New Roman"/>
+          <w:sz w:val="24"/>
+          <w:szCs w:val="24"/>
+        </w:rPr>
+        <w:t xml:space="preserve">We will also add various known packers to unpack the windows PE32 files since UPX is not the only packer available. </w:t>
+      </w:r>
+      <w:bookmarkStart w:id="3" w:name="_GoBack"/>
+      <w:bookmarkEnd w:id="3"/>
     </w:p>
     <w:p>
       <w:pPr>
@@ -3756,7 +4221,7 @@
         </w:rPr>
         <w:t xml:space="preserve">Virus total statistics: </w:t>
       </w:r>
-      <w:hyperlink r:id="rId25" w:history="1">
+      <w:hyperlink r:id="rId26" w:history="1">
         <w:r>
           <w:rPr>
             <w:rStyle w:val="Hyperlink"/>
@@ -3798,7 +4263,7 @@
         </w:rPr>
         <w:t xml:space="preserve">J.-M. Roberts. Virus Share. </w:t>
       </w:r>
-      <w:hyperlink r:id="rId26" w:history="1">
+      <w:hyperlink r:id="rId27" w:history="1">
         <w:r>
           <w:rPr>
             <w:rStyle w:val="Hyperlink"/>
@@ -3875,25 +4340,7 @@
           <w:sz w:val="24"/>
           <w:szCs w:val="24"/>
         </w:rPr>
-        <w:t xml:space="preserve">, C. </w:t>
-      </w:r>
-      <w:proofErr w:type="gramStart"/>
-      <w:r>
-        <w:rPr>
-          <w:rFonts w:ascii="Times New Roman" w:hAnsi="Times New Roman" w:cs="Times New Roman"/>
-          <w:sz w:val="24"/>
-          <w:szCs w:val="24"/>
-        </w:rPr>
-        <w:t>Willems ,</w:t>
-      </w:r>
-      <w:proofErr w:type="gramEnd"/>
-      <w:r>
-        <w:rPr>
-          <w:rFonts w:ascii="Times New Roman" w:hAnsi="Times New Roman" w:cs="Times New Roman"/>
-          <w:sz w:val="24"/>
-          <w:szCs w:val="24"/>
-        </w:rPr>
-        <w:t xml:space="preserve"> T. </w:t>
+        <w:t xml:space="preserve">, C. Willems , T. </w:t>
       </w:r>
       <w:proofErr w:type="spellStart"/>
       <w:r>
@@ -4115,6 +4562,24 @@
           <w:sz w:val="24"/>
           <w:szCs w:val="24"/>
         </w:rPr>
+        <w:t>Kingma</w:t>
+      </w:r>
+      <w:proofErr w:type="spellEnd"/>
+      <w:r>
+        <w:rPr>
+          <w:rFonts w:ascii="Times New Roman" w:hAnsi="Times New Roman" w:cs="Times New Roman"/>
+          <w:sz w:val="24"/>
+          <w:szCs w:val="24"/>
+        </w:rPr>
+        <w:t xml:space="preserve">, </w:t>
+      </w:r>
+      <w:proofErr w:type="spellStart"/>
+      <w:r>
+        <w:rPr>
+          <w:rFonts w:ascii="Times New Roman" w:hAnsi="Times New Roman" w:cs="Times New Roman"/>
+          <w:sz w:val="24"/>
+          <w:szCs w:val="24"/>
+        </w:rPr>
         <w:t>Diederik</w:t>
       </w:r>
       <w:proofErr w:type="spellEnd"/>
@@ -4124,65 +4589,37 @@
           <w:sz w:val="24"/>
           <w:szCs w:val="24"/>
         </w:rPr>
-        <w:t xml:space="preserve"> P. </w:t>
+        <w:t xml:space="preserve"> P., and Jimmy Ba. "Adam: A method for stochastic optimization." </w:t>
       </w:r>
       <w:proofErr w:type="spellStart"/>
       <w:r>
         <w:rPr>
           <w:rFonts w:ascii="Times New Roman" w:hAnsi="Times New Roman" w:cs="Times New Roman"/>
-          <w:sz w:val="24"/>
-          <w:szCs w:val="24"/>
-        </w:rPr>
-        <w:t>Kingma</w:t>
+          <w:i/>
+          <w:iCs/>
+          <w:sz w:val="24"/>
+          <w:szCs w:val="24"/>
+        </w:rPr>
+        <w:t>arXiv</w:t>
       </w:r>
       <w:proofErr w:type="spellEnd"/>
       <w:r>
         <w:rPr>
           <w:rFonts w:ascii="Times New Roman" w:hAnsi="Times New Roman" w:cs="Times New Roman"/>
-          <w:sz w:val="24"/>
-          <w:szCs w:val="24"/>
-        </w:rPr>
-        <w:t xml:space="preserve">, Jimmy Lei Ba. </w:t>
-      </w:r>
-      <w:r>
-        <w:rPr>
-          <w:rFonts w:ascii="Times New Roman" w:hAnsi="Times New Roman" w:cs="Times New Roman"/>
-          <w:sz w:val="24"/>
-          <w:szCs w:val="24"/>
-          <w:lang w:bidi="ta-IN"/>
-        </w:rPr>
-        <w:t>ADAM: A METHOD FOR STOCHASTIC OPTIMIZATION. arXiv:1412.6980v9 [</w:t>
-      </w:r>
-      <w:proofErr w:type="spellStart"/>
-      <w:proofErr w:type="gramStart"/>
-      <w:r>
-        <w:rPr>
-          <w:rFonts w:ascii="Times New Roman" w:hAnsi="Times New Roman" w:cs="Times New Roman"/>
-          <w:sz w:val="24"/>
-          <w:szCs w:val="24"/>
-          <w:lang w:bidi="ta-IN"/>
-        </w:rPr>
-        <w:t>cs.LG</w:t>
-      </w:r>
-      <w:proofErr w:type="spellEnd"/>
-      <w:proofErr w:type="gramEnd"/>
-      <w:r>
-        <w:rPr>
-          <w:rFonts w:ascii="Times New Roman" w:hAnsi="Times New Roman" w:cs="Times New Roman"/>
-          <w:sz w:val="24"/>
-          <w:szCs w:val="24"/>
-          <w:lang w:bidi="ta-IN"/>
-        </w:rPr>
-        <w:t>] 30 Jan 2017</w:t>
-      </w:r>
-      <w:r>
-        <w:rPr>
-          <w:rFonts w:ascii="Times New Roman" w:hAnsi="Times New Roman" w:cs="Times New Roman"/>
-          <w:sz w:val="24"/>
-          <w:szCs w:val="24"/>
-          <w:lang w:bidi="ta-IN"/>
-        </w:rPr>
-        <w:t xml:space="preserve"> </w:t>
+          <w:i/>
+          <w:iCs/>
+          <w:sz w:val="24"/>
+          <w:szCs w:val="24"/>
+        </w:rPr>
+        <w:t xml:space="preserve"> preprint arXiv:1412.6980</w:t>
+      </w:r>
+      <w:r>
+        <w:rPr>
+          <w:rFonts w:ascii="Times New Roman" w:hAnsi="Times New Roman" w:cs="Times New Roman"/>
+          <w:sz w:val="24"/>
+          <w:szCs w:val="24"/>
+        </w:rPr>
+        <w:t xml:space="preserve"> (2014).</w:t>
       </w:r>
     </w:p>
     <w:p>
@@ -4198,6 +4635,14 @@
           <w:szCs w:val="24"/>
         </w:rPr>
       </w:pPr>
+      <w:r>
+        <w:rPr>
+          <w:rFonts w:ascii="Times New Roman" w:hAnsi="Times New Roman" w:cs="Times New Roman"/>
+          <w:sz w:val="24"/>
+          <w:szCs w:val="24"/>
+        </w:rPr>
+        <w:t xml:space="preserve">Yuan, </w:t>
+      </w:r>
       <w:proofErr w:type="spellStart"/>
       <w:r>
         <w:rPr>
@@ -4214,26 +4659,117 @@
           <w:sz w:val="24"/>
           <w:szCs w:val="24"/>
         </w:rPr>
-        <w:t xml:space="preserve"> Yuan‖‡</w:t>
-      </w:r>
+        <w:t>, et al. "Droid-sec: deep learning in android malware detection." ACM SIGCOMM Computer Communication Review. Vol. 44. No. 4. ACM, 2014.</w:t>
+      </w:r>
+    </w:p>
+    <w:p>
+      <w:pPr>
+        <w:pStyle w:val="ListParagraph"/>
+        <w:numPr>
+          <w:ilvl w:val="0"/>
+          <w:numId w:val="4"/>
+        </w:numPr>
+        <w:rPr>
+          <w:rFonts w:ascii="Times New Roman" w:hAnsi="Times New Roman" w:cs="Times New Roman"/>
+          <w:sz w:val="24"/>
+          <w:szCs w:val="24"/>
+        </w:rPr>
+      </w:pPr>
       <w:proofErr w:type="spellStart"/>
       <w:r>
         <w:rPr>
-          <w:rFonts w:ascii="Times New Roman" w:hAnsi="Times New Roman" w:cs="Times New Roman"/>
-          <w:sz w:val="24"/>
-          <w:szCs w:val="24"/>
-        </w:rPr>
-        <w:t>Yongqiang</w:t>
+          <w:sz w:val="24"/>
+          <w:szCs w:val="24"/>
+        </w:rPr>
+        <w:t>Oberhumer</w:t>
       </w:r>
       <w:proofErr w:type="spellEnd"/>
       <w:r>
         <w:rPr>
-          <w:rFonts w:ascii="Times New Roman" w:hAnsi="Times New Roman" w:cs="Times New Roman"/>
+          <w:sz w:val="24"/>
+          <w:szCs w:val="24"/>
+        </w:rPr>
+        <w:t xml:space="preserve">, M.F., </w:t>
+      </w:r>
+      <w:proofErr w:type="spellStart"/>
+      <w:r>
+        <w:rPr>
+          <w:sz w:val="24"/>
+          <w:szCs w:val="24"/>
+        </w:rPr>
+        <w:t>Moln</w:t>
+      </w:r>
+      <w:proofErr w:type="spellEnd"/>
+      <w:r>
+        <w:rPr>
+          <w:sz w:val="24"/>
+          <w:szCs w:val="24"/>
+        </w:rPr>
+        <w:t xml:space="preserve"> ́</w:t>
+      </w:r>
+      <w:proofErr w:type="spellStart"/>
+      <w:r>
+        <w:rPr>
+          <w:sz w:val="24"/>
+          <w:szCs w:val="24"/>
+        </w:rPr>
+        <w:t>ar</w:t>
+      </w:r>
+      <w:proofErr w:type="spellEnd"/>
+      <w:r>
+        <w:rPr>
+          <w:sz w:val="24"/>
+          <w:szCs w:val="24"/>
+        </w:rPr>
+        <w:t xml:space="preserve">, L., Reiser, J.F.: UPX: the Ultimate Packer for </w:t>
+      </w:r>
+      <w:proofErr w:type="spellStart"/>
+      <w:r>
+        <w:rPr>
+          <w:sz w:val="24"/>
+          <w:szCs w:val="24"/>
+        </w:rPr>
+        <w:t>eXe-cutables</w:t>
+      </w:r>
+      <w:proofErr w:type="spellEnd"/>
+      <w:r>
+        <w:rPr>
+          <w:sz w:val="24"/>
+          <w:szCs w:val="24"/>
+        </w:rPr>
+        <w:t xml:space="preserve"> (2007), </w:t>
+      </w:r>
+      <w:hyperlink r:id="rId28" w:history="1">
+        <w:r>
+          <w:rPr>
+            <w:rStyle w:val="Hyperlink"/>
+            <w:sz w:val="24"/>
+            <w:szCs w:val="24"/>
+          </w:rPr>
+          <w:t>http://upx.sourceforge.net</w:t>
+        </w:r>
+      </w:hyperlink>
+      <w:r>
+        <w:rPr>
           <w:sz w:val="24"/>
           <w:szCs w:val="24"/>
         </w:rPr>
         <w:t xml:space="preserve"> </w:t>
       </w:r>
+    </w:p>
+    <w:p>
+      <w:pPr>
+        <w:pStyle w:val="ListParagraph"/>
+        <w:numPr>
+          <w:ilvl w:val="0"/>
+          <w:numId w:val="4"/>
+        </w:numPr>
+        <w:rPr>
+          <w:rFonts w:ascii="Times New Roman" w:hAnsi="Times New Roman" w:cs="Times New Roman"/>
+          <w:sz w:val="24"/>
+          <w:szCs w:val="24"/>
+        </w:rPr>
+      </w:pPr>
       <w:proofErr w:type="spellStart"/>
       <w:r>
         <w:rPr>
@@ -4241,7 +4777,7 @@
           <w:sz w:val="24"/>
           <w:szCs w:val="24"/>
         </w:rPr>
-        <w:t>Lu†Zhaoguo</w:t>
+        <w:t>Fanglu</w:t>
       </w:r>
       <w:proofErr w:type="spellEnd"/>
       <w:r>
@@ -4250,6 +4786,42 @@
           <w:sz w:val="24"/>
           <w:szCs w:val="24"/>
         </w:rPr>
+        <w:t xml:space="preserve"> Guo, Peter </w:t>
+      </w:r>
+      <w:proofErr w:type="spellStart"/>
+      <w:r>
+        <w:rPr>
+          <w:rFonts w:ascii="Times New Roman" w:hAnsi="Times New Roman" w:cs="Times New Roman"/>
+          <w:sz w:val="24"/>
+          <w:szCs w:val="24"/>
+        </w:rPr>
+        <w:t>Ferrie</w:t>
+      </w:r>
+      <w:proofErr w:type="spellEnd"/>
+      <w:r>
+        <w:rPr>
+          <w:rFonts w:ascii="Times New Roman" w:hAnsi="Times New Roman" w:cs="Times New Roman"/>
+          <w:sz w:val="24"/>
+          <w:szCs w:val="24"/>
+        </w:rPr>
+        <w:t xml:space="preserve">, and </w:t>
+      </w:r>
+      <w:proofErr w:type="spellStart"/>
+      <w:r>
+        <w:rPr>
+          <w:rFonts w:ascii="Times New Roman" w:hAnsi="Times New Roman" w:cs="Times New Roman"/>
+          <w:sz w:val="24"/>
+          <w:szCs w:val="24"/>
+        </w:rPr>
+        <w:t>Tzi-cker</w:t>
+      </w:r>
+      <w:proofErr w:type="spellEnd"/>
+      <w:r>
+        <w:rPr>
+          <w:rFonts w:ascii="Times New Roman" w:hAnsi="Times New Roman" w:cs="Times New Roman"/>
+          <w:sz w:val="24"/>
+          <w:szCs w:val="24"/>
+        </w:rPr>
         <w:t xml:space="preserve"> </w:t>
       </w:r>
       <w:proofErr w:type="spellStart"/>
@@ -4259,7 +4831,7 @@
           <w:sz w:val="24"/>
           <w:szCs w:val="24"/>
         </w:rPr>
-        <w:t>Wangand</w:t>
+        <w:t>Chiueh</w:t>
       </w:r>
       <w:proofErr w:type="spellEnd"/>
       <w:r>
@@ -4268,7 +4840,45 @@
           <w:sz w:val="24"/>
           <w:szCs w:val="24"/>
         </w:rPr>
-        <w:t xml:space="preserve"> </w:t>
+        <w:t xml:space="preserve">. </w:t>
+      </w:r>
+      <w:r>
+        <w:rPr>
+          <w:rFonts w:ascii="Times New Roman" w:hAnsi="Times New Roman" w:cs="Times New Roman"/>
+          <w:sz w:val="24"/>
+          <w:szCs w:val="24"/>
+        </w:rPr>
+        <w:t>A Study of the Packer Problem and Its Solutions</w:t>
+      </w:r>
+      <w:r>
+        <w:rPr>
+          <w:rFonts w:ascii="Times New Roman" w:hAnsi="Times New Roman" w:cs="Times New Roman"/>
+          <w:sz w:val="24"/>
+          <w:szCs w:val="24"/>
+        </w:rPr>
+        <w:t>.</w:t>
+      </w:r>
+    </w:p>
+    <w:p>
+      <w:pPr>
+        <w:pStyle w:val="ListParagraph"/>
+        <w:numPr>
+          <w:ilvl w:val="0"/>
+          <w:numId w:val="4"/>
+        </w:numPr>
+        <w:rPr>
+          <w:rFonts w:ascii="Times New Roman" w:hAnsi="Times New Roman" w:cs="Times New Roman"/>
+          <w:sz w:val="24"/>
+          <w:szCs w:val="24"/>
+        </w:rPr>
+      </w:pPr>
+      <w:r>
+        <w:rPr>
+          <w:rFonts w:ascii="Times New Roman" w:hAnsi="Times New Roman" w:cs="Times New Roman"/>
+          <w:sz w:val="24"/>
+          <w:szCs w:val="24"/>
+        </w:rPr>
+        <w:t xml:space="preserve">Park, </w:t>
       </w:r>
       <w:proofErr w:type="spellStart"/>
       <w:r>
@@ -4277,7 +4887,7 @@
           <w:sz w:val="24"/>
           <w:szCs w:val="24"/>
         </w:rPr>
-        <w:t>Yibo</w:t>
+        <w:t>Younghee</w:t>
       </w:r>
       <w:proofErr w:type="spellEnd"/>
       <w:r>
@@ -4286,7 +4896,7 @@
           <w:sz w:val="24"/>
           <w:szCs w:val="24"/>
         </w:rPr>
-        <w:t xml:space="preserve"> </w:t>
+        <w:t xml:space="preserve">, et al. "Fast malware classification by automated </w:t>
       </w:r>
       <w:proofErr w:type="spellStart"/>
       <w:r>
@@ -4295,7 +4905,7 @@
           <w:sz w:val="24"/>
           <w:szCs w:val="24"/>
         </w:rPr>
-        <w:t>Xue</w:t>
+        <w:t>behavioral</w:t>
       </w:r>
       <w:proofErr w:type="spellEnd"/>
       <w:r>
@@ -4304,31 +4914,167 @@
           <w:sz w:val="24"/>
           <w:szCs w:val="24"/>
         </w:rPr>
-        <w:t>‡</w:t>
-      </w:r>
-      <w:r>
-        <w:rPr>
-          <w:rFonts w:ascii="Cambria Math" w:hAnsi="Cambria Math" w:cs="Cambria Math"/>
-          <w:sz w:val="24"/>
-          <w:szCs w:val="24"/>
-        </w:rPr>
-        <w:t>∗</w:t>
-      </w:r>
-      <w:r>
-        <w:rPr>
-          <w:rFonts w:ascii="Times New Roman" w:hAnsi="Times New Roman" w:cs="Times New Roman"/>
-          <w:sz w:val="24"/>
-          <w:szCs w:val="24"/>
-        </w:rPr>
-        <w:t>†Baidu Inc., Beijing, China. Droid-Sec: Deep Learning in Android Malware Detection</w:t>
-      </w:r>
-      <w:r>
-        <w:rPr>
-          <w:rFonts w:ascii="Times New Roman" w:hAnsi="Times New Roman" w:cs="Times New Roman"/>
-          <w:sz w:val="24"/>
-          <w:szCs w:val="24"/>
-        </w:rPr>
-        <w:t>.</w:t>
+        <w:t xml:space="preserve"> graph matching." </w:t>
+      </w:r>
+      <w:r>
+        <w:rPr>
+          <w:rFonts w:ascii="Times New Roman" w:hAnsi="Times New Roman" w:cs="Times New Roman"/>
+          <w:i/>
+          <w:iCs/>
+          <w:sz w:val="24"/>
+          <w:szCs w:val="24"/>
+        </w:rPr>
+        <w:t>Proceedings of the Sixth Annual Workshop on Cyber Security and Information Intelligence Research</w:t>
+      </w:r>
+      <w:r>
+        <w:rPr>
+          <w:rFonts w:ascii="Times New Roman" w:hAnsi="Times New Roman" w:cs="Times New Roman"/>
+          <w:sz w:val="24"/>
+          <w:szCs w:val="24"/>
+        </w:rPr>
+        <w:t>. ACM, 2010.</w:t>
+      </w:r>
+    </w:p>
+    <w:p>
+      <w:pPr>
+        <w:pStyle w:val="ListParagraph"/>
+        <w:numPr>
+          <w:ilvl w:val="0"/>
+          <w:numId w:val="4"/>
+        </w:numPr>
+        <w:rPr>
+          <w:rFonts w:ascii="Times New Roman" w:hAnsi="Times New Roman" w:cs="Times New Roman"/>
+          <w:sz w:val="24"/>
+          <w:szCs w:val="24"/>
+        </w:rPr>
+      </w:pPr>
+      <w:r>
+        <w:rPr>
+          <w:rFonts w:ascii="Times New Roman" w:hAnsi="Times New Roman" w:cs="Times New Roman"/>
+          <w:sz w:val="24"/>
+          <w:szCs w:val="24"/>
+        </w:rPr>
+        <w:t xml:space="preserve">Saxe, Joshua, and Konstantin Berlin. "Deep neural network based malware detection using two dimensional binary program features." </w:t>
+      </w:r>
+      <w:r>
+        <w:rPr>
+          <w:rFonts w:ascii="Times New Roman" w:hAnsi="Times New Roman" w:cs="Times New Roman"/>
+          <w:i/>
+          <w:iCs/>
+          <w:sz w:val="24"/>
+          <w:szCs w:val="24"/>
+        </w:rPr>
+        <w:t>2015 10th International Conference on Malicious and Unwanted Software (MALWARE)</w:t>
+      </w:r>
+      <w:r>
+        <w:rPr>
+          <w:rFonts w:ascii="Times New Roman" w:hAnsi="Times New Roman" w:cs="Times New Roman"/>
+          <w:sz w:val="24"/>
+          <w:szCs w:val="24"/>
+        </w:rPr>
+        <w:t>. IEEE, 2015.</w:t>
+      </w:r>
+    </w:p>
+    <w:p>
+      <w:pPr>
+        <w:pStyle w:val="ListParagraph"/>
+        <w:numPr>
+          <w:ilvl w:val="0"/>
+          <w:numId w:val="4"/>
+        </w:numPr>
+        <w:rPr>
+          <w:rFonts w:ascii="Times New Roman" w:hAnsi="Times New Roman" w:cs="Times New Roman"/>
+          <w:sz w:val="24"/>
+          <w:szCs w:val="24"/>
+        </w:rPr>
+      </w:pPr>
+      <w:r>
+        <w:rPr>
+          <w:rFonts w:ascii="Times New Roman" w:hAnsi="Times New Roman" w:cs="Times New Roman"/>
+          <w:sz w:val="24"/>
+          <w:szCs w:val="24"/>
+        </w:rPr>
+        <w:t xml:space="preserve">Santos, Igor, et al. "N-grams-based File Signatures for Malware Detection." </w:t>
+      </w:r>
+      <w:r>
+        <w:rPr>
+          <w:rFonts w:ascii="Times New Roman" w:hAnsi="Times New Roman" w:cs="Times New Roman"/>
+          <w:i/>
+          <w:iCs/>
+          <w:sz w:val="24"/>
+          <w:szCs w:val="24"/>
+        </w:rPr>
+        <w:t>ICEIS (2)</w:t>
+      </w:r>
+      <w:r>
+        <w:rPr>
+          <w:rFonts w:ascii="Times New Roman" w:hAnsi="Times New Roman" w:cs="Times New Roman"/>
+          <w:sz w:val="24"/>
+          <w:szCs w:val="24"/>
+        </w:rPr>
+        <w:t xml:space="preserve"> 9 (2009): 317-320.</w:t>
+      </w:r>
+    </w:p>
+    <w:p>
+      <w:pPr>
+        <w:pStyle w:val="ListParagraph"/>
+        <w:numPr>
+          <w:ilvl w:val="0"/>
+          <w:numId w:val="4"/>
+        </w:numPr>
+        <w:rPr>
+          <w:rFonts w:ascii="Times New Roman" w:hAnsi="Times New Roman" w:cs="Times New Roman"/>
+          <w:sz w:val="24"/>
+          <w:szCs w:val="24"/>
+        </w:rPr>
+      </w:pPr>
+      <w:proofErr w:type="spellStart"/>
+      <w:r>
+        <w:rPr>
+          <w:sz w:val="24"/>
+          <w:szCs w:val="24"/>
+        </w:rPr>
+        <w:t>Alazab</w:t>
+      </w:r>
+      <w:proofErr w:type="spellEnd"/>
+      <w:r>
+        <w:rPr>
+          <w:sz w:val="24"/>
+          <w:szCs w:val="24"/>
+        </w:rPr>
+        <w:t xml:space="preserve">, </w:t>
+      </w:r>
+      <w:proofErr w:type="spellStart"/>
+      <w:r>
+        <w:rPr>
+          <w:sz w:val="24"/>
+          <w:szCs w:val="24"/>
+        </w:rPr>
+        <w:t>Mamoun</w:t>
+      </w:r>
+      <w:proofErr w:type="spellEnd"/>
+      <w:r>
+        <w:rPr>
+          <w:sz w:val="24"/>
+          <w:szCs w:val="24"/>
+        </w:rPr>
+        <w:t xml:space="preserve">, et al. "Zero-day malware detection based on supervised learning algorithms of API call signatures." </w:t>
+      </w:r>
+      <w:r>
+        <w:rPr>
+          <w:i/>
+          <w:iCs/>
+          <w:sz w:val="24"/>
+          <w:szCs w:val="24"/>
+        </w:rPr>
+        <w:t>Proceedings of the Ninth Australasian Data Mining Conference-Volume 121</w:t>
+      </w:r>
+      <w:r>
+        <w:rPr>
+          <w:sz w:val="24"/>
+          <w:szCs w:val="24"/>
+        </w:rPr>
+        <w:t>. Australian Computer Society, Inc., 2011.</w:t>
       </w:r>
     </w:p>
     <w:sectPr>
@@ -5779,4 +6525,16 @@
     </a:ext>
   </a:extLst>
 </a:theme>
+</file>
+
+<file path=customXml/item1.xml><?xml version="1.0" encoding="utf-8"?>
+<b:Sources xmlns:b="http://schemas.openxmlformats.org/officeDocument/2006/bibliography" xmlns="http://schemas.openxmlformats.org/officeDocument/2006/bibliography" SelectedStyle="\APASixthEditionOfficeOnline.xsl" StyleName="APA" Version="6"/>
+</file>
+
+<file path=customXml/itemProps1.xml><?xml version="1.0" encoding="utf-8"?>
+<ds:datastoreItem xmlns:ds="http://schemas.openxmlformats.org/officeDocument/2006/customXml" ds:itemID="{05ABB755-A13E-4875-9D05-AD960D2CA0F0}">
+  <ds:schemaRefs>
+    <ds:schemaRef ds:uri="http://schemas.openxmlformats.org/officeDocument/2006/bibliography"/>
+  </ds:schemaRefs>
+</ds:datastoreItem>
 </file>
</xml_diff>

<commit_message>
New backdoor samples and document update
</commit_message>
<xml_diff>
--- a/paper.docx
+++ b/paper.docx
@@ -1712,7 +1712,7 @@
           <v:shape id="_x0000_i1025" type="#_x0000_t75" style="width:451.2pt;height:145.2pt" o:ole="">
             <v:imagedata r:id="rId8" o:title=""/>
           </v:shape>
-          <o:OLEObject Type="Embed" ProgID="Word.OpenDocumentText.12" ShapeID="_x0000_i1025" DrawAspect="Content" ObjectID="_1621832564" r:id="rId9"/>
+          <o:OLEObject Type="Embed" ProgID="Word.OpenDocumentText.12" ShapeID="_x0000_i1025" DrawAspect="Content" ObjectID="_1621851630" r:id="rId9"/>
         </w:object>
       </w:r>
     </w:p>
@@ -1769,14 +1769,317 @@
       <w:r>
         <w:rPr>
           <w:rFonts w:ascii="Times New Roman" w:hAnsi="Times New Roman" w:cs="Times New Roman"/>
+          <w:b/>
+          <w:bCs/>
+          <w:sz w:val="24"/>
+          <w:szCs w:val="24"/>
+        </w:rPr>
+        <w:t>Backdoor:</w:t>
+      </w:r>
+    </w:p>
+    <w:p>
+      <w:pPr>
+        <w:rPr>
+          <w:rFonts w:ascii="Times New Roman" w:hAnsi="Times New Roman" w:cs="Times New Roman"/>
+          <w:sz w:val="24"/>
+          <w:szCs w:val="24"/>
+        </w:rPr>
+      </w:pPr>
+      <w:r>
+        <w:rPr>
+          <w:rFonts w:ascii="Times New Roman" w:hAnsi="Times New Roman" w:cs="Times New Roman"/>
+          <w:sz w:val="24"/>
+          <w:szCs w:val="24"/>
+        </w:rPr>
+        <w:t xml:space="preserve">Backdoors which gives access to the victim’s machine to the remote attacker from the graph we could see backdoor has complete access over processes, threads and file system in an infected system. </w:t>
+      </w:r>
+    </w:p>
+    <w:p>
+      <w:pPr>
+        <w:rPr>
+          <w:rFonts w:ascii="Times New Roman" w:hAnsi="Times New Roman" w:cs="Times New Roman"/>
+          <w:sz w:val="24"/>
+          <w:szCs w:val="24"/>
+        </w:rPr>
+      </w:pPr>
+      <w:r>
+        <w:rPr>
+          <w:rFonts w:ascii="Times New Roman" w:hAnsi="Times New Roman" w:cs="Times New Roman"/>
+          <w:sz w:val="24"/>
+          <w:szCs w:val="24"/>
+        </w:rPr>
+        <w:t>Noteworthy function imports in a backdoor:</w:t>
+      </w:r>
+    </w:p>
+    <w:tbl>
+      <w:tblPr>
+        <w:tblStyle w:val="TableGrid"/>
+        <w:tblW w:w="0" w:type="auto"/>
+        <w:tblLook w:val="04A0" w:firstRow="1" w:lastRow="0" w:firstColumn="1" w:lastColumn="0" w:noHBand="0" w:noVBand="1"/>
+      </w:tblPr>
+      <w:tblGrid>
+        <w:gridCol w:w="4508"/>
+        <w:gridCol w:w="4508"/>
+      </w:tblGrid>
+      <w:tr>
+        <w:tc>
+          <w:tcPr>
+            <w:tcW w:w="4508" w:type="dxa"/>
+          </w:tcPr>
+          <w:p>
+            <w:pPr>
+              <w:rPr>
+                <w:rFonts w:ascii="Times New Roman" w:hAnsi="Times New Roman" w:cs="Times New Roman"/>
+                <w:sz w:val="24"/>
+                <w:szCs w:val="24"/>
+              </w:rPr>
+            </w:pPr>
+            <w:r>
+              <w:rPr>
+                <w:rFonts w:ascii="Times New Roman" w:hAnsi="Times New Roman" w:cs="Times New Roman"/>
+                <w:sz w:val="24"/>
+                <w:szCs w:val="24"/>
+              </w:rPr>
+              <w:t>Function Name</w:t>
+            </w:r>
+          </w:p>
+        </w:tc>
+        <w:tc>
+          <w:tcPr>
+            <w:tcW w:w="4508" w:type="dxa"/>
+          </w:tcPr>
+          <w:p>
+            <w:pPr>
+              <w:rPr>
+                <w:rFonts w:ascii="Times New Roman" w:hAnsi="Times New Roman" w:cs="Times New Roman"/>
+                <w:sz w:val="24"/>
+                <w:szCs w:val="24"/>
+              </w:rPr>
+            </w:pPr>
+            <w:r>
+              <w:rPr>
+                <w:rFonts w:ascii="Times New Roman" w:hAnsi="Times New Roman" w:cs="Times New Roman"/>
+                <w:sz w:val="24"/>
+                <w:szCs w:val="24"/>
+              </w:rPr>
+              <w:t>Description</w:t>
+            </w:r>
+          </w:p>
+        </w:tc>
+      </w:tr>
+      <w:tr>
+        <w:tc>
+          <w:tcPr>
+            <w:tcW w:w="4508" w:type="dxa"/>
+          </w:tcPr>
+          <w:p>
+            <w:pPr>
+              <w:rPr>
+                <w:rFonts w:ascii="Times New Roman" w:hAnsi="Times New Roman" w:cs="Times New Roman"/>
+                <w:sz w:val="24"/>
+                <w:szCs w:val="24"/>
+              </w:rPr>
+            </w:pPr>
+            <w:r>
+              <w:rPr>
+                <w:rFonts w:ascii="Times New Roman" w:hAnsi="Times New Roman" w:cs="Times New Roman"/>
+                <w:sz w:val="24"/>
+                <w:szCs w:val="24"/>
+              </w:rPr>
+              <w:t>CreateFile</w:t>
+            </w:r>
+          </w:p>
+        </w:tc>
+        <w:tc>
+          <w:tcPr>
+            <w:tcW w:w="4508" w:type="dxa"/>
+          </w:tcPr>
+          <w:p>
+            <w:pPr>
+              <w:rPr>
+                <w:rFonts w:ascii="Times New Roman" w:hAnsi="Times New Roman" w:cs="Times New Roman"/>
+                <w:sz w:val="24"/>
+                <w:szCs w:val="24"/>
+              </w:rPr>
+            </w:pPr>
+            <w:r>
+              <w:rPr>
+                <w:rFonts w:ascii="Times New Roman" w:hAnsi="Times New Roman" w:cs="Times New Roman"/>
+                <w:sz w:val="24"/>
+                <w:szCs w:val="24"/>
+              </w:rPr>
+              <w:t>Creates a new file.</w:t>
+            </w:r>
+          </w:p>
+        </w:tc>
+      </w:tr>
+      <w:tr>
+        <w:tc>
+          <w:tcPr>
+            <w:tcW w:w="4508" w:type="dxa"/>
+          </w:tcPr>
+          <w:p>
+            <w:pPr>
+              <w:rPr>
+                <w:rFonts w:ascii="Times New Roman" w:hAnsi="Times New Roman" w:cs="Times New Roman"/>
+                <w:sz w:val="24"/>
+                <w:szCs w:val="24"/>
+              </w:rPr>
+            </w:pPr>
+            <w:r>
+              <w:rPr>
+                <w:rFonts w:ascii="Times New Roman" w:hAnsi="Times New Roman" w:cs="Times New Roman"/>
+                <w:sz w:val="24"/>
+                <w:szCs w:val="24"/>
+              </w:rPr>
+              <w:t>GetProcAddress</w:t>
+            </w:r>
+          </w:p>
+        </w:tc>
+        <w:tc>
+          <w:tcPr>
+            <w:tcW w:w="4508" w:type="dxa"/>
+          </w:tcPr>
+          <w:p>
+            <w:pPr>
+              <w:rPr>
+                <w:rFonts w:ascii="Times New Roman" w:hAnsi="Times New Roman" w:cs="Times New Roman"/>
+                <w:sz w:val="24"/>
+                <w:szCs w:val="24"/>
+              </w:rPr>
+            </w:pPr>
+            <w:r>
+              <w:rPr>
+                <w:rFonts w:ascii="Times New Roman" w:hAnsi="Times New Roman" w:cs="Times New Roman"/>
+                <w:sz w:val="24"/>
+                <w:szCs w:val="24"/>
+              </w:rPr>
+              <w:t>Used to import other functions in addition to the imported functions from PE header. [15]</w:t>
+            </w:r>
+          </w:p>
+        </w:tc>
+      </w:tr>
+      <w:tr>
+        <w:tc>
+          <w:tcPr>
+            <w:tcW w:w="4508" w:type="dxa"/>
+          </w:tcPr>
+          <w:p>
+            <w:pPr>
+              <w:rPr>
+                <w:rFonts w:ascii="Times New Roman" w:hAnsi="Times New Roman" w:cs="Times New Roman"/>
+                <w:sz w:val="24"/>
+                <w:szCs w:val="24"/>
+              </w:rPr>
+            </w:pPr>
+            <w:r>
+              <w:rPr>
+                <w:rFonts w:ascii="Times New Roman" w:hAnsi="Times New Roman" w:cs="Times New Roman"/>
+                <w:sz w:val="24"/>
+                <w:szCs w:val="24"/>
+              </w:rPr>
+              <w:t>GetTickCount</w:t>
+            </w:r>
+          </w:p>
+        </w:tc>
+        <w:tc>
+          <w:tcPr>
+            <w:tcW w:w="4508" w:type="dxa"/>
+          </w:tcPr>
+          <w:p>
+            <w:pPr>
+              <w:rPr>
+                <w:rFonts w:ascii="Times New Roman" w:hAnsi="Times New Roman" w:cs="Times New Roman"/>
+                <w:sz w:val="24"/>
+                <w:szCs w:val="24"/>
+              </w:rPr>
+            </w:pPr>
+            <w:r>
+              <w:rPr>
+                <w:rFonts w:ascii="Times New Roman" w:hAnsi="Times New Roman" w:cs="Times New Roman"/>
+                <w:sz w:val="24"/>
+                <w:szCs w:val="24"/>
+              </w:rPr>
+              <w:t>This function takes no arguments and will return the no of milliseconds after the system has booted up. Very useful anti debugging technique to detect whether a malware is running in a virtual machine.</w:t>
+            </w:r>
+          </w:p>
+        </w:tc>
+      </w:tr>
+      <w:tr>
+        <w:tc>
+          <w:tcPr>
+            <w:tcW w:w="4508" w:type="dxa"/>
+          </w:tcPr>
+          <w:p>
+            <w:pPr>
+              <w:rPr>
+                <w:rFonts w:ascii="Times New Roman" w:hAnsi="Times New Roman" w:cs="Times New Roman"/>
+                <w:sz w:val="24"/>
+                <w:szCs w:val="24"/>
+              </w:rPr>
+            </w:pPr>
+            <w:r>
+              <w:rPr>
+                <w:rFonts w:ascii="Times New Roman" w:hAnsi="Times New Roman" w:cs="Times New Roman"/>
+                <w:sz w:val="24"/>
+                <w:szCs w:val="24"/>
+              </w:rPr>
+              <w:t>VirtualAlloc</w:t>
+            </w:r>
+          </w:p>
+        </w:tc>
+        <w:tc>
+          <w:tcPr>
+            <w:tcW w:w="4508" w:type="dxa"/>
+          </w:tcPr>
+          <w:p>
+            <w:pPr>
+              <w:rPr>
+                <w:rFonts w:ascii="Times New Roman" w:hAnsi="Times New Roman" w:cs="Times New Roman"/>
+                <w:sz w:val="24"/>
+                <w:szCs w:val="24"/>
+              </w:rPr>
+            </w:pPr>
+            <w:r>
+              <w:rPr>
+                <w:rFonts w:ascii="Times New Roman" w:hAnsi="Times New Roman" w:cs="Times New Roman"/>
+                <w:sz w:val="24"/>
+                <w:szCs w:val="24"/>
+              </w:rPr>
+              <w:t>Could be used for process injection. [15]</w:t>
+            </w:r>
+          </w:p>
+        </w:tc>
+      </w:tr>
+    </w:tbl>
+    <w:p>
+      <w:pPr>
+        <w:rPr>
+          <w:rFonts w:ascii="Times New Roman" w:hAnsi="Times New Roman" w:cs="Times New Roman"/>
+          <w:sz w:val="24"/>
+          <w:szCs w:val="24"/>
+        </w:rPr>
+      </w:pPr>
+    </w:p>
+    <w:p>
+      <w:pPr>
+        <w:rPr>
+          <w:rFonts w:ascii="Times New Roman" w:hAnsi="Times New Roman" w:cs="Times New Roman"/>
+          <w:sz w:val="24"/>
+          <w:szCs w:val="24"/>
+        </w:rPr>
+      </w:pPr>
+      <w:r>
+        <w:rPr>
+          <w:rFonts w:ascii="Times New Roman" w:hAnsi="Times New Roman" w:cs="Times New Roman"/>
           <w:noProof/>
           <w:sz w:val="24"/>
           <w:szCs w:val="24"/>
         </w:rPr>
         <w:drawing>
-          <wp:inline distT="0" distB="0" distL="0" distR="0" wp14:anchorId="70A3CCA4" wp14:editId="0DD66BD7">
-            <wp:extent cx="6385560" cy="3756660"/>
-            <wp:effectExtent l="0" t="0" r="0" b="0"/>
+          <wp:inline distT="0" distB="0" distL="0" distR="0" wp14:anchorId="70A3CCA4" wp14:editId="3BF6C0EE">
+            <wp:extent cx="6385347" cy="3406140"/>
+            <wp:effectExtent l="0" t="0" r="0" b="3810"/>
             <wp:docPr id="3" name="Picture 3"/>
             <wp:cNvGraphicFramePr>
               <a:graphicFrameLocks xmlns:a="http://schemas.openxmlformats.org/drawingml/2006/main" noChangeAspect="1"/>
@@ -1803,7 +2106,7 @@
                   <pic:spPr>
                     <a:xfrm>
                       <a:off x="0" y="0"/>
-                      <a:ext cx="6385560" cy="3756660"/>
+                      <a:ext cx="6393580" cy="3410531"/>
                     </a:xfrm>
                     <a:prstGeom prst="rect">
                       <a:avLst/>
@@ -1818,6 +2121,7 @@
     </w:p>
     <w:p>
       <w:pPr>
+        <w:ind w:left="1440" w:firstLine="720"/>
         <w:rPr>
           <w:rFonts w:ascii="Times New Roman" w:hAnsi="Times New Roman" w:cs="Times New Roman"/>
           <w:sz w:val="24"/>
@@ -1841,14 +2145,311 @@
           <w:szCs w:val="24"/>
         </w:rPr>
       </w:pPr>
-      <w:r>
-        <w:rPr>
-          <w:rFonts w:ascii="Times New Roman" w:hAnsi="Times New Roman" w:cs="Times New Roman"/>
-          <w:sz w:val="24"/>
-          <w:szCs w:val="24"/>
-        </w:rPr>
-        <w:t xml:space="preserve">The sole purpose of the downloader is to download other malicious software as you can see it uses functions to create a new file for malware. Sleep functions makes a malware dormant for a certain specified period of time which generally slows down the dynamic malware analysis as it’s characters could not be analysed while it is inactive. </w:t>
-      </w:r>
+    </w:p>
+    <w:p>
+      <w:pPr>
+        <w:rPr>
+          <w:rFonts w:ascii="Times New Roman" w:hAnsi="Times New Roman" w:cs="Times New Roman"/>
+          <w:sz w:val="24"/>
+          <w:szCs w:val="24"/>
+        </w:rPr>
+      </w:pPr>
+    </w:p>
+    <w:p>
+      <w:pPr>
+        <w:rPr>
+          <w:rFonts w:ascii="Times New Roman" w:hAnsi="Times New Roman" w:cs="Times New Roman"/>
+          <w:sz w:val="24"/>
+          <w:szCs w:val="24"/>
+        </w:rPr>
+      </w:pPr>
+    </w:p>
+    <w:p>
+      <w:pPr>
+        <w:rPr>
+          <w:rFonts w:ascii="Times New Roman" w:hAnsi="Times New Roman" w:cs="Times New Roman"/>
+          <w:sz w:val="24"/>
+          <w:szCs w:val="24"/>
+        </w:rPr>
+      </w:pPr>
+    </w:p>
+    <w:p>
+      <w:pPr>
+        <w:rPr>
+          <w:rFonts w:ascii="Times New Roman" w:hAnsi="Times New Roman" w:cs="Times New Roman"/>
+          <w:b/>
+          <w:bCs/>
+          <w:sz w:val="24"/>
+          <w:szCs w:val="24"/>
+        </w:rPr>
+      </w:pPr>
+      <w:r>
+        <w:rPr>
+          <w:rFonts w:ascii="Times New Roman" w:hAnsi="Times New Roman" w:cs="Times New Roman"/>
+          <w:b/>
+          <w:bCs/>
+          <w:sz w:val="24"/>
+          <w:szCs w:val="24"/>
+        </w:rPr>
+        <w:lastRenderedPageBreak/>
+        <w:t>Downloaders:</w:t>
+      </w:r>
+    </w:p>
+    <w:p>
+      <w:pPr>
+        <w:rPr>
+          <w:rFonts w:ascii="Times New Roman" w:hAnsi="Times New Roman" w:cs="Times New Roman"/>
+          <w:sz w:val="24"/>
+          <w:szCs w:val="24"/>
+        </w:rPr>
+      </w:pPr>
+      <w:r>
+        <w:rPr>
+          <w:rFonts w:ascii="Times New Roman" w:hAnsi="Times New Roman" w:cs="Times New Roman"/>
+          <w:sz w:val="24"/>
+          <w:szCs w:val="24"/>
+        </w:rPr>
+        <w:t>The sole purpose of the downloader is to download other malicious software as you can see it uses functions to create a new file for malware. Sleep functions makes a malware dormant for a certain specified period of time which generally slows down the dynamic malware analysis as it’s characters could not be analysed whi</w:t>
+      </w:r>
+      <w:bookmarkStart w:id="1" w:name="_GoBack"/>
+      <w:bookmarkEnd w:id="1"/>
+      <w:r>
+        <w:rPr>
+          <w:rFonts w:ascii="Times New Roman" w:hAnsi="Times New Roman" w:cs="Times New Roman"/>
+          <w:sz w:val="24"/>
+          <w:szCs w:val="24"/>
+        </w:rPr>
+        <w:t xml:space="preserve">le it is inactive. </w:t>
+      </w:r>
+    </w:p>
+    <w:p>
+      <w:pPr>
+        <w:rPr>
+          <w:rFonts w:ascii="Times New Roman" w:hAnsi="Times New Roman" w:cs="Times New Roman"/>
+          <w:sz w:val="24"/>
+          <w:szCs w:val="24"/>
+        </w:rPr>
+      </w:pPr>
+      <w:r>
+        <w:rPr>
+          <w:rFonts w:ascii="Times New Roman" w:hAnsi="Times New Roman" w:cs="Times New Roman"/>
+          <w:sz w:val="24"/>
+          <w:szCs w:val="24"/>
+        </w:rPr>
+        <w:t>Noteworthy function in downloaders:</w:t>
+      </w:r>
+    </w:p>
+    <w:tbl>
+      <w:tblPr>
+        <w:tblStyle w:val="TableGrid"/>
+        <w:tblW w:w="0" w:type="auto"/>
+        <w:tblLook w:val="04A0" w:firstRow="1" w:lastRow="0" w:firstColumn="1" w:lastColumn="0" w:noHBand="0" w:noVBand="1"/>
+      </w:tblPr>
+      <w:tblGrid>
+        <w:gridCol w:w="4508"/>
+        <w:gridCol w:w="4508"/>
+      </w:tblGrid>
+      <w:tr>
+        <w:tc>
+          <w:tcPr>
+            <w:tcW w:w="4508" w:type="dxa"/>
+          </w:tcPr>
+          <w:p>
+            <w:pPr>
+              <w:rPr>
+                <w:rFonts w:ascii="Times New Roman" w:hAnsi="Times New Roman" w:cs="Times New Roman"/>
+                <w:sz w:val="24"/>
+                <w:szCs w:val="24"/>
+              </w:rPr>
+            </w:pPr>
+            <w:r>
+              <w:rPr>
+                <w:rFonts w:ascii="Times New Roman" w:hAnsi="Times New Roman" w:cs="Times New Roman"/>
+                <w:sz w:val="24"/>
+                <w:szCs w:val="24"/>
+              </w:rPr>
+              <w:t>Function Name</w:t>
+            </w:r>
+          </w:p>
+        </w:tc>
+        <w:tc>
+          <w:tcPr>
+            <w:tcW w:w="4508" w:type="dxa"/>
+          </w:tcPr>
+          <w:p>
+            <w:pPr>
+              <w:rPr>
+                <w:rFonts w:ascii="Times New Roman" w:hAnsi="Times New Roman" w:cs="Times New Roman"/>
+                <w:sz w:val="24"/>
+                <w:szCs w:val="24"/>
+              </w:rPr>
+            </w:pPr>
+            <w:r>
+              <w:rPr>
+                <w:rFonts w:ascii="Times New Roman" w:hAnsi="Times New Roman" w:cs="Times New Roman"/>
+                <w:sz w:val="24"/>
+                <w:szCs w:val="24"/>
+              </w:rPr>
+              <w:t>Description</w:t>
+            </w:r>
+          </w:p>
+        </w:tc>
+      </w:tr>
+      <w:tr>
+        <w:tc>
+          <w:tcPr>
+            <w:tcW w:w="4508" w:type="dxa"/>
+          </w:tcPr>
+          <w:p>
+            <w:pPr>
+              <w:pStyle w:val="ListParagraph"/>
+              <w:numPr>
+                <w:ilvl w:val="0"/>
+                <w:numId w:val="7"/>
+              </w:numPr>
+              <w:rPr>
+                <w:rFonts w:ascii="Times New Roman" w:hAnsi="Times New Roman" w:cs="Times New Roman"/>
+                <w:sz w:val="24"/>
+                <w:szCs w:val="24"/>
+              </w:rPr>
+            </w:pPr>
+            <w:r>
+              <w:rPr>
+                <w:rFonts w:ascii="Times New Roman" w:hAnsi="Times New Roman" w:cs="Times New Roman"/>
+                <w:sz w:val="24"/>
+                <w:szCs w:val="24"/>
+              </w:rPr>
+              <w:t>CreateFile</w:t>
+            </w:r>
+          </w:p>
+          <w:p>
+            <w:pPr>
+              <w:pStyle w:val="ListParagraph"/>
+              <w:numPr>
+                <w:ilvl w:val="0"/>
+                <w:numId w:val="7"/>
+              </w:numPr>
+              <w:rPr>
+                <w:rFonts w:ascii="Times New Roman" w:hAnsi="Times New Roman" w:cs="Times New Roman"/>
+                <w:sz w:val="24"/>
+                <w:szCs w:val="24"/>
+              </w:rPr>
+            </w:pPr>
+            <w:r>
+              <w:rPr>
+                <w:rFonts w:ascii="Times New Roman" w:hAnsi="Times New Roman" w:cs="Times New Roman"/>
+                <w:sz w:val="24"/>
+                <w:szCs w:val="24"/>
+              </w:rPr>
+              <w:t>WriteFile</w:t>
+            </w:r>
+          </w:p>
+        </w:tc>
+        <w:tc>
+          <w:tcPr>
+            <w:tcW w:w="4508" w:type="dxa"/>
+          </w:tcPr>
+          <w:p>
+            <w:pPr>
+              <w:rPr>
+                <w:rFonts w:ascii="Times New Roman" w:hAnsi="Times New Roman" w:cs="Times New Roman"/>
+                <w:sz w:val="24"/>
+                <w:szCs w:val="24"/>
+              </w:rPr>
+            </w:pPr>
+            <w:r>
+              <w:rPr>
+                <w:rFonts w:ascii="Times New Roman" w:hAnsi="Times New Roman" w:cs="Times New Roman"/>
+                <w:sz w:val="24"/>
+                <w:szCs w:val="24"/>
+              </w:rPr>
+              <w:t>Used to save the downloaded payload in victim’s machine.</w:t>
+            </w:r>
+          </w:p>
+        </w:tc>
+      </w:tr>
+      <w:tr>
+        <w:tc>
+          <w:tcPr>
+            <w:tcW w:w="4508" w:type="dxa"/>
+          </w:tcPr>
+          <w:p>
+            <w:pPr>
+              <w:pStyle w:val="ListParagraph"/>
+              <w:numPr>
+                <w:ilvl w:val="0"/>
+                <w:numId w:val="8"/>
+              </w:numPr>
+              <w:rPr>
+                <w:rFonts w:ascii="Times New Roman" w:hAnsi="Times New Roman" w:cs="Times New Roman"/>
+                <w:sz w:val="24"/>
+                <w:szCs w:val="24"/>
+              </w:rPr>
+            </w:pPr>
+            <w:r>
+              <w:rPr>
+                <w:rFonts w:ascii="Times New Roman" w:hAnsi="Times New Roman" w:cs="Times New Roman"/>
+                <w:sz w:val="24"/>
+                <w:szCs w:val="24"/>
+              </w:rPr>
+              <w:t>Sleep</w:t>
+            </w:r>
+          </w:p>
+          <w:p>
+            <w:pPr>
+              <w:pStyle w:val="ListParagraph"/>
+              <w:numPr>
+                <w:ilvl w:val="0"/>
+                <w:numId w:val="8"/>
+              </w:numPr>
+              <w:rPr>
+                <w:rFonts w:ascii="Times New Roman" w:hAnsi="Times New Roman" w:cs="Times New Roman"/>
+                <w:sz w:val="24"/>
+                <w:szCs w:val="24"/>
+              </w:rPr>
+            </w:pPr>
+            <w:r>
+              <w:rPr>
+                <w:rFonts w:ascii="Times New Roman" w:hAnsi="Times New Roman" w:cs="Times New Roman"/>
+                <w:sz w:val="24"/>
+                <w:szCs w:val="24"/>
+              </w:rPr>
+              <w:t>GetTickCount</w:t>
+            </w:r>
+          </w:p>
+        </w:tc>
+        <w:tc>
+          <w:tcPr>
+            <w:tcW w:w="4508" w:type="dxa"/>
+          </w:tcPr>
+          <w:p>
+            <w:pPr>
+              <w:rPr>
+                <w:rFonts w:ascii="Times New Roman" w:hAnsi="Times New Roman" w:cs="Times New Roman"/>
+                <w:sz w:val="24"/>
+                <w:szCs w:val="24"/>
+              </w:rPr>
+            </w:pPr>
+            <w:r>
+              <w:rPr>
+                <w:rFonts w:ascii="Times New Roman" w:hAnsi="Times New Roman" w:cs="Times New Roman"/>
+                <w:sz w:val="24"/>
+                <w:szCs w:val="24"/>
+              </w:rPr>
+              <w:t>Anti-debugging techniques.</w:t>
+            </w:r>
+          </w:p>
+        </w:tc>
+      </w:tr>
+    </w:tbl>
+    <w:p>
+      <w:pPr>
+        <w:rPr>
+          <w:rFonts w:ascii="Times New Roman" w:hAnsi="Times New Roman" w:cs="Times New Roman"/>
+          <w:sz w:val="24"/>
+          <w:szCs w:val="24"/>
+        </w:rPr>
+      </w:pPr>
     </w:p>
     <w:p>
       <w:pPr>
@@ -1866,7 +2467,7 @@
           <w:szCs w:val="24"/>
         </w:rPr>
         <w:drawing>
-          <wp:inline distT="0" distB="0" distL="0" distR="0" wp14:anchorId="61FA78E9" wp14:editId="4E948CA2">
+          <wp:inline distT="0" distB="0" distL="0" distR="0" wp14:anchorId="61FA78E9" wp14:editId="78B82B83">
             <wp:extent cx="6408420" cy="3223260"/>
             <wp:effectExtent l="0" t="0" r="0" b="0"/>
             <wp:docPr id="5" name="Picture 5"/>
@@ -1895,7 +2496,7 @@
                   <pic:spPr>
                     <a:xfrm>
                       <a:off x="0" y="0"/>
-                      <a:ext cx="6416228" cy="3227187"/>
+                      <a:ext cx="6408420" cy="3223260"/>
                     </a:xfrm>
                     <a:prstGeom prst="rect">
                       <a:avLst/>
@@ -1922,28 +2523,223 @@
           <w:sz w:val="24"/>
           <w:szCs w:val="24"/>
         </w:rPr>
+        <w:t>Fig 2. Frequency distribution graph for downloader.</w:t>
+      </w:r>
+    </w:p>
+    <w:p>
+      <w:pPr>
+        <w:rPr>
+          <w:rFonts w:ascii="Times New Roman" w:hAnsi="Times New Roman" w:cs="Times New Roman"/>
+          <w:b/>
+          <w:bCs/>
+          <w:sz w:val="24"/>
+          <w:szCs w:val="24"/>
+        </w:rPr>
+      </w:pPr>
+      <w:r>
+        <w:rPr>
+          <w:rFonts w:ascii="Times New Roman" w:hAnsi="Times New Roman" w:cs="Times New Roman"/>
+          <w:b/>
+          <w:bCs/>
+          <w:sz w:val="24"/>
+          <w:szCs w:val="24"/>
+        </w:rPr>
+        <w:t>Keyloggers:</w:t>
+      </w:r>
+    </w:p>
+    <w:p>
+      <w:pPr>
+        <w:rPr>
+          <w:rFonts w:ascii="Times New Roman" w:hAnsi="Times New Roman" w:cs="Times New Roman"/>
+          <w:sz w:val="24"/>
+          <w:szCs w:val="24"/>
+        </w:rPr>
+      </w:pPr>
+      <w:r>
+        <w:rPr>
+          <w:rFonts w:ascii="Times New Roman" w:hAnsi="Times New Roman" w:cs="Times New Roman"/>
+          <w:sz w:val="24"/>
+          <w:szCs w:val="24"/>
+        </w:rPr>
+        <w:tab/>
+        <w:t>Keyloggers will log the keystroke which is used to steal the user credentials. Keyboard functions are the main target in the keylogger programs.</w:t>
+      </w:r>
+    </w:p>
+    <w:p>
+      <w:pPr>
+        <w:rPr>
+          <w:rFonts w:ascii="Times New Roman" w:hAnsi="Times New Roman" w:cs="Times New Roman"/>
+          <w:sz w:val="24"/>
+          <w:szCs w:val="24"/>
+        </w:rPr>
+      </w:pPr>
+      <w:r>
+        <w:rPr>
+          <w:rFonts w:ascii="Times New Roman" w:hAnsi="Times New Roman" w:cs="Times New Roman"/>
+          <w:sz w:val="24"/>
+          <w:szCs w:val="24"/>
+        </w:rPr>
+        <w:t>Noteworthy functions in keylogger:</w:t>
+      </w:r>
+    </w:p>
+    <w:tbl>
+      <w:tblPr>
+        <w:tblStyle w:val="TableGrid"/>
+        <w:tblW w:w="0" w:type="auto"/>
+        <w:tblLook w:val="04A0" w:firstRow="1" w:lastRow="0" w:firstColumn="1" w:lastColumn="0" w:noHBand="0" w:noVBand="1"/>
+      </w:tblPr>
+      <w:tblGrid>
+        <w:gridCol w:w="4508"/>
+        <w:gridCol w:w="4508"/>
+      </w:tblGrid>
+      <w:tr>
+        <w:tc>
+          <w:tcPr>
+            <w:tcW w:w="4508" w:type="dxa"/>
+          </w:tcPr>
+          <w:p>
+            <w:pPr>
+              <w:rPr>
+                <w:rFonts w:ascii="Times New Roman" w:hAnsi="Times New Roman" w:cs="Times New Roman"/>
+                <w:sz w:val="24"/>
+                <w:szCs w:val="24"/>
+              </w:rPr>
+            </w:pPr>
+            <w:r>
+              <w:rPr>
+                <w:rFonts w:ascii="Times New Roman" w:hAnsi="Times New Roman" w:cs="Times New Roman"/>
+                <w:sz w:val="24"/>
+                <w:szCs w:val="24"/>
+              </w:rPr>
+              <w:t>Function Name</w:t>
+            </w:r>
+          </w:p>
+        </w:tc>
+        <w:tc>
+          <w:tcPr>
+            <w:tcW w:w="4508" w:type="dxa"/>
+          </w:tcPr>
+          <w:p>
+            <w:pPr>
+              <w:rPr>
+                <w:rFonts w:ascii="Times New Roman" w:hAnsi="Times New Roman" w:cs="Times New Roman"/>
+                <w:sz w:val="24"/>
+                <w:szCs w:val="24"/>
+              </w:rPr>
+            </w:pPr>
+            <w:r>
+              <w:rPr>
+                <w:rFonts w:ascii="Times New Roman" w:hAnsi="Times New Roman" w:cs="Times New Roman"/>
+                <w:sz w:val="24"/>
+                <w:szCs w:val="24"/>
+              </w:rPr>
+              <w:t>Function Description</w:t>
+            </w:r>
+          </w:p>
+        </w:tc>
+      </w:tr>
+      <w:tr>
+        <w:tc>
+          <w:tcPr>
+            <w:tcW w:w="4508" w:type="dxa"/>
+          </w:tcPr>
+          <w:p>
+            <w:pPr>
+              <w:pStyle w:val="ListParagraph"/>
+              <w:numPr>
+                <w:ilvl w:val="0"/>
+                <w:numId w:val="9"/>
+              </w:numPr>
+              <w:rPr>
+                <w:rFonts w:ascii="Times New Roman" w:hAnsi="Times New Roman" w:cs="Times New Roman"/>
+                <w:sz w:val="24"/>
+                <w:szCs w:val="24"/>
+              </w:rPr>
+            </w:pPr>
+            <w:r>
+              <w:rPr>
+                <w:rFonts w:ascii="Times New Roman" w:hAnsi="Times New Roman" w:cs="Times New Roman"/>
+                <w:sz w:val="24"/>
+                <w:szCs w:val="24"/>
+              </w:rPr>
+              <w:t>ReadFile</w:t>
+            </w:r>
+          </w:p>
+          <w:p>
+            <w:pPr>
+              <w:pStyle w:val="ListParagraph"/>
+              <w:numPr>
+                <w:ilvl w:val="0"/>
+                <w:numId w:val="9"/>
+              </w:numPr>
+              <w:rPr>
+                <w:rFonts w:ascii="Times New Roman" w:hAnsi="Times New Roman" w:cs="Times New Roman"/>
+                <w:sz w:val="24"/>
+                <w:szCs w:val="24"/>
+              </w:rPr>
+            </w:pPr>
+            <w:r>
+              <w:rPr>
+                <w:rFonts w:ascii="Times New Roman" w:hAnsi="Times New Roman" w:cs="Times New Roman"/>
+                <w:sz w:val="24"/>
+                <w:szCs w:val="24"/>
+              </w:rPr>
+              <w:t>WriteFile</w:t>
+            </w:r>
+          </w:p>
+        </w:tc>
+        <w:tc>
+          <w:tcPr>
+            <w:tcW w:w="4508" w:type="dxa"/>
+          </w:tcPr>
+          <w:p>
+            <w:pPr>
+              <w:rPr>
+                <w:rFonts w:ascii="Times New Roman" w:hAnsi="Times New Roman" w:cs="Times New Roman"/>
+                <w:sz w:val="24"/>
+                <w:szCs w:val="24"/>
+              </w:rPr>
+            </w:pPr>
+            <w:r>
+              <w:rPr>
+                <w:rFonts w:ascii="Times New Roman" w:hAnsi="Times New Roman" w:cs="Times New Roman"/>
+                <w:sz w:val="24"/>
+                <w:szCs w:val="24"/>
+              </w:rPr>
+              <w:t>Used to store logs.</w:t>
+            </w:r>
+          </w:p>
+        </w:tc>
+      </w:tr>
+    </w:tbl>
+    <w:p>
+      <w:pPr>
+        <w:rPr>
+          <w:rFonts w:ascii="Times New Roman" w:hAnsi="Times New Roman" w:cs="Times New Roman"/>
+          <w:sz w:val="24"/>
+          <w:szCs w:val="24"/>
+        </w:rPr>
+      </w:pPr>
+    </w:p>
+    <w:p>
+      <w:pPr>
+        <w:rPr>
+          <w:rFonts w:ascii="Times New Roman" w:hAnsi="Times New Roman" w:cs="Times New Roman"/>
+          <w:sz w:val="24"/>
+          <w:szCs w:val="24"/>
+        </w:rPr>
+      </w:pPr>
+      <w:r>
+        <w:rPr>
+          <w:rFonts w:ascii="Times New Roman" w:hAnsi="Times New Roman" w:cs="Times New Roman"/>
+          <w:noProof/>
+          <w:sz w:val="24"/>
+          <w:szCs w:val="24"/>
+        </w:rPr>
         <w:lastRenderedPageBreak/>
-        <w:t>Fig 2. Frequency distribution graph for downloader.</w:t>
-      </w:r>
-    </w:p>
-    <w:p>
-      <w:pPr>
-        <w:rPr>
-          <w:rFonts w:ascii="Times New Roman" w:hAnsi="Times New Roman" w:cs="Times New Roman"/>
-          <w:sz w:val="24"/>
-          <w:szCs w:val="24"/>
-        </w:rPr>
-      </w:pPr>
-      <w:r>
-        <w:rPr>
-          <w:rFonts w:ascii="Times New Roman" w:hAnsi="Times New Roman" w:cs="Times New Roman"/>
-          <w:noProof/>
-          <w:sz w:val="24"/>
-          <w:szCs w:val="24"/>
-        </w:rPr>
         <w:drawing>
-          <wp:inline distT="0" distB="0" distL="0" distR="0" wp14:anchorId="0603AA0A" wp14:editId="6E0C935D">
-            <wp:extent cx="6248400" cy="4229100"/>
+          <wp:inline distT="0" distB="0" distL="0" distR="0" wp14:anchorId="0603AA0A" wp14:editId="4A64A7A3">
+            <wp:extent cx="6248566" cy="3717925"/>
             <wp:effectExtent l="0" t="0" r="0" b="0"/>
             <wp:docPr id="6" name="Picture 6"/>
             <wp:cNvGraphicFramePr>
@@ -1957,7 +2753,7 @@
                     <pic:cNvPicPr/>
                   </pic:nvPicPr>
                   <pic:blipFill>
-                    <a:blip r:embed="rId12">
+                    <a:blip r:embed="rId12" cstate="print">
                       <a:extLst>
                         <a:ext uri="{28A0092B-C50C-407E-A947-70E740481C1C}">
                           <a14:useLocalDpi xmlns:a14="http://schemas.microsoft.com/office/drawing/2010/main" val="0"/>
@@ -1971,7 +2767,7 @@
                   <pic:spPr>
                     <a:xfrm>
                       <a:off x="0" y="0"/>
-                      <a:ext cx="6249109" cy="4229580"/>
+                      <a:ext cx="6254089" cy="3721211"/>
                     </a:xfrm>
                     <a:prstGeom prst="rect">
                       <a:avLst/>
@@ -2053,11 +2849,335 @@
       <w:r>
         <w:rPr>
           <w:rFonts w:ascii="Times New Roman" w:hAnsi="Times New Roman" w:cs="Times New Roman"/>
+          <w:sz w:val="24"/>
+          <w:szCs w:val="24"/>
+        </w:rPr>
+        <w:t>Noteworthy functions used in cryptocurrency miners:</w:t>
+      </w:r>
+    </w:p>
+    <w:tbl>
+      <w:tblPr>
+        <w:tblStyle w:val="TableGrid"/>
+        <w:tblW w:w="0" w:type="auto"/>
+        <w:tblLook w:val="04A0" w:firstRow="1" w:lastRow="0" w:firstColumn="1" w:lastColumn="0" w:noHBand="0" w:noVBand="1"/>
+      </w:tblPr>
+      <w:tblGrid>
+        <w:gridCol w:w="4508"/>
+        <w:gridCol w:w="4508"/>
+      </w:tblGrid>
+      <w:tr>
+        <w:tc>
+          <w:tcPr>
+            <w:tcW w:w="4508" w:type="dxa"/>
+          </w:tcPr>
+          <w:p>
+            <w:pPr>
+              <w:rPr>
+                <w:rFonts w:ascii="Times New Roman" w:hAnsi="Times New Roman" w:cs="Times New Roman"/>
+                <w:sz w:val="24"/>
+                <w:szCs w:val="24"/>
+              </w:rPr>
+            </w:pPr>
+            <w:r>
+              <w:rPr>
+                <w:rFonts w:ascii="Times New Roman" w:hAnsi="Times New Roman" w:cs="Times New Roman"/>
+                <w:sz w:val="24"/>
+                <w:szCs w:val="24"/>
+              </w:rPr>
+              <w:t>Function Name</w:t>
+            </w:r>
+          </w:p>
+        </w:tc>
+        <w:tc>
+          <w:tcPr>
+            <w:tcW w:w="4508" w:type="dxa"/>
+          </w:tcPr>
+          <w:p>
+            <w:pPr>
+              <w:rPr>
+                <w:rFonts w:ascii="Times New Roman" w:hAnsi="Times New Roman" w:cs="Times New Roman"/>
+                <w:sz w:val="24"/>
+                <w:szCs w:val="24"/>
+              </w:rPr>
+            </w:pPr>
+            <w:r>
+              <w:rPr>
+                <w:rFonts w:ascii="Times New Roman" w:hAnsi="Times New Roman" w:cs="Times New Roman"/>
+                <w:sz w:val="24"/>
+                <w:szCs w:val="24"/>
+              </w:rPr>
+              <w:t>Function Description</w:t>
+            </w:r>
+          </w:p>
+        </w:tc>
+      </w:tr>
+      <w:tr>
+        <w:tc>
+          <w:tcPr>
+            <w:tcW w:w="4508" w:type="dxa"/>
+          </w:tcPr>
+          <w:p>
+            <w:pPr>
+              <w:pStyle w:val="ListParagraph"/>
+              <w:numPr>
+                <w:ilvl w:val="0"/>
+                <w:numId w:val="10"/>
+              </w:numPr>
+              <w:rPr>
+                <w:rFonts w:ascii="Times New Roman" w:hAnsi="Times New Roman" w:cs="Times New Roman"/>
+                <w:sz w:val="24"/>
+                <w:szCs w:val="24"/>
+              </w:rPr>
+            </w:pPr>
+            <w:r>
+              <w:rPr>
+                <w:rFonts w:ascii="Times New Roman" w:hAnsi="Times New Roman" w:cs="Times New Roman"/>
+                <w:sz w:val="24"/>
+                <w:szCs w:val="24"/>
+              </w:rPr>
+              <w:t>GetTickCount</w:t>
+            </w:r>
+          </w:p>
+          <w:p>
+            <w:pPr>
+              <w:pStyle w:val="ListParagraph"/>
+              <w:numPr>
+                <w:ilvl w:val="0"/>
+                <w:numId w:val="10"/>
+              </w:numPr>
+              <w:rPr>
+                <w:rFonts w:ascii="Times New Roman" w:hAnsi="Times New Roman" w:cs="Times New Roman"/>
+                <w:sz w:val="24"/>
+                <w:szCs w:val="24"/>
+              </w:rPr>
+            </w:pPr>
+            <w:r>
+              <w:rPr>
+                <w:rFonts w:ascii="Times New Roman" w:hAnsi="Times New Roman" w:cs="Times New Roman"/>
+                <w:sz w:val="24"/>
+                <w:szCs w:val="24"/>
+              </w:rPr>
+              <w:t>Sleep</w:t>
+            </w:r>
+          </w:p>
+        </w:tc>
+        <w:tc>
+          <w:tcPr>
+            <w:tcW w:w="4508" w:type="dxa"/>
+          </w:tcPr>
+          <w:p>
+            <w:pPr>
+              <w:rPr>
+                <w:rFonts w:ascii="Times New Roman" w:hAnsi="Times New Roman" w:cs="Times New Roman"/>
+                <w:sz w:val="24"/>
+                <w:szCs w:val="24"/>
+              </w:rPr>
+            </w:pPr>
+            <w:r>
+              <w:rPr>
+                <w:rFonts w:ascii="Times New Roman" w:hAnsi="Times New Roman" w:cs="Times New Roman"/>
+                <w:sz w:val="24"/>
+                <w:szCs w:val="24"/>
+              </w:rPr>
+              <w:t>Anti-debugging technique.</w:t>
+            </w:r>
+          </w:p>
+        </w:tc>
+      </w:tr>
+      <w:tr>
+        <w:tc>
+          <w:tcPr>
+            <w:tcW w:w="4508" w:type="dxa"/>
+          </w:tcPr>
+          <w:p>
+            <w:pPr>
+              <w:pStyle w:val="ListParagraph"/>
+              <w:numPr>
+                <w:ilvl w:val="0"/>
+                <w:numId w:val="11"/>
+              </w:numPr>
+              <w:rPr>
+                <w:rFonts w:ascii="Times New Roman" w:hAnsi="Times New Roman" w:cs="Times New Roman"/>
+                <w:sz w:val="24"/>
+                <w:szCs w:val="24"/>
+              </w:rPr>
+            </w:pPr>
+            <w:r>
+              <w:rPr>
+                <w:rFonts w:ascii="Times New Roman" w:hAnsi="Times New Roman" w:cs="Times New Roman"/>
+                <w:sz w:val="24"/>
+                <w:szCs w:val="24"/>
+              </w:rPr>
+              <w:t>InternetReadFile</w:t>
+            </w:r>
+          </w:p>
+          <w:p>
+            <w:pPr>
+              <w:pStyle w:val="ListParagraph"/>
+              <w:numPr>
+                <w:ilvl w:val="0"/>
+                <w:numId w:val="11"/>
+              </w:numPr>
+              <w:rPr>
+                <w:rFonts w:ascii="Times New Roman" w:hAnsi="Times New Roman" w:cs="Times New Roman"/>
+                <w:sz w:val="24"/>
+                <w:szCs w:val="24"/>
+              </w:rPr>
+            </w:pPr>
+            <w:r>
+              <w:rPr>
+                <w:rFonts w:ascii="Times New Roman" w:hAnsi="Times New Roman" w:cs="Times New Roman"/>
+                <w:sz w:val="24"/>
+                <w:szCs w:val="24"/>
+              </w:rPr>
+              <w:t>InternetOpen</w:t>
+            </w:r>
+          </w:p>
+        </w:tc>
+        <w:tc>
+          <w:tcPr>
+            <w:tcW w:w="4508" w:type="dxa"/>
+          </w:tcPr>
+          <w:p>
+            <w:pPr>
+              <w:rPr>
+                <w:rFonts w:ascii="Times New Roman" w:hAnsi="Times New Roman" w:cs="Times New Roman"/>
+                <w:sz w:val="24"/>
+                <w:szCs w:val="24"/>
+              </w:rPr>
+            </w:pPr>
+            <w:r>
+              <w:rPr>
+                <w:rFonts w:ascii="Times New Roman" w:hAnsi="Times New Roman" w:cs="Times New Roman"/>
+                <w:sz w:val="24"/>
+                <w:szCs w:val="24"/>
+              </w:rPr>
+              <w:t>Mostly deals with HTTP requests.</w:t>
+            </w:r>
+          </w:p>
+        </w:tc>
+      </w:tr>
+      <w:tr>
+        <w:tc>
+          <w:tcPr>
+            <w:tcW w:w="4508" w:type="dxa"/>
+          </w:tcPr>
+          <w:p>
+            <w:pPr>
+              <w:pStyle w:val="ListParagraph"/>
+              <w:numPr>
+                <w:ilvl w:val="0"/>
+                <w:numId w:val="12"/>
+              </w:numPr>
+              <w:rPr>
+                <w:rFonts w:ascii="Times New Roman" w:hAnsi="Times New Roman" w:cs="Times New Roman"/>
+                <w:sz w:val="24"/>
+                <w:szCs w:val="24"/>
+              </w:rPr>
+            </w:pPr>
+            <w:r>
+              <w:rPr>
+                <w:rFonts w:ascii="Times New Roman" w:hAnsi="Times New Roman" w:cs="Times New Roman"/>
+                <w:sz w:val="24"/>
+                <w:szCs w:val="24"/>
+              </w:rPr>
+              <w:lastRenderedPageBreak/>
+              <w:t>GetCurrentThread</w:t>
+            </w:r>
+          </w:p>
+          <w:p>
+            <w:pPr>
+              <w:pStyle w:val="ListParagraph"/>
+              <w:numPr>
+                <w:ilvl w:val="0"/>
+                <w:numId w:val="12"/>
+              </w:numPr>
+              <w:rPr>
+                <w:rFonts w:ascii="Times New Roman" w:hAnsi="Times New Roman" w:cs="Times New Roman"/>
+                <w:sz w:val="24"/>
+                <w:szCs w:val="24"/>
+              </w:rPr>
+            </w:pPr>
+            <w:r>
+              <w:rPr>
+                <w:rFonts w:ascii="Times New Roman" w:hAnsi="Times New Roman" w:cs="Times New Roman"/>
+                <w:sz w:val="24"/>
+                <w:szCs w:val="24"/>
+              </w:rPr>
+              <w:t>GetCurrentThreadId</w:t>
+            </w:r>
+          </w:p>
+          <w:p>
+            <w:pPr>
+              <w:pStyle w:val="ListParagraph"/>
+              <w:numPr>
+                <w:ilvl w:val="0"/>
+                <w:numId w:val="12"/>
+              </w:numPr>
+              <w:rPr>
+                <w:rFonts w:ascii="Times New Roman" w:hAnsi="Times New Roman" w:cs="Times New Roman"/>
+                <w:sz w:val="24"/>
+                <w:szCs w:val="24"/>
+              </w:rPr>
+            </w:pPr>
+            <w:r>
+              <w:rPr>
+                <w:rFonts w:ascii="Times New Roman" w:hAnsi="Times New Roman" w:cs="Times New Roman"/>
+                <w:sz w:val="24"/>
+                <w:szCs w:val="24"/>
+              </w:rPr>
+              <w:t>ResumeThread</w:t>
+            </w:r>
+          </w:p>
+        </w:tc>
+        <w:tc>
+          <w:tcPr>
+            <w:tcW w:w="4508" w:type="dxa"/>
+          </w:tcPr>
+          <w:p>
+            <w:pPr>
+              <w:rPr>
+                <w:rFonts w:ascii="Times New Roman" w:hAnsi="Times New Roman" w:cs="Times New Roman"/>
+                <w:sz w:val="24"/>
+                <w:szCs w:val="24"/>
+              </w:rPr>
+            </w:pPr>
+            <w:r>
+              <w:rPr>
+                <w:rFonts w:ascii="Times New Roman" w:hAnsi="Times New Roman" w:cs="Times New Roman"/>
+                <w:sz w:val="24"/>
+                <w:szCs w:val="24"/>
+              </w:rPr>
+              <w:t>Deals with threading.</w:t>
+            </w:r>
+          </w:p>
+        </w:tc>
+      </w:tr>
+    </w:tbl>
+    <w:p>
+      <w:pPr>
+        <w:rPr>
+          <w:rFonts w:ascii="Times New Roman" w:hAnsi="Times New Roman" w:cs="Times New Roman"/>
+          <w:sz w:val="24"/>
+          <w:szCs w:val="24"/>
+        </w:rPr>
+      </w:pPr>
+    </w:p>
+    <w:p>
+      <w:pPr>
+        <w:rPr>
+          <w:rFonts w:ascii="Times New Roman" w:hAnsi="Times New Roman" w:cs="Times New Roman"/>
+          <w:sz w:val="24"/>
+          <w:szCs w:val="24"/>
+        </w:rPr>
+      </w:pPr>
+      <w:r>
+        <w:rPr>
+          <w:rFonts w:ascii="Times New Roman" w:hAnsi="Times New Roman" w:cs="Times New Roman"/>
           <w:noProof/>
           <w:sz w:val="24"/>
           <w:szCs w:val="24"/>
         </w:rPr>
-        <w:lastRenderedPageBreak/>
         <w:drawing>
           <wp:inline distT="0" distB="0" distL="0" distR="0" wp14:anchorId="5FB4EF3E" wp14:editId="75346DDB">
             <wp:extent cx="6264275" cy="5288280"/>
@@ -2121,13 +3241,33 @@
     </w:p>
     <w:p>
       <w:pPr>
-        <w:ind w:firstLine="720"/>
-        <w:rPr>
-          <w:rFonts w:ascii="Times New Roman" w:hAnsi="Times New Roman" w:cs="Times New Roman"/>
-          <w:sz w:val="24"/>
-          <w:szCs w:val="24"/>
-        </w:rPr>
-      </w:pPr>
+        <w:rPr>
+          <w:rFonts w:ascii="Times New Roman" w:hAnsi="Times New Roman" w:cs="Times New Roman"/>
+          <w:sz w:val="24"/>
+          <w:szCs w:val="24"/>
+        </w:rPr>
+      </w:pPr>
+    </w:p>
+    <w:p>
+      <w:pPr>
+        <w:rPr>
+          <w:rFonts w:ascii="Times New Roman" w:hAnsi="Times New Roman" w:cs="Times New Roman"/>
+          <w:b/>
+          <w:bCs/>
+          <w:sz w:val="24"/>
+          <w:szCs w:val="24"/>
+        </w:rPr>
+      </w:pPr>
+      <w:r>
+        <w:rPr>
+          <w:rFonts w:ascii="Times New Roman" w:hAnsi="Times New Roman" w:cs="Times New Roman"/>
+          <w:b/>
+          <w:bCs/>
+          <w:sz w:val="24"/>
+          <w:szCs w:val="24"/>
+        </w:rPr>
+        <w:t>Ransomwares:</w:t>
+      </w:r>
     </w:p>
     <w:p>
       <w:pPr>
@@ -2167,44 +3307,213 @@
           <w:sz w:val="24"/>
           <w:szCs w:val="24"/>
         </w:rPr>
-        <w:t>files which is safe to encrypt like documents, pictures, etc., In the process of encrypting ransomware reads the files from the victim’s system and overwrites the data with encrypted data. We could see the frequency of “</w:t>
-      </w:r>
-      <w:proofErr w:type="spellStart"/>
-      <w:r>
-        <w:rPr>
-          <w:rFonts w:ascii="Times New Roman" w:hAnsi="Times New Roman" w:cs="Times New Roman"/>
-          <w:sz w:val="24"/>
-          <w:szCs w:val="24"/>
-        </w:rPr>
-        <w:t>ReadFile</w:t>
-      </w:r>
-      <w:proofErr w:type="spellEnd"/>
-      <w:r>
-        <w:rPr>
-          <w:rFonts w:ascii="Times New Roman" w:hAnsi="Times New Roman" w:cs="Times New Roman"/>
-          <w:sz w:val="24"/>
-          <w:szCs w:val="24"/>
-        </w:rPr>
-        <w:t>” and “</w:t>
-      </w:r>
-      <w:proofErr w:type="spellStart"/>
-      <w:r>
-        <w:rPr>
-          <w:rFonts w:ascii="Times New Roman" w:hAnsi="Times New Roman" w:cs="Times New Roman"/>
-          <w:sz w:val="24"/>
-          <w:szCs w:val="24"/>
-        </w:rPr>
-        <w:t>WriteFile</w:t>
-      </w:r>
-      <w:proofErr w:type="spellEnd"/>
-      <w:r>
-        <w:rPr>
-          <w:rFonts w:ascii="Times New Roman" w:hAnsi="Times New Roman" w:cs="Times New Roman"/>
-          <w:sz w:val="24"/>
-          <w:szCs w:val="24"/>
-        </w:rPr>
-        <w:t xml:space="preserve">” and some other file related windows API functions are higher. </w:t>
-      </w:r>
+        <w:t xml:space="preserve">files which is safe to encrypt like documents, pictures, etc., In the process of encrypting ransomware reads the files from the victim’s system and overwrites the data with encrypted data. We could see the frequency of “ReadFile” and “WriteFile” and some other file related windows API functions are higher. </w:t>
+      </w:r>
+    </w:p>
+    <w:p>
+      <w:pPr>
+        <w:rPr>
+          <w:rFonts w:ascii="Times New Roman" w:hAnsi="Times New Roman" w:cs="Times New Roman"/>
+          <w:sz w:val="24"/>
+          <w:szCs w:val="24"/>
+        </w:rPr>
+      </w:pPr>
+      <w:r>
+        <w:rPr>
+          <w:rFonts w:ascii="Times New Roman" w:hAnsi="Times New Roman" w:cs="Times New Roman"/>
+          <w:sz w:val="24"/>
+          <w:szCs w:val="24"/>
+        </w:rPr>
+        <w:t>Noteworthy functions used by ransomwares:</w:t>
+      </w:r>
+    </w:p>
+    <w:tbl>
+      <w:tblPr>
+        <w:tblStyle w:val="TableGrid"/>
+        <w:tblW w:w="0" w:type="auto"/>
+        <w:tblLook w:val="04A0" w:firstRow="1" w:lastRow="0" w:firstColumn="1" w:lastColumn="0" w:noHBand="0" w:noVBand="1"/>
+      </w:tblPr>
+      <w:tblGrid>
+        <w:gridCol w:w="4508"/>
+        <w:gridCol w:w="4508"/>
+      </w:tblGrid>
+      <w:tr>
+        <w:tc>
+          <w:tcPr>
+            <w:tcW w:w="4508" w:type="dxa"/>
+          </w:tcPr>
+          <w:p>
+            <w:pPr>
+              <w:rPr>
+                <w:rFonts w:ascii="Times New Roman" w:hAnsi="Times New Roman" w:cs="Times New Roman"/>
+                <w:sz w:val="24"/>
+                <w:szCs w:val="24"/>
+              </w:rPr>
+            </w:pPr>
+            <w:r>
+              <w:rPr>
+                <w:rFonts w:ascii="Times New Roman" w:hAnsi="Times New Roman" w:cs="Times New Roman"/>
+                <w:sz w:val="24"/>
+                <w:szCs w:val="24"/>
+              </w:rPr>
+              <w:t>Function Name</w:t>
+            </w:r>
+          </w:p>
+        </w:tc>
+        <w:tc>
+          <w:tcPr>
+            <w:tcW w:w="4508" w:type="dxa"/>
+          </w:tcPr>
+          <w:p>
+            <w:pPr>
+              <w:rPr>
+                <w:rFonts w:ascii="Times New Roman" w:hAnsi="Times New Roman" w:cs="Times New Roman"/>
+                <w:sz w:val="24"/>
+                <w:szCs w:val="24"/>
+              </w:rPr>
+            </w:pPr>
+            <w:r>
+              <w:rPr>
+                <w:rFonts w:ascii="Times New Roman" w:hAnsi="Times New Roman" w:cs="Times New Roman"/>
+                <w:sz w:val="24"/>
+                <w:szCs w:val="24"/>
+              </w:rPr>
+              <w:t>Function Description</w:t>
+            </w:r>
+          </w:p>
+        </w:tc>
+      </w:tr>
+      <w:tr>
+        <w:tc>
+          <w:tcPr>
+            <w:tcW w:w="4508" w:type="dxa"/>
+          </w:tcPr>
+          <w:p>
+            <w:pPr>
+              <w:rPr>
+                <w:rFonts w:ascii="Times New Roman" w:hAnsi="Times New Roman" w:cs="Times New Roman"/>
+                <w:sz w:val="24"/>
+                <w:szCs w:val="24"/>
+              </w:rPr>
+            </w:pPr>
+            <w:proofErr w:type="spellStart"/>
+            <w:r>
+              <w:rPr>
+                <w:rFonts w:ascii="Times New Roman" w:hAnsi="Times New Roman" w:cs="Times New Roman"/>
+                <w:sz w:val="24"/>
+                <w:szCs w:val="24"/>
+              </w:rPr>
+              <w:lastRenderedPageBreak/>
+              <w:t>CreateThread</w:t>
+            </w:r>
+            <w:proofErr w:type="spellEnd"/>
+          </w:p>
+        </w:tc>
+        <w:tc>
+          <w:tcPr>
+            <w:tcW w:w="4508" w:type="dxa"/>
+          </w:tcPr>
+          <w:p>
+            <w:pPr>
+              <w:rPr>
+                <w:rFonts w:ascii="Times New Roman" w:hAnsi="Times New Roman" w:cs="Times New Roman"/>
+                <w:sz w:val="24"/>
+                <w:szCs w:val="24"/>
+              </w:rPr>
+            </w:pPr>
+            <w:r>
+              <w:rPr>
+                <w:rFonts w:ascii="Times New Roman" w:hAnsi="Times New Roman" w:cs="Times New Roman"/>
+                <w:sz w:val="24"/>
+                <w:szCs w:val="24"/>
+              </w:rPr>
+              <w:t>Creates new thread.</w:t>
+            </w:r>
+          </w:p>
+        </w:tc>
+      </w:tr>
+      <w:tr>
+        <w:tc>
+          <w:tcPr>
+            <w:tcW w:w="4508" w:type="dxa"/>
+          </w:tcPr>
+          <w:p>
+            <w:pPr>
+              <w:pStyle w:val="ListParagraph"/>
+              <w:numPr>
+                <w:ilvl w:val="0"/>
+                <w:numId w:val="13"/>
+              </w:numPr>
+              <w:rPr>
+                <w:rFonts w:ascii="Times New Roman" w:hAnsi="Times New Roman" w:cs="Times New Roman"/>
+                <w:sz w:val="24"/>
+                <w:szCs w:val="24"/>
+              </w:rPr>
+            </w:pPr>
+            <w:r>
+              <w:rPr>
+                <w:rFonts w:ascii="Times New Roman" w:hAnsi="Times New Roman" w:cs="Times New Roman"/>
+                <w:sz w:val="24"/>
+                <w:szCs w:val="24"/>
+              </w:rPr>
+              <w:t>ReadFile</w:t>
+            </w:r>
+          </w:p>
+          <w:p>
+            <w:pPr>
+              <w:pStyle w:val="ListParagraph"/>
+              <w:numPr>
+                <w:ilvl w:val="0"/>
+                <w:numId w:val="13"/>
+              </w:numPr>
+              <w:rPr>
+                <w:rFonts w:ascii="Times New Roman" w:hAnsi="Times New Roman" w:cs="Times New Roman"/>
+                <w:sz w:val="24"/>
+                <w:szCs w:val="24"/>
+              </w:rPr>
+            </w:pPr>
+            <w:r>
+              <w:rPr>
+                <w:rFonts w:ascii="Times New Roman" w:hAnsi="Times New Roman" w:cs="Times New Roman"/>
+                <w:sz w:val="24"/>
+                <w:szCs w:val="24"/>
+              </w:rPr>
+              <w:t>WriteFile</w:t>
+            </w:r>
+          </w:p>
+        </w:tc>
+        <w:tc>
+          <w:tcPr>
+            <w:tcW w:w="4508" w:type="dxa"/>
+          </w:tcPr>
+          <w:p>
+            <w:pPr>
+              <w:rPr>
+                <w:rFonts w:ascii="Times New Roman" w:hAnsi="Times New Roman" w:cs="Times New Roman"/>
+                <w:sz w:val="24"/>
+                <w:szCs w:val="24"/>
+              </w:rPr>
+            </w:pPr>
+            <w:r>
+              <w:rPr>
+                <w:rFonts w:ascii="Times New Roman" w:hAnsi="Times New Roman" w:cs="Times New Roman"/>
+                <w:sz w:val="24"/>
+                <w:szCs w:val="24"/>
+              </w:rPr>
+              <w:t>Used to overwrite a file with encrypted data.</w:t>
+            </w:r>
+          </w:p>
+        </w:tc>
+      </w:tr>
+    </w:tbl>
+    <w:p>
+      <w:pPr>
+        <w:rPr>
+          <w:rFonts w:ascii="Times New Roman" w:hAnsi="Times New Roman" w:cs="Times New Roman"/>
+          <w:sz w:val="24"/>
+          <w:szCs w:val="24"/>
+        </w:rPr>
+      </w:pPr>
     </w:p>
     <w:p>
       <w:pPr>
@@ -2221,7 +3530,6 @@
           <w:sz w:val="24"/>
           <w:szCs w:val="24"/>
         </w:rPr>
-        <w:lastRenderedPageBreak/>
         <w:drawing>
           <wp:inline distT="0" distB="0" distL="0" distR="0" wp14:anchorId="156D69FF" wp14:editId="36D467ED">
             <wp:extent cx="6469380" cy="3985260"/>
@@ -2287,10 +3595,56 @@
       <w:pPr>
         <w:rPr>
           <w:rFonts w:ascii="Times New Roman" w:hAnsi="Times New Roman" w:cs="Times New Roman"/>
-          <w:sz w:val="24"/>
-          <w:szCs w:val="24"/>
-        </w:rPr>
-      </w:pPr>
+          <w:b/>
+          <w:bCs/>
+          <w:sz w:val="24"/>
+          <w:szCs w:val="24"/>
+        </w:rPr>
+      </w:pPr>
+      <w:r>
+        <w:rPr>
+          <w:rFonts w:ascii="Times New Roman" w:hAnsi="Times New Roman" w:cs="Times New Roman"/>
+          <w:b/>
+          <w:bCs/>
+          <w:sz w:val="24"/>
+          <w:szCs w:val="24"/>
+        </w:rPr>
+        <w:t>Rouge software:</w:t>
+      </w:r>
+    </w:p>
+    <w:p>
+      <w:pPr>
+        <w:rPr>
+          <w:rFonts w:ascii="Times New Roman" w:hAnsi="Times New Roman" w:cs="Times New Roman"/>
+          <w:sz w:val="24"/>
+          <w:szCs w:val="24"/>
+        </w:rPr>
+      </w:pPr>
+      <w:r>
+        <w:rPr>
+          <w:rFonts w:ascii="Times New Roman" w:hAnsi="Times New Roman" w:cs="Times New Roman"/>
+          <w:sz w:val="24"/>
+          <w:szCs w:val="24"/>
+        </w:rPr>
+        <w:tab/>
+        <w:t xml:space="preserve">These software trick or scare the users like the compute has been infected and makes the user to buy </w:t>
+      </w:r>
+      <w:r>
+        <w:rPr>
+          <w:rFonts w:ascii="Times New Roman" w:hAnsi="Times New Roman" w:cs="Times New Roman"/>
+          <w:sz w:val="24"/>
+          <w:szCs w:val="24"/>
+        </w:rPr>
+        <w:t>a</w:t>
+      </w:r>
+      <w:r>
+        <w:rPr>
+          <w:rFonts w:ascii="Times New Roman" w:hAnsi="Times New Roman" w:cs="Times New Roman"/>
+          <w:sz w:val="24"/>
+          <w:szCs w:val="24"/>
+        </w:rPr>
+        <w:t xml:space="preserve"> potentially unwanted program.</w:t>
+      </w:r>
     </w:p>
     <w:p>
       <w:pPr>
@@ -2308,9 +3662,9 @@
           <w:szCs w:val="24"/>
         </w:rPr>
         <w:drawing>
-          <wp:inline distT="0" distB="0" distL="0" distR="0" wp14:anchorId="55ACA0BD" wp14:editId="23A48751">
-            <wp:extent cx="6477000" cy="3749040"/>
-            <wp:effectExtent l="0" t="0" r="0" b="3810"/>
+          <wp:inline distT="0" distB="0" distL="0" distR="0" wp14:anchorId="55ACA0BD" wp14:editId="7B2A9608">
+            <wp:extent cx="6477000" cy="2423160"/>
+            <wp:effectExtent l="0" t="0" r="0" b="0"/>
             <wp:docPr id="9" name="Picture 9"/>
             <wp:cNvGraphicFramePr>
               <a:graphicFrameLocks xmlns:a="http://schemas.openxmlformats.org/drawingml/2006/main" noChangeAspect="1"/>
@@ -2337,7 +3691,7 @@
                   <pic:spPr>
                     <a:xfrm>
                       <a:off x="0" y="0"/>
-                      <a:ext cx="6477316" cy="3749223"/>
+                      <a:ext cx="6477321" cy="2423280"/>
                     </a:xfrm>
                     <a:prstGeom prst="rect">
                       <a:avLst/>
@@ -2352,6 +3706,7 @@
     </w:p>
     <w:p>
       <w:pPr>
+        <w:ind w:left="720" w:firstLine="720"/>
         <w:rPr>
           <w:rFonts w:ascii="Times New Roman" w:hAnsi="Times New Roman" w:cs="Times New Roman"/>
           <w:sz w:val="24"/>
@@ -2371,6 +3726,363 @@
       <w:pPr>
         <w:rPr>
           <w:rFonts w:ascii="Times New Roman" w:hAnsi="Times New Roman" w:cs="Times New Roman"/>
+          <w:b/>
+          <w:bCs/>
+          <w:sz w:val="24"/>
+          <w:szCs w:val="24"/>
+        </w:rPr>
+      </w:pPr>
+      <w:r>
+        <w:rPr>
+          <w:rFonts w:ascii="Times New Roman" w:hAnsi="Times New Roman" w:cs="Times New Roman"/>
+          <w:b/>
+          <w:bCs/>
+          <w:sz w:val="24"/>
+          <w:szCs w:val="24"/>
+        </w:rPr>
+        <w:lastRenderedPageBreak/>
+        <w:t>Trojans:</w:t>
+      </w:r>
+    </w:p>
+    <w:p>
+      <w:pPr>
+        <w:rPr>
+          <w:rFonts w:ascii="Times New Roman" w:hAnsi="Times New Roman" w:cs="Times New Roman"/>
+          <w:sz w:val="24"/>
+          <w:szCs w:val="24"/>
+        </w:rPr>
+      </w:pPr>
+      <w:r>
+        <w:rPr>
+          <w:rFonts w:ascii="Times New Roman" w:hAnsi="Times New Roman" w:cs="Times New Roman"/>
+          <w:b/>
+          <w:bCs/>
+          <w:sz w:val="24"/>
+          <w:szCs w:val="24"/>
+        </w:rPr>
+        <w:tab/>
+      </w:r>
+      <w:r>
+        <w:rPr>
+          <w:rFonts w:ascii="Times New Roman" w:hAnsi="Times New Roman" w:cs="Times New Roman"/>
+          <w:sz w:val="24"/>
+          <w:szCs w:val="24"/>
+        </w:rPr>
+        <w:t xml:space="preserve">Trojans are type of malware which hides its real intention to the user and makes user believe that he or she is running a legitimate program. </w:t>
+      </w:r>
+    </w:p>
+    <w:p>
+      <w:pPr>
+        <w:rPr>
+          <w:rFonts w:ascii="Times New Roman" w:hAnsi="Times New Roman" w:cs="Times New Roman"/>
+          <w:sz w:val="24"/>
+          <w:szCs w:val="24"/>
+        </w:rPr>
+      </w:pPr>
+      <w:r>
+        <w:rPr>
+          <w:rFonts w:ascii="Times New Roman" w:hAnsi="Times New Roman" w:cs="Times New Roman"/>
+          <w:sz w:val="24"/>
+          <w:szCs w:val="24"/>
+        </w:rPr>
+        <w:t>Noteworthy functions used by trojans:</w:t>
+      </w:r>
+    </w:p>
+    <w:tbl>
+      <w:tblPr>
+        <w:tblStyle w:val="TableGrid"/>
+        <w:tblW w:w="0" w:type="auto"/>
+        <w:tblLook w:val="04A0" w:firstRow="1" w:lastRow="0" w:firstColumn="1" w:lastColumn="0" w:noHBand="0" w:noVBand="1"/>
+      </w:tblPr>
+      <w:tblGrid>
+        <w:gridCol w:w="4508"/>
+        <w:gridCol w:w="4508"/>
+      </w:tblGrid>
+      <w:tr>
+        <w:tc>
+          <w:tcPr>
+            <w:tcW w:w="4508" w:type="dxa"/>
+          </w:tcPr>
+          <w:p>
+            <w:pPr>
+              <w:rPr>
+                <w:rFonts w:ascii="Times New Roman" w:hAnsi="Times New Roman" w:cs="Times New Roman"/>
+                <w:sz w:val="24"/>
+                <w:szCs w:val="24"/>
+              </w:rPr>
+            </w:pPr>
+            <w:r>
+              <w:rPr>
+                <w:rFonts w:ascii="Times New Roman" w:hAnsi="Times New Roman" w:cs="Times New Roman"/>
+                <w:sz w:val="24"/>
+                <w:szCs w:val="24"/>
+              </w:rPr>
+              <w:t>Function Name</w:t>
+            </w:r>
+          </w:p>
+        </w:tc>
+        <w:tc>
+          <w:tcPr>
+            <w:tcW w:w="4508" w:type="dxa"/>
+          </w:tcPr>
+          <w:p>
+            <w:pPr>
+              <w:rPr>
+                <w:rFonts w:ascii="Times New Roman" w:hAnsi="Times New Roman" w:cs="Times New Roman"/>
+                <w:sz w:val="24"/>
+                <w:szCs w:val="24"/>
+              </w:rPr>
+            </w:pPr>
+            <w:r>
+              <w:rPr>
+                <w:rFonts w:ascii="Times New Roman" w:hAnsi="Times New Roman" w:cs="Times New Roman"/>
+                <w:sz w:val="24"/>
+                <w:szCs w:val="24"/>
+              </w:rPr>
+              <w:t>Function Description</w:t>
+            </w:r>
+          </w:p>
+        </w:tc>
+      </w:tr>
+      <w:tr>
+        <w:tc>
+          <w:tcPr>
+            <w:tcW w:w="4508" w:type="dxa"/>
+          </w:tcPr>
+          <w:p>
+            <w:pPr>
+              <w:pStyle w:val="ListParagraph"/>
+              <w:numPr>
+                <w:ilvl w:val="0"/>
+                <w:numId w:val="14"/>
+              </w:numPr>
+              <w:rPr>
+                <w:rFonts w:ascii="Times New Roman" w:hAnsi="Times New Roman" w:cs="Times New Roman"/>
+                <w:sz w:val="24"/>
+                <w:szCs w:val="24"/>
+              </w:rPr>
+            </w:pPr>
+            <w:r>
+              <w:rPr>
+                <w:rFonts w:ascii="Times New Roman" w:hAnsi="Times New Roman" w:cs="Times New Roman"/>
+                <w:sz w:val="24"/>
+                <w:szCs w:val="24"/>
+              </w:rPr>
+              <w:t>ReadFile</w:t>
+            </w:r>
+          </w:p>
+          <w:p>
+            <w:pPr>
+              <w:pStyle w:val="ListParagraph"/>
+              <w:numPr>
+                <w:ilvl w:val="0"/>
+                <w:numId w:val="14"/>
+              </w:numPr>
+              <w:rPr>
+                <w:rFonts w:ascii="Times New Roman" w:hAnsi="Times New Roman" w:cs="Times New Roman"/>
+                <w:sz w:val="24"/>
+                <w:szCs w:val="24"/>
+              </w:rPr>
+            </w:pPr>
+            <w:r>
+              <w:rPr>
+                <w:rFonts w:ascii="Times New Roman" w:hAnsi="Times New Roman" w:cs="Times New Roman"/>
+                <w:sz w:val="24"/>
+                <w:szCs w:val="24"/>
+              </w:rPr>
+              <w:t>WriteFile</w:t>
+            </w:r>
+          </w:p>
+        </w:tc>
+        <w:tc>
+          <w:tcPr>
+            <w:tcW w:w="4508" w:type="dxa"/>
+          </w:tcPr>
+          <w:p>
+            <w:pPr>
+              <w:rPr>
+                <w:rFonts w:ascii="Times New Roman" w:hAnsi="Times New Roman" w:cs="Times New Roman"/>
+                <w:sz w:val="24"/>
+                <w:szCs w:val="24"/>
+              </w:rPr>
+            </w:pPr>
+            <w:r>
+              <w:rPr>
+                <w:rFonts w:ascii="Times New Roman" w:hAnsi="Times New Roman" w:cs="Times New Roman"/>
+                <w:sz w:val="24"/>
+                <w:szCs w:val="24"/>
+              </w:rPr>
+              <w:t>Capable of reading and writing files.</w:t>
+            </w:r>
+          </w:p>
+        </w:tc>
+      </w:tr>
+      <w:tr>
+        <w:tc>
+          <w:tcPr>
+            <w:tcW w:w="4508" w:type="dxa"/>
+          </w:tcPr>
+          <w:p>
+            <w:pPr>
+              <w:pStyle w:val="ListParagraph"/>
+              <w:numPr>
+                <w:ilvl w:val="0"/>
+                <w:numId w:val="15"/>
+              </w:numPr>
+              <w:rPr>
+                <w:rFonts w:ascii="Times New Roman" w:hAnsi="Times New Roman" w:cs="Times New Roman"/>
+                <w:sz w:val="24"/>
+                <w:szCs w:val="24"/>
+              </w:rPr>
+            </w:pPr>
+            <w:r>
+              <w:rPr>
+                <w:rFonts w:ascii="Times New Roman" w:hAnsi="Times New Roman" w:cs="Times New Roman"/>
+                <w:sz w:val="24"/>
+                <w:szCs w:val="24"/>
+              </w:rPr>
+              <w:t>RegQueryValue</w:t>
+            </w:r>
+          </w:p>
+          <w:p>
+            <w:pPr>
+              <w:pStyle w:val="ListParagraph"/>
+              <w:numPr>
+                <w:ilvl w:val="0"/>
+                <w:numId w:val="15"/>
+              </w:numPr>
+              <w:rPr>
+                <w:rFonts w:ascii="Times New Roman" w:hAnsi="Times New Roman" w:cs="Times New Roman"/>
+                <w:sz w:val="24"/>
+                <w:szCs w:val="24"/>
+              </w:rPr>
+            </w:pPr>
+            <w:r>
+              <w:rPr>
+                <w:rFonts w:ascii="Times New Roman" w:hAnsi="Times New Roman" w:cs="Times New Roman"/>
+                <w:sz w:val="24"/>
+                <w:szCs w:val="24"/>
+              </w:rPr>
+              <w:t>RegCloseKey</w:t>
+            </w:r>
+          </w:p>
+          <w:p>
+            <w:pPr>
+              <w:pStyle w:val="ListParagraph"/>
+              <w:numPr>
+                <w:ilvl w:val="0"/>
+                <w:numId w:val="15"/>
+              </w:numPr>
+              <w:rPr>
+                <w:rFonts w:ascii="Times New Roman" w:hAnsi="Times New Roman" w:cs="Times New Roman"/>
+                <w:sz w:val="24"/>
+                <w:szCs w:val="24"/>
+              </w:rPr>
+            </w:pPr>
+            <w:r>
+              <w:rPr>
+                <w:rFonts w:ascii="Times New Roman" w:hAnsi="Times New Roman" w:cs="Times New Roman"/>
+                <w:sz w:val="24"/>
+                <w:szCs w:val="24"/>
+              </w:rPr>
+              <w:t>RegOpemKey</w:t>
+            </w:r>
+          </w:p>
+        </w:tc>
+        <w:tc>
+          <w:tcPr>
+            <w:tcW w:w="4508" w:type="dxa"/>
+          </w:tcPr>
+          <w:p>
+            <w:pPr>
+              <w:rPr>
+                <w:rFonts w:ascii="Times New Roman" w:hAnsi="Times New Roman" w:cs="Times New Roman"/>
+                <w:sz w:val="24"/>
+                <w:szCs w:val="24"/>
+              </w:rPr>
+            </w:pPr>
+            <w:r>
+              <w:rPr>
+                <w:rFonts w:ascii="Times New Roman" w:hAnsi="Times New Roman" w:cs="Times New Roman"/>
+                <w:sz w:val="24"/>
+                <w:szCs w:val="24"/>
+              </w:rPr>
+              <w:t>Capable of accessing windows registry.</w:t>
+            </w:r>
+          </w:p>
+        </w:tc>
+      </w:tr>
+      <w:tr>
+        <w:tc>
+          <w:tcPr>
+            <w:tcW w:w="4508" w:type="dxa"/>
+          </w:tcPr>
+          <w:p>
+            <w:pPr>
+              <w:rPr>
+                <w:rFonts w:ascii="Times New Roman" w:hAnsi="Times New Roman" w:cs="Times New Roman"/>
+                <w:sz w:val="24"/>
+                <w:szCs w:val="24"/>
+              </w:rPr>
+            </w:pPr>
+            <w:r>
+              <w:rPr>
+                <w:rFonts w:ascii="Times New Roman" w:hAnsi="Times New Roman" w:cs="Times New Roman"/>
+                <w:sz w:val="24"/>
+                <w:szCs w:val="24"/>
+              </w:rPr>
+              <w:t>GetProcAddress</w:t>
+            </w:r>
+          </w:p>
+        </w:tc>
+        <w:tc>
+          <w:tcPr>
+            <w:tcW w:w="4508" w:type="dxa"/>
+          </w:tcPr>
+          <w:p>
+            <w:pPr>
+              <w:rPr>
+                <w:rFonts w:ascii="Times New Roman" w:hAnsi="Times New Roman" w:cs="Times New Roman"/>
+                <w:sz w:val="24"/>
+                <w:szCs w:val="24"/>
+              </w:rPr>
+            </w:pPr>
+            <w:r>
+              <w:rPr>
+                <w:rFonts w:ascii="Times New Roman" w:hAnsi="Times New Roman" w:cs="Times New Roman"/>
+                <w:sz w:val="24"/>
+                <w:szCs w:val="24"/>
+              </w:rPr>
+              <w:t>Used to import other functions in addition to the imported functions from PE header. [15]</w:t>
+            </w:r>
+          </w:p>
+        </w:tc>
+      </w:tr>
+    </w:tbl>
+    <w:p>
+      <w:pPr>
+        <w:rPr>
+          <w:rFonts w:ascii="Times New Roman" w:hAnsi="Times New Roman" w:cs="Times New Roman"/>
+          <w:sz w:val="24"/>
+          <w:szCs w:val="24"/>
+        </w:rPr>
+      </w:pPr>
+    </w:p>
+    <w:p>
+      <w:pPr>
+        <w:rPr>
+          <w:rFonts w:ascii="Times New Roman" w:hAnsi="Times New Roman" w:cs="Times New Roman"/>
+          <w:b/>
+          <w:bCs/>
+          <w:sz w:val="24"/>
+          <w:szCs w:val="24"/>
+        </w:rPr>
+      </w:pPr>
+    </w:p>
+    <w:p>
+      <w:pPr>
+        <w:rPr>
+          <w:rFonts w:ascii="Times New Roman" w:hAnsi="Times New Roman" w:cs="Times New Roman"/>
           <w:sz w:val="24"/>
           <w:szCs w:val="24"/>
         </w:rPr>
@@ -2382,7 +4094,6 @@
           <w:sz w:val="24"/>
           <w:szCs w:val="24"/>
         </w:rPr>
-        <w:lastRenderedPageBreak/>
         <w:drawing>
           <wp:inline distT="0" distB="0" distL="0" distR="0" wp14:anchorId="3F464437" wp14:editId="388D97F1">
             <wp:extent cx="6332220" cy="4518660"/>
@@ -2428,15 +4139,13 @@
     </w:p>
     <w:p>
       <w:pPr>
-        <w:ind w:left="720" w:firstLine="720"/>
-        <w:rPr>
-          <w:rFonts w:ascii="Times New Roman" w:hAnsi="Times New Roman" w:cs="Times New Roman"/>
-          <w:sz w:val="24"/>
-          <w:szCs w:val="24"/>
-        </w:rPr>
-      </w:pPr>
-      <w:bookmarkStart w:id="1" w:name="_GoBack"/>
-      <w:bookmarkEnd w:id="1"/>
+        <w:ind w:left="2160" w:firstLine="720"/>
+        <w:rPr>
+          <w:rFonts w:ascii="Times New Roman" w:hAnsi="Times New Roman" w:cs="Times New Roman"/>
+          <w:sz w:val="24"/>
+          <w:szCs w:val="24"/>
+        </w:rPr>
+      </w:pPr>
       <w:r>
         <w:rPr>
           <w:rFonts w:ascii="Times New Roman" w:hAnsi="Times New Roman" w:cs="Times New Roman"/>
@@ -2445,6 +4154,412 @@
         </w:rPr>
         <w:t>Fig 7. Frequency distribution graph for Trojan.</w:t>
       </w:r>
+    </w:p>
+    <w:p>
+      <w:pPr>
+        <w:rPr>
+          <w:rFonts w:ascii="Times New Roman" w:hAnsi="Times New Roman" w:cs="Times New Roman"/>
+          <w:sz w:val="24"/>
+          <w:szCs w:val="24"/>
+        </w:rPr>
+      </w:pPr>
+    </w:p>
+    <w:p>
+      <w:pPr>
+        <w:rPr>
+          <w:rFonts w:ascii="Times New Roman" w:hAnsi="Times New Roman" w:cs="Times New Roman"/>
+          <w:sz w:val="24"/>
+          <w:szCs w:val="24"/>
+        </w:rPr>
+      </w:pPr>
+    </w:p>
+    <w:p>
+      <w:pPr>
+        <w:rPr>
+          <w:rFonts w:ascii="Times New Roman" w:hAnsi="Times New Roman" w:cs="Times New Roman"/>
+          <w:sz w:val="24"/>
+          <w:szCs w:val="24"/>
+        </w:rPr>
+      </w:pPr>
+    </w:p>
+    <w:p>
+      <w:pPr>
+        <w:rPr>
+          <w:rFonts w:ascii="Times New Roman" w:hAnsi="Times New Roman" w:cs="Times New Roman"/>
+          <w:b/>
+          <w:bCs/>
+          <w:sz w:val="24"/>
+          <w:szCs w:val="24"/>
+        </w:rPr>
+      </w:pPr>
+      <w:r>
+        <w:rPr>
+          <w:rFonts w:ascii="Times New Roman" w:hAnsi="Times New Roman" w:cs="Times New Roman"/>
+          <w:b/>
+          <w:bCs/>
+          <w:sz w:val="24"/>
+          <w:szCs w:val="24"/>
+        </w:rPr>
+        <w:lastRenderedPageBreak/>
+        <w:t>Worms:</w:t>
+      </w:r>
+    </w:p>
+    <w:p>
+      <w:pPr>
+        <w:rPr>
+          <w:rFonts w:ascii="Times New Roman" w:hAnsi="Times New Roman" w:cs="Times New Roman"/>
+          <w:sz w:val="24"/>
+          <w:szCs w:val="24"/>
+        </w:rPr>
+      </w:pPr>
+      <w:r>
+        <w:rPr>
+          <w:rFonts w:ascii="Times New Roman" w:hAnsi="Times New Roman" w:cs="Times New Roman"/>
+          <w:sz w:val="24"/>
+          <w:szCs w:val="24"/>
+        </w:rPr>
+        <w:tab/>
+        <w:t>Worm transmits it’s copy via network, email etc., which carries malicious payload.</w:t>
+      </w:r>
+    </w:p>
+    <w:p>
+      <w:pPr>
+        <w:rPr>
+          <w:rFonts w:ascii="Times New Roman" w:hAnsi="Times New Roman" w:cs="Times New Roman"/>
+          <w:sz w:val="24"/>
+          <w:szCs w:val="24"/>
+        </w:rPr>
+      </w:pPr>
+      <w:r>
+        <w:rPr>
+          <w:rFonts w:ascii="Times New Roman" w:hAnsi="Times New Roman" w:cs="Times New Roman"/>
+          <w:sz w:val="24"/>
+          <w:szCs w:val="24"/>
+        </w:rPr>
+        <w:t>Noteworthy functions used by worms:</w:t>
+      </w:r>
+    </w:p>
+    <w:tbl>
+      <w:tblPr>
+        <w:tblStyle w:val="TableGrid"/>
+        <w:tblW w:w="0" w:type="auto"/>
+        <w:tblLook w:val="04A0" w:firstRow="1" w:lastRow="0" w:firstColumn="1" w:lastColumn="0" w:noHBand="0" w:noVBand="1"/>
+      </w:tblPr>
+      <w:tblGrid>
+        <w:gridCol w:w="4508"/>
+        <w:gridCol w:w="4508"/>
+      </w:tblGrid>
+      <w:tr>
+        <w:tc>
+          <w:tcPr>
+            <w:tcW w:w="4508" w:type="dxa"/>
+          </w:tcPr>
+          <w:p>
+            <w:pPr>
+              <w:rPr>
+                <w:rFonts w:ascii="Times New Roman" w:hAnsi="Times New Roman" w:cs="Times New Roman"/>
+                <w:sz w:val="24"/>
+                <w:szCs w:val="24"/>
+              </w:rPr>
+            </w:pPr>
+            <w:r>
+              <w:rPr>
+                <w:rFonts w:ascii="Times New Roman" w:hAnsi="Times New Roman" w:cs="Times New Roman"/>
+                <w:sz w:val="24"/>
+                <w:szCs w:val="24"/>
+              </w:rPr>
+              <w:t>Function Name</w:t>
+            </w:r>
+          </w:p>
+        </w:tc>
+        <w:tc>
+          <w:tcPr>
+            <w:tcW w:w="4508" w:type="dxa"/>
+          </w:tcPr>
+          <w:p>
+            <w:pPr>
+              <w:rPr>
+                <w:rFonts w:ascii="Times New Roman" w:hAnsi="Times New Roman" w:cs="Times New Roman"/>
+                <w:sz w:val="24"/>
+                <w:szCs w:val="24"/>
+              </w:rPr>
+            </w:pPr>
+            <w:r>
+              <w:rPr>
+                <w:rFonts w:ascii="Times New Roman" w:hAnsi="Times New Roman" w:cs="Times New Roman"/>
+                <w:sz w:val="24"/>
+                <w:szCs w:val="24"/>
+              </w:rPr>
+              <w:t>Function Description</w:t>
+            </w:r>
+          </w:p>
+        </w:tc>
+      </w:tr>
+      <w:tr>
+        <w:tc>
+          <w:tcPr>
+            <w:tcW w:w="4508" w:type="dxa"/>
+          </w:tcPr>
+          <w:p>
+            <w:pPr>
+              <w:pStyle w:val="ListParagraph"/>
+              <w:numPr>
+                <w:ilvl w:val="0"/>
+                <w:numId w:val="16"/>
+              </w:numPr>
+              <w:rPr>
+                <w:rFonts w:ascii="Times New Roman" w:hAnsi="Times New Roman" w:cs="Times New Roman"/>
+                <w:sz w:val="24"/>
+                <w:szCs w:val="24"/>
+              </w:rPr>
+            </w:pPr>
+            <w:r>
+              <w:rPr>
+                <w:rFonts w:ascii="Times New Roman" w:hAnsi="Times New Roman" w:cs="Times New Roman"/>
+                <w:sz w:val="24"/>
+                <w:szCs w:val="24"/>
+              </w:rPr>
+              <w:t>CreateFile</w:t>
+            </w:r>
+          </w:p>
+          <w:p>
+            <w:pPr>
+              <w:pStyle w:val="ListParagraph"/>
+              <w:numPr>
+                <w:ilvl w:val="0"/>
+                <w:numId w:val="16"/>
+              </w:numPr>
+              <w:rPr>
+                <w:rFonts w:ascii="Times New Roman" w:hAnsi="Times New Roman" w:cs="Times New Roman"/>
+                <w:sz w:val="24"/>
+                <w:szCs w:val="24"/>
+              </w:rPr>
+            </w:pPr>
+            <w:r>
+              <w:rPr>
+                <w:rFonts w:ascii="Times New Roman" w:hAnsi="Times New Roman" w:cs="Times New Roman"/>
+                <w:sz w:val="24"/>
+                <w:szCs w:val="24"/>
+              </w:rPr>
+              <w:t>ReadFile</w:t>
+            </w:r>
+          </w:p>
+          <w:p>
+            <w:pPr>
+              <w:pStyle w:val="ListParagraph"/>
+              <w:numPr>
+                <w:ilvl w:val="0"/>
+                <w:numId w:val="16"/>
+              </w:numPr>
+              <w:rPr>
+                <w:rFonts w:ascii="Times New Roman" w:hAnsi="Times New Roman" w:cs="Times New Roman"/>
+                <w:sz w:val="24"/>
+                <w:szCs w:val="24"/>
+              </w:rPr>
+            </w:pPr>
+            <w:r>
+              <w:rPr>
+                <w:rFonts w:ascii="Times New Roman" w:hAnsi="Times New Roman" w:cs="Times New Roman"/>
+                <w:sz w:val="24"/>
+                <w:szCs w:val="24"/>
+              </w:rPr>
+              <w:t>WriteFile</w:t>
+            </w:r>
+          </w:p>
+          <w:p>
+            <w:pPr>
+              <w:pStyle w:val="ListParagraph"/>
+              <w:numPr>
+                <w:ilvl w:val="0"/>
+                <w:numId w:val="16"/>
+              </w:numPr>
+              <w:rPr>
+                <w:rFonts w:ascii="Times New Roman" w:hAnsi="Times New Roman" w:cs="Times New Roman"/>
+                <w:sz w:val="24"/>
+                <w:szCs w:val="24"/>
+              </w:rPr>
+            </w:pPr>
+            <w:r>
+              <w:rPr>
+                <w:rFonts w:ascii="Times New Roman" w:hAnsi="Times New Roman" w:cs="Times New Roman"/>
+                <w:sz w:val="24"/>
+                <w:szCs w:val="24"/>
+              </w:rPr>
+              <w:t>FindFirstFile</w:t>
+            </w:r>
+          </w:p>
+          <w:p>
+            <w:pPr>
+              <w:pStyle w:val="ListParagraph"/>
+              <w:numPr>
+                <w:ilvl w:val="0"/>
+                <w:numId w:val="16"/>
+              </w:numPr>
+              <w:rPr>
+                <w:rFonts w:ascii="Times New Roman" w:hAnsi="Times New Roman" w:cs="Times New Roman"/>
+                <w:sz w:val="24"/>
+                <w:szCs w:val="24"/>
+              </w:rPr>
+            </w:pPr>
+            <w:r>
+              <w:rPr>
+                <w:rFonts w:ascii="Times New Roman" w:hAnsi="Times New Roman" w:cs="Times New Roman"/>
+                <w:sz w:val="24"/>
+                <w:szCs w:val="24"/>
+              </w:rPr>
+              <w:t>FindNextFile</w:t>
+            </w:r>
+          </w:p>
+          <w:p>
+            <w:pPr>
+              <w:pStyle w:val="ListParagraph"/>
+              <w:numPr>
+                <w:ilvl w:val="0"/>
+                <w:numId w:val="16"/>
+              </w:numPr>
+              <w:rPr>
+                <w:rFonts w:ascii="Times New Roman" w:hAnsi="Times New Roman" w:cs="Times New Roman"/>
+                <w:sz w:val="24"/>
+                <w:szCs w:val="24"/>
+              </w:rPr>
+            </w:pPr>
+            <w:r>
+              <w:rPr>
+                <w:rFonts w:ascii="Times New Roman" w:hAnsi="Times New Roman" w:cs="Times New Roman"/>
+                <w:sz w:val="24"/>
+                <w:szCs w:val="24"/>
+              </w:rPr>
+              <w:t>DeleteFile</w:t>
+            </w:r>
+          </w:p>
+        </w:tc>
+        <w:tc>
+          <w:tcPr>
+            <w:tcW w:w="4508" w:type="dxa"/>
+          </w:tcPr>
+          <w:p>
+            <w:pPr>
+              <w:rPr>
+                <w:rFonts w:ascii="Times New Roman" w:hAnsi="Times New Roman" w:cs="Times New Roman"/>
+                <w:sz w:val="24"/>
+                <w:szCs w:val="24"/>
+              </w:rPr>
+            </w:pPr>
+            <w:r>
+              <w:rPr>
+                <w:rFonts w:ascii="Times New Roman" w:hAnsi="Times New Roman" w:cs="Times New Roman"/>
+                <w:sz w:val="24"/>
+                <w:szCs w:val="24"/>
+              </w:rPr>
+              <w:t>Has complete access over filesystem for replicating its copy.</w:t>
+            </w:r>
+          </w:p>
+        </w:tc>
+      </w:tr>
+      <w:tr>
+        <w:tc>
+          <w:tcPr>
+            <w:tcW w:w="4508" w:type="dxa"/>
+          </w:tcPr>
+          <w:p>
+            <w:pPr>
+              <w:pStyle w:val="ListParagraph"/>
+              <w:numPr>
+                <w:ilvl w:val="0"/>
+                <w:numId w:val="17"/>
+              </w:numPr>
+              <w:rPr>
+                <w:rFonts w:ascii="Times New Roman" w:hAnsi="Times New Roman" w:cs="Times New Roman"/>
+                <w:sz w:val="24"/>
+                <w:szCs w:val="24"/>
+              </w:rPr>
+            </w:pPr>
+            <w:r>
+              <w:rPr>
+                <w:rFonts w:ascii="Times New Roman" w:hAnsi="Times New Roman" w:cs="Times New Roman"/>
+                <w:sz w:val="24"/>
+                <w:szCs w:val="24"/>
+              </w:rPr>
+              <w:t>GetCurrentProcess</w:t>
+            </w:r>
+          </w:p>
+          <w:p>
+            <w:pPr>
+              <w:pStyle w:val="ListParagraph"/>
+              <w:numPr>
+                <w:ilvl w:val="0"/>
+                <w:numId w:val="17"/>
+              </w:numPr>
+              <w:rPr>
+                <w:rFonts w:ascii="Times New Roman" w:hAnsi="Times New Roman" w:cs="Times New Roman"/>
+                <w:sz w:val="24"/>
+                <w:szCs w:val="24"/>
+              </w:rPr>
+            </w:pPr>
+            <w:r>
+              <w:rPr>
+                <w:rFonts w:ascii="Times New Roman" w:hAnsi="Times New Roman" w:cs="Times New Roman"/>
+                <w:sz w:val="24"/>
+                <w:szCs w:val="24"/>
+              </w:rPr>
+              <w:t>ExitProcess</w:t>
+            </w:r>
+          </w:p>
+          <w:p>
+            <w:pPr>
+              <w:pStyle w:val="ListParagraph"/>
+              <w:numPr>
+                <w:ilvl w:val="0"/>
+                <w:numId w:val="17"/>
+              </w:numPr>
+              <w:rPr>
+                <w:rFonts w:ascii="Times New Roman" w:hAnsi="Times New Roman" w:cs="Times New Roman"/>
+                <w:sz w:val="24"/>
+                <w:szCs w:val="24"/>
+              </w:rPr>
+            </w:pPr>
+            <w:r>
+              <w:rPr>
+                <w:rFonts w:ascii="Times New Roman" w:hAnsi="Times New Roman" w:cs="Times New Roman"/>
+                <w:sz w:val="24"/>
+                <w:szCs w:val="24"/>
+              </w:rPr>
+              <w:t>TerminateProcess</w:t>
+            </w:r>
+          </w:p>
+        </w:tc>
+        <w:tc>
+          <w:tcPr>
+            <w:tcW w:w="4508" w:type="dxa"/>
+          </w:tcPr>
+          <w:p>
+            <w:pPr>
+              <w:rPr>
+                <w:rFonts w:ascii="Times New Roman" w:hAnsi="Times New Roman" w:cs="Times New Roman"/>
+                <w:sz w:val="24"/>
+                <w:szCs w:val="24"/>
+              </w:rPr>
+            </w:pPr>
+            <w:r>
+              <w:rPr>
+                <w:rFonts w:ascii="Times New Roman" w:hAnsi="Times New Roman" w:cs="Times New Roman"/>
+                <w:sz w:val="24"/>
+                <w:szCs w:val="24"/>
+              </w:rPr>
+              <w:t xml:space="preserve">Has access over processes. </w:t>
+            </w:r>
+          </w:p>
+        </w:tc>
+      </w:tr>
+    </w:tbl>
+    <w:p>
+      <w:pPr>
+        <w:rPr>
+          <w:rFonts w:ascii="Times New Roman" w:hAnsi="Times New Roman" w:cs="Times New Roman"/>
+          <w:sz w:val="24"/>
+          <w:szCs w:val="24"/>
+        </w:rPr>
+      </w:pPr>
     </w:p>
     <w:p>
       <w:pPr>
@@ -2539,7 +4654,6 @@
           <w:sz w:val="24"/>
           <w:szCs w:val="24"/>
         </w:rPr>
-        <w:lastRenderedPageBreak/>
         <w:t>3</w:t>
       </w:r>
       <w:r>
@@ -2569,6 +4683,58 @@
           <w:sz w:val="24"/>
           <w:szCs w:val="24"/>
         </w:rPr>
+        <w:tab/>
+      </w:r>
+      <w:r>
+        <w:rPr>
+          <w:rFonts w:ascii="Times New Roman" w:hAnsi="Times New Roman" w:cs="Times New Roman"/>
+          <w:sz w:val="24"/>
+          <w:szCs w:val="24"/>
+        </w:rPr>
+        <w:t xml:space="preserve">In order to create our dataset, we need to create their headers first which is used in the identification of independent and dependent variables in supervised learning. Generally, we only need windows calls alone since many other functions varies from malware to malware. Windows function calls follow Hungarian Notation so we will remove the </w:t>
+      </w:r>
+      <w:r>
+        <w:rPr>
+          <w:rFonts w:ascii="Times New Roman" w:hAnsi="Times New Roman" w:cs="Times New Roman"/>
+          <w:sz w:val="24"/>
+          <w:szCs w:val="24"/>
+        </w:rPr>
+        <w:t>function calls</w:t>
+      </w:r>
+      <w:r>
+        <w:rPr>
+          <w:rFonts w:ascii="Times New Roman" w:hAnsi="Times New Roman" w:cs="Times New Roman"/>
+          <w:sz w:val="24"/>
+          <w:szCs w:val="24"/>
+        </w:rPr>
+        <w:t xml:space="preserve"> which does not follow Hungarian No</w:t>
+      </w:r>
+      <w:r>
+        <w:rPr>
+          <w:rFonts w:ascii="Times New Roman" w:hAnsi="Times New Roman" w:cs="Times New Roman"/>
+          <w:sz w:val="24"/>
+          <w:szCs w:val="24"/>
+        </w:rPr>
+        <w:t xml:space="preserve">tation. One exception to removal process is Berkeley Compatible Sockets which malware mostly uses [15]. </w:t>
+      </w:r>
+    </w:p>
+    <w:p>
+      <w:pPr>
+        <w:rPr>
+          <w:rFonts w:ascii="Times New Roman" w:hAnsi="Times New Roman" w:cs="Times New Roman"/>
+          <w:sz w:val="24"/>
+          <w:szCs w:val="24"/>
+        </w:rPr>
+      </w:pPr>
+      <w:r>
+        <w:rPr>
+          <w:rFonts w:ascii="Times New Roman" w:hAnsi="Times New Roman" w:cs="Times New Roman"/>
+          <w:b/>
+          <w:bCs/>
+          <w:sz w:val="24"/>
+          <w:szCs w:val="24"/>
+        </w:rPr>
+        <w:lastRenderedPageBreak/>
         <w:tab/>
       </w:r>
       <w:r>
@@ -2696,11 +4862,11 @@
           <w:sz w:val="24"/>
           <w:szCs w:val="24"/>
         </w:rPr>
-        <w:object w:dxaOrig="9026" w:dyaOrig="3768" w14:anchorId="631448E6">
-          <v:shape id="_x0000_i1026" type="#_x0000_t75" style="width:433.2pt;height:183.6pt" o:ole="">
+        <w:object w:dxaOrig="9026" w:dyaOrig="4010" w14:anchorId="631448E6">
+          <v:shape id="_x0000_i1029" type="#_x0000_t75" style="width:433.2pt;height:195.6pt" o:ole="">
             <v:imagedata r:id="rId18" o:title=""/>
           </v:shape>
-          <o:OLEObject Type="Embed" ProgID="Word.OpenDocumentText.12" ShapeID="_x0000_i1026" DrawAspect="Content" ObjectID="_1621832565" r:id="rId19"/>
+          <o:OLEObject Type="Embed" ProgID="Word.OpenDocumentText.12" ShapeID="_x0000_i1029" DrawAspect="Content" ObjectID="_1621851631" r:id="rId19"/>
         </w:object>
       </w:r>
     </w:p>
@@ -2919,7 +5085,7 @@
           <w:szCs w:val="24"/>
         </w:rPr>
         <w:tab/>
-        <w:t xml:space="preserve">Paper [11] Extracts various features like byte entropy, PE metadata, strings and import features. This paper uses neural networks to classify whether a file is benign or malware. The architecture of DNN has one input layer, two hidden layer and one output </w:t>
+        <w:t xml:space="preserve">Paper [11] Extracts various features like byte entropy, PE metadata, strings and import features. This paper uses neural networks to classify whether a file is benign or malware. The architecture of DNN has one input layer, two hidden layer and one output layer. The activation function used in the hidden layers is Parametric ReLU. The activation </w:t>
       </w:r>
       <w:r>
         <w:rPr>
@@ -2928,7 +5094,7 @@
           <w:szCs w:val="24"/>
         </w:rPr>
         <w:lastRenderedPageBreak/>
-        <w:t>layer. The activation function used in the hidden layers is Parametric ReLU. The activation function used in output layer is sigmoid activation function since it is a binary classification problem.</w:t>
+        <w:t>function used in output layer is sigmoid activation function since it is a binary classification problem.</w:t>
       </w:r>
     </w:p>
     <w:p>
@@ -3217,7 +5383,7 @@
           <v:shape id="_x0000_i1027" type="#_x0000_t75" style="width:451.2pt;height:150.6pt" o:ole="">
             <v:imagedata r:id="rId20" o:title=""/>
           </v:shape>
-          <o:OLEObject Type="Embed" ProgID="Word.OpenDocumentText.12" ShapeID="_x0000_i1027" DrawAspect="Content" ObjectID="_1621832566" r:id="rId21"/>
+          <o:OLEObject Type="Embed" ProgID="Word.OpenDocumentText.12" ShapeID="_x0000_i1027" DrawAspect="Content" ObjectID="_1621851632" r:id="rId21"/>
         </w:object>
       </w:r>
     </w:p>
@@ -3297,16 +5463,7 @@
           <w:sz w:val="24"/>
           <w:szCs w:val="24"/>
         </w:rPr>
-        <w:t xml:space="preserve">mport functions contribute to the intention of the malware. We cannot write efficient </w:t>
-      </w:r>
-      <w:r>
-        <w:rPr>
-          <w:rFonts w:ascii="Times New Roman" w:hAnsi="Times New Roman" w:cs="Times New Roman"/>
-          <w:sz w:val="24"/>
-          <w:szCs w:val="24"/>
-        </w:rPr>
-        <w:lastRenderedPageBreak/>
-        <w:t xml:space="preserve">conditional statements to address this issue. </w:t>
+        <w:t xml:space="preserve">mport functions contribute to the intention of the malware. We cannot write efficient conditional statements to address this issue. </w:t>
       </w:r>
       <w:r>
         <w:rPr>
@@ -3873,24 +6030,24 @@
           <w:sz w:val="24"/>
           <w:szCs w:val="24"/>
         </w:rPr>
+        <w:t xml:space="preserve">Fig 9: Output of ReLU for -10 to 10. </w:t>
+      </w:r>
+    </w:p>
+    <w:p>
+      <w:pPr>
+        <w:rPr>
+          <w:rFonts w:ascii="Times New Roman" w:hAnsi="Times New Roman" w:cs="Times New Roman"/>
+          <w:sz w:val="24"/>
+          <w:szCs w:val="24"/>
+        </w:rPr>
+      </w:pPr>
+      <w:r>
+        <w:rPr>
+          <w:rFonts w:ascii="Times New Roman" w:hAnsi="Times New Roman" w:cs="Times New Roman"/>
+          <w:sz w:val="24"/>
+          <w:szCs w:val="24"/>
+        </w:rPr>
         <w:lastRenderedPageBreak/>
-        <w:t xml:space="preserve">Fig 9: Output of ReLU for -10 to 10. </w:t>
-      </w:r>
-    </w:p>
-    <w:p>
-      <w:pPr>
-        <w:rPr>
-          <w:rFonts w:ascii="Times New Roman" w:hAnsi="Times New Roman" w:cs="Times New Roman"/>
-          <w:sz w:val="24"/>
-          <w:szCs w:val="24"/>
-        </w:rPr>
-      </w:pPr>
-      <w:r>
-        <w:rPr>
-          <w:rFonts w:ascii="Times New Roman" w:hAnsi="Times New Roman" w:cs="Times New Roman"/>
-          <w:sz w:val="24"/>
-          <w:szCs w:val="24"/>
-        </w:rPr>
         <w:tab/>
       </w:r>
       <w:r>
@@ -3970,7 +6127,6 @@
         <w:rPr>
           <w:noProof/>
         </w:rPr>
-        <w:lastRenderedPageBreak/>
         <w:drawing>
           <wp:inline distT="0" distB="0" distL="0" distR="0" wp14:anchorId="2A7DEFA8" wp14:editId="49AF2DFC">
             <wp:extent cx="6012180" cy="7301082"/>
@@ -4076,7 +6232,6 @@
         <w:rPr>
           <w:noProof/>
         </w:rPr>
-        <w:lastRenderedPageBreak/>
         <w:drawing>
           <wp:inline distT="0" distB="0" distL="0" distR="0" wp14:anchorId="79B038CD" wp14:editId="6F324571">
             <wp:extent cx="5707380" cy="3657267"/>
@@ -4257,7 +6412,6 @@
           <w:sz w:val="24"/>
           <w:szCs w:val="24"/>
         </w:rPr>
-        <w:lastRenderedPageBreak/>
         <w:t>IV. CONCLUSION:</w:t>
       </w:r>
     </w:p>
@@ -5264,6 +7418,7 @@
           <w:sz w:val="24"/>
           <w:szCs w:val="24"/>
         </w:rPr>
+        <w:lastRenderedPageBreak/>
         <w:t>Alazab</w:t>
       </w:r>
       <w:proofErr w:type="spellEnd"/>
@@ -5381,6 +7536,46 @@
           <w:szCs w:val="24"/>
         </w:rPr>
         <w:t>. 2010.</w:t>
+      </w:r>
+    </w:p>
+    <w:p>
+      <w:pPr>
+        <w:pStyle w:val="ListParagraph"/>
+        <w:numPr>
+          <w:ilvl w:val="0"/>
+          <w:numId w:val="4"/>
+        </w:numPr>
+        <w:rPr>
+          <w:rFonts w:ascii="Times New Roman" w:hAnsi="Times New Roman" w:cs="Times New Roman"/>
+          <w:sz w:val="24"/>
+          <w:szCs w:val="24"/>
+        </w:rPr>
+      </w:pPr>
+      <w:r>
+        <w:rPr>
+          <w:rFonts w:ascii="Times New Roman" w:hAnsi="Times New Roman" w:cs="Times New Roman"/>
+          <w:sz w:val="24"/>
+          <w:szCs w:val="24"/>
+        </w:rPr>
+        <w:t xml:space="preserve">Sikorski, Michael, and Andrew Honig. </w:t>
+      </w:r>
+      <w:r>
+        <w:rPr>
+          <w:rFonts w:ascii="Times New Roman" w:hAnsi="Times New Roman" w:cs="Times New Roman"/>
+          <w:i/>
+          <w:iCs/>
+          <w:sz w:val="24"/>
+          <w:szCs w:val="24"/>
+        </w:rPr>
+        <w:t>Practical malware analysis: the hands-on guide to dissecting malicious software</w:t>
+      </w:r>
+      <w:r>
+        <w:rPr>
+          <w:rFonts w:ascii="Times New Roman" w:hAnsi="Times New Roman" w:cs="Times New Roman"/>
+          <w:sz w:val="24"/>
+          <w:szCs w:val="24"/>
+        </w:rPr>
+        <w:t>. no starch press, 2012.</w:t>
       </w:r>
     </w:p>
     <w:sectPr>
@@ -5446,6 +7641,232 @@
 <file path=word/numbering.xml><?xml version="1.0" encoding="utf-8"?>
 <w:numbering xmlns:wpc="http://schemas.microsoft.com/office/word/2010/wordprocessingCanvas" xmlns:cx="http://schemas.microsoft.com/office/drawing/2014/chartex" xmlns:cx1="http://schemas.microsoft.com/office/drawing/2015/9/8/chartex" xmlns:cx2="http://schemas.microsoft.com/office/drawing/2015/10/21/chartex" xmlns:cx3="http://schemas.microsoft.com/office/drawing/2016/5/9/chartex" xmlns:cx4="http://schemas.microsoft.com/office/drawing/2016/5/10/chartex" xmlns:cx5="http://schemas.microsoft.com/office/drawing/2016/5/11/chartex" xmlns:cx6="http://schemas.microsoft.com/office/drawing/2016/5/12/chartex" xmlns:cx7="http://schemas.microsoft.com/office/drawing/2016/5/13/chartex" xmlns:cx8="http://schemas.microsoft.com/office/drawing/2016/5/14/chartex" xmlns:mc="http://schemas.openxmlformats.org/markup-compatibility/2006" xmlns:aink="http://schemas.microsoft.com/office/drawing/2016/ink" xmlns:am3d="http://schemas.microsoft.com/office/drawing/2017/model3d" xmlns:o="urn:schemas-microsoft-com:office:office" xmlns:r="http://schemas.openxmlformats.org/officeDocument/2006/relationships" xmlns:m="http://schemas.openxmlformats.org/officeDocument/2006/math" xmlns:v="urn:schemas-microsoft-com:vml" xmlns:wp14="http://schemas.microsoft.com/office/word/2010/wordprocessingDrawing" xmlns:wp="http://schemas.openxmlformats.org/drawingml/2006/wordprocessingDrawing" xmlns:w10="urn:schemas-microsoft-com:office:word" xmlns:w="http://schemas.openxmlformats.org/wordprocessingml/2006/main" xmlns:w14="http://schemas.microsoft.com/office/word/2010/wordml" xmlns:w15="http://schemas.microsoft.com/office/word/2012/wordml" xmlns:w16cid="http://schemas.microsoft.com/office/word/2016/wordml/cid" xmlns:w16se="http://schemas.microsoft.com/office/word/2015/wordml/symex" xmlns:wpg="http://schemas.microsoft.com/office/word/2010/wordprocessingGroup" xmlns:wpi="http://schemas.microsoft.com/office/word/2010/wordprocessingInk" xmlns:wne="http://schemas.microsoft.com/office/word/2006/wordml" xmlns:wps="http://schemas.microsoft.com/office/word/2010/wordprocessingShape" mc:Ignorable="w14 w15 w16se w16cid wp14">
   <w:abstractNum w:abstractNumId="0" w15:restartNumberingAfterBreak="0">
+    <w:nsid w:val="012641EC"/>
+    <w:multiLevelType w:val="hybridMultilevel"/>
+    <w:tmpl w:val="98241B2A"/>
+    <w:lvl w:ilvl="0" w:tplc="40090001">
+      <w:start w:val="1"/>
+      <w:numFmt w:val="bullet"/>
+      <w:lvlText w:val=""/>
+      <w:lvlJc w:val="left"/>
+      <w:pPr>
+        <w:ind w:left="720" w:hanging="360"/>
+      </w:pPr>
+      <w:rPr>
+        <w:rFonts w:ascii="Symbol" w:hAnsi="Symbol" w:hint="default"/>
+      </w:rPr>
+    </w:lvl>
+    <w:lvl w:ilvl="1" w:tplc="40090003" w:tentative="1">
+      <w:start w:val="1"/>
+      <w:numFmt w:val="bullet"/>
+      <w:lvlText w:val="o"/>
+      <w:lvlJc w:val="left"/>
+      <w:pPr>
+        <w:ind w:left="1440" w:hanging="360"/>
+      </w:pPr>
+      <w:rPr>
+        <w:rFonts w:ascii="Courier New" w:hAnsi="Courier New" w:cs="Courier New" w:hint="default"/>
+      </w:rPr>
+    </w:lvl>
+    <w:lvl w:ilvl="2" w:tplc="40090005" w:tentative="1">
+      <w:start w:val="1"/>
+      <w:numFmt w:val="bullet"/>
+      <w:lvlText w:val=""/>
+      <w:lvlJc w:val="left"/>
+      <w:pPr>
+        <w:ind w:left="2160" w:hanging="360"/>
+      </w:pPr>
+      <w:rPr>
+        <w:rFonts w:ascii="Wingdings" w:hAnsi="Wingdings" w:hint="default"/>
+      </w:rPr>
+    </w:lvl>
+    <w:lvl w:ilvl="3" w:tplc="40090001" w:tentative="1">
+      <w:start w:val="1"/>
+      <w:numFmt w:val="bullet"/>
+      <w:lvlText w:val=""/>
+      <w:lvlJc w:val="left"/>
+      <w:pPr>
+        <w:ind w:left="2880" w:hanging="360"/>
+      </w:pPr>
+      <w:rPr>
+        <w:rFonts w:ascii="Symbol" w:hAnsi="Symbol" w:hint="default"/>
+      </w:rPr>
+    </w:lvl>
+    <w:lvl w:ilvl="4" w:tplc="40090003" w:tentative="1">
+      <w:start w:val="1"/>
+      <w:numFmt w:val="bullet"/>
+      <w:lvlText w:val="o"/>
+      <w:lvlJc w:val="left"/>
+      <w:pPr>
+        <w:ind w:left="3600" w:hanging="360"/>
+      </w:pPr>
+      <w:rPr>
+        <w:rFonts w:ascii="Courier New" w:hAnsi="Courier New" w:cs="Courier New" w:hint="default"/>
+      </w:rPr>
+    </w:lvl>
+    <w:lvl w:ilvl="5" w:tplc="40090005" w:tentative="1">
+      <w:start w:val="1"/>
+      <w:numFmt w:val="bullet"/>
+      <w:lvlText w:val=""/>
+      <w:lvlJc w:val="left"/>
+      <w:pPr>
+        <w:ind w:left="4320" w:hanging="360"/>
+      </w:pPr>
+      <w:rPr>
+        <w:rFonts w:ascii="Wingdings" w:hAnsi="Wingdings" w:hint="default"/>
+      </w:rPr>
+    </w:lvl>
+    <w:lvl w:ilvl="6" w:tplc="40090001" w:tentative="1">
+      <w:start w:val="1"/>
+      <w:numFmt w:val="bullet"/>
+      <w:lvlText w:val=""/>
+      <w:lvlJc w:val="left"/>
+      <w:pPr>
+        <w:ind w:left="5040" w:hanging="360"/>
+      </w:pPr>
+      <w:rPr>
+        <w:rFonts w:ascii="Symbol" w:hAnsi="Symbol" w:hint="default"/>
+      </w:rPr>
+    </w:lvl>
+    <w:lvl w:ilvl="7" w:tplc="40090003" w:tentative="1">
+      <w:start w:val="1"/>
+      <w:numFmt w:val="bullet"/>
+      <w:lvlText w:val="o"/>
+      <w:lvlJc w:val="left"/>
+      <w:pPr>
+        <w:ind w:left="5760" w:hanging="360"/>
+      </w:pPr>
+      <w:rPr>
+        <w:rFonts w:ascii="Courier New" w:hAnsi="Courier New" w:cs="Courier New" w:hint="default"/>
+      </w:rPr>
+    </w:lvl>
+    <w:lvl w:ilvl="8" w:tplc="40090005" w:tentative="1">
+      <w:start w:val="1"/>
+      <w:numFmt w:val="bullet"/>
+      <w:lvlText w:val=""/>
+      <w:lvlJc w:val="left"/>
+      <w:pPr>
+        <w:ind w:left="6480" w:hanging="360"/>
+      </w:pPr>
+      <w:rPr>
+        <w:rFonts w:ascii="Wingdings" w:hAnsi="Wingdings" w:hint="default"/>
+      </w:rPr>
+    </w:lvl>
+  </w:abstractNum>
+  <w:abstractNum w:abstractNumId="1" w15:restartNumberingAfterBreak="0">
+    <w:nsid w:val="08D04F69"/>
+    <w:multiLevelType w:val="hybridMultilevel"/>
+    <w:tmpl w:val="85D0242C"/>
+    <w:lvl w:ilvl="0" w:tplc="40090001">
+      <w:start w:val="1"/>
+      <w:numFmt w:val="bullet"/>
+      <w:lvlText w:val=""/>
+      <w:lvlJc w:val="left"/>
+      <w:pPr>
+        <w:ind w:left="720" w:hanging="360"/>
+      </w:pPr>
+      <w:rPr>
+        <w:rFonts w:ascii="Symbol" w:hAnsi="Symbol" w:hint="default"/>
+      </w:rPr>
+    </w:lvl>
+    <w:lvl w:ilvl="1" w:tplc="40090003" w:tentative="1">
+      <w:start w:val="1"/>
+      <w:numFmt w:val="bullet"/>
+      <w:lvlText w:val="o"/>
+      <w:lvlJc w:val="left"/>
+      <w:pPr>
+        <w:ind w:left="1440" w:hanging="360"/>
+      </w:pPr>
+      <w:rPr>
+        <w:rFonts w:ascii="Courier New" w:hAnsi="Courier New" w:cs="Courier New" w:hint="default"/>
+      </w:rPr>
+    </w:lvl>
+    <w:lvl w:ilvl="2" w:tplc="40090005" w:tentative="1">
+      <w:start w:val="1"/>
+      <w:numFmt w:val="bullet"/>
+      <w:lvlText w:val=""/>
+      <w:lvlJc w:val="left"/>
+      <w:pPr>
+        <w:ind w:left="2160" w:hanging="360"/>
+      </w:pPr>
+      <w:rPr>
+        <w:rFonts w:ascii="Wingdings" w:hAnsi="Wingdings" w:hint="default"/>
+      </w:rPr>
+    </w:lvl>
+    <w:lvl w:ilvl="3" w:tplc="40090001" w:tentative="1">
+      <w:start w:val="1"/>
+      <w:numFmt w:val="bullet"/>
+      <w:lvlText w:val=""/>
+      <w:lvlJc w:val="left"/>
+      <w:pPr>
+        <w:ind w:left="2880" w:hanging="360"/>
+      </w:pPr>
+      <w:rPr>
+        <w:rFonts w:ascii="Symbol" w:hAnsi="Symbol" w:hint="default"/>
+      </w:rPr>
+    </w:lvl>
+    <w:lvl w:ilvl="4" w:tplc="40090003" w:tentative="1">
+      <w:start w:val="1"/>
+      <w:numFmt w:val="bullet"/>
+      <w:lvlText w:val="o"/>
+      <w:lvlJc w:val="left"/>
+      <w:pPr>
+        <w:ind w:left="3600" w:hanging="360"/>
+      </w:pPr>
+      <w:rPr>
+        <w:rFonts w:ascii="Courier New" w:hAnsi="Courier New" w:cs="Courier New" w:hint="default"/>
+      </w:rPr>
+    </w:lvl>
+    <w:lvl w:ilvl="5" w:tplc="40090005" w:tentative="1">
+      <w:start w:val="1"/>
+      <w:numFmt w:val="bullet"/>
+      <w:lvlText w:val=""/>
+      <w:lvlJc w:val="left"/>
+      <w:pPr>
+        <w:ind w:left="4320" w:hanging="360"/>
+      </w:pPr>
+      <w:rPr>
+        <w:rFonts w:ascii="Wingdings" w:hAnsi="Wingdings" w:hint="default"/>
+      </w:rPr>
+    </w:lvl>
+    <w:lvl w:ilvl="6" w:tplc="40090001" w:tentative="1">
+      <w:start w:val="1"/>
+      <w:numFmt w:val="bullet"/>
+      <w:lvlText w:val=""/>
+      <w:lvlJc w:val="left"/>
+      <w:pPr>
+        <w:ind w:left="5040" w:hanging="360"/>
+      </w:pPr>
+      <w:rPr>
+        <w:rFonts w:ascii="Symbol" w:hAnsi="Symbol" w:hint="default"/>
+      </w:rPr>
+    </w:lvl>
+    <w:lvl w:ilvl="7" w:tplc="40090003" w:tentative="1">
+      <w:start w:val="1"/>
+      <w:numFmt w:val="bullet"/>
+      <w:lvlText w:val="o"/>
+      <w:lvlJc w:val="left"/>
+      <w:pPr>
+        <w:ind w:left="5760" w:hanging="360"/>
+      </w:pPr>
+      <w:rPr>
+        <w:rFonts w:ascii="Courier New" w:hAnsi="Courier New" w:cs="Courier New" w:hint="default"/>
+      </w:rPr>
+    </w:lvl>
+    <w:lvl w:ilvl="8" w:tplc="40090005" w:tentative="1">
+      <w:start w:val="1"/>
+      <w:numFmt w:val="bullet"/>
+      <w:lvlText w:val=""/>
+      <w:lvlJc w:val="left"/>
+      <w:pPr>
+        <w:ind w:left="6480" w:hanging="360"/>
+      </w:pPr>
+      <w:rPr>
+        <w:rFonts w:ascii="Wingdings" w:hAnsi="Wingdings" w:hint="default"/>
+      </w:rPr>
+    </w:lvl>
+  </w:abstractNum>
+  <w:abstractNum w:abstractNumId="2" w15:restartNumberingAfterBreak="0">
     <w:nsid w:val="28CB36CC"/>
     <w:multiLevelType w:val="hybridMultilevel"/>
     <w:tmpl w:val="CCC2A602"/>
@@ -5534,7 +7955,120 @@
       </w:pPr>
     </w:lvl>
   </w:abstractNum>
-  <w:abstractNum w:abstractNumId="1" w15:restartNumberingAfterBreak="0">
+  <w:abstractNum w:abstractNumId="3" w15:restartNumberingAfterBreak="0">
+    <w:nsid w:val="29320C7F"/>
+    <w:multiLevelType w:val="hybridMultilevel"/>
+    <w:tmpl w:val="26AC1E64"/>
+    <w:lvl w:ilvl="0" w:tplc="40090001">
+      <w:start w:val="1"/>
+      <w:numFmt w:val="bullet"/>
+      <w:lvlText w:val=""/>
+      <w:lvlJc w:val="left"/>
+      <w:pPr>
+        <w:ind w:left="720" w:hanging="360"/>
+      </w:pPr>
+      <w:rPr>
+        <w:rFonts w:ascii="Symbol" w:hAnsi="Symbol" w:hint="default"/>
+      </w:rPr>
+    </w:lvl>
+    <w:lvl w:ilvl="1" w:tplc="40090003" w:tentative="1">
+      <w:start w:val="1"/>
+      <w:numFmt w:val="bullet"/>
+      <w:lvlText w:val="o"/>
+      <w:lvlJc w:val="left"/>
+      <w:pPr>
+        <w:ind w:left="1440" w:hanging="360"/>
+      </w:pPr>
+      <w:rPr>
+        <w:rFonts w:ascii="Courier New" w:hAnsi="Courier New" w:cs="Courier New" w:hint="default"/>
+      </w:rPr>
+    </w:lvl>
+    <w:lvl w:ilvl="2" w:tplc="40090005" w:tentative="1">
+      <w:start w:val="1"/>
+      <w:numFmt w:val="bullet"/>
+      <w:lvlText w:val=""/>
+      <w:lvlJc w:val="left"/>
+      <w:pPr>
+        <w:ind w:left="2160" w:hanging="360"/>
+      </w:pPr>
+      <w:rPr>
+        <w:rFonts w:ascii="Wingdings" w:hAnsi="Wingdings" w:hint="default"/>
+      </w:rPr>
+    </w:lvl>
+    <w:lvl w:ilvl="3" w:tplc="40090001" w:tentative="1">
+      <w:start w:val="1"/>
+      <w:numFmt w:val="bullet"/>
+      <w:lvlText w:val=""/>
+      <w:lvlJc w:val="left"/>
+      <w:pPr>
+        <w:ind w:left="2880" w:hanging="360"/>
+      </w:pPr>
+      <w:rPr>
+        <w:rFonts w:ascii="Symbol" w:hAnsi="Symbol" w:hint="default"/>
+      </w:rPr>
+    </w:lvl>
+    <w:lvl w:ilvl="4" w:tplc="40090003" w:tentative="1">
+      <w:start w:val="1"/>
+      <w:numFmt w:val="bullet"/>
+      <w:lvlText w:val="o"/>
+      <w:lvlJc w:val="left"/>
+      <w:pPr>
+        <w:ind w:left="3600" w:hanging="360"/>
+      </w:pPr>
+      <w:rPr>
+        <w:rFonts w:ascii="Courier New" w:hAnsi="Courier New" w:cs="Courier New" w:hint="default"/>
+      </w:rPr>
+    </w:lvl>
+    <w:lvl w:ilvl="5" w:tplc="40090005" w:tentative="1">
+      <w:start w:val="1"/>
+      <w:numFmt w:val="bullet"/>
+      <w:lvlText w:val=""/>
+      <w:lvlJc w:val="left"/>
+      <w:pPr>
+        <w:ind w:left="4320" w:hanging="360"/>
+      </w:pPr>
+      <w:rPr>
+        <w:rFonts w:ascii="Wingdings" w:hAnsi="Wingdings" w:hint="default"/>
+      </w:rPr>
+    </w:lvl>
+    <w:lvl w:ilvl="6" w:tplc="40090001" w:tentative="1">
+      <w:start w:val="1"/>
+      <w:numFmt w:val="bullet"/>
+      <w:lvlText w:val=""/>
+      <w:lvlJc w:val="left"/>
+      <w:pPr>
+        <w:ind w:left="5040" w:hanging="360"/>
+      </w:pPr>
+      <w:rPr>
+        <w:rFonts w:ascii="Symbol" w:hAnsi="Symbol" w:hint="default"/>
+      </w:rPr>
+    </w:lvl>
+    <w:lvl w:ilvl="7" w:tplc="40090003" w:tentative="1">
+      <w:start w:val="1"/>
+      <w:numFmt w:val="bullet"/>
+      <w:lvlText w:val="o"/>
+      <w:lvlJc w:val="left"/>
+      <w:pPr>
+        <w:ind w:left="5760" w:hanging="360"/>
+      </w:pPr>
+      <w:rPr>
+        <w:rFonts w:ascii="Courier New" w:hAnsi="Courier New" w:cs="Courier New" w:hint="default"/>
+      </w:rPr>
+    </w:lvl>
+    <w:lvl w:ilvl="8" w:tplc="40090005" w:tentative="1">
+      <w:start w:val="1"/>
+      <w:numFmt w:val="bullet"/>
+      <w:lvlText w:val=""/>
+      <w:lvlJc w:val="left"/>
+      <w:pPr>
+        <w:ind w:left="6480" w:hanging="360"/>
+      </w:pPr>
+      <w:rPr>
+        <w:rFonts w:ascii="Wingdings" w:hAnsi="Wingdings" w:hint="default"/>
+      </w:rPr>
+    </w:lvl>
+  </w:abstractNum>
+  <w:abstractNum w:abstractNumId="4" w15:restartNumberingAfterBreak="0">
     <w:nsid w:val="2C254E37"/>
     <w:multiLevelType w:val="hybridMultilevel"/>
     <w:tmpl w:val="AD3A03DE"/>
@@ -5623,7 +8157,7 @@
       </w:pPr>
     </w:lvl>
   </w:abstractNum>
-  <w:abstractNum w:abstractNumId="2" w15:restartNumberingAfterBreak="0">
+  <w:abstractNum w:abstractNumId="5" w15:restartNumberingAfterBreak="0">
     <w:nsid w:val="34F257E0"/>
     <w:multiLevelType w:val="hybridMultilevel"/>
     <w:tmpl w:val="DAFA2B94"/>
@@ -5712,7 +8246,346 @@
       </w:pPr>
     </w:lvl>
   </w:abstractNum>
-  <w:abstractNum w:abstractNumId="3" w15:restartNumberingAfterBreak="0">
+  <w:abstractNum w:abstractNumId="6" w15:restartNumberingAfterBreak="0">
+    <w:nsid w:val="3EE1758F"/>
+    <w:multiLevelType w:val="hybridMultilevel"/>
+    <w:tmpl w:val="6F94DB16"/>
+    <w:lvl w:ilvl="0" w:tplc="40090001">
+      <w:start w:val="1"/>
+      <w:numFmt w:val="bullet"/>
+      <w:lvlText w:val=""/>
+      <w:lvlJc w:val="left"/>
+      <w:pPr>
+        <w:ind w:left="720" w:hanging="360"/>
+      </w:pPr>
+      <w:rPr>
+        <w:rFonts w:ascii="Symbol" w:hAnsi="Symbol" w:hint="default"/>
+      </w:rPr>
+    </w:lvl>
+    <w:lvl w:ilvl="1" w:tplc="40090003" w:tentative="1">
+      <w:start w:val="1"/>
+      <w:numFmt w:val="bullet"/>
+      <w:lvlText w:val="o"/>
+      <w:lvlJc w:val="left"/>
+      <w:pPr>
+        <w:ind w:left="1440" w:hanging="360"/>
+      </w:pPr>
+      <w:rPr>
+        <w:rFonts w:ascii="Courier New" w:hAnsi="Courier New" w:cs="Courier New" w:hint="default"/>
+      </w:rPr>
+    </w:lvl>
+    <w:lvl w:ilvl="2" w:tplc="40090005" w:tentative="1">
+      <w:start w:val="1"/>
+      <w:numFmt w:val="bullet"/>
+      <w:lvlText w:val=""/>
+      <w:lvlJc w:val="left"/>
+      <w:pPr>
+        <w:ind w:left="2160" w:hanging="360"/>
+      </w:pPr>
+      <w:rPr>
+        <w:rFonts w:ascii="Wingdings" w:hAnsi="Wingdings" w:hint="default"/>
+      </w:rPr>
+    </w:lvl>
+    <w:lvl w:ilvl="3" w:tplc="40090001" w:tentative="1">
+      <w:start w:val="1"/>
+      <w:numFmt w:val="bullet"/>
+      <w:lvlText w:val=""/>
+      <w:lvlJc w:val="left"/>
+      <w:pPr>
+        <w:ind w:left="2880" w:hanging="360"/>
+      </w:pPr>
+      <w:rPr>
+        <w:rFonts w:ascii="Symbol" w:hAnsi="Symbol" w:hint="default"/>
+      </w:rPr>
+    </w:lvl>
+    <w:lvl w:ilvl="4" w:tplc="40090003" w:tentative="1">
+      <w:start w:val="1"/>
+      <w:numFmt w:val="bullet"/>
+      <w:lvlText w:val="o"/>
+      <w:lvlJc w:val="left"/>
+      <w:pPr>
+        <w:ind w:left="3600" w:hanging="360"/>
+      </w:pPr>
+      <w:rPr>
+        <w:rFonts w:ascii="Courier New" w:hAnsi="Courier New" w:cs="Courier New" w:hint="default"/>
+      </w:rPr>
+    </w:lvl>
+    <w:lvl w:ilvl="5" w:tplc="40090005" w:tentative="1">
+      <w:start w:val="1"/>
+      <w:numFmt w:val="bullet"/>
+      <w:lvlText w:val=""/>
+      <w:lvlJc w:val="left"/>
+      <w:pPr>
+        <w:ind w:left="4320" w:hanging="360"/>
+      </w:pPr>
+      <w:rPr>
+        <w:rFonts w:ascii="Wingdings" w:hAnsi="Wingdings" w:hint="default"/>
+      </w:rPr>
+    </w:lvl>
+    <w:lvl w:ilvl="6" w:tplc="40090001" w:tentative="1">
+      <w:start w:val="1"/>
+      <w:numFmt w:val="bullet"/>
+      <w:lvlText w:val=""/>
+      <w:lvlJc w:val="left"/>
+      <w:pPr>
+        <w:ind w:left="5040" w:hanging="360"/>
+      </w:pPr>
+      <w:rPr>
+        <w:rFonts w:ascii="Symbol" w:hAnsi="Symbol" w:hint="default"/>
+      </w:rPr>
+    </w:lvl>
+    <w:lvl w:ilvl="7" w:tplc="40090003" w:tentative="1">
+      <w:start w:val="1"/>
+      <w:numFmt w:val="bullet"/>
+      <w:lvlText w:val="o"/>
+      <w:lvlJc w:val="left"/>
+      <w:pPr>
+        <w:ind w:left="5760" w:hanging="360"/>
+      </w:pPr>
+      <w:rPr>
+        <w:rFonts w:ascii="Courier New" w:hAnsi="Courier New" w:cs="Courier New" w:hint="default"/>
+      </w:rPr>
+    </w:lvl>
+    <w:lvl w:ilvl="8" w:tplc="40090005" w:tentative="1">
+      <w:start w:val="1"/>
+      <w:numFmt w:val="bullet"/>
+      <w:lvlText w:val=""/>
+      <w:lvlJc w:val="left"/>
+      <w:pPr>
+        <w:ind w:left="6480" w:hanging="360"/>
+      </w:pPr>
+      <w:rPr>
+        <w:rFonts w:ascii="Wingdings" w:hAnsi="Wingdings" w:hint="default"/>
+      </w:rPr>
+    </w:lvl>
+  </w:abstractNum>
+  <w:abstractNum w:abstractNumId="7" w15:restartNumberingAfterBreak="0">
+    <w:nsid w:val="49C95C43"/>
+    <w:multiLevelType w:val="hybridMultilevel"/>
+    <w:tmpl w:val="A44A2ABE"/>
+    <w:lvl w:ilvl="0" w:tplc="40090001">
+      <w:start w:val="1"/>
+      <w:numFmt w:val="bullet"/>
+      <w:lvlText w:val=""/>
+      <w:lvlJc w:val="left"/>
+      <w:pPr>
+        <w:ind w:left="720" w:hanging="360"/>
+      </w:pPr>
+      <w:rPr>
+        <w:rFonts w:ascii="Symbol" w:hAnsi="Symbol" w:hint="default"/>
+      </w:rPr>
+    </w:lvl>
+    <w:lvl w:ilvl="1" w:tplc="40090003" w:tentative="1">
+      <w:start w:val="1"/>
+      <w:numFmt w:val="bullet"/>
+      <w:lvlText w:val="o"/>
+      <w:lvlJc w:val="left"/>
+      <w:pPr>
+        <w:ind w:left="1440" w:hanging="360"/>
+      </w:pPr>
+      <w:rPr>
+        <w:rFonts w:ascii="Courier New" w:hAnsi="Courier New" w:cs="Courier New" w:hint="default"/>
+      </w:rPr>
+    </w:lvl>
+    <w:lvl w:ilvl="2" w:tplc="40090005" w:tentative="1">
+      <w:start w:val="1"/>
+      <w:numFmt w:val="bullet"/>
+      <w:lvlText w:val=""/>
+      <w:lvlJc w:val="left"/>
+      <w:pPr>
+        <w:ind w:left="2160" w:hanging="360"/>
+      </w:pPr>
+      <w:rPr>
+        <w:rFonts w:ascii="Wingdings" w:hAnsi="Wingdings" w:hint="default"/>
+      </w:rPr>
+    </w:lvl>
+    <w:lvl w:ilvl="3" w:tplc="40090001" w:tentative="1">
+      <w:start w:val="1"/>
+      <w:numFmt w:val="bullet"/>
+      <w:lvlText w:val=""/>
+      <w:lvlJc w:val="left"/>
+      <w:pPr>
+        <w:ind w:left="2880" w:hanging="360"/>
+      </w:pPr>
+      <w:rPr>
+        <w:rFonts w:ascii="Symbol" w:hAnsi="Symbol" w:hint="default"/>
+      </w:rPr>
+    </w:lvl>
+    <w:lvl w:ilvl="4" w:tplc="40090003" w:tentative="1">
+      <w:start w:val="1"/>
+      <w:numFmt w:val="bullet"/>
+      <w:lvlText w:val="o"/>
+      <w:lvlJc w:val="left"/>
+      <w:pPr>
+        <w:ind w:left="3600" w:hanging="360"/>
+      </w:pPr>
+      <w:rPr>
+        <w:rFonts w:ascii="Courier New" w:hAnsi="Courier New" w:cs="Courier New" w:hint="default"/>
+      </w:rPr>
+    </w:lvl>
+    <w:lvl w:ilvl="5" w:tplc="40090005" w:tentative="1">
+      <w:start w:val="1"/>
+      <w:numFmt w:val="bullet"/>
+      <w:lvlText w:val=""/>
+      <w:lvlJc w:val="left"/>
+      <w:pPr>
+        <w:ind w:left="4320" w:hanging="360"/>
+      </w:pPr>
+      <w:rPr>
+        <w:rFonts w:ascii="Wingdings" w:hAnsi="Wingdings" w:hint="default"/>
+      </w:rPr>
+    </w:lvl>
+    <w:lvl w:ilvl="6" w:tplc="40090001" w:tentative="1">
+      <w:start w:val="1"/>
+      <w:numFmt w:val="bullet"/>
+      <w:lvlText w:val=""/>
+      <w:lvlJc w:val="left"/>
+      <w:pPr>
+        <w:ind w:left="5040" w:hanging="360"/>
+      </w:pPr>
+      <w:rPr>
+        <w:rFonts w:ascii="Symbol" w:hAnsi="Symbol" w:hint="default"/>
+      </w:rPr>
+    </w:lvl>
+    <w:lvl w:ilvl="7" w:tplc="40090003" w:tentative="1">
+      <w:start w:val="1"/>
+      <w:numFmt w:val="bullet"/>
+      <w:lvlText w:val="o"/>
+      <w:lvlJc w:val="left"/>
+      <w:pPr>
+        <w:ind w:left="5760" w:hanging="360"/>
+      </w:pPr>
+      <w:rPr>
+        <w:rFonts w:ascii="Courier New" w:hAnsi="Courier New" w:cs="Courier New" w:hint="default"/>
+      </w:rPr>
+    </w:lvl>
+    <w:lvl w:ilvl="8" w:tplc="40090005" w:tentative="1">
+      <w:start w:val="1"/>
+      <w:numFmt w:val="bullet"/>
+      <w:lvlText w:val=""/>
+      <w:lvlJc w:val="left"/>
+      <w:pPr>
+        <w:ind w:left="6480" w:hanging="360"/>
+      </w:pPr>
+      <w:rPr>
+        <w:rFonts w:ascii="Wingdings" w:hAnsi="Wingdings" w:hint="default"/>
+      </w:rPr>
+    </w:lvl>
+  </w:abstractNum>
+  <w:abstractNum w:abstractNumId="8" w15:restartNumberingAfterBreak="0">
+    <w:nsid w:val="56E14AD7"/>
+    <w:multiLevelType w:val="hybridMultilevel"/>
+    <w:tmpl w:val="C9D68BF2"/>
+    <w:lvl w:ilvl="0" w:tplc="40090001">
+      <w:start w:val="1"/>
+      <w:numFmt w:val="bullet"/>
+      <w:lvlText w:val=""/>
+      <w:lvlJc w:val="left"/>
+      <w:pPr>
+        <w:ind w:left="720" w:hanging="360"/>
+      </w:pPr>
+      <w:rPr>
+        <w:rFonts w:ascii="Symbol" w:hAnsi="Symbol" w:hint="default"/>
+      </w:rPr>
+    </w:lvl>
+    <w:lvl w:ilvl="1" w:tplc="40090003" w:tentative="1">
+      <w:start w:val="1"/>
+      <w:numFmt w:val="bullet"/>
+      <w:lvlText w:val="o"/>
+      <w:lvlJc w:val="left"/>
+      <w:pPr>
+        <w:ind w:left="1440" w:hanging="360"/>
+      </w:pPr>
+      <w:rPr>
+        <w:rFonts w:ascii="Courier New" w:hAnsi="Courier New" w:cs="Courier New" w:hint="default"/>
+      </w:rPr>
+    </w:lvl>
+    <w:lvl w:ilvl="2" w:tplc="40090005" w:tentative="1">
+      <w:start w:val="1"/>
+      <w:numFmt w:val="bullet"/>
+      <w:lvlText w:val=""/>
+      <w:lvlJc w:val="left"/>
+      <w:pPr>
+        <w:ind w:left="2160" w:hanging="360"/>
+      </w:pPr>
+      <w:rPr>
+        <w:rFonts w:ascii="Wingdings" w:hAnsi="Wingdings" w:hint="default"/>
+      </w:rPr>
+    </w:lvl>
+    <w:lvl w:ilvl="3" w:tplc="40090001" w:tentative="1">
+      <w:start w:val="1"/>
+      <w:numFmt w:val="bullet"/>
+      <w:lvlText w:val=""/>
+      <w:lvlJc w:val="left"/>
+      <w:pPr>
+        <w:ind w:left="2880" w:hanging="360"/>
+      </w:pPr>
+      <w:rPr>
+        <w:rFonts w:ascii="Symbol" w:hAnsi="Symbol" w:hint="default"/>
+      </w:rPr>
+    </w:lvl>
+    <w:lvl w:ilvl="4" w:tplc="40090003" w:tentative="1">
+      <w:start w:val="1"/>
+      <w:numFmt w:val="bullet"/>
+      <w:lvlText w:val="o"/>
+      <w:lvlJc w:val="left"/>
+      <w:pPr>
+        <w:ind w:left="3600" w:hanging="360"/>
+      </w:pPr>
+      <w:rPr>
+        <w:rFonts w:ascii="Courier New" w:hAnsi="Courier New" w:cs="Courier New" w:hint="default"/>
+      </w:rPr>
+    </w:lvl>
+    <w:lvl w:ilvl="5" w:tplc="40090005" w:tentative="1">
+      <w:start w:val="1"/>
+      <w:numFmt w:val="bullet"/>
+      <w:lvlText w:val=""/>
+      <w:lvlJc w:val="left"/>
+      <w:pPr>
+        <w:ind w:left="4320" w:hanging="360"/>
+      </w:pPr>
+      <w:rPr>
+        <w:rFonts w:ascii="Wingdings" w:hAnsi="Wingdings" w:hint="default"/>
+      </w:rPr>
+    </w:lvl>
+    <w:lvl w:ilvl="6" w:tplc="40090001" w:tentative="1">
+      <w:start w:val="1"/>
+      <w:numFmt w:val="bullet"/>
+      <w:lvlText w:val=""/>
+      <w:lvlJc w:val="left"/>
+      <w:pPr>
+        <w:ind w:left="5040" w:hanging="360"/>
+      </w:pPr>
+      <w:rPr>
+        <w:rFonts w:ascii="Symbol" w:hAnsi="Symbol" w:hint="default"/>
+      </w:rPr>
+    </w:lvl>
+    <w:lvl w:ilvl="7" w:tplc="40090003" w:tentative="1">
+      <w:start w:val="1"/>
+      <w:numFmt w:val="bullet"/>
+      <w:lvlText w:val="o"/>
+      <w:lvlJc w:val="left"/>
+      <w:pPr>
+        <w:ind w:left="5760" w:hanging="360"/>
+      </w:pPr>
+      <w:rPr>
+        <w:rFonts w:ascii="Courier New" w:hAnsi="Courier New" w:cs="Courier New" w:hint="default"/>
+      </w:rPr>
+    </w:lvl>
+    <w:lvl w:ilvl="8" w:tplc="40090005" w:tentative="1">
+      <w:start w:val="1"/>
+      <w:numFmt w:val="bullet"/>
+      <w:lvlText w:val=""/>
+      <w:lvlJc w:val="left"/>
+      <w:pPr>
+        <w:ind w:left="6480" w:hanging="360"/>
+      </w:pPr>
+      <w:rPr>
+        <w:rFonts w:ascii="Wingdings" w:hAnsi="Wingdings" w:hint="default"/>
+      </w:rPr>
+    </w:lvl>
+  </w:abstractNum>
+  <w:abstractNum w:abstractNumId="9" w15:restartNumberingAfterBreak="0">
     <w:nsid w:val="590D10DB"/>
     <w:multiLevelType w:val="hybridMultilevel"/>
     <w:tmpl w:val="1D246964"/>
@@ -5801,7 +8674,120 @@
       </w:pPr>
     </w:lvl>
   </w:abstractNum>
-  <w:abstractNum w:abstractNumId="4" w15:restartNumberingAfterBreak="0">
+  <w:abstractNum w:abstractNumId="10" w15:restartNumberingAfterBreak="0">
+    <w:nsid w:val="5EC21480"/>
+    <w:multiLevelType w:val="hybridMultilevel"/>
+    <w:tmpl w:val="42D20776"/>
+    <w:lvl w:ilvl="0" w:tplc="40090001">
+      <w:start w:val="1"/>
+      <w:numFmt w:val="bullet"/>
+      <w:lvlText w:val=""/>
+      <w:lvlJc w:val="left"/>
+      <w:pPr>
+        <w:ind w:left="720" w:hanging="360"/>
+      </w:pPr>
+      <w:rPr>
+        <w:rFonts w:ascii="Symbol" w:hAnsi="Symbol" w:hint="default"/>
+      </w:rPr>
+    </w:lvl>
+    <w:lvl w:ilvl="1" w:tplc="40090003" w:tentative="1">
+      <w:start w:val="1"/>
+      <w:numFmt w:val="bullet"/>
+      <w:lvlText w:val="o"/>
+      <w:lvlJc w:val="left"/>
+      <w:pPr>
+        <w:ind w:left="1440" w:hanging="360"/>
+      </w:pPr>
+      <w:rPr>
+        <w:rFonts w:ascii="Courier New" w:hAnsi="Courier New" w:cs="Courier New" w:hint="default"/>
+      </w:rPr>
+    </w:lvl>
+    <w:lvl w:ilvl="2" w:tplc="40090005" w:tentative="1">
+      <w:start w:val="1"/>
+      <w:numFmt w:val="bullet"/>
+      <w:lvlText w:val=""/>
+      <w:lvlJc w:val="left"/>
+      <w:pPr>
+        <w:ind w:left="2160" w:hanging="360"/>
+      </w:pPr>
+      <w:rPr>
+        <w:rFonts w:ascii="Wingdings" w:hAnsi="Wingdings" w:hint="default"/>
+      </w:rPr>
+    </w:lvl>
+    <w:lvl w:ilvl="3" w:tplc="40090001" w:tentative="1">
+      <w:start w:val="1"/>
+      <w:numFmt w:val="bullet"/>
+      <w:lvlText w:val=""/>
+      <w:lvlJc w:val="left"/>
+      <w:pPr>
+        <w:ind w:left="2880" w:hanging="360"/>
+      </w:pPr>
+      <w:rPr>
+        <w:rFonts w:ascii="Symbol" w:hAnsi="Symbol" w:hint="default"/>
+      </w:rPr>
+    </w:lvl>
+    <w:lvl w:ilvl="4" w:tplc="40090003" w:tentative="1">
+      <w:start w:val="1"/>
+      <w:numFmt w:val="bullet"/>
+      <w:lvlText w:val="o"/>
+      <w:lvlJc w:val="left"/>
+      <w:pPr>
+        <w:ind w:left="3600" w:hanging="360"/>
+      </w:pPr>
+      <w:rPr>
+        <w:rFonts w:ascii="Courier New" w:hAnsi="Courier New" w:cs="Courier New" w:hint="default"/>
+      </w:rPr>
+    </w:lvl>
+    <w:lvl w:ilvl="5" w:tplc="40090005" w:tentative="1">
+      <w:start w:val="1"/>
+      <w:numFmt w:val="bullet"/>
+      <w:lvlText w:val=""/>
+      <w:lvlJc w:val="left"/>
+      <w:pPr>
+        <w:ind w:left="4320" w:hanging="360"/>
+      </w:pPr>
+      <w:rPr>
+        <w:rFonts w:ascii="Wingdings" w:hAnsi="Wingdings" w:hint="default"/>
+      </w:rPr>
+    </w:lvl>
+    <w:lvl w:ilvl="6" w:tplc="40090001" w:tentative="1">
+      <w:start w:val="1"/>
+      <w:numFmt w:val="bullet"/>
+      <w:lvlText w:val=""/>
+      <w:lvlJc w:val="left"/>
+      <w:pPr>
+        <w:ind w:left="5040" w:hanging="360"/>
+      </w:pPr>
+      <w:rPr>
+        <w:rFonts w:ascii="Symbol" w:hAnsi="Symbol" w:hint="default"/>
+      </w:rPr>
+    </w:lvl>
+    <w:lvl w:ilvl="7" w:tplc="40090003" w:tentative="1">
+      <w:start w:val="1"/>
+      <w:numFmt w:val="bullet"/>
+      <w:lvlText w:val="o"/>
+      <w:lvlJc w:val="left"/>
+      <w:pPr>
+        <w:ind w:left="5760" w:hanging="360"/>
+      </w:pPr>
+      <w:rPr>
+        <w:rFonts w:ascii="Courier New" w:hAnsi="Courier New" w:cs="Courier New" w:hint="default"/>
+      </w:rPr>
+    </w:lvl>
+    <w:lvl w:ilvl="8" w:tplc="40090005" w:tentative="1">
+      <w:start w:val="1"/>
+      <w:numFmt w:val="bullet"/>
+      <w:lvlText w:val=""/>
+      <w:lvlJc w:val="left"/>
+      <w:pPr>
+        <w:ind w:left="6480" w:hanging="360"/>
+      </w:pPr>
+      <w:rPr>
+        <w:rFonts w:ascii="Wingdings" w:hAnsi="Wingdings" w:hint="default"/>
+      </w:rPr>
+    </w:lvl>
+  </w:abstractNum>
+  <w:abstractNum w:abstractNumId="11" w15:restartNumberingAfterBreak="0">
     <w:nsid w:val="60903E41"/>
     <w:multiLevelType w:val="hybridMultilevel"/>
     <w:tmpl w:val="BC268FA0"/>
@@ -5890,7 +8876,120 @@
       </w:pPr>
     </w:lvl>
   </w:abstractNum>
-  <w:abstractNum w:abstractNumId="5" w15:restartNumberingAfterBreak="0">
+  <w:abstractNum w:abstractNumId="12" w15:restartNumberingAfterBreak="0">
+    <w:nsid w:val="6C6D505F"/>
+    <w:multiLevelType w:val="hybridMultilevel"/>
+    <w:tmpl w:val="3DEE6146"/>
+    <w:lvl w:ilvl="0" w:tplc="40090001">
+      <w:start w:val="1"/>
+      <w:numFmt w:val="bullet"/>
+      <w:lvlText w:val=""/>
+      <w:lvlJc w:val="left"/>
+      <w:pPr>
+        <w:ind w:left="720" w:hanging="360"/>
+      </w:pPr>
+      <w:rPr>
+        <w:rFonts w:ascii="Symbol" w:hAnsi="Symbol" w:hint="default"/>
+      </w:rPr>
+    </w:lvl>
+    <w:lvl w:ilvl="1" w:tplc="40090003" w:tentative="1">
+      <w:start w:val="1"/>
+      <w:numFmt w:val="bullet"/>
+      <w:lvlText w:val="o"/>
+      <w:lvlJc w:val="left"/>
+      <w:pPr>
+        <w:ind w:left="1440" w:hanging="360"/>
+      </w:pPr>
+      <w:rPr>
+        <w:rFonts w:ascii="Courier New" w:hAnsi="Courier New" w:cs="Courier New" w:hint="default"/>
+      </w:rPr>
+    </w:lvl>
+    <w:lvl w:ilvl="2" w:tplc="40090005" w:tentative="1">
+      <w:start w:val="1"/>
+      <w:numFmt w:val="bullet"/>
+      <w:lvlText w:val=""/>
+      <w:lvlJc w:val="left"/>
+      <w:pPr>
+        <w:ind w:left="2160" w:hanging="360"/>
+      </w:pPr>
+      <w:rPr>
+        <w:rFonts w:ascii="Wingdings" w:hAnsi="Wingdings" w:hint="default"/>
+      </w:rPr>
+    </w:lvl>
+    <w:lvl w:ilvl="3" w:tplc="40090001" w:tentative="1">
+      <w:start w:val="1"/>
+      <w:numFmt w:val="bullet"/>
+      <w:lvlText w:val=""/>
+      <w:lvlJc w:val="left"/>
+      <w:pPr>
+        <w:ind w:left="2880" w:hanging="360"/>
+      </w:pPr>
+      <w:rPr>
+        <w:rFonts w:ascii="Symbol" w:hAnsi="Symbol" w:hint="default"/>
+      </w:rPr>
+    </w:lvl>
+    <w:lvl w:ilvl="4" w:tplc="40090003" w:tentative="1">
+      <w:start w:val="1"/>
+      <w:numFmt w:val="bullet"/>
+      <w:lvlText w:val="o"/>
+      <w:lvlJc w:val="left"/>
+      <w:pPr>
+        <w:ind w:left="3600" w:hanging="360"/>
+      </w:pPr>
+      <w:rPr>
+        <w:rFonts w:ascii="Courier New" w:hAnsi="Courier New" w:cs="Courier New" w:hint="default"/>
+      </w:rPr>
+    </w:lvl>
+    <w:lvl w:ilvl="5" w:tplc="40090005" w:tentative="1">
+      <w:start w:val="1"/>
+      <w:numFmt w:val="bullet"/>
+      <w:lvlText w:val=""/>
+      <w:lvlJc w:val="left"/>
+      <w:pPr>
+        <w:ind w:left="4320" w:hanging="360"/>
+      </w:pPr>
+      <w:rPr>
+        <w:rFonts w:ascii="Wingdings" w:hAnsi="Wingdings" w:hint="default"/>
+      </w:rPr>
+    </w:lvl>
+    <w:lvl w:ilvl="6" w:tplc="40090001" w:tentative="1">
+      <w:start w:val="1"/>
+      <w:numFmt w:val="bullet"/>
+      <w:lvlText w:val=""/>
+      <w:lvlJc w:val="left"/>
+      <w:pPr>
+        <w:ind w:left="5040" w:hanging="360"/>
+      </w:pPr>
+      <w:rPr>
+        <w:rFonts w:ascii="Symbol" w:hAnsi="Symbol" w:hint="default"/>
+      </w:rPr>
+    </w:lvl>
+    <w:lvl w:ilvl="7" w:tplc="40090003" w:tentative="1">
+      <w:start w:val="1"/>
+      <w:numFmt w:val="bullet"/>
+      <w:lvlText w:val="o"/>
+      <w:lvlJc w:val="left"/>
+      <w:pPr>
+        <w:ind w:left="5760" w:hanging="360"/>
+      </w:pPr>
+      <w:rPr>
+        <w:rFonts w:ascii="Courier New" w:hAnsi="Courier New" w:cs="Courier New" w:hint="default"/>
+      </w:rPr>
+    </w:lvl>
+    <w:lvl w:ilvl="8" w:tplc="40090005" w:tentative="1">
+      <w:start w:val="1"/>
+      <w:numFmt w:val="bullet"/>
+      <w:lvlText w:val=""/>
+      <w:lvlJc w:val="left"/>
+      <w:pPr>
+        <w:ind w:left="6480" w:hanging="360"/>
+      </w:pPr>
+      <w:rPr>
+        <w:rFonts w:ascii="Wingdings" w:hAnsi="Wingdings" w:hint="default"/>
+      </w:rPr>
+    </w:lvl>
+  </w:abstractNum>
+  <w:abstractNum w:abstractNumId="13" w15:restartNumberingAfterBreak="0">
     <w:nsid w:val="72090B1E"/>
     <w:multiLevelType w:val="hybridMultilevel"/>
     <w:tmpl w:val="C05074FC"/>
@@ -5979,23 +9078,395 @@
       </w:pPr>
     </w:lvl>
   </w:abstractNum>
+  <w:abstractNum w:abstractNumId="14" w15:restartNumberingAfterBreak="0">
+    <w:nsid w:val="73D74D2A"/>
+    <w:multiLevelType w:val="hybridMultilevel"/>
+    <w:tmpl w:val="004E26C6"/>
+    <w:lvl w:ilvl="0" w:tplc="40090001">
+      <w:start w:val="1"/>
+      <w:numFmt w:val="bullet"/>
+      <w:lvlText w:val=""/>
+      <w:lvlJc w:val="left"/>
+      <w:pPr>
+        <w:ind w:left="720" w:hanging="360"/>
+      </w:pPr>
+      <w:rPr>
+        <w:rFonts w:ascii="Symbol" w:hAnsi="Symbol" w:hint="default"/>
+      </w:rPr>
+    </w:lvl>
+    <w:lvl w:ilvl="1" w:tplc="40090003" w:tentative="1">
+      <w:start w:val="1"/>
+      <w:numFmt w:val="bullet"/>
+      <w:lvlText w:val="o"/>
+      <w:lvlJc w:val="left"/>
+      <w:pPr>
+        <w:ind w:left="1440" w:hanging="360"/>
+      </w:pPr>
+      <w:rPr>
+        <w:rFonts w:ascii="Courier New" w:hAnsi="Courier New" w:cs="Courier New" w:hint="default"/>
+      </w:rPr>
+    </w:lvl>
+    <w:lvl w:ilvl="2" w:tplc="40090005" w:tentative="1">
+      <w:start w:val="1"/>
+      <w:numFmt w:val="bullet"/>
+      <w:lvlText w:val=""/>
+      <w:lvlJc w:val="left"/>
+      <w:pPr>
+        <w:ind w:left="2160" w:hanging="360"/>
+      </w:pPr>
+      <w:rPr>
+        <w:rFonts w:ascii="Wingdings" w:hAnsi="Wingdings" w:hint="default"/>
+      </w:rPr>
+    </w:lvl>
+    <w:lvl w:ilvl="3" w:tplc="40090001" w:tentative="1">
+      <w:start w:val="1"/>
+      <w:numFmt w:val="bullet"/>
+      <w:lvlText w:val=""/>
+      <w:lvlJc w:val="left"/>
+      <w:pPr>
+        <w:ind w:left="2880" w:hanging="360"/>
+      </w:pPr>
+      <w:rPr>
+        <w:rFonts w:ascii="Symbol" w:hAnsi="Symbol" w:hint="default"/>
+      </w:rPr>
+    </w:lvl>
+    <w:lvl w:ilvl="4" w:tplc="40090003" w:tentative="1">
+      <w:start w:val="1"/>
+      <w:numFmt w:val="bullet"/>
+      <w:lvlText w:val="o"/>
+      <w:lvlJc w:val="left"/>
+      <w:pPr>
+        <w:ind w:left="3600" w:hanging="360"/>
+      </w:pPr>
+      <w:rPr>
+        <w:rFonts w:ascii="Courier New" w:hAnsi="Courier New" w:cs="Courier New" w:hint="default"/>
+      </w:rPr>
+    </w:lvl>
+    <w:lvl w:ilvl="5" w:tplc="40090005" w:tentative="1">
+      <w:start w:val="1"/>
+      <w:numFmt w:val="bullet"/>
+      <w:lvlText w:val=""/>
+      <w:lvlJc w:val="left"/>
+      <w:pPr>
+        <w:ind w:left="4320" w:hanging="360"/>
+      </w:pPr>
+      <w:rPr>
+        <w:rFonts w:ascii="Wingdings" w:hAnsi="Wingdings" w:hint="default"/>
+      </w:rPr>
+    </w:lvl>
+    <w:lvl w:ilvl="6" w:tplc="40090001" w:tentative="1">
+      <w:start w:val="1"/>
+      <w:numFmt w:val="bullet"/>
+      <w:lvlText w:val=""/>
+      <w:lvlJc w:val="left"/>
+      <w:pPr>
+        <w:ind w:left="5040" w:hanging="360"/>
+      </w:pPr>
+      <w:rPr>
+        <w:rFonts w:ascii="Symbol" w:hAnsi="Symbol" w:hint="default"/>
+      </w:rPr>
+    </w:lvl>
+    <w:lvl w:ilvl="7" w:tplc="40090003" w:tentative="1">
+      <w:start w:val="1"/>
+      <w:numFmt w:val="bullet"/>
+      <w:lvlText w:val="o"/>
+      <w:lvlJc w:val="left"/>
+      <w:pPr>
+        <w:ind w:left="5760" w:hanging="360"/>
+      </w:pPr>
+      <w:rPr>
+        <w:rFonts w:ascii="Courier New" w:hAnsi="Courier New" w:cs="Courier New" w:hint="default"/>
+      </w:rPr>
+    </w:lvl>
+    <w:lvl w:ilvl="8" w:tplc="40090005" w:tentative="1">
+      <w:start w:val="1"/>
+      <w:numFmt w:val="bullet"/>
+      <w:lvlText w:val=""/>
+      <w:lvlJc w:val="left"/>
+      <w:pPr>
+        <w:ind w:left="6480" w:hanging="360"/>
+      </w:pPr>
+      <w:rPr>
+        <w:rFonts w:ascii="Wingdings" w:hAnsi="Wingdings" w:hint="default"/>
+      </w:rPr>
+    </w:lvl>
+  </w:abstractNum>
+  <w:abstractNum w:abstractNumId="15" w15:restartNumberingAfterBreak="0">
+    <w:nsid w:val="7A1538B3"/>
+    <w:multiLevelType w:val="hybridMultilevel"/>
+    <w:tmpl w:val="C5B69016"/>
+    <w:lvl w:ilvl="0" w:tplc="40090001">
+      <w:start w:val="1"/>
+      <w:numFmt w:val="bullet"/>
+      <w:lvlText w:val=""/>
+      <w:lvlJc w:val="left"/>
+      <w:pPr>
+        <w:ind w:left="720" w:hanging="360"/>
+      </w:pPr>
+      <w:rPr>
+        <w:rFonts w:ascii="Symbol" w:hAnsi="Symbol" w:hint="default"/>
+      </w:rPr>
+    </w:lvl>
+    <w:lvl w:ilvl="1" w:tplc="40090003" w:tentative="1">
+      <w:start w:val="1"/>
+      <w:numFmt w:val="bullet"/>
+      <w:lvlText w:val="o"/>
+      <w:lvlJc w:val="left"/>
+      <w:pPr>
+        <w:ind w:left="1440" w:hanging="360"/>
+      </w:pPr>
+      <w:rPr>
+        <w:rFonts w:ascii="Courier New" w:hAnsi="Courier New" w:cs="Courier New" w:hint="default"/>
+      </w:rPr>
+    </w:lvl>
+    <w:lvl w:ilvl="2" w:tplc="40090005" w:tentative="1">
+      <w:start w:val="1"/>
+      <w:numFmt w:val="bullet"/>
+      <w:lvlText w:val=""/>
+      <w:lvlJc w:val="left"/>
+      <w:pPr>
+        <w:ind w:left="2160" w:hanging="360"/>
+      </w:pPr>
+      <w:rPr>
+        <w:rFonts w:ascii="Wingdings" w:hAnsi="Wingdings" w:hint="default"/>
+      </w:rPr>
+    </w:lvl>
+    <w:lvl w:ilvl="3" w:tplc="40090001" w:tentative="1">
+      <w:start w:val="1"/>
+      <w:numFmt w:val="bullet"/>
+      <w:lvlText w:val=""/>
+      <w:lvlJc w:val="left"/>
+      <w:pPr>
+        <w:ind w:left="2880" w:hanging="360"/>
+      </w:pPr>
+      <w:rPr>
+        <w:rFonts w:ascii="Symbol" w:hAnsi="Symbol" w:hint="default"/>
+      </w:rPr>
+    </w:lvl>
+    <w:lvl w:ilvl="4" w:tplc="40090003" w:tentative="1">
+      <w:start w:val="1"/>
+      <w:numFmt w:val="bullet"/>
+      <w:lvlText w:val="o"/>
+      <w:lvlJc w:val="left"/>
+      <w:pPr>
+        <w:ind w:left="3600" w:hanging="360"/>
+      </w:pPr>
+      <w:rPr>
+        <w:rFonts w:ascii="Courier New" w:hAnsi="Courier New" w:cs="Courier New" w:hint="default"/>
+      </w:rPr>
+    </w:lvl>
+    <w:lvl w:ilvl="5" w:tplc="40090005" w:tentative="1">
+      <w:start w:val="1"/>
+      <w:numFmt w:val="bullet"/>
+      <w:lvlText w:val=""/>
+      <w:lvlJc w:val="left"/>
+      <w:pPr>
+        <w:ind w:left="4320" w:hanging="360"/>
+      </w:pPr>
+      <w:rPr>
+        <w:rFonts w:ascii="Wingdings" w:hAnsi="Wingdings" w:hint="default"/>
+      </w:rPr>
+    </w:lvl>
+    <w:lvl w:ilvl="6" w:tplc="40090001" w:tentative="1">
+      <w:start w:val="1"/>
+      <w:numFmt w:val="bullet"/>
+      <w:lvlText w:val=""/>
+      <w:lvlJc w:val="left"/>
+      <w:pPr>
+        <w:ind w:left="5040" w:hanging="360"/>
+      </w:pPr>
+      <w:rPr>
+        <w:rFonts w:ascii="Symbol" w:hAnsi="Symbol" w:hint="default"/>
+      </w:rPr>
+    </w:lvl>
+    <w:lvl w:ilvl="7" w:tplc="40090003" w:tentative="1">
+      <w:start w:val="1"/>
+      <w:numFmt w:val="bullet"/>
+      <w:lvlText w:val="o"/>
+      <w:lvlJc w:val="left"/>
+      <w:pPr>
+        <w:ind w:left="5760" w:hanging="360"/>
+      </w:pPr>
+      <w:rPr>
+        <w:rFonts w:ascii="Courier New" w:hAnsi="Courier New" w:cs="Courier New" w:hint="default"/>
+      </w:rPr>
+    </w:lvl>
+    <w:lvl w:ilvl="8" w:tplc="40090005" w:tentative="1">
+      <w:start w:val="1"/>
+      <w:numFmt w:val="bullet"/>
+      <w:lvlText w:val=""/>
+      <w:lvlJc w:val="left"/>
+      <w:pPr>
+        <w:ind w:left="6480" w:hanging="360"/>
+      </w:pPr>
+      <w:rPr>
+        <w:rFonts w:ascii="Wingdings" w:hAnsi="Wingdings" w:hint="default"/>
+      </w:rPr>
+    </w:lvl>
+  </w:abstractNum>
+  <w:abstractNum w:abstractNumId="16" w15:restartNumberingAfterBreak="0">
+    <w:nsid w:val="7FDB48A2"/>
+    <w:multiLevelType w:val="hybridMultilevel"/>
+    <w:tmpl w:val="5D526FA2"/>
+    <w:lvl w:ilvl="0" w:tplc="40090001">
+      <w:start w:val="1"/>
+      <w:numFmt w:val="bullet"/>
+      <w:lvlText w:val=""/>
+      <w:lvlJc w:val="left"/>
+      <w:pPr>
+        <w:ind w:left="720" w:hanging="360"/>
+      </w:pPr>
+      <w:rPr>
+        <w:rFonts w:ascii="Symbol" w:hAnsi="Symbol" w:hint="default"/>
+      </w:rPr>
+    </w:lvl>
+    <w:lvl w:ilvl="1" w:tplc="40090003" w:tentative="1">
+      <w:start w:val="1"/>
+      <w:numFmt w:val="bullet"/>
+      <w:lvlText w:val="o"/>
+      <w:lvlJc w:val="left"/>
+      <w:pPr>
+        <w:ind w:left="1440" w:hanging="360"/>
+      </w:pPr>
+      <w:rPr>
+        <w:rFonts w:ascii="Courier New" w:hAnsi="Courier New" w:cs="Courier New" w:hint="default"/>
+      </w:rPr>
+    </w:lvl>
+    <w:lvl w:ilvl="2" w:tplc="40090005" w:tentative="1">
+      <w:start w:val="1"/>
+      <w:numFmt w:val="bullet"/>
+      <w:lvlText w:val=""/>
+      <w:lvlJc w:val="left"/>
+      <w:pPr>
+        <w:ind w:left="2160" w:hanging="360"/>
+      </w:pPr>
+      <w:rPr>
+        <w:rFonts w:ascii="Wingdings" w:hAnsi="Wingdings" w:hint="default"/>
+      </w:rPr>
+    </w:lvl>
+    <w:lvl w:ilvl="3" w:tplc="40090001" w:tentative="1">
+      <w:start w:val="1"/>
+      <w:numFmt w:val="bullet"/>
+      <w:lvlText w:val=""/>
+      <w:lvlJc w:val="left"/>
+      <w:pPr>
+        <w:ind w:left="2880" w:hanging="360"/>
+      </w:pPr>
+      <w:rPr>
+        <w:rFonts w:ascii="Symbol" w:hAnsi="Symbol" w:hint="default"/>
+      </w:rPr>
+    </w:lvl>
+    <w:lvl w:ilvl="4" w:tplc="40090003" w:tentative="1">
+      <w:start w:val="1"/>
+      <w:numFmt w:val="bullet"/>
+      <w:lvlText w:val="o"/>
+      <w:lvlJc w:val="left"/>
+      <w:pPr>
+        <w:ind w:left="3600" w:hanging="360"/>
+      </w:pPr>
+      <w:rPr>
+        <w:rFonts w:ascii="Courier New" w:hAnsi="Courier New" w:cs="Courier New" w:hint="default"/>
+      </w:rPr>
+    </w:lvl>
+    <w:lvl w:ilvl="5" w:tplc="40090005" w:tentative="1">
+      <w:start w:val="1"/>
+      <w:numFmt w:val="bullet"/>
+      <w:lvlText w:val=""/>
+      <w:lvlJc w:val="left"/>
+      <w:pPr>
+        <w:ind w:left="4320" w:hanging="360"/>
+      </w:pPr>
+      <w:rPr>
+        <w:rFonts w:ascii="Wingdings" w:hAnsi="Wingdings" w:hint="default"/>
+      </w:rPr>
+    </w:lvl>
+    <w:lvl w:ilvl="6" w:tplc="40090001" w:tentative="1">
+      <w:start w:val="1"/>
+      <w:numFmt w:val="bullet"/>
+      <w:lvlText w:val=""/>
+      <w:lvlJc w:val="left"/>
+      <w:pPr>
+        <w:ind w:left="5040" w:hanging="360"/>
+      </w:pPr>
+      <w:rPr>
+        <w:rFonts w:ascii="Symbol" w:hAnsi="Symbol" w:hint="default"/>
+      </w:rPr>
+    </w:lvl>
+    <w:lvl w:ilvl="7" w:tplc="40090003" w:tentative="1">
+      <w:start w:val="1"/>
+      <w:numFmt w:val="bullet"/>
+      <w:lvlText w:val="o"/>
+      <w:lvlJc w:val="left"/>
+      <w:pPr>
+        <w:ind w:left="5760" w:hanging="360"/>
+      </w:pPr>
+      <w:rPr>
+        <w:rFonts w:ascii="Courier New" w:hAnsi="Courier New" w:cs="Courier New" w:hint="default"/>
+      </w:rPr>
+    </w:lvl>
+    <w:lvl w:ilvl="8" w:tplc="40090005" w:tentative="1">
+      <w:start w:val="1"/>
+      <w:numFmt w:val="bullet"/>
+      <w:lvlText w:val=""/>
+      <w:lvlJc w:val="left"/>
+      <w:pPr>
+        <w:ind w:left="6480" w:hanging="360"/>
+      </w:pPr>
+      <w:rPr>
+        <w:rFonts w:ascii="Wingdings" w:hAnsi="Wingdings" w:hint="default"/>
+      </w:rPr>
+    </w:lvl>
+  </w:abstractNum>
   <w:num w:numId="1">
+    <w:abstractNumId w:val="13"/>
+  </w:num>
+  <w:num w:numId="2">
+    <w:abstractNumId w:val="4"/>
+  </w:num>
+  <w:num w:numId="3">
+    <w:abstractNumId w:val="2"/>
+  </w:num>
+  <w:num w:numId="4">
     <w:abstractNumId w:val="5"/>
   </w:num>
-  <w:num w:numId="2">
+  <w:num w:numId="5">
+    <w:abstractNumId w:val="11"/>
+  </w:num>
+  <w:num w:numId="6">
+    <w:abstractNumId w:val="9"/>
+  </w:num>
+  <w:num w:numId="7">
+    <w:abstractNumId w:val="8"/>
+  </w:num>
+  <w:num w:numId="8">
+    <w:abstractNumId w:val="10"/>
+  </w:num>
+  <w:num w:numId="9">
     <w:abstractNumId w:val="1"/>
   </w:num>
-  <w:num w:numId="3">
+  <w:num w:numId="10">
+    <w:abstractNumId w:val="12"/>
+  </w:num>
+  <w:num w:numId="11">
+    <w:abstractNumId w:val="15"/>
+  </w:num>
+  <w:num w:numId="12">
+    <w:abstractNumId w:val="7"/>
+  </w:num>
+  <w:num w:numId="13">
+    <w:abstractNumId w:val="6"/>
+  </w:num>
+  <w:num w:numId="14">
     <w:abstractNumId w:val="0"/>
   </w:num>
-  <w:num w:numId="4">
-    <w:abstractNumId w:val="2"/>
+  <w:num w:numId="15">
+    <w:abstractNumId w:val="16"/>
   </w:num>
-  <w:num w:numId="5">
-    <w:abstractNumId w:val="4"/>
+  <w:num w:numId="16">
+    <w:abstractNumId w:val="3"/>
   </w:num>
-  <w:num w:numId="6">
-    <w:abstractNumId w:val="3"/>
+  <w:num w:numId="17">
+    <w:abstractNumId w:val="14"/>
   </w:num>
 </w:numbering>
 </file>
@@ -6838,7 +10309,7 @@
 </file>
 
 <file path=customXml/itemProps1.xml><?xml version="1.0" encoding="utf-8"?>
-<ds:datastoreItem xmlns:ds="http://schemas.openxmlformats.org/officeDocument/2006/customXml" ds:itemID="{DC432A09-1230-4BC2-ABDE-D9387F116B4B}">
+<ds:datastoreItem xmlns:ds="http://schemas.openxmlformats.org/officeDocument/2006/customXml" ds:itemID="{EF563A9B-22E5-4AD9-AE9D-E1F221637B24}">
   <ds:schemaRefs>
     <ds:schemaRef ds:uri="http://schemas.openxmlformats.org/officeDocument/2006/bibliography"/>
   </ds:schemaRefs>

</xml_diff>

<commit_message>
Seems to be completed. :heavy_check_mark:
</commit_message>
<xml_diff>
--- a/paper.docx
+++ b/paper.docx
@@ -1712,7 +1712,7 @@
           <v:shape id="_x0000_i1025" type="#_x0000_t75" style="width:451.2pt;height:145.2pt" o:ole="">
             <v:imagedata r:id="rId8" o:title=""/>
           </v:shape>
-          <o:OLEObject Type="Embed" ProgID="Word.OpenDocumentText.12" ShapeID="_x0000_i1025" DrawAspect="Content" ObjectID="_1622186029" r:id="rId9"/>
+          <o:OLEObject Type="Embed" ProgID="Word.OpenDocumentText.12" ShapeID="_x0000_i1025" DrawAspect="Content" ObjectID="_1622188579" r:id="rId9"/>
         </w:object>
       </w:r>
     </w:p>
@@ -4854,7 +4854,7 @@
           <v:shape id="_x0000_i1026" type="#_x0000_t75" style="width:433.2pt;height:195.6pt" o:ole="">
             <v:imagedata r:id="rId18" o:title=""/>
           </v:shape>
-          <o:OLEObject Type="Embed" ProgID="Word.OpenDocumentText.12" ShapeID="_x0000_i1026" DrawAspect="Content" ObjectID="_1622186030" r:id="rId19"/>
+          <o:OLEObject Type="Embed" ProgID="Word.OpenDocumentText.12" ShapeID="_x0000_i1026" DrawAspect="Content" ObjectID="_1622188580" r:id="rId19"/>
         </w:object>
       </w:r>
     </w:p>
@@ -5353,7 +5353,7 @@
           <v:shape id="_x0000_i1027" type="#_x0000_t75" style="width:451.2pt;height:150.6pt" o:ole="">
             <v:imagedata r:id="rId20" o:title=""/>
           </v:shape>
-          <o:OLEObject Type="Embed" ProgID="Word.OpenDocumentText.12" ShapeID="_x0000_i1027" DrawAspect="Content" ObjectID="_1622186031" r:id="rId21"/>
+          <o:OLEObject Type="Embed" ProgID="Word.OpenDocumentText.12" ShapeID="_x0000_i1027" DrawAspect="Content" ObjectID="_1622188581" r:id="rId21"/>
         </w:object>
       </w:r>
     </w:p>
@@ -6006,77 +6006,93 @@
           <w:sz w:val="24"/>
           <w:szCs w:val="24"/>
         </w:rPr>
-        <w:t>. The model has been trained with 100 epochs and reached accuracy of more than 70%.</w:t>
-      </w:r>
-      <w:r>
-        <w:rPr>
-          <w:rFonts w:ascii="Times New Roman" w:hAnsi="Times New Roman" w:cs="Times New Roman"/>
-          <w:sz w:val="24"/>
-          <w:szCs w:val="24"/>
-        </w:rPr>
-        <w:t xml:space="preserve"> We are using Adam [6] optimizer to reduce the loss function.</w:t>
-      </w:r>
-    </w:p>
-    <w:p>
-      <w:pPr>
-        <w:rPr>
-          <w:rFonts w:ascii="Times New Roman" w:hAnsi="Times New Roman" w:cs="Times New Roman"/>
-          <w:sz w:val="24"/>
-          <w:szCs w:val="24"/>
-        </w:rPr>
-      </w:pPr>
-    </w:p>
-    <w:p>
-      <w:pPr>
-        <w:rPr>
-          <w:rFonts w:ascii="Times New Roman" w:hAnsi="Times New Roman" w:cs="Times New Roman"/>
-          <w:b/>
-          <w:bCs/>
-          <w:sz w:val="24"/>
-          <w:szCs w:val="24"/>
-        </w:rPr>
-      </w:pPr>
-      <w:r>
-        <w:rPr>
-          <w:rFonts w:ascii="Times New Roman" w:hAnsi="Times New Roman" w:cs="Times New Roman"/>
-          <w:b/>
-          <w:bCs/>
-          <w:sz w:val="24"/>
-          <w:szCs w:val="24"/>
-        </w:rPr>
-        <w:t>Our model’s Architecture:</w:t>
-      </w:r>
-    </w:p>
-    <w:p>
-      <w:pPr>
-        <w:rPr>
-          <w:rFonts w:ascii="Times New Roman" w:hAnsi="Times New Roman" w:cs="Times New Roman"/>
-          <w:b/>
-          <w:bCs/>
-          <w:sz w:val="24"/>
-          <w:szCs w:val="24"/>
-        </w:rPr>
-      </w:pPr>
-      <w:r>
-        <w:rPr>
-          <w:rFonts w:ascii="Times New Roman" w:hAnsi="Times New Roman" w:cs="Times New Roman"/>
-          <w:b/>
-          <w:bCs/>
-          <w:sz w:val="24"/>
-          <w:szCs w:val="24"/>
-        </w:rPr>
-        <w:t xml:space="preserve">                                     </w:t>
+        <w:t>. The model has been trained with 1</w:t>
+      </w:r>
+      <w:r>
+        <w:rPr>
+          <w:rFonts w:ascii="Times New Roman" w:hAnsi="Times New Roman" w:cs="Times New Roman"/>
+          <w:sz w:val="24"/>
+          <w:szCs w:val="24"/>
+        </w:rPr>
+        <w:t>5</w:t>
       </w:r>
       <w:bookmarkStart w:id="3" w:name="_GoBack"/>
       <w:bookmarkEnd w:id="3"/>
       <w:r>
         <w:rPr>
+          <w:rFonts w:ascii="Times New Roman" w:hAnsi="Times New Roman" w:cs="Times New Roman"/>
+          <w:sz w:val="24"/>
+          <w:szCs w:val="24"/>
+        </w:rPr>
+        <w:t>0 epochs and reached accuracy of more than 70%.</w:t>
+      </w:r>
+      <w:r>
+        <w:rPr>
+          <w:rFonts w:ascii="Times New Roman" w:hAnsi="Times New Roman" w:cs="Times New Roman"/>
+          <w:sz w:val="24"/>
+          <w:szCs w:val="24"/>
+        </w:rPr>
+        <w:t xml:space="preserve"> We are using Adam [6] optimizer to reduce the loss function.</w:t>
+      </w:r>
+    </w:p>
+    <w:p>
+      <w:pPr>
+        <w:rPr>
+          <w:rFonts w:ascii="Times New Roman" w:hAnsi="Times New Roman" w:cs="Times New Roman"/>
+          <w:sz w:val="24"/>
+          <w:szCs w:val="24"/>
+        </w:rPr>
+      </w:pPr>
+    </w:p>
+    <w:p>
+      <w:pPr>
+        <w:rPr>
+          <w:rFonts w:ascii="Times New Roman" w:hAnsi="Times New Roman" w:cs="Times New Roman"/>
+          <w:b/>
+          <w:bCs/>
+          <w:sz w:val="24"/>
+          <w:szCs w:val="24"/>
+        </w:rPr>
+      </w:pPr>
+      <w:r>
+        <w:rPr>
+          <w:rFonts w:ascii="Times New Roman" w:hAnsi="Times New Roman" w:cs="Times New Roman"/>
+          <w:b/>
+          <w:bCs/>
+          <w:sz w:val="24"/>
+          <w:szCs w:val="24"/>
+        </w:rPr>
+        <w:t>Our model’s Architecture:</w:t>
+      </w:r>
+    </w:p>
+    <w:p>
+      <w:pPr>
+        <w:rPr>
+          <w:rFonts w:ascii="Times New Roman" w:hAnsi="Times New Roman" w:cs="Times New Roman"/>
+          <w:b/>
+          <w:bCs/>
+          <w:sz w:val="24"/>
+          <w:szCs w:val="24"/>
+        </w:rPr>
+      </w:pPr>
+      <w:r>
+        <w:rPr>
+          <w:rFonts w:ascii="Times New Roman" w:hAnsi="Times New Roman" w:cs="Times New Roman"/>
+          <w:b/>
+          <w:bCs/>
+          <w:sz w:val="24"/>
+          <w:szCs w:val="24"/>
+        </w:rPr>
+        <w:t xml:space="preserve">                                     </w:t>
+      </w:r>
+      <w:r>
+        <w:rPr>
           <w:noProof/>
         </w:rPr>
         <w:drawing>
-          <wp:inline distT="0" distB="0" distL="0" distR="0" wp14:anchorId="2A7DEFA8" wp14:editId="03E50A8E">
-            <wp:extent cx="2552700" cy="5722620"/>
-            <wp:effectExtent l="0" t="0" r="0" b="0"/>
+          <wp:inline distT="0" distB="0" distL="0" distR="0" wp14:anchorId="2A7DEFA8" wp14:editId="2193989B">
+            <wp:extent cx="2586990" cy="5798820"/>
+            <wp:effectExtent l="0" t="0" r="3810" b="0"/>
             <wp:docPr id="2" name="Picture 2"/>
             <wp:cNvGraphicFramePr>
               <a:graphicFrameLocks xmlns:a="http://schemas.openxmlformats.org/drawingml/2006/main" noChangeAspect="1"/>
@@ -6105,7 +6121,7 @@
                   <pic:spPr bwMode="auto">
                     <a:xfrm>
                       <a:off x="0" y="0"/>
-                      <a:ext cx="2587297" cy="5800179"/>
+                      <a:ext cx="2587301" cy="5799518"/>
                     </a:xfrm>
                     <a:prstGeom prst="rect">
                       <a:avLst/>
@@ -6136,7 +6152,23 @@
           <w:sz w:val="24"/>
           <w:szCs w:val="24"/>
         </w:rPr>
-        <w:t>The input layer takes 2237 features of import table functions encoded in a one hot encoded format. The first dense layer has 1000 units which uses bias and activation function as ReLU. 20% of dropout is applied to first dense layer. The second dense layer is similar to of first one but takes only 750 units. The third one takes 500 units and uses ReLU activation function.</w:t>
+        <w:t>The input layer takes 223</w:t>
+      </w:r>
+      <w:r>
+        <w:rPr>
+          <w:rFonts w:ascii="Times New Roman" w:hAnsi="Times New Roman" w:cs="Times New Roman"/>
+          <w:sz w:val="24"/>
+          <w:szCs w:val="24"/>
+        </w:rPr>
+        <w:t>8</w:t>
+      </w:r>
+      <w:r>
+        <w:rPr>
+          <w:rFonts w:ascii="Times New Roman" w:hAnsi="Times New Roman" w:cs="Times New Roman"/>
+          <w:sz w:val="24"/>
+          <w:szCs w:val="24"/>
+        </w:rPr>
+        <w:t xml:space="preserve"> features of import table functions encoded in a one hot encoded format. The first dense layer has 1000 units which uses bias and activation function as ReLU. 20% of dropout is applied to first dense layer. The second dense layer is similar to of first one but takes only 750 units. The third one takes 500 units and uses ReLU activation function.</w:t>
       </w:r>
       <w:r>
         <w:rPr>
@@ -6212,8 +6244,8 @@
           <w:noProof/>
         </w:rPr>
         <w:drawing>
-          <wp:inline distT="0" distB="0" distL="0" distR="0" wp14:anchorId="79B038CD" wp14:editId="6F324571">
-            <wp:extent cx="5707380" cy="3657267"/>
+          <wp:inline distT="0" distB="0" distL="0" distR="0" wp14:anchorId="79B038CD" wp14:editId="74C75019">
+            <wp:extent cx="5731510" cy="3685232"/>
             <wp:effectExtent l="0" t="0" r="0" b="0"/>
             <wp:docPr id="4" name="Picture 4"/>
             <wp:cNvGraphicFramePr>
@@ -6236,7 +6268,6 @@
                         </a:ext>
                       </a:extLst>
                     </a:blip>
-                    <a:srcRect/>
                     <a:stretch>
                       <a:fillRect/>
                     </a:stretch>
@@ -6244,7 +6275,7 @@
                   <pic:spPr bwMode="auto">
                     <a:xfrm>
                       <a:off x="0" y="0"/>
-                      <a:ext cx="5751663" cy="3685643"/>
+                      <a:ext cx="5733675" cy="3686624"/>
                     </a:xfrm>
                     <a:prstGeom prst="rect">
                       <a:avLst/>
@@ -6291,8 +6322,8 @@
           <w:noProof/>
         </w:rPr>
         <w:drawing>
-          <wp:inline distT="0" distB="0" distL="0" distR="0" wp14:anchorId="6CC3D242" wp14:editId="13B1AB73">
-            <wp:extent cx="5731510" cy="3912179"/>
+          <wp:inline distT="0" distB="0" distL="0" distR="0" wp14:anchorId="6CC3D242" wp14:editId="6F57C067">
+            <wp:extent cx="5721194" cy="3912179"/>
             <wp:effectExtent l="0" t="0" r="0" b="0"/>
             <wp:docPr id="14" name="Picture 14"/>
             <wp:cNvGraphicFramePr>
@@ -6315,7 +6346,6 @@
                         </a:ext>
                       </a:extLst>
                     </a:blip>
-                    <a:srcRect/>
                     <a:stretch>
                       <a:fillRect/>
                     </a:stretch>
@@ -6323,7 +6353,7 @@
                   <pic:spPr bwMode="auto">
                     <a:xfrm>
                       <a:off x="0" y="0"/>
-                      <a:ext cx="5731510" cy="3912179"/>
+                      <a:ext cx="5721194" cy="3912179"/>
                     </a:xfrm>
                     <a:prstGeom prst="rect">
                       <a:avLst/>
@@ -6380,7 +6410,6 @@
           <w:sz w:val="24"/>
           <w:szCs w:val="24"/>
         </w:rPr>
-        <w:lastRenderedPageBreak/>
         <w:t>IV. CONCLUSION:</w:t>
       </w:r>
     </w:p>
@@ -7003,6 +7032,7 @@
           <w:sz w:val="24"/>
           <w:szCs w:val="24"/>
         </w:rPr>
+        <w:lastRenderedPageBreak/>
         <w:t xml:space="preserve">Morgenstern, Maik, and Hendrik Pilz. "Useful and useless statistics about viruses and anti-virus programs." </w:t>
       </w:r>
       <w:r>
@@ -7043,7 +7073,6 @@
           <w:sz w:val="24"/>
           <w:szCs w:val="24"/>
         </w:rPr>
-        <w:lastRenderedPageBreak/>
         <w:t xml:space="preserve">Sikorski, Michael, and Andrew Honig. </w:t>
       </w:r>
       <w:r>
@@ -9813,7 +9842,7 @@
 </file>
 
 <file path=customXml/itemProps1.xml><?xml version="1.0" encoding="utf-8"?>
-<ds:datastoreItem xmlns:ds="http://schemas.openxmlformats.org/officeDocument/2006/customXml" ds:itemID="{E0A7C3FD-2070-4B77-807E-B39EC6EAE0DA}">
+<ds:datastoreItem xmlns:ds="http://schemas.openxmlformats.org/officeDocument/2006/customXml" ds:itemID="{B7ADE9C3-6869-4B2B-88A9-189A6BEE8963}">
   <ds:schemaRefs>
     <ds:schemaRef ds:uri="http://schemas.openxmlformats.org/officeDocument/2006/bibliography"/>
   </ds:schemaRefs>

</xml_diff>

<commit_message>
Newer additions to paper
</commit_message>
<xml_diff>
--- a/paper.docx
+++ b/paper.docx
@@ -1712,7 +1712,7 @@
           <v:shape id="_x0000_i1025" type="#_x0000_t75" style="width:451.2pt;height:145.2pt" o:ole="">
             <v:imagedata r:id="rId8" o:title=""/>
           </v:shape>
-          <o:OLEObject Type="Embed" ProgID="Word.OpenDocumentText.12" ShapeID="_x0000_i1025" DrawAspect="Content" ObjectID="_1622826172" r:id="rId9"/>
+          <o:OLEObject Type="Embed" ProgID="Word.OpenDocumentText.12" ShapeID="_x0000_i1025" DrawAspect="Content" ObjectID="_1628055535" r:id="rId9"/>
         </w:object>
       </w:r>
     </w:p>
@@ -3185,9 +3185,9 @@
           <w:szCs w:val="24"/>
         </w:rPr>
         <w:drawing>
-          <wp:inline distT="0" distB="0" distL="0" distR="0" wp14:anchorId="5FB4EF3E" wp14:editId="75346DDB">
-            <wp:extent cx="6264275" cy="5288280"/>
-            <wp:effectExtent l="0" t="0" r="3175" b="7620"/>
+          <wp:inline distT="0" distB="0" distL="0" distR="0" wp14:anchorId="5FB4EF3E" wp14:editId="2258654D">
+            <wp:extent cx="6156960" cy="5288280"/>
+            <wp:effectExtent l="0" t="0" r="0" b="7620"/>
             <wp:docPr id="7" name="Picture 7"/>
             <wp:cNvGraphicFramePr>
               <a:graphicFrameLocks xmlns:a="http://schemas.openxmlformats.org/drawingml/2006/main" noChangeAspect="1"/>
@@ -3214,7 +3214,7 @@
                   <pic:spPr>
                     <a:xfrm>
                       <a:off x="0" y="0"/>
-                      <a:ext cx="6267084" cy="5290651"/>
+                      <a:ext cx="6159722" cy="5290652"/>
                     </a:xfrm>
                     <a:prstGeom prst="rect">
                       <a:avLst/>
@@ -3402,6 +3402,7 @@
                 <w:szCs w:val="24"/>
               </w:rPr>
             </w:pPr>
+            <w:proofErr w:type="spellStart"/>
             <w:r>
               <w:rPr>
                 <w:rFonts w:ascii="Times New Roman" w:hAnsi="Times New Roman" w:cs="Times New Roman"/>
@@ -3411,6 +3412,7 @@
               <w:lastRenderedPageBreak/>
               <w:t>CreateThread</w:t>
             </w:r>
+            <w:proofErr w:type="spellEnd"/>
           </w:p>
         </w:tc>
         <w:tc>
@@ -4625,6 +4627,7 @@
     </w:p>
     <w:p>
       <w:pPr>
+        <w:ind w:left="1440" w:firstLine="720"/>
         <w:rPr>
           <w:rFonts w:ascii="Times New Roman" w:hAnsi="Times New Roman" w:cs="Times New Roman"/>
           <w:sz w:val="24"/>
@@ -4780,6 +4783,172 @@
           <w:szCs w:val="24"/>
         </w:rPr>
         <w:t>mport function is present the column is marked with 1 and if not, it will be marked with the 0. The final column will be marked with the type of malware.</w:t>
+      </w:r>
+    </w:p>
+    <w:p>
+      <w:pPr>
+        <w:rPr>
+          <w:rFonts w:ascii="Times New Roman" w:hAnsi="Times New Roman" w:cs="Times New Roman"/>
+          <w:sz w:val="24"/>
+          <w:szCs w:val="24"/>
+        </w:rPr>
+      </w:pPr>
+      <w:r>
+        <w:rPr>
+          <w:rFonts w:ascii="Times New Roman" w:hAnsi="Times New Roman" w:cs="Times New Roman"/>
+          <w:sz w:val="24"/>
+          <w:szCs w:val="24"/>
+        </w:rPr>
+        <w:tab/>
+        <w:t>Stemming is the process of converting words into their root form. We will perform stem all the imports before compiling to the database.</w:t>
+      </w:r>
+      <w:r>
+        <w:rPr>
+          <w:rFonts w:ascii="Times New Roman" w:hAnsi="Times New Roman" w:cs="Times New Roman"/>
+          <w:sz w:val="24"/>
+          <w:szCs w:val="24"/>
+        </w:rPr>
+        <w:t xml:space="preserve"> Below image is an example:</w:t>
+      </w:r>
+    </w:p>
+    <w:p>
+      <w:pPr>
+        <w:rPr>
+          <w:rFonts w:ascii="Times New Roman" w:hAnsi="Times New Roman" w:cs="Times New Roman"/>
+          <w:sz w:val="24"/>
+          <w:szCs w:val="24"/>
+        </w:rPr>
+      </w:pPr>
+      <w:r>
+        <w:rPr>
+          <w:noProof/>
+        </w:rPr>
+        <w:drawing>
+          <wp:inline distT="0" distB="0" distL="0" distR="0" wp14:anchorId="416026C1" wp14:editId="41265EE2">
+            <wp:extent cx="5897880" cy="2392680"/>
+            <wp:effectExtent l="0" t="0" r="7620" b="7620"/>
+            <wp:docPr id="12" name="Picture 12"/>
+            <wp:cNvGraphicFramePr>
+              <a:graphicFrameLocks xmlns:a="http://schemas.openxmlformats.org/drawingml/2006/main" noChangeAspect="1"/>
+            </wp:cNvGraphicFramePr>
+            <a:graphic xmlns:a="http://schemas.openxmlformats.org/drawingml/2006/main">
+              <a:graphicData uri="http://schemas.openxmlformats.org/drawingml/2006/picture">
+                <pic:pic xmlns:pic="http://schemas.openxmlformats.org/drawingml/2006/picture">
+                  <pic:nvPicPr>
+                    <pic:cNvPr id="0" name="Picture 4"/>
+                    <pic:cNvPicPr>
+                      <a:picLocks noChangeAspect="1" noChangeArrowheads="1"/>
+                    </pic:cNvPicPr>
+                  </pic:nvPicPr>
+                  <pic:blipFill>
+                    <a:blip r:embed="rId18">
+                      <a:extLst>
+                        <a:ext uri="{28A0092B-C50C-407E-A947-70E740481C1C}">
+                          <a14:useLocalDpi xmlns:a14="http://schemas.microsoft.com/office/drawing/2010/main" val="0"/>
+                        </a:ext>
+                      </a:extLst>
+                    </a:blip>
+                    <a:srcRect/>
+                    <a:stretch>
+                      <a:fillRect/>
+                    </a:stretch>
+                  </pic:blipFill>
+                  <pic:spPr bwMode="auto">
+                    <a:xfrm>
+                      <a:off x="0" y="0"/>
+                      <a:ext cx="5897880" cy="2392680"/>
+                    </a:xfrm>
+                    <a:prstGeom prst="rect">
+                      <a:avLst/>
+                    </a:prstGeom>
+                    <a:noFill/>
+                    <a:ln>
+                      <a:noFill/>
+                    </a:ln>
+                  </pic:spPr>
+                </pic:pic>
+              </a:graphicData>
+            </a:graphic>
+          </wp:inline>
+        </w:drawing>
+      </w:r>
+    </w:p>
+    <w:p>
+      <w:pPr>
+        <w:rPr>
+          <w:rFonts w:ascii="Times New Roman" w:hAnsi="Times New Roman" w:cs="Times New Roman"/>
+          <w:sz w:val="24"/>
+          <w:szCs w:val="24"/>
+        </w:rPr>
+      </w:pPr>
+      <w:r>
+        <w:rPr>
+          <w:rFonts w:ascii="Times New Roman" w:hAnsi="Times New Roman" w:cs="Times New Roman"/>
+          <w:sz w:val="24"/>
+          <w:szCs w:val="24"/>
+        </w:rPr>
+        <w:tab/>
+      </w:r>
+      <w:r>
+        <w:rPr>
+          <w:rFonts w:ascii="Times New Roman" w:hAnsi="Times New Roman" w:cs="Times New Roman"/>
+          <w:sz w:val="24"/>
+          <w:szCs w:val="24"/>
+        </w:rPr>
+        <w:tab/>
+        <w:t xml:space="preserve">  </w:t>
+      </w:r>
+      <w:r>
+        <w:rPr>
+          <w:rFonts w:ascii="Times New Roman" w:hAnsi="Times New Roman" w:cs="Times New Roman"/>
+          <w:sz w:val="24"/>
+          <w:szCs w:val="24"/>
+        </w:rPr>
+        <w:tab/>
+        <w:t>Figure 9: Stemming of import functions</w:t>
+      </w:r>
+    </w:p>
+    <w:p>
+      <w:pPr>
+        <w:rPr>
+          <w:rFonts w:ascii="Times New Roman" w:hAnsi="Times New Roman" w:cs="Times New Roman"/>
+          <w:sz w:val="24"/>
+          <w:szCs w:val="24"/>
+        </w:rPr>
+      </w:pPr>
+      <w:r>
+        <w:rPr>
+          <w:rFonts w:ascii="Times New Roman" w:hAnsi="Times New Roman" w:cs="Times New Roman"/>
+          <w:sz w:val="24"/>
+          <w:szCs w:val="24"/>
+        </w:rPr>
+        <w:t xml:space="preserve">Both CreateFile and </w:t>
+      </w:r>
+      <w:proofErr w:type="spellStart"/>
+      <w:r>
+        <w:rPr>
+          <w:rFonts w:ascii="Times New Roman" w:hAnsi="Times New Roman" w:cs="Times New Roman"/>
+          <w:sz w:val="24"/>
+          <w:szCs w:val="24"/>
+        </w:rPr>
+        <w:t>CreateFileA</w:t>
+      </w:r>
+      <w:proofErr w:type="spellEnd"/>
+      <w:r>
+        <w:rPr>
+          <w:rFonts w:ascii="Times New Roman" w:hAnsi="Times New Roman" w:cs="Times New Roman"/>
+          <w:sz w:val="24"/>
+          <w:szCs w:val="24"/>
+        </w:rPr>
+        <w:t xml:space="preserve"> more or less performs the same functionality so stemming the functions will improve the performance of the model.</w:t>
+      </w:r>
+      <w:r>
+        <w:rPr>
+          <w:rFonts w:ascii="Times New Roman" w:hAnsi="Times New Roman" w:cs="Times New Roman"/>
+          <w:sz w:val="24"/>
+          <w:szCs w:val="24"/>
+        </w:rPr>
+        <w:t xml:space="preserve"> By stemming we have reduced 2238 from 1858 features.</w:t>
       </w:r>
     </w:p>
     <w:p>
@@ -4868,9 +5037,9 @@
         </w:rPr>
         <w:object w:dxaOrig="9026" w:dyaOrig="4010" w14:anchorId="631448E6">
           <v:shape id="_x0000_i1026" type="#_x0000_t75" style="width:433.2pt;height:195.6pt" o:ole="">
-            <v:imagedata r:id="rId18" o:title=""/>
+            <v:imagedata r:id="rId19" o:title=""/>
           </v:shape>
-          <o:OLEObject Type="Embed" ProgID="Word.OpenDocumentText.12" ShapeID="_x0000_i1026" DrawAspect="Content" ObjectID="_1622826173" r:id="rId19"/>
+          <o:OLEObject Type="Embed" ProgID="Word.OpenDocumentText.12" ShapeID="_x0000_i1026" DrawAspect="Content" ObjectID="_1628055536" r:id="rId20"/>
         </w:object>
       </w:r>
     </w:p>
@@ -5089,16 +5258,7 @@
           <w:szCs w:val="24"/>
         </w:rPr>
         <w:tab/>
-        <w:t xml:space="preserve">Paper [11] Extracts various features like byte entropy, PE metadata, strings and import features. This paper uses neural networks to classify whether a file is benign or malware. The architecture of DNN has one input layer, two hidden layer and one output layer. The activation function used in the hidden layers is Parametric ReLU. The activation </w:t>
-      </w:r>
-      <w:r>
-        <w:rPr>
-          <w:rFonts w:ascii="Times New Roman" w:hAnsi="Times New Roman" w:cs="Times New Roman"/>
-          <w:sz w:val="24"/>
-          <w:szCs w:val="24"/>
-        </w:rPr>
-        <w:lastRenderedPageBreak/>
-        <w:t>function used in output layer is sigmoid activation function since it is a binary classification problem.</w:t>
+        <w:t>Paper [11] Extracts various features like byte entropy, PE metadata, strings and import features. This paper uses neural networks to classify whether a file is benign or malware. The architecture of DNN has one input layer, two hidden layer and one output layer. The activation function used in the hidden layers is Parametric ReLU. The activation function used in output layer is sigmoid activation function since it is a binary classification problem.</w:t>
       </w:r>
     </w:p>
     <w:p>
@@ -5174,7 +5334,25 @@
           <w:sz w:val="24"/>
           <w:szCs w:val="24"/>
         </w:rPr>
-        <w:t xml:space="preserve">, SVM Poly Kernel, SVM Puk, SVM Radial Basis Function (RBM). Out of 8 SVM Normalized Poly Kernel performed so well with 98% accuracy rate and Neural Networks performed worst with about 78% accuracy rate. It is also a binary classification malware i.e. classifying whether the file is a malware or benign.  </w:t>
+        <w:t xml:space="preserve">, SVM Poly Kernel, SVM </w:t>
+      </w:r>
+      <w:proofErr w:type="spellStart"/>
+      <w:r>
+        <w:rPr>
+          <w:rFonts w:ascii="Times New Roman" w:hAnsi="Times New Roman" w:cs="Times New Roman"/>
+          <w:sz w:val="24"/>
+          <w:szCs w:val="24"/>
+        </w:rPr>
+        <w:t>Puk</w:t>
+      </w:r>
+      <w:proofErr w:type="spellEnd"/>
+      <w:r>
+        <w:rPr>
+          <w:rFonts w:ascii="Times New Roman" w:hAnsi="Times New Roman" w:cs="Times New Roman"/>
+          <w:sz w:val="24"/>
+          <w:szCs w:val="24"/>
+        </w:rPr>
+        <w:t xml:space="preserve">, SVM Radial Basis Function (RBM). Out of 8 SVM Normalized Poly Kernel performed so well with 98% accuracy rate and Neural Networks performed worst with about 78% accuracy rate. It is also a binary classification malware i.e. classifying whether the file is a malware or benign.  </w:t>
       </w:r>
     </w:p>
     <w:p>
@@ -5313,6 +5491,7 @@
           <w:sz w:val="24"/>
           <w:szCs w:val="24"/>
         </w:rPr>
+        <w:lastRenderedPageBreak/>
         <w:tab/>
       </w:r>
       <w:r>
@@ -5367,9 +5546,9 @@
         </w:rPr>
         <w:object w:dxaOrig="9026" w:dyaOrig="3002" w14:anchorId="45C8A081">
           <v:shape id="_x0000_i1027" type="#_x0000_t75" style="width:451.2pt;height:150.6pt" o:ole="">
-            <v:imagedata r:id="rId20" o:title=""/>
+            <v:imagedata r:id="rId21" o:title=""/>
           </v:shape>
-          <o:OLEObject Type="Embed" ProgID="Word.OpenDocumentText.12" ShapeID="_x0000_i1027" DrawAspect="Content" ObjectID="_1622826174" r:id="rId21"/>
+          <o:OLEObject Type="Embed" ProgID="Word.OpenDocumentText.12" ShapeID="_x0000_i1027" DrawAspect="Content" ObjectID="_1628055537" r:id="rId22"/>
         </w:object>
       </w:r>
     </w:p>
@@ -5391,7 +5570,25 @@
           <w:sz w:val="24"/>
           <w:szCs w:val="24"/>
         </w:rPr>
-        <w:t>As you could see some functions like CryptEncrypt will encrypt the data which exhibits the properties of ransomware. So, we could use these functions to make our predictions.</w:t>
+        <w:t xml:space="preserve">As you could see some functions like </w:t>
+      </w:r>
+      <w:proofErr w:type="spellStart"/>
+      <w:r>
+        <w:rPr>
+          <w:rFonts w:ascii="Times New Roman" w:hAnsi="Times New Roman" w:cs="Times New Roman"/>
+          <w:sz w:val="24"/>
+          <w:szCs w:val="24"/>
+        </w:rPr>
+        <w:t>CryptEncrypt</w:t>
+      </w:r>
+      <w:proofErr w:type="spellEnd"/>
+      <w:r>
+        <w:rPr>
+          <w:rFonts w:ascii="Times New Roman" w:hAnsi="Times New Roman" w:cs="Times New Roman"/>
+          <w:sz w:val="24"/>
+          <w:szCs w:val="24"/>
+        </w:rPr>
+        <w:t xml:space="preserve"> will encrypt the data which exhibits the properties of ransomware. So, we could use these functions to make our predictions.</w:t>
       </w:r>
       <w:r>
         <w:rPr>
@@ -5472,7 +5669,6 @@
           <w:sz w:val="24"/>
           <w:szCs w:val="24"/>
         </w:rPr>
-        <w:lastRenderedPageBreak/>
         <w:t>B. Components Used to build the system:</w:t>
       </w:r>
     </w:p>
@@ -5552,7 +5748,25 @@
           <w:sz w:val="24"/>
           <w:szCs w:val="24"/>
         </w:rPr>
-        <w:t>Most of the import extraction, pre-processing and preparing the necessary data to compile the imports to data has been done using C++. Where Python is used for visualization and building the actual deep learning model. We have used Matplotlib for visualizing graphs and tensor board for building the architecture graph. Deep learning model is built using Keras with TensorFlow backend.</w:t>
+        <w:t xml:space="preserve">Most of the import extraction, pre-processing and preparing the necessary data to compile the imports to data has been done using C++. Where Python is used for visualization and building the actual deep learning model. We have used Matplotlib for visualizing graphs and tensor board for building the architecture graph. Deep learning model is built using </w:t>
+      </w:r>
+      <w:proofErr w:type="spellStart"/>
+      <w:r>
+        <w:rPr>
+          <w:rFonts w:ascii="Times New Roman" w:hAnsi="Times New Roman" w:cs="Times New Roman"/>
+          <w:sz w:val="24"/>
+          <w:szCs w:val="24"/>
+        </w:rPr>
+        <w:t>Keras</w:t>
+      </w:r>
+      <w:proofErr w:type="spellEnd"/>
+      <w:r>
+        <w:rPr>
+          <w:rFonts w:ascii="Times New Roman" w:hAnsi="Times New Roman" w:cs="Times New Roman"/>
+          <w:sz w:val="24"/>
+          <w:szCs w:val="24"/>
+        </w:rPr>
+        <w:t xml:space="preserve"> with TensorFlow backend.</w:t>
       </w:r>
     </w:p>
     <w:p>
@@ -5687,6 +5901,7 @@
                 <w:szCs w:val="24"/>
               </w:rPr>
             </w:pPr>
+            <w:proofErr w:type="spellStart"/>
             <w:r>
               <w:rPr>
                 <w:rFonts w:ascii="Times New Roman" w:hAnsi="Times New Roman" w:cs="Times New Roman"/>
@@ -5695,6 +5910,7 @@
               </w:rPr>
               <w:t>Numpy</w:t>
             </w:r>
+            <w:proofErr w:type="spellEnd"/>
           </w:p>
         </w:tc>
         <w:tc>
@@ -5733,6 +5949,7 @@
                 <w:szCs w:val="24"/>
               </w:rPr>
             </w:pPr>
+            <w:proofErr w:type="spellStart"/>
             <w:r>
               <w:rPr>
                 <w:rFonts w:ascii="Times New Roman" w:hAnsi="Times New Roman" w:cs="Times New Roman"/>
@@ -5741,6 +5958,7 @@
               </w:rPr>
               <w:t>Keras</w:t>
             </w:r>
+            <w:proofErr w:type="spellEnd"/>
             <w:r>
               <w:rPr>
                 <w:rFonts w:ascii="Times New Roman" w:hAnsi="Times New Roman" w:cs="Times New Roman"/>
@@ -5891,6 +6109,7 @@
           <w:sz w:val="24"/>
           <w:szCs w:val="24"/>
         </w:rPr>
+        <w:lastRenderedPageBreak/>
         <w:t>Here is an ReLU output for sample input ranging from -10 to 10.</w:t>
       </w:r>
     </w:p>
@@ -5925,7 +6144,7 @@
                     </pic:cNvPicPr>
                   </pic:nvPicPr>
                   <pic:blipFill>
-                    <a:blip r:embed="rId22" cstate="print">
+                    <a:blip r:embed="rId23" cstate="print">
                       <a:extLst>
                         <a:ext uri="{28A0092B-C50C-407E-A947-70E740481C1C}">
                           <a14:useLocalDpi xmlns:a14="http://schemas.microsoft.com/office/drawing/2010/main" val="0"/>
@@ -5972,7 +6191,23 @@
           <w:sz w:val="24"/>
           <w:szCs w:val="24"/>
         </w:rPr>
-        <w:t xml:space="preserve">Fig 9: Output of ReLU for -10 to 10. </w:t>
+        <w:t xml:space="preserve">Fig </w:t>
+      </w:r>
+      <w:r>
+        <w:rPr>
+          <w:rFonts w:ascii="Times New Roman" w:hAnsi="Times New Roman" w:cs="Times New Roman"/>
+          <w:sz w:val="24"/>
+          <w:szCs w:val="24"/>
+        </w:rPr>
+        <w:t>10</w:t>
+      </w:r>
+      <w:r>
+        <w:rPr>
+          <w:rFonts w:ascii="Times New Roman" w:hAnsi="Times New Roman" w:cs="Times New Roman"/>
+          <w:sz w:val="24"/>
+          <w:szCs w:val="24"/>
+        </w:rPr>
+        <w:t xml:space="preserve">: Output of ReLU for -10 to 10. </w:t>
       </w:r>
     </w:p>
     <w:p>
@@ -5997,16 +6232,7 @@
           <w:sz w:val="24"/>
           <w:szCs w:val="24"/>
         </w:rPr>
-        <w:t xml:space="preserve">The feed forward neural network model consists of one input layer, two hidden layers and one final output layer each using rectified linear unit as their activation function along </w:t>
-      </w:r>
-      <w:r>
-        <w:rPr>
-          <w:rFonts w:ascii="Times New Roman" w:hAnsi="Times New Roman" w:cs="Times New Roman"/>
-          <w:sz w:val="24"/>
-          <w:szCs w:val="24"/>
-        </w:rPr>
-        <w:lastRenderedPageBreak/>
-        <w:t>with 20% dropout</w:t>
+        <w:t>The feed forward neural network model consists of one input layer, two hidden layers and one final output layer each using rectified linear unit as their activation function along with 20% dropout</w:t>
       </w:r>
       <w:r>
         <w:rPr>
@@ -6104,9 +6330,9 @@
           <w:noProof/>
         </w:rPr>
         <w:drawing>
-          <wp:inline distT="0" distB="0" distL="0" distR="0" wp14:anchorId="2A7DEFA8" wp14:editId="2193989B">
-            <wp:extent cx="2586990" cy="5798820"/>
-            <wp:effectExtent l="0" t="0" r="3810" b="0"/>
+          <wp:inline distT="0" distB="0" distL="0" distR="0" wp14:anchorId="2A7DEFA8" wp14:editId="36ADE04D">
+            <wp:extent cx="2202180" cy="3238500"/>
+            <wp:effectExtent l="0" t="0" r="7620" b="0"/>
             <wp:docPr id="2" name="Picture 2"/>
             <wp:cNvGraphicFramePr>
               <a:graphicFrameLocks xmlns:a="http://schemas.openxmlformats.org/drawingml/2006/main" noChangeAspect="1"/>
@@ -6121,7 +6347,7 @@
                     </pic:cNvPicPr>
                   </pic:nvPicPr>
                   <pic:blipFill>
-                    <a:blip r:embed="rId23">
+                    <a:blip r:embed="rId24">
                       <a:extLst>
                         <a:ext uri="{28A0092B-C50C-407E-A947-70E740481C1C}">
                           <a14:useLocalDpi xmlns:a14="http://schemas.microsoft.com/office/drawing/2010/main" val="0"/>
@@ -6135,7 +6361,7 @@
                   <pic:spPr bwMode="auto">
                     <a:xfrm>
                       <a:off x="0" y="0"/>
-                      <a:ext cx="2587301" cy="5799518"/>
+                      <a:ext cx="2202180" cy="3238500"/>
                     </a:xfrm>
                     <a:prstGeom prst="rect">
                       <a:avLst/>
@@ -6166,15 +6392,60 @@
           <w:sz w:val="24"/>
           <w:szCs w:val="24"/>
         </w:rPr>
-        <w:t>The input layer takes 223</w:t>
-      </w:r>
-      <w:r>
-        <w:rPr>
-          <w:rFonts w:ascii="Times New Roman" w:hAnsi="Times New Roman" w:cs="Times New Roman"/>
-          <w:sz w:val="24"/>
-          <w:szCs w:val="24"/>
-        </w:rPr>
-        <w:t>8</w:t>
+        <w:tab/>
+      </w:r>
+      <w:r>
+        <w:rPr>
+          <w:rFonts w:ascii="Times New Roman" w:hAnsi="Times New Roman" w:cs="Times New Roman"/>
+          <w:sz w:val="24"/>
+          <w:szCs w:val="24"/>
+        </w:rPr>
+        <w:tab/>
+      </w:r>
+      <w:bookmarkStart w:id="3" w:name="_GoBack"/>
+      <w:bookmarkEnd w:id="3"/>
+      <w:r>
+        <w:rPr>
+          <w:rFonts w:ascii="Times New Roman" w:hAnsi="Times New Roman" w:cs="Times New Roman"/>
+          <w:sz w:val="24"/>
+          <w:szCs w:val="24"/>
+        </w:rPr>
+        <w:tab/>
+        <w:t xml:space="preserve">Fig: 11 </w:t>
+      </w:r>
+      <w:r>
+        <w:rPr>
+          <w:rFonts w:ascii="Times New Roman" w:hAnsi="Times New Roman" w:cs="Times New Roman"/>
+          <w:sz w:val="24"/>
+          <w:szCs w:val="24"/>
+        </w:rPr>
+        <w:t>Our model’s architecture</w:t>
+      </w:r>
+    </w:p>
+    <w:p>
+      <w:pPr>
+        <w:rPr>
+          <w:rFonts w:ascii="Times New Roman" w:hAnsi="Times New Roman" w:cs="Times New Roman"/>
+          <w:sz w:val="24"/>
+          <w:szCs w:val="24"/>
+        </w:rPr>
+      </w:pPr>
+      <w:r>
+        <w:rPr>
+          <w:rFonts w:ascii="Times New Roman" w:hAnsi="Times New Roman" w:cs="Times New Roman"/>
+          <w:sz w:val="24"/>
+          <w:szCs w:val="24"/>
+        </w:rPr>
+        <w:lastRenderedPageBreak/>
+        <w:t xml:space="preserve">The input layer takes </w:t>
+      </w:r>
+      <w:r>
+        <w:rPr>
+          <w:rFonts w:ascii="Times New Roman" w:hAnsi="Times New Roman" w:cs="Times New Roman"/>
+          <w:sz w:val="24"/>
+          <w:szCs w:val="24"/>
+        </w:rPr>
+        <w:t>1858</w:t>
       </w:r>
       <w:r>
         <w:rPr>
@@ -6201,31 +6472,12 @@
           <w:szCs w:val="24"/>
         </w:rPr>
       </w:pPr>
-    </w:p>
-    <w:p>
-      <w:pPr>
-        <w:rPr>
-          <w:rFonts w:ascii="Times New Roman" w:hAnsi="Times New Roman" w:cs="Times New Roman"/>
-          <w:sz w:val="24"/>
-          <w:szCs w:val="24"/>
-        </w:rPr>
-      </w:pPr>
-    </w:p>
-    <w:p>
-      <w:pPr>
-        <w:rPr>
-          <w:rFonts w:ascii="Times New Roman" w:hAnsi="Times New Roman" w:cs="Times New Roman"/>
-          <w:sz w:val="24"/>
-          <w:szCs w:val="24"/>
-        </w:rPr>
-      </w:pPr>
-      <w:r>
-        <w:rPr>
-          <w:rFonts w:ascii="Times New Roman" w:hAnsi="Times New Roman" w:cs="Times New Roman"/>
-          <w:sz w:val="24"/>
-          <w:szCs w:val="24"/>
-        </w:rPr>
-        <w:lastRenderedPageBreak/>
+      <w:r>
+        <w:rPr>
+          <w:rFonts w:ascii="Times New Roman" w:hAnsi="Times New Roman" w:cs="Times New Roman"/>
+          <w:sz w:val="24"/>
+          <w:szCs w:val="24"/>
+        </w:rPr>
         <w:t>Here is our accuracy graph</w:t>
       </w:r>
       <w:r>
@@ -6275,7 +6527,7 @@
                     </pic:cNvPicPr>
                   </pic:nvPicPr>
                   <pic:blipFill>
-                    <a:blip r:embed="rId24">
+                    <a:blip r:embed="rId25">
                       <a:extLst>
                         <a:ext uri="{28A0092B-C50C-407E-A947-70E740481C1C}">
                           <a14:useLocalDpi xmlns:a14="http://schemas.microsoft.com/office/drawing/2010/main" val="0"/>
@@ -6330,8 +6582,6 @@
         </w:rPr>
         <w:t>5</w:t>
       </w:r>
-      <w:bookmarkStart w:id="3" w:name="_GoBack"/>
-      <w:bookmarkEnd w:id="3"/>
       <w:r>
         <w:rPr>
           <w:rFonts w:ascii="Times New Roman" w:hAnsi="Times New Roman" w:cs="Times New Roman"/>
@@ -6354,8 +6604,8 @@
           <w:noProof/>
         </w:rPr>
         <w:drawing>
-          <wp:inline distT="0" distB="0" distL="0" distR="0" wp14:anchorId="6CC3D242" wp14:editId="6F57C067">
-            <wp:extent cx="5721194" cy="3912179"/>
+          <wp:inline distT="0" distB="0" distL="0" distR="0" wp14:anchorId="6CC3D242" wp14:editId="450459A9">
+            <wp:extent cx="5720080" cy="3086100"/>
             <wp:effectExtent l="0" t="0" r="0" b="0"/>
             <wp:docPr id="14" name="Picture 14"/>
             <wp:cNvGraphicFramePr>
@@ -6371,7 +6621,7 @@
                     </pic:cNvPicPr>
                   </pic:nvPicPr>
                   <pic:blipFill>
-                    <a:blip r:embed="rId25">
+                    <a:blip r:embed="rId26">
                       <a:extLst>
                         <a:ext uri="{28A0092B-C50C-407E-A947-70E740481C1C}">
                           <a14:useLocalDpi xmlns:a14="http://schemas.microsoft.com/office/drawing/2010/main" val="0"/>
@@ -6385,7 +6635,7 @@
                   <pic:spPr bwMode="auto">
                     <a:xfrm>
                       <a:off x="0" y="0"/>
-                      <a:ext cx="5721194" cy="3912179"/>
+                      <a:ext cx="5723869" cy="3088144"/>
                     </a:xfrm>
                     <a:prstGeom prst="rect">
                       <a:avLst/>
@@ -6412,9 +6662,7 @@
           <w:szCs w:val="24"/>
         </w:rPr>
       </w:pPr>
-    </w:p>
-    <w:p>
-      <w:pPr>
+      <w:r>
         <w:rPr>
           <w:rFonts w:ascii="Times New Roman" w:hAnsi="Times New Roman" w:cs="Times New Roman"/>
           <w:b/>
@@ -6422,6 +6670,1447 @@
           <w:sz w:val="24"/>
           <w:szCs w:val="24"/>
         </w:rPr>
+        <w:lastRenderedPageBreak/>
+        <w:t>IV. ANALYSING IMPORTANT FEATURES:</w:t>
+      </w:r>
+    </w:p>
+    <w:p>
+      <w:pPr>
+        <w:rPr>
+          <w:rFonts w:ascii="Times New Roman" w:hAnsi="Times New Roman" w:cs="Times New Roman"/>
+          <w:sz w:val="24"/>
+          <w:szCs w:val="24"/>
+        </w:rPr>
+      </w:pPr>
+      <w:r>
+        <w:rPr>
+          <w:rFonts w:ascii="Times New Roman" w:hAnsi="Times New Roman" w:cs="Times New Roman"/>
+          <w:sz w:val="24"/>
+          <w:szCs w:val="24"/>
+        </w:rPr>
+        <w:tab/>
+        <w:t xml:space="preserve">The dataset has 1858 features which is 1858 dimensions and not all the features play a major role in classifying the types of malware. So, we need a methodology to find out what features play a major role in classification of malware. </w:t>
+      </w:r>
+    </w:p>
+    <w:p>
+      <w:pPr>
+        <w:rPr>
+          <w:rFonts w:ascii="Times New Roman" w:hAnsi="Times New Roman" w:cs="Times New Roman"/>
+          <w:sz w:val="24"/>
+          <w:szCs w:val="24"/>
+        </w:rPr>
+      </w:pPr>
+      <w:r>
+        <w:rPr>
+          <w:rFonts w:ascii="Times New Roman" w:hAnsi="Times New Roman" w:cs="Times New Roman"/>
+          <w:sz w:val="24"/>
+          <w:szCs w:val="24"/>
+        </w:rPr>
+        <w:tab/>
+        <w:t xml:space="preserve">So, we are going to use RFE (Recursive Feature Elimination) [17] to eliminate the least important features. Using RFE we will rank top 20 features in our dataset. We are using two supervised classification algorithms namely Logistic Regression – OVR (One VS Rest) and Decision Tree classifier. </w:t>
+      </w:r>
+    </w:p>
+    <w:p>
+      <w:pPr>
+        <w:rPr>
+          <w:rFonts w:ascii="Times New Roman" w:hAnsi="Times New Roman" w:cs="Times New Roman"/>
+          <w:sz w:val="24"/>
+          <w:szCs w:val="24"/>
+        </w:rPr>
+      </w:pPr>
+      <w:r>
+        <w:rPr>
+          <w:rFonts w:ascii="Times New Roman" w:hAnsi="Times New Roman" w:cs="Times New Roman"/>
+          <w:sz w:val="24"/>
+          <w:szCs w:val="24"/>
+        </w:rPr>
+        <w:tab/>
+        <w:t>Here are the 20 important features judged by two different classifiers.</w:t>
+      </w:r>
+    </w:p>
+    <w:tbl>
+      <w:tblPr>
+        <w:tblStyle w:val="TableGrid"/>
+        <w:tblW w:w="9113" w:type="dxa"/>
+        <w:tblLook w:val="04A0" w:firstRow="1" w:lastRow="0" w:firstColumn="1" w:lastColumn="0" w:noHBand="0" w:noVBand="1"/>
+      </w:tblPr>
+      <w:tblGrid>
+        <w:gridCol w:w="4476"/>
+        <w:gridCol w:w="4637"/>
+      </w:tblGrid>
+      <w:tr>
+        <w:trPr>
+          <w:trHeight w:val="304"/>
+        </w:trPr>
+        <w:tc>
+          <w:tcPr>
+            <w:tcW w:w="4476" w:type="dxa"/>
+            <w:noWrap/>
+            <w:hideMark/>
+          </w:tcPr>
+          <w:p>
+            <w:pPr>
+              <w:rPr>
+                <w:rFonts w:ascii="Calibri" w:eastAsia="Times New Roman" w:hAnsi="Calibri" w:cs="Calibri"/>
+                <w:b/>
+                <w:bCs/>
+                <w:color w:val="000000"/>
+                <w:lang w:eastAsia="en-IN" w:bidi="ta-IN"/>
+              </w:rPr>
+            </w:pPr>
+            <w:r>
+              <w:rPr>
+                <w:rFonts w:ascii="Calibri" w:eastAsia="Times New Roman" w:hAnsi="Calibri" w:cs="Calibri"/>
+                <w:b/>
+                <w:bCs/>
+                <w:color w:val="000000"/>
+                <w:lang w:eastAsia="en-IN" w:bidi="ta-IN"/>
+              </w:rPr>
+              <w:t>Logistic Regression</w:t>
+            </w:r>
+          </w:p>
+        </w:tc>
+        <w:tc>
+          <w:tcPr>
+            <w:tcW w:w="4637" w:type="dxa"/>
+            <w:noWrap/>
+            <w:hideMark/>
+          </w:tcPr>
+          <w:p>
+            <w:pPr>
+              <w:rPr>
+                <w:rFonts w:ascii="Calibri" w:eastAsia="Times New Roman" w:hAnsi="Calibri" w:cs="Calibri"/>
+                <w:b/>
+                <w:bCs/>
+                <w:color w:val="000000"/>
+                <w:lang w:eastAsia="en-IN" w:bidi="ta-IN"/>
+              </w:rPr>
+            </w:pPr>
+            <w:proofErr w:type="spellStart"/>
+            <w:r>
+              <w:rPr>
+                <w:rFonts w:ascii="Calibri" w:eastAsia="Times New Roman" w:hAnsi="Calibri" w:cs="Calibri"/>
+                <w:b/>
+                <w:bCs/>
+                <w:color w:val="000000"/>
+                <w:lang w:eastAsia="en-IN" w:bidi="ta-IN"/>
+              </w:rPr>
+              <w:t>Decission</w:t>
+            </w:r>
+            <w:proofErr w:type="spellEnd"/>
+            <w:r>
+              <w:rPr>
+                <w:rFonts w:ascii="Calibri" w:eastAsia="Times New Roman" w:hAnsi="Calibri" w:cs="Calibri"/>
+                <w:b/>
+                <w:bCs/>
+                <w:color w:val="000000"/>
+                <w:lang w:eastAsia="en-IN" w:bidi="ta-IN"/>
+              </w:rPr>
+              <w:t xml:space="preserve"> Tree Classifier</w:t>
+            </w:r>
+          </w:p>
+        </w:tc>
+      </w:tr>
+      <w:tr>
+        <w:trPr>
+          <w:trHeight w:val="304"/>
+        </w:trPr>
+        <w:tc>
+          <w:tcPr>
+            <w:tcW w:w="4476" w:type="dxa"/>
+            <w:noWrap/>
+            <w:hideMark/>
+          </w:tcPr>
+          <w:p>
+            <w:pPr>
+              <w:rPr>
+                <w:rFonts w:ascii="Arial Unicode MS" w:eastAsia="Times New Roman" w:hAnsi="Arial Unicode MS" w:cs="Calibri"/>
+                <w:color w:val="000000"/>
+                <w:sz w:val="20"/>
+                <w:szCs w:val="20"/>
+                <w:lang w:eastAsia="en-IN" w:bidi="ta-IN"/>
+              </w:rPr>
+            </w:pPr>
+            <w:proofErr w:type="spellStart"/>
+            <w:r>
+              <w:rPr>
+                <w:rFonts w:ascii="Arial Unicode MS" w:eastAsia="Times New Roman" w:hAnsi="Arial Unicode MS" w:cs="Calibri"/>
+                <w:color w:val="000000"/>
+                <w:sz w:val="20"/>
+                <w:szCs w:val="20"/>
+                <w:lang w:eastAsia="en-IN" w:bidi="ta-IN"/>
+              </w:rPr>
+              <w:t>CryptReleaseContext</w:t>
+            </w:r>
+            <w:proofErr w:type="spellEnd"/>
+          </w:p>
+        </w:tc>
+        <w:tc>
+          <w:tcPr>
+            <w:tcW w:w="4637" w:type="dxa"/>
+            <w:noWrap/>
+            <w:hideMark/>
+          </w:tcPr>
+          <w:p>
+            <w:pPr>
+              <w:rPr>
+                <w:rFonts w:ascii="Arial Unicode MS" w:eastAsia="Times New Roman" w:hAnsi="Arial Unicode MS" w:cs="Calibri"/>
+                <w:color w:val="000000"/>
+                <w:sz w:val="20"/>
+                <w:szCs w:val="20"/>
+                <w:lang w:eastAsia="en-IN" w:bidi="ta-IN"/>
+              </w:rPr>
+            </w:pPr>
+            <w:proofErr w:type="spellStart"/>
+            <w:r>
+              <w:rPr>
+                <w:rFonts w:ascii="Arial Unicode MS" w:eastAsia="Times New Roman" w:hAnsi="Arial Unicode MS" w:cs="Calibri"/>
+                <w:color w:val="000000"/>
+                <w:sz w:val="20"/>
+                <w:szCs w:val="20"/>
+                <w:lang w:eastAsia="en-IN" w:bidi="ta-IN"/>
+              </w:rPr>
+              <w:t>CreateEvent</w:t>
+            </w:r>
+            <w:proofErr w:type="spellEnd"/>
+          </w:p>
+        </w:tc>
+      </w:tr>
+      <w:tr>
+        <w:trPr>
+          <w:trHeight w:val="304"/>
+        </w:trPr>
+        <w:tc>
+          <w:tcPr>
+            <w:tcW w:w="4476" w:type="dxa"/>
+            <w:noWrap/>
+            <w:hideMark/>
+          </w:tcPr>
+          <w:p>
+            <w:pPr>
+              <w:rPr>
+                <w:rFonts w:ascii="Arial Unicode MS" w:eastAsia="Times New Roman" w:hAnsi="Arial Unicode MS" w:cs="Calibri"/>
+                <w:color w:val="000000"/>
+                <w:sz w:val="20"/>
+                <w:szCs w:val="20"/>
+                <w:lang w:eastAsia="en-IN" w:bidi="ta-IN"/>
+              </w:rPr>
+            </w:pPr>
+            <w:proofErr w:type="spellStart"/>
+            <w:r>
+              <w:rPr>
+                <w:rFonts w:ascii="Arial Unicode MS" w:eastAsia="Times New Roman" w:hAnsi="Arial Unicode MS" w:cs="Calibri"/>
+                <w:color w:val="000000"/>
+                <w:sz w:val="20"/>
+                <w:szCs w:val="20"/>
+                <w:lang w:eastAsia="en-IN" w:bidi="ta-IN"/>
+              </w:rPr>
+              <w:t>ExitThread</w:t>
+            </w:r>
+            <w:proofErr w:type="spellEnd"/>
+          </w:p>
+        </w:tc>
+        <w:tc>
+          <w:tcPr>
+            <w:tcW w:w="4637" w:type="dxa"/>
+            <w:noWrap/>
+            <w:hideMark/>
+          </w:tcPr>
+          <w:p>
+            <w:pPr>
+              <w:rPr>
+                <w:rFonts w:ascii="Arial Unicode MS" w:eastAsia="Times New Roman" w:hAnsi="Arial Unicode MS" w:cs="Calibri"/>
+                <w:color w:val="000000"/>
+                <w:sz w:val="20"/>
+                <w:szCs w:val="20"/>
+                <w:lang w:eastAsia="en-IN" w:bidi="ta-IN"/>
+              </w:rPr>
+            </w:pPr>
+            <w:r>
+              <w:rPr>
+                <w:rFonts w:ascii="Arial Unicode MS" w:eastAsia="Times New Roman" w:hAnsi="Arial Unicode MS" w:cs="Calibri"/>
+                <w:color w:val="000000"/>
+                <w:sz w:val="20"/>
+                <w:szCs w:val="20"/>
+                <w:lang w:eastAsia="en-IN" w:bidi="ta-IN"/>
+              </w:rPr>
+              <w:t>CreateFile</w:t>
+            </w:r>
+          </w:p>
+        </w:tc>
+      </w:tr>
+      <w:tr>
+        <w:trPr>
+          <w:trHeight w:val="304"/>
+        </w:trPr>
+        <w:tc>
+          <w:tcPr>
+            <w:tcW w:w="4476" w:type="dxa"/>
+            <w:noWrap/>
+            <w:hideMark/>
+          </w:tcPr>
+          <w:p>
+            <w:pPr>
+              <w:rPr>
+                <w:rFonts w:ascii="Arial Unicode MS" w:eastAsia="Times New Roman" w:hAnsi="Arial Unicode MS" w:cs="Calibri"/>
+                <w:color w:val="000000"/>
+                <w:sz w:val="20"/>
+                <w:szCs w:val="20"/>
+                <w:lang w:eastAsia="en-IN" w:bidi="ta-IN"/>
+              </w:rPr>
+            </w:pPr>
+            <w:r>
+              <w:rPr>
+                <w:rFonts w:ascii="Arial Unicode MS" w:eastAsia="Times New Roman" w:hAnsi="Arial Unicode MS" w:cs="Calibri"/>
+                <w:color w:val="000000"/>
+                <w:sz w:val="20"/>
+                <w:szCs w:val="20"/>
+                <w:lang w:eastAsia="en-IN" w:bidi="ta-IN"/>
+              </w:rPr>
+              <w:t>FindNextFile</w:t>
+            </w:r>
+          </w:p>
+        </w:tc>
+        <w:tc>
+          <w:tcPr>
+            <w:tcW w:w="4637" w:type="dxa"/>
+            <w:noWrap/>
+            <w:hideMark/>
+          </w:tcPr>
+          <w:p>
+            <w:pPr>
+              <w:rPr>
+                <w:rFonts w:ascii="Arial Unicode MS" w:eastAsia="Times New Roman" w:hAnsi="Arial Unicode MS" w:cs="Calibri"/>
+                <w:color w:val="000000"/>
+                <w:sz w:val="20"/>
+                <w:szCs w:val="20"/>
+                <w:lang w:eastAsia="en-IN" w:bidi="ta-IN"/>
+              </w:rPr>
+            </w:pPr>
+            <w:proofErr w:type="spellStart"/>
+            <w:r>
+              <w:rPr>
+                <w:rFonts w:ascii="Arial Unicode MS" w:eastAsia="Times New Roman" w:hAnsi="Arial Unicode MS" w:cs="Calibri"/>
+                <w:color w:val="000000"/>
+                <w:sz w:val="20"/>
+                <w:szCs w:val="20"/>
+                <w:lang w:eastAsia="en-IN" w:bidi="ta-IN"/>
+              </w:rPr>
+              <w:t>CreateWindowEx</w:t>
+            </w:r>
+            <w:proofErr w:type="spellEnd"/>
+          </w:p>
+        </w:tc>
+      </w:tr>
+      <w:tr>
+        <w:trPr>
+          <w:trHeight w:val="304"/>
+        </w:trPr>
+        <w:tc>
+          <w:tcPr>
+            <w:tcW w:w="4476" w:type="dxa"/>
+            <w:noWrap/>
+            <w:hideMark/>
+          </w:tcPr>
+          <w:p>
+            <w:pPr>
+              <w:rPr>
+                <w:rFonts w:ascii="Arial Unicode MS" w:eastAsia="Times New Roman" w:hAnsi="Arial Unicode MS" w:cs="Calibri"/>
+                <w:color w:val="000000"/>
+                <w:sz w:val="20"/>
+                <w:szCs w:val="20"/>
+                <w:lang w:eastAsia="en-IN" w:bidi="ta-IN"/>
+              </w:rPr>
+            </w:pPr>
+            <w:proofErr w:type="spellStart"/>
+            <w:r>
+              <w:rPr>
+                <w:rFonts w:ascii="Arial Unicode MS" w:eastAsia="Times New Roman" w:hAnsi="Arial Unicode MS" w:cs="Calibri"/>
+                <w:color w:val="000000"/>
+                <w:sz w:val="20"/>
+                <w:szCs w:val="20"/>
+                <w:lang w:eastAsia="en-IN" w:bidi="ta-IN"/>
+              </w:rPr>
+              <w:t>FindResource</w:t>
+            </w:r>
+            <w:proofErr w:type="spellEnd"/>
+          </w:p>
+        </w:tc>
+        <w:tc>
+          <w:tcPr>
+            <w:tcW w:w="4637" w:type="dxa"/>
+            <w:noWrap/>
+            <w:hideMark/>
+          </w:tcPr>
+          <w:p>
+            <w:pPr>
+              <w:rPr>
+                <w:rFonts w:ascii="Arial Unicode MS" w:eastAsia="Times New Roman" w:hAnsi="Arial Unicode MS" w:cs="Calibri"/>
+                <w:color w:val="000000"/>
+                <w:sz w:val="20"/>
+                <w:szCs w:val="20"/>
+                <w:lang w:eastAsia="en-IN" w:bidi="ta-IN"/>
+              </w:rPr>
+            </w:pPr>
+            <w:proofErr w:type="spellStart"/>
+            <w:r>
+              <w:rPr>
+                <w:rFonts w:ascii="Arial Unicode MS" w:eastAsia="Times New Roman" w:hAnsi="Arial Unicode MS" w:cs="Calibri"/>
+                <w:color w:val="000000"/>
+                <w:sz w:val="20"/>
+                <w:szCs w:val="20"/>
+                <w:lang w:eastAsia="en-IN" w:bidi="ta-IN"/>
+              </w:rPr>
+              <w:t>CryptReleaseContext</w:t>
+            </w:r>
+            <w:proofErr w:type="spellEnd"/>
+          </w:p>
+        </w:tc>
+      </w:tr>
+      <w:tr>
+        <w:trPr>
+          <w:trHeight w:val="304"/>
+        </w:trPr>
+        <w:tc>
+          <w:tcPr>
+            <w:tcW w:w="4476" w:type="dxa"/>
+            <w:noWrap/>
+            <w:hideMark/>
+          </w:tcPr>
+          <w:p>
+            <w:pPr>
+              <w:rPr>
+                <w:rFonts w:ascii="Arial Unicode MS" w:eastAsia="Times New Roman" w:hAnsi="Arial Unicode MS" w:cs="Calibri"/>
+                <w:color w:val="000000"/>
+                <w:sz w:val="20"/>
+                <w:szCs w:val="20"/>
+                <w:lang w:eastAsia="en-IN" w:bidi="ta-IN"/>
+              </w:rPr>
+            </w:pPr>
+            <w:proofErr w:type="spellStart"/>
+            <w:r>
+              <w:rPr>
+                <w:rFonts w:ascii="Arial Unicode MS" w:eastAsia="Times New Roman" w:hAnsi="Arial Unicode MS" w:cs="Calibri"/>
+                <w:color w:val="000000"/>
+                <w:sz w:val="20"/>
+                <w:szCs w:val="20"/>
+                <w:lang w:eastAsia="en-IN" w:bidi="ta-IN"/>
+              </w:rPr>
+              <w:t>GetAsyncKeyState</w:t>
+            </w:r>
+            <w:proofErr w:type="spellEnd"/>
+          </w:p>
+        </w:tc>
+        <w:tc>
+          <w:tcPr>
+            <w:tcW w:w="4637" w:type="dxa"/>
+            <w:noWrap/>
+            <w:hideMark/>
+          </w:tcPr>
+          <w:p>
+            <w:pPr>
+              <w:rPr>
+                <w:rFonts w:ascii="Arial Unicode MS" w:eastAsia="Times New Roman" w:hAnsi="Arial Unicode MS" w:cs="Calibri"/>
+                <w:color w:val="000000"/>
+                <w:sz w:val="20"/>
+                <w:szCs w:val="20"/>
+                <w:lang w:eastAsia="en-IN" w:bidi="ta-IN"/>
+              </w:rPr>
+            </w:pPr>
+            <w:proofErr w:type="spellStart"/>
+            <w:r>
+              <w:rPr>
+                <w:rFonts w:ascii="Arial Unicode MS" w:eastAsia="Times New Roman" w:hAnsi="Arial Unicode MS" w:cs="Calibri"/>
+                <w:color w:val="000000"/>
+                <w:sz w:val="20"/>
+                <w:szCs w:val="20"/>
+                <w:lang w:eastAsia="en-IN" w:bidi="ta-IN"/>
+              </w:rPr>
+              <w:t>EnableWindow</w:t>
+            </w:r>
+            <w:proofErr w:type="spellEnd"/>
+          </w:p>
+        </w:tc>
+      </w:tr>
+      <w:tr>
+        <w:trPr>
+          <w:trHeight w:val="304"/>
+        </w:trPr>
+        <w:tc>
+          <w:tcPr>
+            <w:tcW w:w="4476" w:type="dxa"/>
+            <w:noWrap/>
+            <w:hideMark/>
+          </w:tcPr>
+          <w:p>
+            <w:pPr>
+              <w:rPr>
+                <w:rFonts w:ascii="Arial Unicode MS" w:eastAsia="Times New Roman" w:hAnsi="Arial Unicode MS" w:cs="Calibri"/>
+                <w:color w:val="000000"/>
+                <w:sz w:val="20"/>
+                <w:szCs w:val="20"/>
+                <w:lang w:eastAsia="en-IN" w:bidi="ta-IN"/>
+              </w:rPr>
+            </w:pPr>
+            <w:proofErr w:type="spellStart"/>
+            <w:r>
+              <w:rPr>
+                <w:rFonts w:ascii="Arial Unicode MS" w:eastAsia="Times New Roman" w:hAnsi="Arial Unicode MS" w:cs="Calibri"/>
+                <w:color w:val="000000"/>
+                <w:sz w:val="20"/>
+                <w:szCs w:val="20"/>
+                <w:lang w:eastAsia="en-IN" w:bidi="ta-IN"/>
+              </w:rPr>
+              <w:t>GetCurrentProcessId</w:t>
+            </w:r>
+            <w:proofErr w:type="spellEnd"/>
+          </w:p>
+        </w:tc>
+        <w:tc>
+          <w:tcPr>
+            <w:tcW w:w="4637" w:type="dxa"/>
+            <w:noWrap/>
+            <w:hideMark/>
+          </w:tcPr>
+          <w:p>
+            <w:pPr>
+              <w:rPr>
+                <w:rFonts w:ascii="Arial Unicode MS" w:eastAsia="Times New Roman" w:hAnsi="Arial Unicode MS" w:cs="Calibri"/>
+                <w:color w:val="000000"/>
+                <w:sz w:val="20"/>
+                <w:szCs w:val="20"/>
+                <w:lang w:eastAsia="en-IN" w:bidi="ta-IN"/>
+              </w:rPr>
+            </w:pPr>
+            <w:r>
+              <w:rPr>
+                <w:rFonts w:ascii="Arial Unicode MS" w:eastAsia="Times New Roman" w:hAnsi="Arial Unicode MS" w:cs="Calibri"/>
+                <w:color w:val="000000"/>
+                <w:sz w:val="20"/>
+                <w:szCs w:val="20"/>
+                <w:lang w:eastAsia="en-IN" w:bidi="ta-IN"/>
+              </w:rPr>
+              <w:t>FindNextFile</w:t>
+            </w:r>
+          </w:p>
+        </w:tc>
+      </w:tr>
+      <w:tr>
+        <w:trPr>
+          <w:trHeight w:val="304"/>
+        </w:trPr>
+        <w:tc>
+          <w:tcPr>
+            <w:tcW w:w="4476" w:type="dxa"/>
+            <w:noWrap/>
+            <w:hideMark/>
+          </w:tcPr>
+          <w:p>
+            <w:pPr>
+              <w:rPr>
+                <w:rFonts w:ascii="Arial Unicode MS" w:eastAsia="Times New Roman" w:hAnsi="Arial Unicode MS" w:cs="Calibri"/>
+                <w:color w:val="000000"/>
+                <w:sz w:val="20"/>
+                <w:szCs w:val="20"/>
+                <w:lang w:eastAsia="en-IN" w:bidi="ta-IN"/>
+              </w:rPr>
+            </w:pPr>
+            <w:proofErr w:type="spellStart"/>
+            <w:r>
+              <w:rPr>
+                <w:rFonts w:ascii="Arial Unicode MS" w:eastAsia="Times New Roman" w:hAnsi="Arial Unicode MS" w:cs="Calibri"/>
+                <w:color w:val="000000"/>
+                <w:sz w:val="20"/>
+                <w:szCs w:val="20"/>
+                <w:lang w:eastAsia="en-IN" w:bidi="ta-IN"/>
+              </w:rPr>
+              <w:t>GetEnvironmentVariable</w:t>
+            </w:r>
+            <w:proofErr w:type="spellEnd"/>
+          </w:p>
+        </w:tc>
+        <w:tc>
+          <w:tcPr>
+            <w:tcW w:w="4637" w:type="dxa"/>
+            <w:noWrap/>
+            <w:hideMark/>
+          </w:tcPr>
+          <w:p>
+            <w:pPr>
+              <w:rPr>
+                <w:rFonts w:ascii="Arial Unicode MS" w:eastAsia="Times New Roman" w:hAnsi="Arial Unicode MS" w:cs="Calibri"/>
+                <w:color w:val="000000"/>
+                <w:sz w:val="20"/>
+                <w:szCs w:val="20"/>
+                <w:lang w:eastAsia="en-IN" w:bidi="ta-IN"/>
+              </w:rPr>
+            </w:pPr>
+            <w:proofErr w:type="spellStart"/>
+            <w:r>
+              <w:rPr>
+                <w:rFonts w:ascii="Arial Unicode MS" w:eastAsia="Times New Roman" w:hAnsi="Arial Unicode MS" w:cs="Calibri"/>
+                <w:color w:val="000000"/>
+                <w:sz w:val="20"/>
+                <w:szCs w:val="20"/>
+                <w:lang w:eastAsia="en-IN" w:bidi="ta-IN"/>
+              </w:rPr>
+              <w:t>GetAsyncKeyState</w:t>
+            </w:r>
+            <w:proofErr w:type="spellEnd"/>
+          </w:p>
+        </w:tc>
+      </w:tr>
+      <w:tr>
+        <w:trPr>
+          <w:trHeight w:val="304"/>
+        </w:trPr>
+        <w:tc>
+          <w:tcPr>
+            <w:tcW w:w="4476" w:type="dxa"/>
+            <w:noWrap/>
+            <w:hideMark/>
+          </w:tcPr>
+          <w:p>
+            <w:pPr>
+              <w:rPr>
+                <w:rFonts w:ascii="Arial Unicode MS" w:eastAsia="Times New Roman" w:hAnsi="Arial Unicode MS" w:cs="Calibri"/>
+                <w:color w:val="000000"/>
+                <w:sz w:val="20"/>
+                <w:szCs w:val="20"/>
+                <w:lang w:eastAsia="en-IN" w:bidi="ta-IN"/>
+              </w:rPr>
+            </w:pPr>
+            <w:proofErr w:type="spellStart"/>
+            <w:r>
+              <w:rPr>
+                <w:rFonts w:ascii="Arial Unicode MS" w:eastAsia="Times New Roman" w:hAnsi="Arial Unicode MS" w:cs="Calibri"/>
+                <w:color w:val="000000"/>
+                <w:sz w:val="20"/>
+                <w:szCs w:val="20"/>
+                <w:lang w:eastAsia="en-IN" w:bidi="ta-IN"/>
+              </w:rPr>
+              <w:t>GetModuleFileName</w:t>
+            </w:r>
+            <w:proofErr w:type="spellEnd"/>
+          </w:p>
+        </w:tc>
+        <w:tc>
+          <w:tcPr>
+            <w:tcW w:w="4637" w:type="dxa"/>
+            <w:noWrap/>
+            <w:hideMark/>
+          </w:tcPr>
+          <w:p>
+            <w:pPr>
+              <w:rPr>
+                <w:rFonts w:ascii="Arial Unicode MS" w:eastAsia="Times New Roman" w:hAnsi="Arial Unicode MS" w:cs="Calibri"/>
+                <w:color w:val="000000"/>
+                <w:sz w:val="20"/>
+                <w:szCs w:val="20"/>
+                <w:lang w:eastAsia="en-IN" w:bidi="ta-IN"/>
+              </w:rPr>
+            </w:pPr>
+            <w:proofErr w:type="spellStart"/>
+            <w:r>
+              <w:rPr>
+                <w:rFonts w:ascii="Arial Unicode MS" w:eastAsia="Times New Roman" w:hAnsi="Arial Unicode MS" w:cs="Calibri"/>
+                <w:color w:val="000000"/>
+                <w:sz w:val="20"/>
+                <w:szCs w:val="20"/>
+                <w:lang w:eastAsia="en-IN" w:bidi="ta-IN"/>
+              </w:rPr>
+              <w:t>GetLastError</w:t>
+            </w:r>
+            <w:proofErr w:type="spellEnd"/>
+          </w:p>
+        </w:tc>
+      </w:tr>
+      <w:tr>
+        <w:trPr>
+          <w:trHeight w:val="304"/>
+        </w:trPr>
+        <w:tc>
+          <w:tcPr>
+            <w:tcW w:w="4476" w:type="dxa"/>
+            <w:noWrap/>
+            <w:hideMark/>
+          </w:tcPr>
+          <w:p>
+            <w:pPr>
+              <w:rPr>
+                <w:rFonts w:ascii="Arial Unicode MS" w:eastAsia="Times New Roman" w:hAnsi="Arial Unicode MS" w:cs="Calibri"/>
+                <w:color w:val="000000"/>
+                <w:sz w:val="20"/>
+                <w:szCs w:val="20"/>
+                <w:lang w:eastAsia="en-IN" w:bidi="ta-IN"/>
+              </w:rPr>
+            </w:pPr>
+            <w:proofErr w:type="spellStart"/>
+            <w:r>
+              <w:rPr>
+                <w:rFonts w:ascii="Arial Unicode MS" w:eastAsia="Times New Roman" w:hAnsi="Arial Unicode MS" w:cs="Calibri"/>
+                <w:color w:val="000000"/>
+                <w:sz w:val="20"/>
+                <w:szCs w:val="20"/>
+                <w:lang w:eastAsia="en-IN" w:bidi="ta-IN"/>
+              </w:rPr>
+              <w:t>GetModuleHandle</w:t>
+            </w:r>
+            <w:proofErr w:type="spellEnd"/>
+          </w:p>
+        </w:tc>
+        <w:tc>
+          <w:tcPr>
+            <w:tcW w:w="4637" w:type="dxa"/>
+            <w:noWrap/>
+            <w:hideMark/>
+          </w:tcPr>
+          <w:p>
+            <w:pPr>
+              <w:rPr>
+                <w:rFonts w:ascii="Arial Unicode MS" w:eastAsia="Times New Roman" w:hAnsi="Arial Unicode MS" w:cs="Calibri"/>
+                <w:color w:val="000000"/>
+                <w:sz w:val="20"/>
+                <w:szCs w:val="20"/>
+                <w:lang w:eastAsia="en-IN" w:bidi="ta-IN"/>
+              </w:rPr>
+            </w:pPr>
+            <w:proofErr w:type="spellStart"/>
+            <w:r>
+              <w:rPr>
+                <w:rFonts w:ascii="Arial Unicode MS" w:eastAsia="Times New Roman" w:hAnsi="Arial Unicode MS" w:cs="Calibri"/>
+                <w:color w:val="000000"/>
+                <w:sz w:val="20"/>
+                <w:szCs w:val="20"/>
+                <w:lang w:eastAsia="en-IN" w:bidi="ta-IN"/>
+              </w:rPr>
+              <w:t>GetShortPathName</w:t>
+            </w:r>
+            <w:proofErr w:type="spellEnd"/>
+          </w:p>
+        </w:tc>
+      </w:tr>
+      <w:tr>
+        <w:trPr>
+          <w:trHeight w:val="304"/>
+        </w:trPr>
+        <w:tc>
+          <w:tcPr>
+            <w:tcW w:w="4476" w:type="dxa"/>
+            <w:noWrap/>
+            <w:hideMark/>
+          </w:tcPr>
+          <w:p>
+            <w:pPr>
+              <w:rPr>
+                <w:rFonts w:ascii="Arial Unicode MS" w:eastAsia="Times New Roman" w:hAnsi="Arial Unicode MS" w:cs="Calibri"/>
+                <w:color w:val="000000"/>
+                <w:sz w:val="20"/>
+                <w:szCs w:val="20"/>
+                <w:lang w:eastAsia="en-IN" w:bidi="ta-IN"/>
+              </w:rPr>
+            </w:pPr>
+            <w:proofErr w:type="spellStart"/>
+            <w:r>
+              <w:rPr>
+                <w:rFonts w:ascii="Arial Unicode MS" w:eastAsia="Times New Roman" w:hAnsi="Arial Unicode MS" w:cs="Calibri"/>
+                <w:color w:val="000000"/>
+                <w:sz w:val="20"/>
+                <w:szCs w:val="20"/>
+                <w:lang w:eastAsia="en-IN" w:bidi="ta-IN"/>
+              </w:rPr>
+              <w:t>GetStartupInfo</w:t>
+            </w:r>
+            <w:proofErr w:type="spellEnd"/>
+          </w:p>
+        </w:tc>
+        <w:tc>
+          <w:tcPr>
+            <w:tcW w:w="4637" w:type="dxa"/>
+            <w:noWrap/>
+            <w:hideMark/>
+          </w:tcPr>
+          <w:p>
+            <w:pPr>
+              <w:rPr>
+                <w:rFonts w:ascii="Arial Unicode MS" w:eastAsia="Times New Roman" w:hAnsi="Arial Unicode MS" w:cs="Calibri"/>
+                <w:color w:val="000000"/>
+                <w:sz w:val="20"/>
+                <w:szCs w:val="20"/>
+                <w:lang w:eastAsia="en-IN" w:bidi="ta-IN"/>
+              </w:rPr>
+            </w:pPr>
+            <w:proofErr w:type="spellStart"/>
+            <w:r>
+              <w:rPr>
+                <w:rFonts w:ascii="Arial Unicode MS" w:eastAsia="Times New Roman" w:hAnsi="Arial Unicode MS" w:cs="Calibri"/>
+                <w:color w:val="000000"/>
+                <w:sz w:val="20"/>
+                <w:szCs w:val="20"/>
+                <w:lang w:eastAsia="en-IN" w:bidi="ta-IN"/>
+              </w:rPr>
+              <w:t>GetVersion</w:t>
+            </w:r>
+            <w:proofErr w:type="spellEnd"/>
+          </w:p>
+        </w:tc>
+      </w:tr>
+      <w:tr>
+        <w:trPr>
+          <w:trHeight w:val="304"/>
+        </w:trPr>
+        <w:tc>
+          <w:tcPr>
+            <w:tcW w:w="4476" w:type="dxa"/>
+            <w:noWrap/>
+            <w:hideMark/>
+          </w:tcPr>
+          <w:p>
+            <w:pPr>
+              <w:rPr>
+                <w:rFonts w:ascii="Arial Unicode MS" w:eastAsia="Times New Roman" w:hAnsi="Arial Unicode MS" w:cs="Calibri"/>
+                <w:color w:val="000000"/>
+                <w:sz w:val="20"/>
+                <w:szCs w:val="20"/>
+                <w:lang w:eastAsia="en-IN" w:bidi="ta-IN"/>
+              </w:rPr>
+            </w:pPr>
+            <w:proofErr w:type="spellStart"/>
+            <w:r>
+              <w:rPr>
+                <w:rFonts w:ascii="Arial Unicode MS" w:eastAsia="Times New Roman" w:hAnsi="Arial Unicode MS" w:cs="Calibri"/>
+                <w:color w:val="000000"/>
+                <w:sz w:val="20"/>
+                <w:szCs w:val="20"/>
+                <w:lang w:eastAsia="en-IN" w:bidi="ta-IN"/>
+              </w:rPr>
+              <w:t>GetWindowLong</w:t>
+            </w:r>
+            <w:proofErr w:type="spellEnd"/>
+          </w:p>
+        </w:tc>
+        <w:tc>
+          <w:tcPr>
+            <w:tcW w:w="4637" w:type="dxa"/>
+            <w:noWrap/>
+            <w:hideMark/>
+          </w:tcPr>
+          <w:p>
+            <w:pPr>
+              <w:rPr>
+                <w:rFonts w:ascii="Arial Unicode MS" w:eastAsia="Times New Roman" w:hAnsi="Arial Unicode MS" w:cs="Calibri"/>
+                <w:color w:val="000000"/>
+                <w:sz w:val="20"/>
+                <w:szCs w:val="20"/>
+                <w:lang w:eastAsia="en-IN" w:bidi="ta-IN"/>
+              </w:rPr>
+            </w:pPr>
+            <w:proofErr w:type="spellStart"/>
+            <w:r>
+              <w:rPr>
+                <w:rFonts w:ascii="Arial Unicode MS" w:eastAsia="Times New Roman" w:hAnsi="Arial Unicode MS" w:cs="Calibri"/>
+                <w:color w:val="000000"/>
+                <w:sz w:val="20"/>
+                <w:szCs w:val="20"/>
+                <w:lang w:eastAsia="en-IN" w:bidi="ta-IN"/>
+              </w:rPr>
+              <w:t>IsDlgButtonChecked</w:t>
+            </w:r>
+            <w:proofErr w:type="spellEnd"/>
+          </w:p>
+        </w:tc>
+      </w:tr>
+      <w:tr>
+        <w:trPr>
+          <w:trHeight w:val="304"/>
+        </w:trPr>
+        <w:tc>
+          <w:tcPr>
+            <w:tcW w:w="4476" w:type="dxa"/>
+            <w:noWrap/>
+            <w:hideMark/>
+          </w:tcPr>
+          <w:p>
+            <w:pPr>
+              <w:rPr>
+                <w:rFonts w:ascii="Arial Unicode MS" w:eastAsia="Times New Roman" w:hAnsi="Arial Unicode MS" w:cs="Calibri"/>
+                <w:color w:val="000000"/>
+                <w:sz w:val="20"/>
+                <w:szCs w:val="20"/>
+                <w:lang w:eastAsia="en-IN" w:bidi="ta-IN"/>
+              </w:rPr>
+            </w:pPr>
+            <w:proofErr w:type="spellStart"/>
+            <w:r>
+              <w:rPr>
+                <w:rFonts w:ascii="Arial Unicode MS" w:eastAsia="Times New Roman" w:hAnsi="Arial Unicode MS" w:cs="Calibri"/>
+                <w:color w:val="000000"/>
+                <w:sz w:val="20"/>
+                <w:szCs w:val="20"/>
+                <w:lang w:eastAsia="en-IN" w:bidi="ta-IN"/>
+              </w:rPr>
+              <w:t>HeapCreate</w:t>
+            </w:r>
+            <w:proofErr w:type="spellEnd"/>
+          </w:p>
+        </w:tc>
+        <w:tc>
+          <w:tcPr>
+            <w:tcW w:w="4637" w:type="dxa"/>
+            <w:noWrap/>
+            <w:hideMark/>
+          </w:tcPr>
+          <w:p>
+            <w:pPr>
+              <w:rPr>
+                <w:rFonts w:ascii="Arial Unicode MS" w:eastAsia="Times New Roman" w:hAnsi="Arial Unicode MS" w:cs="Calibri"/>
+                <w:color w:val="000000"/>
+                <w:sz w:val="20"/>
+                <w:szCs w:val="20"/>
+                <w:lang w:eastAsia="en-IN" w:bidi="ta-IN"/>
+              </w:rPr>
+            </w:pPr>
+            <w:proofErr w:type="spellStart"/>
+            <w:r>
+              <w:rPr>
+                <w:rFonts w:ascii="Arial Unicode MS" w:eastAsia="Times New Roman" w:hAnsi="Arial Unicode MS" w:cs="Calibri"/>
+                <w:color w:val="000000"/>
+                <w:sz w:val="20"/>
+                <w:szCs w:val="20"/>
+                <w:lang w:eastAsia="en-IN" w:bidi="ta-IN"/>
+              </w:rPr>
+              <w:t>MakeSureDirectoryPathExists</w:t>
+            </w:r>
+            <w:proofErr w:type="spellEnd"/>
+          </w:p>
+        </w:tc>
+      </w:tr>
+      <w:tr>
+        <w:trPr>
+          <w:trHeight w:val="304"/>
+        </w:trPr>
+        <w:tc>
+          <w:tcPr>
+            <w:tcW w:w="4476" w:type="dxa"/>
+            <w:noWrap/>
+            <w:hideMark/>
+          </w:tcPr>
+          <w:p>
+            <w:pPr>
+              <w:rPr>
+                <w:rFonts w:ascii="Arial Unicode MS" w:eastAsia="Times New Roman" w:hAnsi="Arial Unicode MS" w:cs="Calibri"/>
+                <w:color w:val="000000"/>
+                <w:sz w:val="20"/>
+                <w:szCs w:val="20"/>
+                <w:lang w:eastAsia="en-IN" w:bidi="ta-IN"/>
+              </w:rPr>
+            </w:pPr>
+            <w:proofErr w:type="spellStart"/>
+            <w:r>
+              <w:rPr>
+                <w:rFonts w:ascii="Arial Unicode MS" w:eastAsia="Times New Roman" w:hAnsi="Arial Unicode MS" w:cs="Calibri"/>
+                <w:color w:val="000000"/>
+                <w:sz w:val="20"/>
+                <w:szCs w:val="20"/>
+                <w:lang w:eastAsia="en-IN" w:bidi="ta-IN"/>
+              </w:rPr>
+              <w:t>InternetSetOption</w:t>
+            </w:r>
+            <w:proofErr w:type="spellEnd"/>
+          </w:p>
+        </w:tc>
+        <w:tc>
+          <w:tcPr>
+            <w:tcW w:w="4637" w:type="dxa"/>
+            <w:noWrap/>
+            <w:hideMark/>
+          </w:tcPr>
+          <w:p>
+            <w:pPr>
+              <w:rPr>
+                <w:rFonts w:ascii="Arial Unicode MS" w:eastAsia="Times New Roman" w:hAnsi="Arial Unicode MS" w:cs="Calibri"/>
+                <w:color w:val="000000"/>
+                <w:sz w:val="20"/>
+                <w:szCs w:val="20"/>
+                <w:lang w:eastAsia="en-IN" w:bidi="ta-IN"/>
+              </w:rPr>
+            </w:pPr>
+            <w:proofErr w:type="spellStart"/>
+            <w:r>
+              <w:rPr>
+                <w:rFonts w:ascii="Arial Unicode MS" w:eastAsia="Times New Roman" w:hAnsi="Arial Unicode MS" w:cs="Calibri"/>
+                <w:color w:val="000000"/>
+                <w:sz w:val="20"/>
+                <w:szCs w:val="20"/>
+                <w:lang w:eastAsia="en-IN" w:bidi="ta-IN"/>
+              </w:rPr>
+              <w:t>MapViewOfFile</w:t>
+            </w:r>
+            <w:proofErr w:type="spellEnd"/>
+          </w:p>
+        </w:tc>
+      </w:tr>
+      <w:tr>
+        <w:trPr>
+          <w:trHeight w:val="304"/>
+        </w:trPr>
+        <w:tc>
+          <w:tcPr>
+            <w:tcW w:w="4476" w:type="dxa"/>
+            <w:noWrap/>
+            <w:hideMark/>
+          </w:tcPr>
+          <w:p>
+            <w:pPr>
+              <w:rPr>
+                <w:rFonts w:ascii="Arial Unicode MS" w:eastAsia="Times New Roman" w:hAnsi="Arial Unicode MS" w:cs="Calibri"/>
+                <w:color w:val="000000"/>
+                <w:sz w:val="20"/>
+                <w:szCs w:val="20"/>
+                <w:lang w:eastAsia="en-IN" w:bidi="ta-IN"/>
+              </w:rPr>
+            </w:pPr>
+            <w:proofErr w:type="spellStart"/>
+            <w:r>
+              <w:rPr>
+                <w:rFonts w:ascii="Arial Unicode MS" w:eastAsia="Times New Roman" w:hAnsi="Arial Unicode MS" w:cs="Calibri"/>
+                <w:color w:val="000000"/>
+                <w:sz w:val="20"/>
+                <w:szCs w:val="20"/>
+                <w:lang w:eastAsia="en-IN" w:bidi="ta-IN"/>
+              </w:rPr>
+              <w:t>IsClipboardFormatAvailable</w:t>
+            </w:r>
+            <w:proofErr w:type="spellEnd"/>
+          </w:p>
+        </w:tc>
+        <w:tc>
+          <w:tcPr>
+            <w:tcW w:w="4637" w:type="dxa"/>
+            <w:noWrap/>
+            <w:hideMark/>
+          </w:tcPr>
+          <w:p>
+            <w:pPr>
+              <w:rPr>
+                <w:rFonts w:ascii="Arial Unicode MS" w:eastAsia="Times New Roman" w:hAnsi="Arial Unicode MS" w:cs="Calibri"/>
+                <w:color w:val="000000"/>
+                <w:sz w:val="20"/>
+                <w:szCs w:val="20"/>
+                <w:lang w:eastAsia="en-IN" w:bidi="ta-IN"/>
+              </w:rPr>
+            </w:pPr>
+            <w:proofErr w:type="spellStart"/>
+            <w:r>
+              <w:rPr>
+                <w:rFonts w:ascii="Arial Unicode MS" w:eastAsia="Times New Roman" w:hAnsi="Arial Unicode MS" w:cs="Calibri"/>
+                <w:color w:val="000000"/>
+                <w:sz w:val="20"/>
+                <w:szCs w:val="20"/>
+                <w:lang w:eastAsia="en-IN" w:bidi="ta-IN"/>
+              </w:rPr>
+              <w:t>OpenProcessToken</w:t>
+            </w:r>
+            <w:proofErr w:type="spellEnd"/>
+          </w:p>
+        </w:tc>
+      </w:tr>
+      <w:tr>
+        <w:trPr>
+          <w:trHeight w:val="304"/>
+        </w:trPr>
+        <w:tc>
+          <w:tcPr>
+            <w:tcW w:w="4476" w:type="dxa"/>
+            <w:noWrap/>
+            <w:hideMark/>
+          </w:tcPr>
+          <w:p>
+            <w:pPr>
+              <w:rPr>
+                <w:rFonts w:ascii="Arial Unicode MS" w:eastAsia="Times New Roman" w:hAnsi="Arial Unicode MS" w:cs="Calibri"/>
+                <w:color w:val="000000"/>
+                <w:sz w:val="20"/>
+                <w:szCs w:val="20"/>
+                <w:lang w:eastAsia="en-IN" w:bidi="ta-IN"/>
+              </w:rPr>
+            </w:pPr>
+            <w:proofErr w:type="spellStart"/>
+            <w:r>
+              <w:rPr>
+                <w:rFonts w:ascii="Arial Unicode MS" w:eastAsia="Times New Roman" w:hAnsi="Arial Unicode MS" w:cs="Calibri"/>
+                <w:color w:val="000000"/>
+                <w:sz w:val="20"/>
+                <w:szCs w:val="20"/>
+                <w:lang w:eastAsia="en-IN" w:bidi="ta-IN"/>
+              </w:rPr>
+              <w:t>LoadAccelerators</w:t>
+            </w:r>
+            <w:proofErr w:type="spellEnd"/>
+          </w:p>
+        </w:tc>
+        <w:tc>
+          <w:tcPr>
+            <w:tcW w:w="4637" w:type="dxa"/>
+            <w:noWrap/>
+            <w:hideMark/>
+          </w:tcPr>
+          <w:p>
+            <w:pPr>
+              <w:rPr>
+                <w:rFonts w:ascii="Arial Unicode MS" w:eastAsia="Times New Roman" w:hAnsi="Arial Unicode MS" w:cs="Calibri"/>
+                <w:color w:val="000000"/>
+                <w:sz w:val="20"/>
+                <w:szCs w:val="20"/>
+                <w:lang w:eastAsia="en-IN" w:bidi="ta-IN"/>
+              </w:rPr>
+            </w:pPr>
+            <w:proofErr w:type="spellStart"/>
+            <w:r>
+              <w:rPr>
+                <w:rFonts w:ascii="Arial Unicode MS" w:eastAsia="Times New Roman" w:hAnsi="Arial Unicode MS" w:cs="Calibri"/>
+                <w:color w:val="000000"/>
+                <w:sz w:val="20"/>
+                <w:szCs w:val="20"/>
+                <w:lang w:eastAsia="en-IN" w:bidi="ta-IN"/>
+              </w:rPr>
+              <w:t>SetClipboardData</w:t>
+            </w:r>
+            <w:proofErr w:type="spellEnd"/>
+          </w:p>
+        </w:tc>
+      </w:tr>
+      <w:tr>
+        <w:trPr>
+          <w:trHeight w:val="304"/>
+        </w:trPr>
+        <w:tc>
+          <w:tcPr>
+            <w:tcW w:w="4476" w:type="dxa"/>
+            <w:noWrap/>
+            <w:hideMark/>
+          </w:tcPr>
+          <w:p>
+            <w:pPr>
+              <w:rPr>
+                <w:rFonts w:ascii="Arial Unicode MS" w:eastAsia="Times New Roman" w:hAnsi="Arial Unicode MS" w:cs="Calibri"/>
+                <w:color w:val="000000"/>
+                <w:sz w:val="20"/>
+                <w:szCs w:val="20"/>
+                <w:lang w:eastAsia="en-IN" w:bidi="ta-IN"/>
+              </w:rPr>
+            </w:pPr>
+            <w:proofErr w:type="spellStart"/>
+            <w:r>
+              <w:rPr>
+                <w:rFonts w:ascii="Arial Unicode MS" w:eastAsia="Times New Roman" w:hAnsi="Arial Unicode MS" w:cs="Calibri"/>
+                <w:color w:val="000000"/>
+                <w:sz w:val="20"/>
+                <w:szCs w:val="20"/>
+                <w:lang w:eastAsia="en-IN" w:bidi="ta-IN"/>
+              </w:rPr>
+              <w:t>LoadMenu</w:t>
+            </w:r>
+            <w:proofErr w:type="spellEnd"/>
+          </w:p>
+        </w:tc>
+        <w:tc>
+          <w:tcPr>
+            <w:tcW w:w="4637" w:type="dxa"/>
+            <w:noWrap/>
+            <w:hideMark/>
+          </w:tcPr>
+          <w:p>
+            <w:pPr>
+              <w:rPr>
+                <w:rFonts w:ascii="Arial Unicode MS" w:eastAsia="Times New Roman" w:hAnsi="Arial Unicode MS" w:cs="Calibri"/>
+                <w:color w:val="000000"/>
+                <w:sz w:val="20"/>
+                <w:szCs w:val="20"/>
+                <w:lang w:eastAsia="en-IN" w:bidi="ta-IN"/>
+              </w:rPr>
+            </w:pPr>
+            <w:proofErr w:type="spellStart"/>
+            <w:r>
+              <w:rPr>
+                <w:rFonts w:ascii="Arial Unicode MS" w:eastAsia="Times New Roman" w:hAnsi="Arial Unicode MS" w:cs="Calibri"/>
+                <w:color w:val="000000"/>
+                <w:sz w:val="20"/>
+                <w:szCs w:val="20"/>
+                <w:lang w:eastAsia="en-IN" w:bidi="ta-IN"/>
+              </w:rPr>
+              <w:t>SetWindowLong</w:t>
+            </w:r>
+            <w:proofErr w:type="spellEnd"/>
+          </w:p>
+        </w:tc>
+      </w:tr>
+      <w:tr>
+        <w:trPr>
+          <w:trHeight w:val="304"/>
+        </w:trPr>
+        <w:tc>
+          <w:tcPr>
+            <w:tcW w:w="4476" w:type="dxa"/>
+            <w:noWrap/>
+            <w:hideMark/>
+          </w:tcPr>
+          <w:p>
+            <w:pPr>
+              <w:rPr>
+                <w:rFonts w:ascii="Arial Unicode MS" w:eastAsia="Times New Roman" w:hAnsi="Arial Unicode MS" w:cs="Calibri"/>
+                <w:color w:val="000000"/>
+                <w:sz w:val="20"/>
+                <w:szCs w:val="20"/>
+                <w:lang w:eastAsia="en-IN" w:bidi="ta-IN"/>
+              </w:rPr>
+            </w:pPr>
+            <w:proofErr w:type="spellStart"/>
+            <w:r>
+              <w:rPr>
+                <w:rFonts w:ascii="Arial Unicode MS" w:eastAsia="Times New Roman" w:hAnsi="Arial Unicode MS" w:cs="Calibri"/>
+                <w:color w:val="000000"/>
+                <w:sz w:val="20"/>
+                <w:szCs w:val="20"/>
+                <w:lang w:eastAsia="en-IN" w:bidi="ta-IN"/>
+              </w:rPr>
+              <w:t>MakeSureDirectoryPathExists</w:t>
+            </w:r>
+            <w:proofErr w:type="spellEnd"/>
+          </w:p>
+        </w:tc>
+        <w:tc>
+          <w:tcPr>
+            <w:tcW w:w="4637" w:type="dxa"/>
+            <w:noWrap/>
+            <w:hideMark/>
+          </w:tcPr>
+          <w:p>
+            <w:pPr>
+              <w:rPr>
+                <w:rFonts w:ascii="Arial Unicode MS" w:eastAsia="Times New Roman" w:hAnsi="Arial Unicode MS" w:cs="Calibri"/>
+                <w:color w:val="000000"/>
+                <w:sz w:val="20"/>
+                <w:szCs w:val="20"/>
+                <w:lang w:eastAsia="en-IN" w:bidi="ta-IN"/>
+              </w:rPr>
+            </w:pPr>
+            <w:proofErr w:type="spellStart"/>
+            <w:r>
+              <w:rPr>
+                <w:rFonts w:ascii="Arial Unicode MS" w:eastAsia="Times New Roman" w:hAnsi="Arial Unicode MS" w:cs="Calibri"/>
+                <w:color w:val="000000"/>
+                <w:sz w:val="20"/>
+                <w:szCs w:val="20"/>
+                <w:lang w:eastAsia="en-IN" w:bidi="ta-IN"/>
+              </w:rPr>
+              <w:t>TlsFree</w:t>
+            </w:r>
+            <w:proofErr w:type="spellEnd"/>
+          </w:p>
+        </w:tc>
+      </w:tr>
+      <w:tr>
+        <w:trPr>
+          <w:trHeight w:val="304"/>
+        </w:trPr>
+        <w:tc>
+          <w:tcPr>
+            <w:tcW w:w="4476" w:type="dxa"/>
+            <w:noWrap/>
+            <w:hideMark/>
+          </w:tcPr>
+          <w:p>
+            <w:pPr>
+              <w:rPr>
+                <w:rFonts w:ascii="Arial Unicode MS" w:eastAsia="Times New Roman" w:hAnsi="Arial Unicode MS" w:cs="Calibri"/>
+                <w:color w:val="000000"/>
+                <w:sz w:val="20"/>
+                <w:szCs w:val="20"/>
+                <w:lang w:eastAsia="en-IN" w:bidi="ta-IN"/>
+              </w:rPr>
+            </w:pPr>
+            <w:proofErr w:type="spellStart"/>
+            <w:r>
+              <w:rPr>
+                <w:rFonts w:ascii="Arial Unicode MS" w:eastAsia="Times New Roman" w:hAnsi="Arial Unicode MS" w:cs="Calibri"/>
+                <w:color w:val="000000"/>
+                <w:sz w:val="20"/>
+                <w:szCs w:val="20"/>
+                <w:lang w:eastAsia="en-IN" w:bidi="ta-IN"/>
+              </w:rPr>
+              <w:t>SetFilePointer</w:t>
+            </w:r>
+            <w:proofErr w:type="spellEnd"/>
+          </w:p>
+        </w:tc>
+        <w:tc>
+          <w:tcPr>
+            <w:tcW w:w="4637" w:type="dxa"/>
+            <w:noWrap/>
+            <w:hideMark/>
+          </w:tcPr>
+          <w:p>
+            <w:pPr>
+              <w:rPr>
+                <w:rFonts w:ascii="Arial Unicode MS" w:eastAsia="Times New Roman" w:hAnsi="Arial Unicode MS" w:cs="Calibri"/>
+                <w:color w:val="000000"/>
+                <w:sz w:val="20"/>
+                <w:szCs w:val="20"/>
+                <w:lang w:eastAsia="en-IN" w:bidi="ta-IN"/>
+              </w:rPr>
+            </w:pPr>
+            <w:proofErr w:type="spellStart"/>
+            <w:r>
+              <w:rPr>
+                <w:rFonts w:ascii="Arial Unicode MS" w:eastAsia="Times New Roman" w:hAnsi="Arial Unicode MS" w:cs="Calibri"/>
+                <w:color w:val="000000"/>
+                <w:sz w:val="20"/>
+                <w:szCs w:val="20"/>
+                <w:lang w:eastAsia="en-IN" w:bidi="ta-IN"/>
+              </w:rPr>
+              <w:t>VariantChangeTypeEx</w:t>
+            </w:r>
+            <w:proofErr w:type="spellEnd"/>
+          </w:p>
+        </w:tc>
+      </w:tr>
+      <w:tr>
+        <w:trPr>
+          <w:trHeight w:val="304"/>
+        </w:trPr>
+        <w:tc>
+          <w:tcPr>
+            <w:tcW w:w="4476" w:type="dxa"/>
+            <w:noWrap/>
+            <w:hideMark/>
+          </w:tcPr>
+          <w:p>
+            <w:pPr>
+              <w:rPr>
+                <w:rFonts w:ascii="Arial Unicode MS" w:eastAsia="Times New Roman" w:hAnsi="Arial Unicode MS" w:cs="Calibri"/>
+                <w:color w:val="000000"/>
+                <w:sz w:val="20"/>
+                <w:szCs w:val="20"/>
+                <w:lang w:eastAsia="en-IN" w:bidi="ta-IN"/>
+              </w:rPr>
+            </w:pPr>
+            <w:proofErr w:type="spellStart"/>
+            <w:r>
+              <w:rPr>
+                <w:rFonts w:ascii="Arial Unicode MS" w:eastAsia="Times New Roman" w:hAnsi="Arial Unicode MS" w:cs="Calibri"/>
+                <w:color w:val="000000"/>
+                <w:sz w:val="20"/>
+                <w:szCs w:val="20"/>
+                <w:lang w:eastAsia="en-IN" w:bidi="ta-IN"/>
+              </w:rPr>
+              <w:t>UnhandledExceptionFilter</w:t>
+            </w:r>
+            <w:proofErr w:type="spellEnd"/>
+          </w:p>
+        </w:tc>
+        <w:tc>
+          <w:tcPr>
+            <w:tcW w:w="4637" w:type="dxa"/>
+            <w:noWrap/>
+            <w:hideMark/>
+          </w:tcPr>
+          <w:p>
+            <w:pPr>
+              <w:rPr>
+                <w:rFonts w:ascii="Arial Unicode MS" w:eastAsia="Times New Roman" w:hAnsi="Arial Unicode MS" w:cs="Calibri"/>
+                <w:color w:val="000000"/>
+                <w:sz w:val="20"/>
+                <w:szCs w:val="20"/>
+                <w:lang w:eastAsia="en-IN" w:bidi="ta-IN"/>
+              </w:rPr>
+            </w:pPr>
+            <w:proofErr w:type="spellStart"/>
+            <w:r>
+              <w:rPr>
+                <w:rFonts w:ascii="Arial Unicode MS" w:eastAsia="Times New Roman" w:hAnsi="Arial Unicode MS" w:cs="Calibri"/>
+                <w:color w:val="000000"/>
+                <w:sz w:val="20"/>
+                <w:szCs w:val="20"/>
+                <w:lang w:eastAsia="en-IN" w:bidi="ta-IN"/>
+              </w:rPr>
+              <w:t>VirtualQuery</w:t>
+            </w:r>
+            <w:proofErr w:type="spellEnd"/>
+          </w:p>
+        </w:tc>
+      </w:tr>
+      <w:tr>
+        <w:trPr>
+          <w:trHeight w:val="304"/>
+        </w:trPr>
+        <w:tc>
+          <w:tcPr>
+            <w:tcW w:w="4476" w:type="dxa"/>
+            <w:noWrap/>
+            <w:hideMark/>
+          </w:tcPr>
+          <w:p>
+            <w:pPr>
+              <w:rPr>
+                <w:rFonts w:ascii="Arial Unicode MS" w:eastAsia="Times New Roman" w:hAnsi="Arial Unicode MS" w:cs="Calibri"/>
+                <w:color w:val="000000"/>
+                <w:sz w:val="20"/>
+                <w:szCs w:val="20"/>
+                <w:lang w:eastAsia="en-IN" w:bidi="ta-IN"/>
+              </w:rPr>
+            </w:pPr>
+            <w:r>
+              <w:rPr>
+                <w:rFonts w:ascii="Arial Unicode MS" w:eastAsia="Times New Roman" w:hAnsi="Arial Unicode MS" w:cs="Calibri"/>
+                <w:color w:val="000000"/>
+                <w:sz w:val="20"/>
+                <w:szCs w:val="20"/>
+                <w:lang w:eastAsia="en-IN" w:bidi="ta-IN"/>
+              </w:rPr>
+              <w:t>send</w:t>
+            </w:r>
+          </w:p>
+        </w:tc>
+        <w:tc>
+          <w:tcPr>
+            <w:tcW w:w="4637" w:type="dxa"/>
+            <w:noWrap/>
+            <w:hideMark/>
+          </w:tcPr>
+          <w:p>
+            <w:pPr>
+              <w:rPr>
+                <w:rFonts w:ascii="Arial Unicode MS" w:eastAsia="Times New Roman" w:hAnsi="Arial Unicode MS" w:cs="Calibri"/>
+                <w:color w:val="000000"/>
+                <w:sz w:val="20"/>
+                <w:szCs w:val="20"/>
+                <w:lang w:eastAsia="en-IN" w:bidi="ta-IN"/>
+              </w:rPr>
+            </w:pPr>
+            <w:proofErr w:type="spellStart"/>
+            <w:r>
+              <w:rPr>
+                <w:rFonts w:ascii="Arial Unicode MS" w:eastAsia="Times New Roman" w:hAnsi="Arial Unicode MS" w:cs="Calibri"/>
+                <w:color w:val="000000"/>
+                <w:sz w:val="20"/>
+                <w:szCs w:val="20"/>
+                <w:lang w:eastAsia="en-IN" w:bidi="ta-IN"/>
+              </w:rPr>
+              <w:t>closesocket</w:t>
+            </w:r>
+            <w:proofErr w:type="spellEnd"/>
+          </w:p>
+        </w:tc>
+      </w:tr>
+    </w:tbl>
+    <w:p>
+      <w:pPr>
+        <w:rPr>
+          <w:rFonts w:ascii="Times New Roman" w:hAnsi="Times New Roman" w:cs="Times New Roman"/>
+          <w:sz w:val="24"/>
+          <w:szCs w:val="24"/>
+        </w:rPr>
       </w:pPr>
     </w:p>
     <w:p>
@@ -6434,7 +8123,9 @@
           <w:szCs w:val="24"/>
         </w:rPr>
       </w:pPr>
-      <w:r>
+    </w:p>
+    <w:p>
+      <w:pPr>
         <w:rPr>
           <w:rFonts w:ascii="Times New Roman" w:hAnsi="Times New Roman" w:cs="Times New Roman"/>
           <w:b/>
@@ -6442,7 +8133,16 @@
           <w:sz w:val="24"/>
           <w:szCs w:val="24"/>
         </w:rPr>
-        <w:t>IV. CONCLUSION:</w:t>
+      </w:pPr>
+      <w:r>
+        <w:rPr>
+          <w:rFonts w:ascii="Times New Roman" w:hAnsi="Times New Roman" w:cs="Times New Roman"/>
+          <w:b/>
+          <w:bCs/>
+          <w:sz w:val="24"/>
+          <w:szCs w:val="24"/>
+        </w:rPr>
+        <w:t>V. CONCLUSION:</w:t>
       </w:r>
     </w:p>
     <w:p>
@@ -6537,6 +8237,7 @@
           <w:sz w:val="24"/>
           <w:szCs w:val="24"/>
         </w:rPr>
+        <w:lastRenderedPageBreak/>
         <w:t xml:space="preserve">In future this classifier will be incorporated with virus signature generation for efficient, identifiable labelling of the generated signatures. </w:t>
       </w:r>
       <w:r>
@@ -6599,7 +8300,7 @@
         </w:rPr>
         <w:t xml:space="preserve">Virus total statistics: </w:t>
       </w:r>
-      <w:hyperlink r:id="rId26" w:history="1">
+      <w:hyperlink r:id="rId27" w:history="1">
         <w:r>
           <w:rPr>
             <w:rStyle w:val="Hyperlink"/>
@@ -6641,7 +8342,7 @@
         </w:rPr>
         <w:t xml:space="preserve">J.-M. Roberts. Virus Share. </w:t>
       </w:r>
-      <w:hyperlink r:id="rId27" w:history="1">
+      <w:hyperlink r:id="rId28" w:history="1">
         <w:r>
           <w:rPr>
             <w:rStyle w:val="Hyperlink"/>
@@ -6682,7 +8383,79 @@
           <w:sz w:val="24"/>
           <w:szCs w:val="24"/>
         </w:rPr>
-        <w:t>K. Rieck, P. Trinius, C. Willems , T. Holz. Automatic Analysis of Malware Behaviour using Machine Learning.</w:t>
+        <w:t xml:space="preserve">K. </w:t>
+      </w:r>
+      <w:proofErr w:type="spellStart"/>
+      <w:r>
+        <w:rPr>
+          <w:rFonts w:ascii="Times New Roman" w:hAnsi="Times New Roman" w:cs="Times New Roman"/>
+          <w:sz w:val="24"/>
+          <w:szCs w:val="24"/>
+        </w:rPr>
+        <w:t>Rieck</w:t>
+      </w:r>
+      <w:proofErr w:type="spellEnd"/>
+      <w:r>
+        <w:rPr>
+          <w:rFonts w:ascii="Times New Roman" w:hAnsi="Times New Roman" w:cs="Times New Roman"/>
+          <w:sz w:val="24"/>
+          <w:szCs w:val="24"/>
+        </w:rPr>
+        <w:t xml:space="preserve">, P. </w:t>
+      </w:r>
+      <w:proofErr w:type="spellStart"/>
+      <w:r>
+        <w:rPr>
+          <w:rFonts w:ascii="Times New Roman" w:hAnsi="Times New Roman" w:cs="Times New Roman"/>
+          <w:sz w:val="24"/>
+          <w:szCs w:val="24"/>
+        </w:rPr>
+        <w:t>Trinius</w:t>
+      </w:r>
+      <w:proofErr w:type="spellEnd"/>
+      <w:r>
+        <w:rPr>
+          <w:rFonts w:ascii="Times New Roman" w:hAnsi="Times New Roman" w:cs="Times New Roman"/>
+          <w:sz w:val="24"/>
+          <w:szCs w:val="24"/>
+        </w:rPr>
+        <w:t xml:space="preserve">, C. </w:t>
+      </w:r>
+      <w:proofErr w:type="gramStart"/>
+      <w:r>
+        <w:rPr>
+          <w:rFonts w:ascii="Times New Roman" w:hAnsi="Times New Roman" w:cs="Times New Roman"/>
+          <w:sz w:val="24"/>
+          <w:szCs w:val="24"/>
+        </w:rPr>
+        <w:t>Willems ,</w:t>
+      </w:r>
+      <w:proofErr w:type="gramEnd"/>
+      <w:r>
+        <w:rPr>
+          <w:rFonts w:ascii="Times New Roman" w:hAnsi="Times New Roman" w:cs="Times New Roman"/>
+          <w:sz w:val="24"/>
+          <w:szCs w:val="24"/>
+        </w:rPr>
+        <w:t xml:space="preserve"> T. </w:t>
+      </w:r>
+      <w:proofErr w:type="spellStart"/>
+      <w:r>
+        <w:rPr>
+          <w:rFonts w:ascii="Times New Roman" w:hAnsi="Times New Roman" w:cs="Times New Roman"/>
+          <w:sz w:val="24"/>
+          <w:szCs w:val="24"/>
+        </w:rPr>
+        <w:t>Holz</w:t>
+      </w:r>
+      <w:proofErr w:type="spellEnd"/>
+      <w:r>
+        <w:rPr>
+          <w:rFonts w:ascii="Times New Roman" w:hAnsi="Times New Roman" w:cs="Times New Roman"/>
+          <w:sz w:val="24"/>
+          <w:szCs w:val="24"/>
+        </w:rPr>
+        <w:t>. Automatic Analysis of Malware Behaviour using Machine Learning.</w:t>
       </w:r>
     </w:p>
     <w:p>
@@ -6709,7 +8482,47 @@
           <w:szCs w:val="24"/>
           <w:lang w:bidi="ta-IN"/>
         </w:rPr>
-        <w:t xml:space="preserve">B. Kolosnjaji, A. Zarras, G. Webster, and C. Eckert. </w:t>
+        <w:t xml:space="preserve">B. </w:t>
+      </w:r>
+      <w:proofErr w:type="spellStart"/>
+      <w:r>
+        <w:rPr>
+          <w:rFonts w:ascii="Times New Roman" w:hAnsi="Times New Roman" w:cs="Times New Roman"/>
+          <w:sz w:val="24"/>
+          <w:szCs w:val="24"/>
+          <w:lang w:bidi="ta-IN"/>
+        </w:rPr>
+        <w:t>Kolosnjaji</w:t>
+      </w:r>
+      <w:proofErr w:type="spellEnd"/>
+      <w:r>
+        <w:rPr>
+          <w:rFonts w:ascii="Times New Roman" w:hAnsi="Times New Roman" w:cs="Times New Roman"/>
+          <w:sz w:val="24"/>
+          <w:szCs w:val="24"/>
+          <w:lang w:bidi="ta-IN"/>
+        </w:rPr>
+        <w:t xml:space="preserve">, A. </w:t>
+      </w:r>
+      <w:proofErr w:type="spellStart"/>
+      <w:r>
+        <w:rPr>
+          <w:rFonts w:ascii="Times New Roman" w:hAnsi="Times New Roman" w:cs="Times New Roman"/>
+          <w:sz w:val="24"/>
+          <w:szCs w:val="24"/>
+          <w:lang w:bidi="ta-IN"/>
+        </w:rPr>
+        <w:t>Zarras</w:t>
+      </w:r>
+      <w:proofErr w:type="spellEnd"/>
+      <w:r>
+        <w:rPr>
+          <w:rFonts w:ascii="Times New Roman" w:hAnsi="Times New Roman" w:cs="Times New Roman"/>
+          <w:sz w:val="24"/>
+          <w:szCs w:val="24"/>
+          <w:lang w:bidi="ta-IN"/>
+        </w:rPr>
+        <w:t xml:space="preserve">, G. Webster, and C. Eckert. </w:t>
       </w:r>
       <w:r>
         <w:rPr>
@@ -6745,7 +8558,67 @@
           <w:szCs w:val="24"/>
           <w:lang w:bidi="ta-IN"/>
         </w:rPr>
-        <w:t>N. Srivastava, G. Hinton, A. Krizhevsky, I. Sutskever, and R. Salakhutdinov. Dropout: A Simple Way to Prevent Neural Networks from Over</w:t>
+        <w:t xml:space="preserve">N. Srivastava, G. Hinton, A. </w:t>
+      </w:r>
+      <w:proofErr w:type="spellStart"/>
+      <w:r>
+        <w:rPr>
+          <w:rFonts w:ascii="Times New Roman" w:hAnsi="Times New Roman" w:cs="Times New Roman"/>
+          <w:sz w:val="24"/>
+          <w:szCs w:val="24"/>
+          <w:lang w:bidi="ta-IN"/>
+        </w:rPr>
+        <w:t>Krizhevsky</w:t>
+      </w:r>
+      <w:proofErr w:type="spellEnd"/>
+      <w:r>
+        <w:rPr>
+          <w:rFonts w:ascii="Times New Roman" w:hAnsi="Times New Roman" w:cs="Times New Roman"/>
+          <w:sz w:val="24"/>
+          <w:szCs w:val="24"/>
+          <w:lang w:bidi="ta-IN"/>
+        </w:rPr>
+        <w:t xml:space="preserve">, I. </w:t>
+      </w:r>
+      <w:proofErr w:type="spellStart"/>
+      <w:r>
+        <w:rPr>
+          <w:rFonts w:ascii="Times New Roman" w:hAnsi="Times New Roman" w:cs="Times New Roman"/>
+          <w:sz w:val="24"/>
+          <w:szCs w:val="24"/>
+          <w:lang w:bidi="ta-IN"/>
+        </w:rPr>
+        <w:t>Sutskever</w:t>
+      </w:r>
+      <w:proofErr w:type="spellEnd"/>
+      <w:r>
+        <w:rPr>
+          <w:rFonts w:ascii="Times New Roman" w:hAnsi="Times New Roman" w:cs="Times New Roman"/>
+          <w:sz w:val="24"/>
+          <w:szCs w:val="24"/>
+          <w:lang w:bidi="ta-IN"/>
+        </w:rPr>
+        <w:t xml:space="preserve">, and R. </w:t>
+      </w:r>
+      <w:proofErr w:type="spellStart"/>
+      <w:r>
+        <w:rPr>
+          <w:rFonts w:ascii="Times New Roman" w:hAnsi="Times New Roman" w:cs="Times New Roman"/>
+          <w:sz w:val="24"/>
+          <w:szCs w:val="24"/>
+          <w:lang w:bidi="ta-IN"/>
+        </w:rPr>
+        <w:t>Salakhutdinov</w:t>
+      </w:r>
+      <w:proofErr w:type="spellEnd"/>
+      <w:r>
+        <w:rPr>
+          <w:rFonts w:ascii="Times New Roman" w:hAnsi="Times New Roman" w:cs="Times New Roman"/>
+          <w:sz w:val="24"/>
+          <w:szCs w:val="24"/>
+          <w:lang w:bidi="ta-IN"/>
+        </w:rPr>
+        <w:t>. Dropout: A Simple Way to Prevent Neural Networks from Over</w:t>
       </w:r>
       <w:r>
         <w:rPr>
@@ -6779,14 +8652,43 @@
           <w:szCs w:val="24"/>
         </w:rPr>
       </w:pPr>
-      <w:r>
-        <w:rPr>
-          <w:rFonts w:ascii="Times New Roman" w:hAnsi="Times New Roman" w:cs="Times New Roman"/>
-          <w:sz w:val="24"/>
-          <w:szCs w:val="24"/>
-        </w:rPr>
-        <w:t xml:space="preserve">Kingma, Diederik P., and Jimmy Ba. "Adam: A method for stochastic optimization." </w:t>
-      </w:r>
+      <w:proofErr w:type="spellStart"/>
+      <w:r>
+        <w:rPr>
+          <w:rFonts w:ascii="Times New Roman" w:hAnsi="Times New Roman" w:cs="Times New Roman"/>
+          <w:sz w:val="24"/>
+          <w:szCs w:val="24"/>
+        </w:rPr>
+        <w:t>Kingma</w:t>
+      </w:r>
+      <w:proofErr w:type="spellEnd"/>
+      <w:r>
+        <w:rPr>
+          <w:rFonts w:ascii="Times New Roman" w:hAnsi="Times New Roman" w:cs="Times New Roman"/>
+          <w:sz w:val="24"/>
+          <w:szCs w:val="24"/>
+        </w:rPr>
+        <w:t xml:space="preserve">, </w:t>
+      </w:r>
+      <w:proofErr w:type="spellStart"/>
+      <w:r>
+        <w:rPr>
+          <w:rFonts w:ascii="Times New Roman" w:hAnsi="Times New Roman" w:cs="Times New Roman"/>
+          <w:sz w:val="24"/>
+          <w:szCs w:val="24"/>
+        </w:rPr>
+        <w:t>Diederik</w:t>
+      </w:r>
+      <w:proofErr w:type="spellEnd"/>
+      <w:r>
+        <w:rPr>
+          <w:rFonts w:ascii="Times New Roman" w:hAnsi="Times New Roman" w:cs="Times New Roman"/>
+          <w:sz w:val="24"/>
+          <w:szCs w:val="24"/>
+        </w:rPr>
+        <w:t xml:space="preserve"> P., and Jimmy Ba. "Adam: A method for stochastic optimization." </w:t>
+      </w:r>
+      <w:proofErr w:type="spellStart"/>
       <w:r>
         <w:rPr>
           <w:rFonts w:ascii="Times New Roman" w:hAnsi="Times New Roman" w:cs="Times New Roman"/>
@@ -6795,7 +8697,18 @@
           <w:sz w:val="24"/>
           <w:szCs w:val="24"/>
         </w:rPr>
-        <w:t>arXiv preprint arXiv:1412.6980</w:t>
+        <w:t>arXiv</w:t>
+      </w:r>
+      <w:proofErr w:type="spellEnd"/>
+      <w:r>
+        <w:rPr>
+          <w:rFonts w:ascii="Times New Roman" w:hAnsi="Times New Roman" w:cs="Times New Roman"/>
+          <w:i/>
+          <w:iCs/>
+          <w:sz w:val="24"/>
+          <w:szCs w:val="24"/>
+        </w:rPr>
+        <w:t xml:space="preserve"> preprint arXiv:1412.6980</w:t>
       </w:r>
       <w:r>
         <w:rPr>
@@ -6825,7 +8738,25 @@
           <w:sz w:val="24"/>
           <w:szCs w:val="24"/>
         </w:rPr>
-        <w:t>Yuan, Zhenlong, et al. "Droid-sec: deep learning in android malware detection." ACM SIGCOMM Computer Communication Review. Vol. 44. No. 4. ACM, 2014.</w:t>
+        <w:t xml:space="preserve">Yuan, </w:t>
+      </w:r>
+      <w:proofErr w:type="spellStart"/>
+      <w:r>
+        <w:rPr>
+          <w:rFonts w:ascii="Times New Roman" w:hAnsi="Times New Roman" w:cs="Times New Roman"/>
+          <w:sz w:val="24"/>
+          <w:szCs w:val="24"/>
+        </w:rPr>
+        <w:t>Zhenlong</w:t>
+      </w:r>
+      <w:proofErr w:type="spellEnd"/>
+      <w:r>
+        <w:rPr>
+          <w:rFonts w:ascii="Times New Roman" w:hAnsi="Times New Roman" w:cs="Times New Roman"/>
+          <w:sz w:val="24"/>
+          <w:szCs w:val="24"/>
+        </w:rPr>
+        <w:t>, et al. "Droid-sec: deep learning in android malware detection." ACM SIGCOMM Computer Communication Review. Vol. 44. No. 4. ACM, 2014.</w:t>
       </w:r>
     </w:p>
     <w:p>
@@ -6841,14 +8772,87 @@
           <w:szCs w:val="24"/>
         </w:rPr>
       </w:pPr>
-      <w:r>
-        <w:rPr>
-          <w:sz w:val="24"/>
-          <w:szCs w:val="24"/>
-        </w:rPr>
-        <w:t xml:space="preserve">Oberhumer, M.F., Moln ́ar, L., Reiser, J.F.: UPX: the Ultimate Packer for eXe-cutables (2007), </w:t>
-      </w:r>
-      <w:hyperlink r:id="rId28" w:history="1">
+      <w:proofErr w:type="spellStart"/>
+      <w:r>
+        <w:rPr>
+          <w:sz w:val="24"/>
+          <w:szCs w:val="24"/>
+        </w:rPr>
+        <w:t>Oberhumer</w:t>
+      </w:r>
+      <w:proofErr w:type="spellEnd"/>
+      <w:r>
+        <w:rPr>
+          <w:sz w:val="24"/>
+          <w:szCs w:val="24"/>
+        </w:rPr>
+        <w:t xml:space="preserve">, M.F., </w:t>
+      </w:r>
+      <w:proofErr w:type="spellStart"/>
+      <w:r>
+        <w:rPr>
+          <w:sz w:val="24"/>
+          <w:szCs w:val="24"/>
+        </w:rPr>
+        <w:t>Moln</w:t>
+      </w:r>
+      <w:proofErr w:type="spellEnd"/>
+      <w:r>
+        <w:rPr>
+          <w:sz w:val="24"/>
+          <w:szCs w:val="24"/>
+        </w:rPr>
+        <w:t xml:space="preserve"> ́</w:t>
+      </w:r>
+      <w:proofErr w:type="spellStart"/>
+      <w:r>
+        <w:rPr>
+          <w:sz w:val="24"/>
+          <w:szCs w:val="24"/>
+        </w:rPr>
+        <w:t>ar</w:t>
+      </w:r>
+      <w:proofErr w:type="spellEnd"/>
+      <w:r>
+        <w:rPr>
+          <w:sz w:val="24"/>
+          <w:szCs w:val="24"/>
+        </w:rPr>
+        <w:t xml:space="preserve">, L., Reiser, J.F.: UPX: </w:t>
+      </w:r>
+      <w:proofErr w:type="gramStart"/>
+      <w:r>
+        <w:rPr>
+          <w:sz w:val="24"/>
+          <w:szCs w:val="24"/>
+        </w:rPr>
+        <w:t>the</w:t>
+      </w:r>
+      <w:proofErr w:type="gramEnd"/>
+      <w:r>
+        <w:rPr>
+          <w:sz w:val="24"/>
+          <w:szCs w:val="24"/>
+        </w:rPr>
+        <w:t xml:space="preserve"> Ultimate Packer for </w:t>
+      </w:r>
+      <w:proofErr w:type="spellStart"/>
+      <w:r>
+        <w:rPr>
+          <w:sz w:val="24"/>
+          <w:szCs w:val="24"/>
+        </w:rPr>
+        <w:t>eXe-cutables</w:t>
+      </w:r>
+      <w:proofErr w:type="spellEnd"/>
+      <w:r>
+        <w:rPr>
+          <w:sz w:val="24"/>
+          <w:szCs w:val="24"/>
+        </w:rPr>
+        <w:t xml:space="preserve"> (2007), </w:t>
+      </w:r>
+      <w:hyperlink r:id="rId29" w:history="1">
         <w:r>
           <w:rPr>
             <w:rStyle w:val="Hyperlink"/>
@@ -6879,13 +8883,77 @@
           <w:szCs w:val="24"/>
         </w:rPr>
       </w:pPr>
-      <w:r>
-        <w:rPr>
-          <w:rFonts w:ascii="Times New Roman" w:hAnsi="Times New Roman" w:cs="Times New Roman"/>
-          <w:sz w:val="24"/>
-          <w:szCs w:val="24"/>
-        </w:rPr>
-        <w:t>Fanglu Guo, Peter Ferrie, and Tzi-cker Chiueh. A Study of the Packer Problem and Its Solutions.</w:t>
+      <w:proofErr w:type="spellStart"/>
+      <w:r>
+        <w:rPr>
+          <w:rFonts w:ascii="Times New Roman" w:hAnsi="Times New Roman" w:cs="Times New Roman"/>
+          <w:sz w:val="24"/>
+          <w:szCs w:val="24"/>
+        </w:rPr>
+        <w:t>Fanglu</w:t>
+      </w:r>
+      <w:proofErr w:type="spellEnd"/>
+      <w:r>
+        <w:rPr>
+          <w:rFonts w:ascii="Times New Roman" w:hAnsi="Times New Roman" w:cs="Times New Roman"/>
+          <w:sz w:val="24"/>
+          <w:szCs w:val="24"/>
+        </w:rPr>
+        <w:t xml:space="preserve"> Guo, Peter </w:t>
+      </w:r>
+      <w:proofErr w:type="spellStart"/>
+      <w:r>
+        <w:rPr>
+          <w:rFonts w:ascii="Times New Roman" w:hAnsi="Times New Roman" w:cs="Times New Roman"/>
+          <w:sz w:val="24"/>
+          <w:szCs w:val="24"/>
+        </w:rPr>
+        <w:t>Ferrie</w:t>
+      </w:r>
+      <w:proofErr w:type="spellEnd"/>
+      <w:r>
+        <w:rPr>
+          <w:rFonts w:ascii="Times New Roman" w:hAnsi="Times New Roman" w:cs="Times New Roman"/>
+          <w:sz w:val="24"/>
+          <w:szCs w:val="24"/>
+        </w:rPr>
+        <w:t xml:space="preserve">, and </w:t>
+      </w:r>
+      <w:proofErr w:type="spellStart"/>
+      <w:r>
+        <w:rPr>
+          <w:rFonts w:ascii="Times New Roman" w:hAnsi="Times New Roman" w:cs="Times New Roman"/>
+          <w:sz w:val="24"/>
+          <w:szCs w:val="24"/>
+        </w:rPr>
+        <w:t>Tzi-cker</w:t>
+      </w:r>
+      <w:proofErr w:type="spellEnd"/>
+      <w:r>
+        <w:rPr>
+          <w:rFonts w:ascii="Times New Roman" w:hAnsi="Times New Roman" w:cs="Times New Roman"/>
+          <w:sz w:val="24"/>
+          <w:szCs w:val="24"/>
+        </w:rPr>
+        <w:t xml:space="preserve"> </w:t>
+      </w:r>
+      <w:proofErr w:type="spellStart"/>
+      <w:r>
+        <w:rPr>
+          <w:rFonts w:ascii="Times New Roman" w:hAnsi="Times New Roman" w:cs="Times New Roman"/>
+          <w:sz w:val="24"/>
+          <w:szCs w:val="24"/>
+        </w:rPr>
+        <w:t>Chiueh</w:t>
+      </w:r>
+      <w:proofErr w:type="spellEnd"/>
+      <w:r>
+        <w:rPr>
+          <w:rFonts w:ascii="Times New Roman" w:hAnsi="Times New Roman" w:cs="Times New Roman"/>
+          <w:sz w:val="24"/>
+          <w:szCs w:val="24"/>
+        </w:rPr>
+        <w:t>. A Study of the Packer Problem and Its Solutions.</w:t>
       </w:r>
     </w:p>
     <w:p>
@@ -6907,7 +8975,43 @@
           <w:sz w:val="24"/>
           <w:szCs w:val="24"/>
         </w:rPr>
-        <w:t xml:space="preserve">Park, Younghee, et al. "Fast malware classification by automated behavioral graph matching." </w:t>
+        <w:t xml:space="preserve">Park, </w:t>
+      </w:r>
+      <w:proofErr w:type="spellStart"/>
+      <w:r>
+        <w:rPr>
+          <w:rFonts w:ascii="Times New Roman" w:hAnsi="Times New Roman" w:cs="Times New Roman"/>
+          <w:sz w:val="24"/>
+          <w:szCs w:val="24"/>
+        </w:rPr>
+        <w:t>Younghee</w:t>
+      </w:r>
+      <w:proofErr w:type="spellEnd"/>
+      <w:r>
+        <w:rPr>
+          <w:rFonts w:ascii="Times New Roman" w:hAnsi="Times New Roman" w:cs="Times New Roman"/>
+          <w:sz w:val="24"/>
+          <w:szCs w:val="24"/>
+        </w:rPr>
+        <w:t xml:space="preserve">, et al. "Fast malware classification by automated </w:t>
+      </w:r>
+      <w:proofErr w:type="spellStart"/>
+      <w:r>
+        <w:rPr>
+          <w:rFonts w:ascii="Times New Roman" w:hAnsi="Times New Roman" w:cs="Times New Roman"/>
+          <w:sz w:val="24"/>
+          <w:szCs w:val="24"/>
+        </w:rPr>
+        <w:t>behavioral</w:t>
+      </w:r>
+      <w:proofErr w:type="spellEnd"/>
+      <w:r>
+        <w:rPr>
+          <w:rFonts w:ascii="Times New Roman" w:hAnsi="Times New Roman" w:cs="Times New Roman"/>
+          <w:sz w:val="24"/>
+          <w:szCs w:val="24"/>
+        </w:rPr>
+        <w:t xml:space="preserve"> graph matching." </w:t>
       </w:r>
       <w:r>
         <w:rPr>
@@ -6947,7 +9051,25 @@
           <w:sz w:val="24"/>
           <w:szCs w:val="24"/>
         </w:rPr>
-        <w:t xml:space="preserve">Saxe, Joshua, and Konstantin Berlin. "Deep neural network based malware detection using two dimensional binary program features." </w:t>
+        <w:t xml:space="preserve">Saxe, Joshua, and Konstantin Berlin. "Deep neural </w:t>
+      </w:r>
+      <w:proofErr w:type="gramStart"/>
+      <w:r>
+        <w:rPr>
+          <w:rFonts w:ascii="Times New Roman" w:hAnsi="Times New Roman" w:cs="Times New Roman"/>
+          <w:sz w:val="24"/>
+          <w:szCs w:val="24"/>
+        </w:rPr>
+        <w:t>network based</w:t>
+      </w:r>
+      <w:proofErr w:type="gramEnd"/>
+      <w:r>
+        <w:rPr>
+          <w:rFonts w:ascii="Times New Roman" w:hAnsi="Times New Roman" w:cs="Times New Roman"/>
+          <w:sz w:val="24"/>
+          <w:szCs w:val="24"/>
+        </w:rPr>
+        <w:t xml:space="preserve"> malware detection using two dimensional binary program features." </w:t>
       </w:r>
       <w:r>
         <w:rPr>
@@ -7021,12 +9143,37 @@
           <w:szCs w:val="24"/>
         </w:rPr>
       </w:pPr>
-      <w:r>
-        <w:rPr>
-          <w:sz w:val="24"/>
-          <w:szCs w:val="24"/>
-        </w:rPr>
-        <w:t xml:space="preserve">Alazab, Mamoun, et al. "Zero-day malware detection based on supervised learning algorithms of API call signatures." </w:t>
+      <w:proofErr w:type="spellStart"/>
+      <w:r>
+        <w:rPr>
+          <w:sz w:val="24"/>
+          <w:szCs w:val="24"/>
+        </w:rPr>
+        <w:t>Alazab</w:t>
+      </w:r>
+      <w:proofErr w:type="spellEnd"/>
+      <w:r>
+        <w:rPr>
+          <w:sz w:val="24"/>
+          <w:szCs w:val="24"/>
+        </w:rPr>
+        <w:t xml:space="preserve">, </w:t>
+      </w:r>
+      <w:proofErr w:type="spellStart"/>
+      <w:r>
+        <w:rPr>
+          <w:sz w:val="24"/>
+          <w:szCs w:val="24"/>
+        </w:rPr>
+        <w:t>Mamoun</w:t>
+      </w:r>
+      <w:proofErr w:type="spellEnd"/>
+      <w:r>
+        <w:rPr>
+          <w:sz w:val="24"/>
+          <w:szCs w:val="24"/>
+        </w:rPr>
+        <w:t xml:space="preserve">, et al. "Zero-day malware detection based on supervised learning algorithms of API call signatures." </w:t>
       </w:r>
       <w:r>
         <w:rPr>
@@ -7064,8 +9211,43 @@
           <w:sz w:val="24"/>
           <w:szCs w:val="24"/>
         </w:rPr>
-        <w:lastRenderedPageBreak/>
-        <w:t xml:space="preserve">Morgenstern, Maik, and Hendrik Pilz. "Useful and useless statistics about viruses and anti-virus programs." </w:t>
+        <w:t xml:space="preserve">Morgenstern, </w:t>
+      </w:r>
+      <w:proofErr w:type="spellStart"/>
+      <w:r>
+        <w:rPr>
+          <w:rFonts w:ascii="Times New Roman" w:hAnsi="Times New Roman" w:cs="Times New Roman"/>
+          <w:sz w:val="24"/>
+          <w:szCs w:val="24"/>
+        </w:rPr>
+        <w:t>Maik</w:t>
+      </w:r>
+      <w:proofErr w:type="spellEnd"/>
+      <w:r>
+        <w:rPr>
+          <w:rFonts w:ascii="Times New Roman" w:hAnsi="Times New Roman" w:cs="Times New Roman"/>
+          <w:sz w:val="24"/>
+          <w:szCs w:val="24"/>
+        </w:rPr>
+        <w:t xml:space="preserve">, and Hendrik </w:t>
+      </w:r>
+      <w:proofErr w:type="spellStart"/>
+      <w:r>
+        <w:rPr>
+          <w:rFonts w:ascii="Times New Roman" w:hAnsi="Times New Roman" w:cs="Times New Roman"/>
+          <w:sz w:val="24"/>
+          <w:szCs w:val="24"/>
+        </w:rPr>
+        <w:t>Pilz</w:t>
+      </w:r>
+      <w:proofErr w:type="spellEnd"/>
+      <w:r>
+        <w:rPr>
+          <w:rFonts w:ascii="Times New Roman" w:hAnsi="Times New Roman" w:cs="Times New Roman"/>
+          <w:sz w:val="24"/>
+          <w:szCs w:val="24"/>
+        </w:rPr>
+        <w:t xml:space="preserve">. "Useful and useless statistics about viruses and anti-virus programs." </w:t>
       </w:r>
       <w:r>
         <w:rPr>
@@ -7139,8 +9321,61 @@
           <w:szCs w:val="24"/>
         </w:rPr>
       </w:pPr>
-      <w:r>
-        <w:t>Chollet, François. "Keras." (2015).</w:t>
+      <w:proofErr w:type="spellStart"/>
+      <w:r>
+        <w:t>Chollet</w:t>
+      </w:r>
+      <w:proofErr w:type="spellEnd"/>
+      <w:r>
+        <w:t>, François. "</w:t>
+      </w:r>
+      <w:proofErr w:type="spellStart"/>
+      <w:r>
+        <w:t>Keras</w:t>
+      </w:r>
+      <w:proofErr w:type="spellEnd"/>
+      <w:r>
+        <w:t>." (2015).</w:t>
+      </w:r>
+    </w:p>
+    <w:p>
+      <w:pPr>
+        <w:pStyle w:val="ListParagraph"/>
+        <w:numPr>
+          <w:ilvl w:val="0"/>
+          <w:numId w:val="4"/>
+        </w:numPr>
+        <w:rPr>
+          <w:rFonts w:ascii="Times New Roman" w:hAnsi="Times New Roman" w:cs="Times New Roman"/>
+          <w:sz w:val="24"/>
+          <w:szCs w:val="24"/>
+        </w:rPr>
+      </w:pPr>
+      <w:proofErr w:type="spellStart"/>
+      <w:r>
+        <w:rPr>
+          <w:rFonts w:ascii="Times New Roman" w:hAnsi="Times New Roman" w:cs="Times New Roman"/>
+          <w:sz w:val="24"/>
+          <w:szCs w:val="24"/>
+        </w:rPr>
+        <w:t>Scikit</w:t>
+      </w:r>
+      <w:proofErr w:type="spellEnd"/>
+      <w:r>
+        <w:rPr>
+          <w:rFonts w:ascii="Times New Roman" w:hAnsi="Times New Roman" w:cs="Times New Roman"/>
+          <w:sz w:val="24"/>
+          <w:szCs w:val="24"/>
+        </w:rPr>
+        <w:t xml:space="preserve"> Learn Docs: </w:t>
+      </w:r>
+      <w:r>
+        <w:rPr>
+          <w:rFonts w:ascii="Times New Roman" w:hAnsi="Times New Roman" w:cs="Times New Roman"/>
+          <w:sz w:val="24"/>
+          <w:szCs w:val="24"/>
+        </w:rPr>
+        <w:t>https://scikit-learn.org/stable/auto_examples/feature_selection/plot_rfe_digits.html#sphx-glr-auto-examples-feature-selection-plot-rfe-digits-py</w:t>
       </w:r>
     </w:p>
     <w:sectPr>
@@ -9874,7 +12109,7 @@
 </file>
 
 <file path=customXml/itemProps1.xml><?xml version="1.0" encoding="utf-8"?>
-<ds:datastoreItem xmlns:ds="http://schemas.openxmlformats.org/officeDocument/2006/customXml" ds:itemID="{0E0FC695-363F-442A-8D24-03FAD8436EF9}">
+<ds:datastoreItem xmlns:ds="http://schemas.openxmlformats.org/officeDocument/2006/customXml" ds:itemID="{C49619EF-03AD-4B14-8D00-B459D5519262}">
   <ds:schemaRefs>
     <ds:schemaRef ds:uri="http://schemas.openxmlformats.org/officeDocument/2006/bibliography"/>
   </ds:schemaRefs>

</xml_diff>

<commit_message>
Author details update For CodeProject :sparkling_heart:
</commit_message>
<xml_diff>
--- a/paper.docx
+++ b/paper.docx
@@ -46,6 +46,7 @@
     </w:p>
     <w:p>
       <w:pPr>
+        <w:spacing w:after="0" w:line="240" w:lineRule="auto"/>
         <w:jc w:val="center"/>
         <w:rPr>
           <w:rFonts w:ascii="Times New Roman" w:hAnsi="Times New Roman" w:cs="Times New Roman"/>
@@ -58,27 +59,400 @@
           <w:rFonts w:ascii="Times New Roman" w:hAnsi="Times New Roman" w:cs="Times New Roman"/>
           <w:sz w:val="20"/>
           <w:szCs w:val="20"/>
-        </w:rPr>
-        <w:t>Visweswaran N</w:t>
-      </w:r>
-    </w:p>
-    <w:p>
-      <w:pPr>
-        <w:jc w:val="center"/>
+          <w:vertAlign w:val="superscript"/>
+        </w:rPr>
+        <w:t>1</w:t>
+      </w:r>
+      <w:r>
         <w:rPr>
           <w:rFonts w:ascii="Times New Roman" w:hAnsi="Times New Roman" w:cs="Times New Roman"/>
           <w:sz w:val="20"/>
           <w:szCs w:val="20"/>
         </w:rPr>
-      </w:pPr>
+        <w:t>N.</w:t>
+      </w:r>
       <w:r>
         <w:rPr>
           <w:rFonts w:ascii="Times New Roman" w:hAnsi="Times New Roman" w:cs="Times New Roman"/>
           <w:sz w:val="20"/>
           <w:szCs w:val="20"/>
         </w:rPr>
-        <w:t>visweswaran.nagasivam98@gmail.com</w:t>
-      </w:r>
+        <w:t>Visweswaran</w:t>
+      </w:r>
+      <w:r>
+        <w:rPr>
+          <w:rFonts w:ascii="Times New Roman" w:hAnsi="Times New Roman" w:cs="Times New Roman"/>
+          <w:sz w:val="20"/>
+          <w:szCs w:val="20"/>
+        </w:rPr>
+        <w:t xml:space="preserve">, </w:t>
+      </w:r>
+      <w:r>
+        <w:rPr>
+          <w:rFonts w:ascii="Times New Roman" w:hAnsi="Times New Roman" w:cs="Times New Roman"/>
+          <w:sz w:val="20"/>
+          <w:szCs w:val="20"/>
+          <w:vertAlign w:val="superscript"/>
+        </w:rPr>
+        <w:t>2</w:t>
+      </w:r>
+      <w:r>
+        <w:rPr>
+          <w:rFonts w:ascii="Times New Roman" w:hAnsi="Times New Roman" w:cs="Times New Roman"/>
+          <w:sz w:val="20"/>
+          <w:szCs w:val="20"/>
+        </w:rPr>
+        <w:t xml:space="preserve">M.Jeevanantham, </w:t>
+      </w:r>
+      <w:r>
+        <w:rPr>
+          <w:rFonts w:ascii="Times New Roman" w:hAnsi="Times New Roman" w:cs="Times New Roman"/>
+          <w:sz w:val="20"/>
+          <w:szCs w:val="20"/>
+          <w:vertAlign w:val="superscript"/>
+        </w:rPr>
+        <w:t>3</w:t>
+      </w:r>
+      <w:r>
+        <w:rPr>
+          <w:rFonts w:ascii="Times New Roman" w:hAnsi="Times New Roman" w:cs="Times New Roman"/>
+          <w:sz w:val="20"/>
+          <w:szCs w:val="20"/>
+        </w:rPr>
+        <w:t xml:space="preserve">C.Thamarai </w:t>
+      </w:r>
+      <w:proofErr w:type="spellStart"/>
+      <w:r>
+        <w:rPr>
+          <w:rFonts w:ascii="Times New Roman" w:hAnsi="Times New Roman" w:cs="Times New Roman"/>
+          <w:sz w:val="20"/>
+          <w:szCs w:val="20"/>
+        </w:rPr>
+        <w:t>Kani</w:t>
+      </w:r>
+      <w:proofErr w:type="spellEnd"/>
+      <w:r>
+        <w:rPr>
+          <w:rFonts w:ascii="Times New Roman" w:hAnsi="Times New Roman" w:cs="Times New Roman"/>
+          <w:sz w:val="20"/>
+          <w:szCs w:val="20"/>
+        </w:rPr>
+        <w:t xml:space="preserve">, </w:t>
+      </w:r>
+      <w:r>
+        <w:rPr>
+          <w:rFonts w:ascii="Times New Roman" w:hAnsi="Times New Roman" w:cs="Times New Roman"/>
+          <w:sz w:val="20"/>
+          <w:szCs w:val="20"/>
+          <w:vertAlign w:val="superscript"/>
+        </w:rPr>
+        <w:t>4</w:t>
+      </w:r>
+      <w:r>
+        <w:rPr>
+          <w:rFonts w:ascii="Times New Roman" w:hAnsi="Times New Roman" w:cs="Times New Roman"/>
+          <w:sz w:val="20"/>
+          <w:szCs w:val="20"/>
+        </w:rPr>
+        <w:t xml:space="preserve">P.Deepalakshmi  </w:t>
+      </w:r>
+      <w:r>
+        <w:rPr>
+          <w:rFonts w:ascii="Times New Roman" w:hAnsi="Times New Roman" w:cs="Times New Roman"/>
+          <w:sz w:val="20"/>
+          <w:szCs w:val="20"/>
+          <w:vertAlign w:val="superscript"/>
+        </w:rPr>
+        <w:t>5</w:t>
+      </w:r>
+      <w:r>
+        <w:rPr>
+          <w:rFonts w:ascii="Times New Roman" w:hAnsi="Times New Roman" w:cs="Times New Roman"/>
+          <w:sz w:val="20"/>
+          <w:szCs w:val="20"/>
+        </w:rPr>
+        <w:t>S.</w:t>
+      </w:r>
+      <w:r>
+        <w:rPr>
+          <w:rFonts w:ascii="Times New Roman" w:hAnsi="Times New Roman" w:cs="Times New Roman"/>
+          <w:sz w:val="20"/>
+          <w:szCs w:val="20"/>
+        </w:rPr>
+        <w:t>Sathiyandrakumar</w:t>
+      </w:r>
+    </w:p>
+    <w:p>
+      <w:pPr>
+        <w:spacing w:after="0" w:line="240" w:lineRule="auto"/>
+        <w:jc w:val="center"/>
+        <w:rPr>
+          <w:rFonts w:ascii="Times New Roman" w:hAnsi="Times New Roman" w:cs="Times New Roman"/>
+          <w:sz w:val="20"/>
+          <w:szCs w:val="20"/>
+        </w:rPr>
+      </w:pPr>
+      <w:r>
+        <w:rPr>
+          <w:rFonts w:ascii="Times New Roman" w:hAnsi="Times New Roman" w:cs="Times New Roman"/>
+          <w:sz w:val="20"/>
+          <w:szCs w:val="20"/>
+          <w:vertAlign w:val="superscript"/>
+        </w:rPr>
+        <w:t>1,2,3,4</w:t>
+      </w:r>
+      <w:r>
+        <w:rPr>
+          <w:rFonts w:ascii="Times New Roman" w:hAnsi="Times New Roman" w:cs="Times New Roman"/>
+          <w:sz w:val="20"/>
+          <w:szCs w:val="20"/>
+        </w:rPr>
+        <w:t xml:space="preserve">Department of Computer Science and Engineering, </w:t>
+      </w:r>
+    </w:p>
+    <w:p>
+      <w:pPr>
+        <w:spacing w:after="0" w:line="240" w:lineRule="auto"/>
+        <w:jc w:val="center"/>
+        <w:rPr>
+          <w:rFonts w:ascii="Times New Roman" w:hAnsi="Times New Roman" w:cs="Times New Roman"/>
+          <w:sz w:val="20"/>
+          <w:szCs w:val="20"/>
+        </w:rPr>
+      </w:pPr>
+      <w:r>
+        <w:rPr>
+          <w:rFonts w:ascii="Times New Roman" w:hAnsi="Times New Roman" w:cs="Times New Roman"/>
+          <w:sz w:val="20"/>
+          <w:szCs w:val="20"/>
+          <w:vertAlign w:val="superscript"/>
+        </w:rPr>
+        <w:t>1,2,3,4</w:t>
+      </w:r>
+      <w:r>
+        <w:rPr>
+          <w:rFonts w:ascii="Times New Roman" w:hAnsi="Times New Roman" w:cs="Times New Roman"/>
+          <w:sz w:val="20"/>
+          <w:szCs w:val="20"/>
+        </w:rPr>
+        <w:t xml:space="preserve">Kalasalingam Academy of Research and Education, Anand Nagar, </w:t>
+      </w:r>
+      <w:proofErr w:type="spellStart"/>
+      <w:r>
+        <w:rPr>
+          <w:rFonts w:ascii="Times New Roman" w:hAnsi="Times New Roman" w:cs="Times New Roman"/>
+          <w:sz w:val="20"/>
+          <w:szCs w:val="20"/>
+        </w:rPr>
+        <w:t>Krishnankoil</w:t>
+      </w:r>
+      <w:proofErr w:type="spellEnd"/>
+      <w:r>
+        <w:rPr>
+          <w:rFonts w:ascii="Times New Roman" w:hAnsi="Times New Roman" w:cs="Times New Roman"/>
+          <w:sz w:val="20"/>
+          <w:szCs w:val="20"/>
+        </w:rPr>
+        <w:t>, 626126.</w:t>
+      </w:r>
+    </w:p>
+    <w:p>
+      <w:pPr>
+        <w:spacing w:after="0" w:line="240" w:lineRule="auto"/>
+        <w:jc w:val="center"/>
+        <w:rPr>
+          <w:rFonts w:ascii="Times New Roman" w:hAnsi="Times New Roman" w:cs="Times New Roman"/>
+          <w:sz w:val="20"/>
+          <w:szCs w:val="20"/>
+        </w:rPr>
+      </w:pPr>
+      <w:r>
+        <w:rPr>
+          <w:rFonts w:ascii="Times New Roman" w:hAnsi="Times New Roman" w:cs="Times New Roman"/>
+          <w:sz w:val="20"/>
+          <w:szCs w:val="20"/>
+          <w:vertAlign w:val="superscript"/>
+        </w:rPr>
+        <w:t>5</w:t>
+      </w:r>
+      <w:r>
+        <w:rPr>
+          <w:rFonts w:ascii="Times New Roman" w:hAnsi="Times New Roman" w:cs="Times New Roman"/>
+          <w:sz w:val="20"/>
+          <w:szCs w:val="20"/>
+        </w:rPr>
+        <w:t xml:space="preserve">Director, </w:t>
+      </w:r>
+      <w:r>
+        <w:rPr>
+          <w:rFonts w:ascii="Times New Roman" w:hAnsi="Times New Roman" w:cs="Times New Roman"/>
+          <w:sz w:val="20"/>
+          <w:szCs w:val="20"/>
+        </w:rPr>
+        <w:t>AIG I</w:t>
+      </w:r>
+      <w:r>
+        <w:rPr>
+          <w:rFonts w:ascii="Times New Roman" w:hAnsi="Times New Roman" w:cs="Times New Roman"/>
+          <w:sz w:val="20"/>
+          <w:szCs w:val="20"/>
+        </w:rPr>
+        <w:t>nsurance, New York, USA.</w:t>
+      </w:r>
+    </w:p>
+    <w:p>
+      <w:pPr>
+        <w:spacing w:after="0" w:line="240" w:lineRule="auto"/>
+        <w:jc w:val="center"/>
+        <w:rPr>
+          <w:rFonts w:ascii="Times New Roman" w:hAnsi="Times New Roman" w:cs="Times New Roman"/>
+          <w:sz w:val="20"/>
+          <w:szCs w:val="20"/>
+        </w:rPr>
+      </w:pPr>
+      <w:r>
+        <w:rPr>
+          <w:rFonts w:ascii="Times New Roman" w:hAnsi="Times New Roman" w:cs="Times New Roman"/>
+          <w:sz w:val="20"/>
+          <w:szCs w:val="20"/>
+          <w:vertAlign w:val="superscript"/>
+        </w:rPr>
+        <w:t>1</w:t>
+      </w:r>
+      <w:hyperlink r:id="rId8" w:history="1">
+        <w:r>
+          <w:rPr>
+            <w:rStyle w:val="Hyperlink"/>
+            <w:rFonts w:ascii="Times New Roman" w:hAnsi="Times New Roman" w:cs="Times New Roman"/>
+            <w:sz w:val="20"/>
+            <w:szCs w:val="20"/>
+          </w:rPr>
+          <w:t>visweswaran.nagasivam98@gmail.com</w:t>
+        </w:r>
+      </w:hyperlink>
+      <w:r>
+        <w:rPr>
+          <w:rFonts w:ascii="Times New Roman" w:hAnsi="Times New Roman" w:cs="Times New Roman"/>
+          <w:sz w:val="20"/>
+          <w:szCs w:val="20"/>
+        </w:rPr>
+        <w:t xml:space="preserve">, </w:t>
+      </w:r>
+      <w:r>
+        <w:rPr>
+          <w:rFonts w:ascii="Times New Roman" w:hAnsi="Times New Roman" w:cs="Times New Roman"/>
+          <w:sz w:val="20"/>
+          <w:szCs w:val="20"/>
+          <w:vertAlign w:val="superscript"/>
+        </w:rPr>
+        <w:t>2</w:t>
+      </w:r>
+      <w:hyperlink r:id="rId9" w:history="1">
+        <w:r>
+          <w:rPr>
+            <w:rStyle w:val="Hyperlink"/>
+            <w:rFonts w:ascii="Times New Roman" w:hAnsi="Times New Roman" w:cs="Times New Roman"/>
+            <w:sz w:val="20"/>
+            <w:szCs w:val="20"/>
+          </w:rPr>
+          <w:t>jeevanantham70@gmail.com</w:t>
+        </w:r>
+      </w:hyperlink>
+      <w:r>
+        <w:rPr>
+          <w:rFonts w:ascii="Times New Roman" w:hAnsi="Times New Roman" w:cs="Times New Roman"/>
+          <w:sz w:val="20"/>
+          <w:szCs w:val="20"/>
+        </w:rPr>
+        <w:t xml:space="preserve">, </w:t>
+      </w:r>
+      <w:r>
+        <w:rPr>
+          <w:rFonts w:ascii="Times New Roman" w:hAnsi="Times New Roman" w:cs="Times New Roman"/>
+          <w:sz w:val="20"/>
+          <w:szCs w:val="20"/>
+          <w:vertAlign w:val="superscript"/>
+        </w:rPr>
+        <w:t>3</w:t>
+      </w:r>
+      <w:hyperlink r:id="rId10" w:history="1">
+        <w:r>
+          <w:rPr>
+            <w:rStyle w:val="Hyperlink"/>
+            <w:rFonts w:ascii="Times New Roman" w:hAnsi="Times New Roman" w:cs="Times New Roman"/>
+            <w:sz w:val="20"/>
+            <w:szCs w:val="20"/>
+          </w:rPr>
+          <w:t>thamaraikani69@gmail.com</w:t>
+        </w:r>
+      </w:hyperlink>
+      <w:r>
+        <w:rPr>
+          <w:rFonts w:ascii="Times New Roman" w:hAnsi="Times New Roman" w:cs="Times New Roman"/>
+          <w:sz w:val="20"/>
+          <w:szCs w:val="20"/>
+        </w:rPr>
+        <w:t xml:space="preserve">, </w:t>
+      </w:r>
+    </w:p>
+    <w:p>
+      <w:pPr>
+        <w:spacing w:after="0" w:line="240" w:lineRule="auto"/>
+        <w:jc w:val="center"/>
+        <w:rPr>
+          <w:rFonts w:ascii="Times New Roman" w:hAnsi="Times New Roman" w:cs="Times New Roman"/>
+          <w:sz w:val="20"/>
+          <w:szCs w:val="20"/>
+        </w:rPr>
+      </w:pPr>
+      <w:r>
+        <w:rPr>
+          <w:rFonts w:ascii="Times New Roman" w:hAnsi="Times New Roman" w:cs="Times New Roman"/>
+          <w:sz w:val="20"/>
+          <w:szCs w:val="20"/>
+          <w:vertAlign w:val="superscript"/>
+        </w:rPr>
+        <w:t>4</w:t>
+      </w:r>
+      <w:hyperlink r:id="rId11" w:history="1">
+        <w:r>
+          <w:rPr>
+            <w:rStyle w:val="Hyperlink"/>
+            <w:rFonts w:ascii="Times New Roman" w:hAnsi="Times New Roman" w:cs="Times New Roman"/>
+            <w:sz w:val="20"/>
+            <w:szCs w:val="20"/>
+          </w:rPr>
+          <w:t>deepa.kumar@klu.ac.in</w:t>
+        </w:r>
+      </w:hyperlink>
+      <w:r>
+        <w:rPr>
+          <w:rFonts w:ascii="Times New Roman" w:hAnsi="Times New Roman" w:cs="Times New Roman"/>
+          <w:sz w:val="20"/>
+          <w:szCs w:val="20"/>
+        </w:rPr>
+        <w:t xml:space="preserve">,   </w:t>
+      </w:r>
+      <w:r>
+        <w:rPr>
+          <w:rFonts w:ascii="Times New Roman" w:hAnsi="Times New Roman" w:cs="Times New Roman"/>
+          <w:sz w:val="20"/>
+          <w:szCs w:val="20"/>
+          <w:vertAlign w:val="superscript"/>
+        </w:rPr>
+        <w:t>5</w:t>
+      </w:r>
+      <w:hyperlink r:id="rId12" w:history="1">
+        <w:r>
+          <w:rPr>
+            <w:rStyle w:val="Hyperlink"/>
+            <w:rFonts w:ascii="Times New Roman" w:hAnsi="Times New Roman" w:cs="Times New Roman"/>
+            <w:sz w:val="20"/>
+            <w:szCs w:val="20"/>
+          </w:rPr>
+          <w:t>pssathiya77@gmail.com</w:t>
+        </w:r>
+      </w:hyperlink>
     </w:p>
     <w:p>
       <w:pPr>
@@ -90,6 +464,8 @@
           <w:szCs w:val="28"/>
         </w:rPr>
       </w:pPr>
+      <w:bookmarkStart w:id="0" w:name="_GoBack"/>
+      <w:bookmarkEnd w:id="0"/>
     </w:p>
     <w:p>
       <w:pPr>
@@ -490,6 +866,7 @@
           <w:sz w:val="24"/>
           <w:szCs w:val="24"/>
         </w:rPr>
+        <w:lastRenderedPageBreak/>
         <w:t>2. Downloader:</w:t>
       </w:r>
     </w:p>
@@ -509,7 +886,6 @@
           <w:sz w:val="24"/>
           <w:szCs w:val="24"/>
         </w:rPr>
-        <w:lastRenderedPageBreak/>
         <w:tab/>
       </w:r>
       <w:r>
@@ -1234,6 +1610,7 @@
                 <w:sz w:val="24"/>
                 <w:szCs w:val="24"/>
               </w:rPr>
+              <w:lastRenderedPageBreak/>
               <w:t>Rouge Software</w:t>
             </w:r>
           </w:p>
@@ -1284,7 +1661,6 @@
                 <w:sz w:val="24"/>
                 <w:szCs w:val="24"/>
               </w:rPr>
-              <w:lastRenderedPageBreak/>
               <w:t>Trojan</w:t>
             </w:r>
           </w:p>
@@ -1670,8 +2046,8 @@
         <w:t>___________________________________________________________________________</w:t>
       </w:r>
     </w:p>
-    <w:bookmarkStart w:id="0" w:name="_MON_1621106662"/>
-    <w:bookmarkEnd w:id="0"/>
+    <w:bookmarkStart w:id="1" w:name="_MON_1621106662"/>
+    <w:bookmarkEnd w:id="1"/>
     <w:p>
       <w:pPr>
         <w:pBdr>
@@ -1710,9 +2086,9 @@
             <o:lock v:ext="edit" aspectratio="t"/>
           </v:shapetype>
           <v:shape id="_x0000_i1025" type="#_x0000_t75" style="width:451.2pt;height:145.2pt" o:ole="">
-            <v:imagedata r:id="rId8" o:title=""/>
+            <v:imagedata r:id="rId13" o:title=""/>
           </v:shape>
-          <o:OLEObject Type="Embed" ProgID="Word.OpenDocumentText.12" ShapeID="_x0000_i1025" DrawAspect="Content" ObjectID="_1628055535" r:id="rId9"/>
+          <o:OLEObject Type="Embed" ProgID="Word.OpenDocumentText.12" ShapeID="_x0000_i1025" DrawAspect="Content" ObjectID="_1642103759" r:id="rId14"/>
         </w:object>
       </w:r>
     </w:p>
@@ -2076,6 +2452,7 @@
           <w:sz w:val="24"/>
           <w:szCs w:val="24"/>
         </w:rPr>
+        <w:lastRenderedPageBreak/>
         <w:drawing>
           <wp:inline distT="0" distB="0" distL="0" distR="0" wp14:anchorId="70A3CCA4" wp14:editId="3BF6C0EE">
             <wp:extent cx="6385347" cy="3406140"/>
@@ -2092,7 +2469,7 @@
                     <pic:cNvPicPr/>
                   </pic:nvPicPr>
                   <pic:blipFill>
-                    <a:blip r:embed="rId10" cstate="print">
+                    <a:blip r:embed="rId15" cstate="print">
                       <a:extLst>
                         <a:ext uri="{28A0092B-C50C-407E-A947-70E740481C1C}">
                           <a14:useLocalDpi xmlns:a14="http://schemas.microsoft.com/office/drawing/2010/main" val="0"/>
@@ -2191,7 +2568,6 @@
           <w:sz w:val="24"/>
           <w:szCs w:val="24"/>
         </w:rPr>
-        <w:lastRenderedPageBreak/>
         <w:t>Downloaders:</w:t>
       </w:r>
     </w:p>
@@ -2472,6 +2848,7 @@
           <w:sz w:val="24"/>
           <w:szCs w:val="24"/>
         </w:rPr>
+        <w:lastRenderedPageBreak/>
         <w:drawing>
           <wp:inline distT="0" distB="0" distL="0" distR="0" wp14:anchorId="61FA78E9" wp14:editId="78B82B83">
             <wp:extent cx="6408420" cy="3223260"/>
@@ -2488,7 +2865,7 @@
                     <pic:cNvPicPr/>
                   </pic:nvPicPr>
                   <pic:blipFill>
-                    <a:blip r:embed="rId11" cstate="print">
+                    <a:blip r:embed="rId16" cstate="print">
                       <a:extLst>
                         <a:ext uri="{28A0092B-C50C-407E-A947-70E740481C1C}">
                           <a14:useLocalDpi xmlns:a14="http://schemas.microsoft.com/office/drawing/2010/main" val="0"/>
@@ -2759,7 +3136,7 @@
                     <pic:cNvPicPr/>
                   </pic:nvPicPr>
                   <pic:blipFill>
-                    <a:blip r:embed="rId12" cstate="print">
+                    <a:blip r:embed="rId17" cstate="print">
                       <a:extLst>
                         <a:ext uri="{28A0092B-C50C-407E-A947-70E740481C1C}">
                           <a14:useLocalDpi xmlns:a14="http://schemas.microsoft.com/office/drawing/2010/main" val="0"/>
@@ -3200,7 +3577,7 @@
                     <pic:cNvPicPr/>
                   </pic:nvPicPr>
                   <pic:blipFill>
-                    <a:blip r:embed="rId13">
+                    <a:blip r:embed="rId18">
                       <a:extLst>
                         <a:ext uri="{28A0092B-C50C-407E-A947-70E740481C1C}">
                           <a14:useLocalDpi xmlns:a14="http://schemas.microsoft.com/office/drawing/2010/main" val="0"/>
@@ -3552,7 +3929,7 @@
                     <pic:cNvPicPr/>
                   </pic:nvPicPr>
                   <pic:blipFill>
-                    <a:blip r:embed="rId14">
+                    <a:blip r:embed="rId19">
                       <a:extLst>
                         <a:ext uri="{28A0092B-C50C-407E-A947-70E740481C1C}">
                           <a14:useLocalDpi xmlns:a14="http://schemas.microsoft.com/office/drawing/2010/main" val="0"/>
@@ -3683,7 +4060,7 @@
                     <pic:cNvPicPr/>
                   </pic:nvPicPr>
                   <pic:blipFill>
-                    <a:blip r:embed="rId15" cstate="print">
+                    <a:blip r:embed="rId20" cstate="print">
                       <a:extLst>
                         <a:ext uri="{28A0092B-C50C-407E-A947-70E740481C1C}">
                           <a14:useLocalDpi xmlns:a14="http://schemas.microsoft.com/office/drawing/2010/main" val="0"/>
@@ -4116,7 +4493,7 @@
                     <pic:cNvPicPr/>
                   </pic:nvPicPr>
                   <pic:blipFill>
-                    <a:blip r:embed="rId16">
+                    <a:blip r:embed="rId21">
                       <a:extLst>
                         <a:ext uri="{28A0092B-C50C-407E-A947-70E740481C1C}">
                           <a14:useLocalDpi xmlns:a14="http://schemas.microsoft.com/office/drawing/2010/main" val="0"/>
@@ -4598,7 +4975,7 @@
                     <pic:cNvPicPr/>
                   </pic:nvPicPr>
                   <pic:blipFill>
-                    <a:blip r:embed="rId17" cstate="print">
+                    <a:blip r:embed="rId22" cstate="print">
                       <a:extLst>
                         <a:ext uri="{28A0092B-C50C-407E-A947-70E740481C1C}">
                           <a14:useLocalDpi xmlns:a14="http://schemas.microsoft.com/office/drawing/2010/main" val="0"/>
@@ -4841,7 +5218,7 @@
                     </pic:cNvPicPr>
                   </pic:nvPicPr>
                   <pic:blipFill>
-                    <a:blip r:embed="rId18">
+                    <a:blip r:embed="rId23">
                       <a:extLst>
                         <a:ext uri="{28A0092B-C50C-407E-A947-70E740481C1C}">
                           <a14:useLocalDpi xmlns:a14="http://schemas.microsoft.com/office/drawing/2010/main" val="0"/>
@@ -5016,8 +5393,8 @@
         <w:t>___________________________________________________________________________</w:t>
       </w:r>
     </w:p>
-    <w:bookmarkStart w:id="1" w:name="_MON_1621107934"/>
-    <w:bookmarkEnd w:id="1"/>
+    <w:bookmarkStart w:id="2" w:name="_MON_1621107934"/>
+    <w:bookmarkEnd w:id="2"/>
     <w:p>
       <w:pPr>
         <w:pBdr>
@@ -5037,9 +5414,9 @@
         </w:rPr>
         <w:object w:dxaOrig="9026" w:dyaOrig="4010" w14:anchorId="631448E6">
           <v:shape id="_x0000_i1026" type="#_x0000_t75" style="width:433.2pt;height:195.6pt" o:ole="">
-            <v:imagedata r:id="rId19" o:title=""/>
+            <v:imagedata r:id="rId24" o:title=""/>
           </v:shape>
-          <o:OLEObject Type="Embed" ProgID="Word.OpenDocumentText.12" ShapeID="_x0000_i1026" DrawAspect="Content" ObjectID="_1628055536" r:id="rId20"/>
+          <o:OLEObject Type="Embed" ProgID="Word.OpenDocumentText.12" ShapeID="_x0000_i1026" DrawAspect="Content" ObjectID="_1642103760" r:id="rId25"/>
         </w:object>
       </w:r>
     </w:p>
@@ -5528,8 +5905,8 @@
         <w:t>Here is an example of some functions used by a binary:</w:t>
       </w:r>
     </w:p>
-    <w:bookmarkStart w:id="2" w:name="_MON_1621023355"/>
-    <w:bookmarkEnd w:id="2"/>
+    <w:bookmarkStart w:id="3" w:name="_MON_1621023355"/>
+    <w:bookmarkEnd w:id="3"/>
     <w:p>
       <w:pPr>
         <w:rPr>
@@ -5546,9 +5923,9 @@
         </w:rPr>
         <w:object w:dxaOrig="9026" w:dyaOrig="3002" w14:anchorId="45C8A081">
           <v:shape id="_x0000_i1027" type="#_x0000_t75" style="width:451.2pt;height:150.6pt" o:ole="">
-            <v:imagedata r:id="rId21" o:title=""/>
+            <v:imagedata r:id="rId26" o:title=""/>
           </v:shape>
-          <o:OLEObject Type="Embed" ProgID="Word.OpenDocumentText.12" ShapeID="_x0000_i1027" DrawAspect="Content" ObjectID="_1628055537" r:id="rId22"/>
+          <o:OLEObject Type="Embed" ProgID="Word.OpenDocumentText.12" ShapeID="_x0000_i1027" DrawAspect="Content" ObjectID="_1642103761" r:id="rId27"/>
         </w:object>
       </w:r>
     </w:p>
@@ -6144,7 +6521,7 @@
                     </pic:cNvPicPr>
                   </pic:nvPicPr>
                   <pic:blipFill>
-                    <a:blip r:embed="rId23" cstate="print">
+                    <a:blip r:embed="rId28" cstate="print">
                       <a:extLst>
                         <a:ext uri="{28A0092B-C50C-407E-A947-70E740481C1C}">
                           <a14:useLocalDpi xmlns:a14="http://schemas.microsoft.com/office/drawing/2010/main" val="0"/>
@@ -6347,7 +6724,7 @@
                     </pic:cNvPicPr>
                   </pic:nvPicPr>
                   <pic:blipFill>
-                    <a:blip r:embed="rId24">
+                    <a:blip r:embed="rId29">
                       <a:extLst>
                         <a:ext uri="{28A0092B-C50C-407E-A947-70E740481C1C}">
                           <a14:useLocalDpi xmlns:a14="http://schemas.microsoft.com/office/drawing/2010/main" val="0"/>
@@ -6402,8 +6779,6 @@
         </w:rPr>
         <w:tab/>
       </w:r>
-      <w:bookmarkStart w:id="3" w:name="_GoBack"/>
-      <w:bookmarkEnd w:id="3"/>
       <w:r>
         <w:rPr>
           <w:rFonts w:ascii="Times New Roman" w:hAnsi="Times New Roman" w:cs="Times New Roman"/>
@@ -6527,7 +6902,7 @@
                     </pic:cNvPicPr>
                   </pic:nvPicPr>
                   <pic:blipFill>
-                    <a:blip r:embed="rId25">
+                    <a:blip r:embed="rId30">
                       <a:extLst>
                         <a:ext uri="{28A0092B-C50C-407E-A947-70E740481C1C}">
                           <a14:useLocalDpi xmlns:a14="http://schemas.microsoft.com/office/drawing/2010/main" val="0"/>
@@ -6621,7 +6996,7 @@
                     </pic:cNvPicPr>
                   </pic:nvPicPr>
                   <pic:blipFill>
-                    <a:blip r:embed="rId26">
+                    <a:blip r:embed="rId31">
                       <a:extLst>
                         <a:ext uri="{28A0092B-C50C-407E-A947-70E740481C1C}">
                           <a14:useLocalDpi xmlns:a14="http://schemas.microsoft.com/office/drawing/2010/main" val="0"/>
@@ -8300,7 +8675,7 @@
         </w:rPr>
         <w:t xml:space="preserve">Virus total statistics: </w:t>
       </w:r>
-      <w:hyperlink r:id="rId27" w:history="1">
+      <w:hyperlink r:id="rId32" w:history="1">
         <w:r>
           <w:rPr>
             <w:rStyle w:val="Hyperlink"/>
@@ -8342,7 +8717,7 @@
         </w:rPr>
         <w:t xml:space="preserve">J.-M. Roberts. Virus Share. </w:t>
       </w:r>
-      <w:hyperlink r:id="rId28" w:history="1">
+      <w:hyperlink r:id="rId33" w:history="1">
         <w:r>
           <w:rPr>
             <w:rStyle w:val="Hyperlink"/>
@@ -8419,25 +8794,7 @@
           <w:sz w:val="24"/>
           <w:szCs w:val="24"/>
         </w:rPr>
-        <w:t xml:space="preserve">, C. </w:t>
-      </w:r>
-      <w:proofErr w:type="gramStart"/>
-      <w:r>
-        <w:rPr>
-          <w:rFonts w:ascii="Times New Roman" w:hAnsi="Times New Roman" w:cs="Times New Roman"/>
-          <w:sz w:val="24"/>
-          <w:szCs w:val="24"/>
-        </w:rPr>
-        <w:t>Willems ,</w:t>
-      </w:r>
-      <w:proofErr w:type="gramEnd"/>
-      <w:r>
-        <w:rPr>
-          <w:rFonts w:ascii="Times New Roman" w:hAnsi="Times New Roman" w:cs="Times New Roman"/>
-          <w:sz w:val="24"/>
-          <w:szCs w:val="24"/>
-        </w:rPr>
-        <w:t xml:space="preserve"> T. </w:t>
+        <w:t xml:space="preserve">, C. Willems , T. </w:t>
       </w:r>
       <w:proofErr w:type="spellStart"/>
       <w:r>
@@ -8818,23 +9175,7 @@
           <w:sz w:val="24"/>
           <w:szCs w:val="24"/>
         </w:rPr>
-        <w:t xml:space="preserve">, L., Reiser, J.F.: UPX: </w:t>
-      </w:r>
-      <w:proofErr w:type="gramStart"/>
-      <w:r>
-        <w:rPr>
-          <w:sz w:val="24"/>
-          <w:szCs w:val="24"/>
-        </w:rPr>
-        <w:t>the</w:t>
-      </w:r>
-      <w:proofErr w:type="gramEnd"/>
-      <w:r>
-        <w:rPr>
-          <w:sz w:val="24"/>
-          <w:szCs w:val="24"/>
-        </w:rPr>
-        <w:t xml:space="preserve"> Ultimate Packer for </w:t>
+        <w:t xml:space="preserve">, L., Reiser, J.F.: UPX: the Ultimate Packer for </w:t>
       </w:r>
       <w:proofErr w:type="spellStart"/>
       <w:r>
@@ -8852,7 +9193,7 @@
         </w:rPr>
         <w:t xml:space="preserve"> (2007), </w:t>
       </w:r>
-      <w:hyperlink r:id="rId29" w:history="1">
+      <w:hyperlink r:id="rId34" w:history="1">
         <w:r>
           <w:rPr>
             <w:rStyle w:val="Hyperlink"/>
@@ -9051,25 +9392,7 @@
           <w:sz w:val="24"/>
           <w:szCs w:val="24"/>
         </w:rPr>
-        <w:t xml:space="preserve">Saxe, Joshua, and Konstantin Berlin. "Deep neural </w:t>
-      </w:r>
-      <w:proofErr w:type="gramStart"/>
-      <w:r>
-        <w:rPr>
-          <w:rFonts w:ascii="Times New Roman" w:hAnsi="Times New Roman" w:cs="Times New Roman"/>
-          <w:sz w:val="24"/>
-          <w:szCs w:val="24"/>
-        </w:rPr>
-        <w:t>network based</w:t>
-      </w:r>
-      <w:proofErr w:type="gramEnd"/>
-      <w:r>
-        <w:rPr>
-          <w:rFonts w:ascii="Times New Roman" w:hAnsi="Times New Roman" w:cs="Times New Roman"/>
-          <w:sz w:val="24"/>
-          <w:szCs w:val="24"/>
-        </w:rPr>
-        <w:t xml:space="preserve"> malware detection using two dimensional binary program features." </w:t>
+        <w:t xml:space="preserve">Saxe, Joshua, and Konstantin Berlin. "Deep neural network based malware detection using two dimensional binary program features." </w:t>
       </w:r>
       <w:r>
         <w:rPr>
@@ -12109,7 +12432,7 @@
 </file>
 
 <file path=customXml/itemProps1.xml><?xml version="1.0" encoding="utf-8"?>
-<ds:datastoreItem xmlns:ds="http://schemas.openxmlformats.org/officeDocument/2006/customXml" ds:itemID="{C49619EF-03AD-4B14-8D00-B459D5519262}">
+<ds:datastoreItem xmlns:ds="http://schemas.openxmlformats.org/officeDocument/2006/customXml" ds:itemID="{B32D0E29-BDB2-43F7-BAA6-3ECFF778B17C}">
   <ds:schemaRefs>
     <ds:schemaRef ds:uri="http://schemas.openxmlformats.org/officeDocument/2006/bibliography"/>
   </ds:schemaRefs>

</xml_diff>